<commit_message>
Veel commentaar van studenten verwerkt.
</commit_message>
<xml_diff>
--- a/LESWEEK2/Reader_Biostatica_Matlab_Wk2_1_READER.docx
+++ b/LESWEEK2/Reader_Biostatica_Matlab_Wk2_1_READER.docx
@@ -10,6 +10,7 @@
           <w:docPartUnique/>
         </w:docPartObj>
       </w:sdtPr>
+      <w:sdtEndPr/>
       <w:sdtContent>
         <w:p>
           <w:r>
@@ -176,6 +177,7 @@
                                         <w:dataBinding w:prefixMappings="xmlns:ns0='http://purl.org/dc/elements/1.1/' xmlns:ns1='http://schemas.openxmlformats.org/package/2006/metadata/core-properties' " w:xpath="/ns1:coreProperties[1]/ns0:title[1]" w:storeItemID="{6C3C8BC8-F283-45AE-878A-BAB7291924A1}"/>
                                         <w:text/>
                                       </w:sdtPr>
+                                      <w:sdtEndPr/>
                                       <w:sdtContent>
                                         <w:p>
                                           <w:pPr>
@@ -412,6 +414,7 @@
                                         <w:dataBinding w:prefixMappings="xmlns:ns0='http://purl.org/dc/elements/1.1/' xmlns:ns1='http://schemas.openxmlformats.org/package/2006/metadata/core-properties' " w:xpath="/ns1:coreProperties[1]/ns0:creator[1]" w:storeItemID="{6C3C8BC8-F283-45AE-878A-BAB7291924A1}"/>
                                         <w:text/>
                                       </w:sdtPr>
+                                      <w:sdtEndPr/>
                                       <w:sdtContent>
                                         <w:p>
                                           <w:pPr>
@@ -429,36 +432,8 @@
                                               <w:sz w:val="26"/>
                                               <w:szCs w:val="26"/>
                                             </w:rPr>
-                                            <w:t xml:space="preserve">Door Bart van Trigt, Alistair </w:t>
+                                            <w:t>Door Bart van Trigt, Alistair Vardy en Mark Schrauwen</w:t>
                                           </w:r>
-                                          <w:proofErr w:type="spellStart"/>
-                                          <w:r>
-                                            <w:rPr>
-                                              <w:color w:val="ED7D31" w:themeColor="accent2"/>
-                                              <w:sz w:val="26"/>
-                                              <w:szCs w:val="26"/>
-                                            </w:rPr>
-                                            <w:t>Vardy</w:t>
-                                          </w:r>
-                                          <w:proofErr w:type="spellEnd"/>
-                                          <w:r>
-                                            <w:rPr>
-                                              <w:color w:val="ED7D31" w:themeColor="accent2"/>
-                                              <w:sz w:val="26"/>
-                                              <w:szCs w:val="26"/>
-                                            </w:rPr>
-                                            <w:t xml:space="preserve"> en Mark </w:t>
-                                          </w:r>
-                                          <w:proofErr w:type="spellStart"/>
-                                          <w:r>
-                                            <w:rPr>
-                                              <w:color w:val="ED7D31" w:themeColor="accent2"/>
-                                              <w:sz w:val="26"/>
-                                              <w:szCs w:val="26"/>
-                                            </w:rPr>
-                                            <w:t>Schrauwen</w:t>
-                                          </w:r>
-                                          <w:proofErr w:type="spellEnd"/>
                                         </w:p>
                                       </w:sdtContent>
                                     </w:sdt>
@@ -564,6 +539,7 @@
                                           <w:dataBinding w:prefixMappings="xmlns:ns0='http://purl.org/dc/elements/1.1/' xmlns:ns1='http://schemas.openxmlformats.org/package/2006/metadata/core-properties' " w:xpath="/ns1:coreProperties[1]/ns1:category[1]" w:storeItemID="{6C3C8BC8-F283-45AE-878A-BAB7291924A1}"/>
                                           <w:text/>
                                         </w:sdtPr>
+                                        <w:sdtEndPr/>
                                         <w:sdtContent>
                                           <w:r>
                                             <w:rPr>
@@ -721,6 +697,7 @@
                                   <w:dataBinding w:prefixMappings="xmlns:ns0='http://purl.org/dc/elements/1.1/' xmlns:ns1='http://schemas.openxmlformats.org/package/2006/metadata/core-properties' " w:xpath="/ns1:coreProperties[1]/ns0:title[1]" w:storeItemID="{6C3C8BC8-F283-45AE-878A-BAB7291924A1}"/>
                                   <w:text/>
                                 </w:sdtPr>
+                                <w:sdtEndPr/>
                                 <w:sdtContent>
                                   <w:p>
                                     <w:pPr>
@@ -957,6 +934,7 @@
                                   <w:dataBinding w:prefixMappings="xmlns:ns0='http://purl.org/dc/elements/1.1/' xmlns:ns1='http://schemas.openxmlformats.org/package/2006/metadata/core-properties' " w:xpath="/ns1:coreProperties[1]/ns0:creator[1]" w:storeItemID="{6C3C8BC8-F283-45AE-878A-BAB7291924A1}"/>
                                   <w:text/>
                                 </w:sdtPr>
+                                <w:sdtEndPr/>
                                 <w:sdtContent>
                                   <w:p>
                                     <w:pPr>
@@ -974,36 +952,8 @@
                                         <w:sz w:val="26"/>
                                         <w:szCs w:val="26"/>
                                       </w:rPr>
-                                      <w:t xml:space="preserve">Door Bart van Trigt, Alistair </w:t>
+                                      <w:t>Door Bart van Trigt, Alistair Vardy en Mark Schrauwen</w:t>
                                     </w:r>
-                                    <w:proofErr w:type="spellStart"/>
-                                    <w:r>
-                                      <w:rPr>
-                                        <w:color w:val="ED7D31" w:themeColor="accent2"/>
-                                        <w:sz w:val="26"/>
-                                        <w:szCs w:val="26"/>
-                                      </w:rPr>
-                                      <w:t>Vardy</w:t>
-                                    </w:r>
-                                    <w:proofErr w:type="spellEnd"/>
-                                    <w:r>
-                                      <w:rPr>
-                                        <w:color w:val="ED7D31" w:themeColor="accent2"/>
-                                        <w:sz w:val="26"/>
-                                        <w:szCs w:val="26"/>
-                                      </w:rPr>
-                                      <w:t xml:space="preserve"> en Mark </w:t>
-                                    </w:r>
-                                    <w:proofErr w:type="spellStart"/>
-                                    <w:r>
-                                      <w:rPr>
-                                        <w:color w:val="ED7D31" w:themeColor="accent2"/>
-                                        <w:sz w:val="26"/>
-                                        <w:szCs w:val="26"/>
-                                      </w:rPr>
-                                      <w:t>Schrauwen</w:t>
-                                    </w:r>
-                                    <w:proofErr w:type="spellEnd"/>
                                   </w:p>
                                 </w:sdtContent>
                               </w:sdt>
@@ -1109,6 +1059,7 @@
                                     <w:dataBinding w:prefixMappings="xmlns:ns0='http://purl.org/dc/elements/1.1/' xmlns:ns1='http://schemas.openxmlformats.org/package/2006/metadata/core-properties' " w:xpath="/ns1:coreProperties[1]/ns1:category[1]" w:storeItemID="{6C3C8BC8-F283-45AE-878A-BAB7291924A1}"/>
                                     <w:text/>
                                   </w:sdtPr>
+                                  <w:sdtEndPr/>
                                   <w:sdtContent>
                                     <w:r>
                                       <w:rPr>
@@ -2721,13 +2672,8 @@
           </w:tcPr>
           <w:p>
             <w:r>
-              <w:t xml:space="preserve">Alistair </w:t>
-            </w:r>
-            <w:proofErr w:type="spellStart"/>
-            <w:r>
-              <w:t>Vardy</w:t>
-            </w:r>
-            <w:proofErr w:type="spellEnd"/>
+              <w:t>Alistair Vardy</w:t>
+            </w:r>
           </w:p>
         </w:tc>
       </w:tr>
@@ -2781,14 +2727,9 @@
           <w:p>
             <w:ins w:id="4" w:author="Bart van Trigt" w:date="2017-09-13T16:56:00Z">
               <w:r>
-                <w:t xml:space="preserve">Under </w:t>
-              </w:r>
-              <w:proofErr w:type="spellStart"/>
-              <w:r>
-                <w:t>construction</w:t>
+                <w:t>Under construction</w:t>
               </w:r>
             </w:ins>
-            <w:proofErr w:type="spellEnd"/>
           </w:p>
         </w:tc>
         <w:tc>
@@ -2858,23 +2799,7 @@
           </w:tcPr>
           <w:p>
             <w:r>
-              <w:t xml:space="preserve">Meerder </w:t>
-            </w:r>
-            <w:proofErr w:type="spellStart"/>
-            <w:r>
-              <w:t>outputs</w:t>
-            </w:r>
-            <w:proofErr w:type="spellEnd"/>
-            <w:r>
-              <w:t xml:space="preserve"> en meerdere </w:t>
-            </w:r>
-            <w:proofErr w:type="spellStart"/>
-            <w:r>
-              <w:t>inputs</w:t>
-            </w:r>
-            <w:proofErr w:type="spellEnd"/>
-            <w:r>
-              <w:t xml:space="preserve"> klaar</w:t>
+              <w:t>Meerder outputs en meerdere inputs klaar</w:t>
             </w:r>
           </w:p>
           <w:p>
@@ -3052,7 +2977,13 @@
               <w:right w:val="single" w:sz="4" w:space="0" w:color="auto"/>
             </w:tcBorders>
           </w:tcPr>
-          <w:p/>
+          <w:p>
+            <w:ins w:id="6" w:author="Gebruiker" w:date="2017-10-02T20:57:00Z">
+              <w:r>
+                <w:t>0.5</w:t>
+              </w:r>
+            </w:ins>
+          </w:p>
         </w:tc>
         <w:tc>
           <w:tcPr>
@@ -3064,7 +2995,13 @@
               <w:right w:val="single" w:sz="4" w:space="0" w:color="auto"/>
             </w:tcBorders>
           </w:tcPr>
-          <w:p/>
+          <w:p>
+            <w:ins w:id="7" w:author="Gebruiker" w:date="2017-10-02T20:57:00Z">
+              <w:r>
+                <w:t>02-10-2017</w:t>
+              </w:r>
+            </w:ins>
+          </w:p>
         </w:tc>
         <w:tc>
           <w:tcPr>
@@ -3076,7 +3013,13 @@
               <w:right w:val="single" w:sz="4" w:space="0" w:color="auto"/>
             </w:tcBorders>
           </w:tcPr>
-          <w:p/>
+          <w:p>
+            <w:ins w:id="8" w:author="Gebruiker" w:date="2017-10-02T20:57:00Z">
+              <w:r>
+                <w:t>Paar opmerkingen van Chadier Wilson verwerkt.</w:t>
+              </w:r>
+            </w:ins>
+          </w:p>
         </w:tc>
         <w:tc>
           <w:tcPr>
@@ -3088,7 +3031,15 @@
               <w:right w:val="single" w:sz="4" w:space="0" w:color="auto"/>
             </w:tcBorders>
           </w:tcPr>
-          <w:p/>
+          <w:p>
+            <w:ins w:id="9" w:author="Gebruiker" w:date="2017-10-02T20:58:00Z">
+              <w:r>
+                <w:t>Mark Schrauwen</w:t>
+              </w:r>
+            </w:ins>
+            <w:bookmarkStart w:id="10" w:name="_GoBack"/>
+            <w:bookmarkEnd w:id="10"/>
+          </w:p>
         </w:tc>
       </w:tr>
     </w:tbl>
@@ -3102,12 +3053,12 @@
       <w:pPr>
         <w:pStyle w:val="Kop1"/>
       </w:pPr>
-      <w:bookmarkStart w:id="6" w:name="_Toc494730388"/>
+      <w:bookmarkStart w:id="11" w:name="_Toc494730388"/>
       <w:r>
         <w:lastRenderedPageBreak/>
         <w:t>Inleiding</w:t>
       </w:r>
-      <w:bookmarkEnd w:id="6"/>
+      <w:bookmarkEnd w:id="11"/>
     </w:p>
     <w:p>
       <w:r>
@@ -3120,15 +3071,7 @@
         <w:t xml:space="preserve"> </w:t>
       </w:r>
       <w:r>
-        <w:t xml:space="preserve">heb je kennis gemaakt met MATLAB. Als het goed is weet je nu waarom jij als bewegingstechnoloog MATLAB goed moet gebruiken. Vorige week heb je geleerd wat operatoren zijn, hoe je kan debuggen, hoe je vectoren maakt in MATLAB, standaard functies in MATLAB en je hebt al een keer een functie zelf gemaakt! We gaan in deze reader verder met het maken van een functie. Tot nu toe heb je makkelijke functies gemaakt, je gaf een input en er kwam een output uit. Maar wat nu als we bijvoorbeeld een formule hebben die meerder </w:t>
-      </w:r>
-      <w:proofErr w:type="spellStart"/>
-      <w:r>
-        <w:t>inputs</w:t>
-      </w:r>
-      <w:proofErr w:type="spellEnd"/>
-      <w:r>
-        <w:t xml:space="preserve"> heeft. </w:t>
+        <w:t xml:space="preserve">heb je kennis gemaakt met MATLAB. Als het goed is weet je nu waarom jij als bewegingstechnoloog MATLAB goed moet gebruiken. Vorige week heb je geleerd wat operatoren zijn, hoe je kan debuggen, hoe je vectoren maakt in MATLAB, standaard functies in MATLAB en je hebt al een keer een functie zelf gemaakt! We gaan in deze reader verder met het maken van een functie. Tot nu toe heb je makkelijke functies gemaakt, je gaf een input en er kwam een output uit. Maar wat nu als we bijvoorbeeld een formule hebben die meerder inputs heeft. </w:t>
       </w:r>
     </w:p>
     <w:p>
@@ -3147,7 +3090,7 @@
           <w:rFonts w:eastAsia="Times New Roman" w:cs="Calibri"/>
         </w:rPr>
       </w:pPr>
-      <w:commentRangeStart w:id="7"/>
+      <w:commentRangeStart w:id="12"/>
       <w:r>
         <w:rPr>
           <w:rFonts w:eastAsia="Times New Roman" w:cs="Calibri"/>
@@ -3200,21 +3143,7 @@
         <w:rPr>
           <w:rFonts w:eastAsia="Times New Roman" w:cs="Calibri"/>
         </w:rPr>
-        <w:t xml:space="preserve">n functie met meerdere </w:t>
-      </w:r>
-      <w:proofErr w:type="spellStart"/>
-      <w:r>
-        <w:rPr>
-          <w:rFonts w:eastAsia="Times New Roman" w:cs="Calibri"/>
-        </w:rPr>
-        <w:t>outputs</w:t>
-      </w:r>
-      <w:proofErr w:type="spellEnd"/>
-      <w:r>
-        <w:rPr>
-          <w:rFonts w:eastAsia="Times New Roman" w:cs="Calibri"/>
-        </w:rPr>
-        <w:t xml:space="preserve"> </w:t>
+        <w:t xml:space="preserve">n functie met meerdere outputs </w:t>
       </w:r>
       <w:r>
         <w:rPr>
@@ -3262,21 +3191,7 @@
         <w:rPr>
           <w:rFonts w:eastAsia="Times New Roman" w:cs="Calibri"/>
         </w:rPr>
-        <w:t xml:space="preserve"> </w:t>
-      </w:r>
-      <w:proofErr w:type="spellStart"/>
-      <w:r>
-        <w:rPr>
-          <w:rFonts w:eastAsia="Times New Roman" w:cs="Calibri"/>
-        </w:rPr>
-        <w:t>inputs</w:t>
-      </w:r>
-      <w:proofErr w:type="spellEnd"/>
-      <w:r>
-        <w:rPr>
-          <w:rFonts w:eastAsia="Times New Roman" w:cs="Calibri"/>
-        </w:rPr>
-        <w:t xml:space="preserve"> aanroepen</w:t>
+        <w:t xml:space="preserve"> inputs aanroepen</w:t>
       </w:r>
       <w:r>
         <w:rPr>
@@ -3324,35 +3239,7 @@
         <w:rPr>
           <w:rFonts w:eastAsia="Times New Roman" w:cs="Calibri"/>
         </w:rPr>
-        <w:t xml:space="preserve">met meerdere </w:t>
-      </w:r>
-      <w:proofErr w:type="spellStart"/>
-      <w:r>
-        <w:rPr>
-          <w:rFonts w:eastAsia="Times New Roman" w:cs="Calibri"/>
-        </w:rPr>
-        <w:t>inputs</w:t>
-      </w:r>
-      <w:proofErr w:type="spellEnd"/>
-      <w:r>
-        <w:rPr>
-          <w:rFonts w:eastAsia="Times New Roman" w:cs="Calibri"/>
-        </w:rPr>
-        <w:t xml:space="preserve"> en </w:t>
-      </w:r>
-      <w:proofErr w:type="spellStart"/>
-      <w:r>
-        <w:rPr>
-          <w:rFonts w:eastAsia="Times New Roman" w:cs="Calibri"/>
-        </w:rPr>
-        <w:t>outputs</w:t>
-      </w:r>
-      <w:proofErr w:type="spellEnd"/>
-      <w:r>
-        <w:rPr>
-          <w:rFonts w:eastAsia="Times New Roman" w:cs="Calibri"/>
-        </w:rPr>
-        <w:t>.</w:t>
+        <w:t>met meerdere inputs en outputs.</w:t>
       </w:r>
       <w:r>
         <w:rPr>
@@ -3414,40 +3301,18 @@
           <w:rFonts w:eastAsia="Times New Roman" w:cs="Calibri"/>
         </w:rPr>
       </w:pPr>
-      <w:commentRangeStart w:id="8"/>
       <w:r>
         <w:rPr>
           <w:rFonts w:eastAsia="Times New Roman" w:cs="Calibri"/>
         </w:rPr>
-        <w:t>Wk2.1: Matlab help/</w:t>
-      </w:r>
-      <w:proofErr w:type="spellStart"/>
-      <w:r>
-        <w:rPr>
-          <w:rFonts w:eastAsia="Times New Roman" w:cs="Calibri"/>
-        </w:rPr>
-        <w:t>doc</w:t>
-      </w:r>
-      <w:proofErr w:type="spellEnd"/>
-      <w:r>
-        <w:rPr>
-          <w:rFonts w:eastAsia="Times New Roman" w:cs="Calibri"/>
-        </w:rPr>
-        <w:t xml:space="preserve"> functionaliteit</w:t>
-      </w:r>
-      <w:commentRangeEnd w:id="8"/>
+        <w:t>Wk2.1: Matlab help/doc functionaliteit</w:t>
+      </w:r>
+      <w:commentRangeEnd w:id="12"/>
       <w:r>
         <w:rPr>
           <w:rStyle w:val="Verwijzingopmerking"/>
         </w:rPr>
-        <w:commentReference w:id="8"/>
-      </w:r>
-      <w:commentRangeEnd w:id="7"/>
-      <w:r>
-        <w:rPr>
-          <w:rStyle w:val="Verwijzingopmerking"/>
-        </w:rPr>
-        <w:commentReference w:id="7"/>
+        <w:commentReference w:id="12"/>
       </w:r>
     </w:p>
     <w:p/>
@@ -3490,13 +3355,13 @@
       <w:r>
         <w:br w:type="page"/>
       </w:r>
-      <w:bookmarkStart w:id="9" w:name="_Toc494730389"/>
-      <w:commentRangeStart w:id="10"/>
+      <w:bookmarkStart w:id="13" w:name="_Toc494730389"/>
+      <w:commentRangeStart w:id="14"/>
       <w:r>
         <w:lastRenderedPageBreak/>
         <w:t>Herhaling functies vorige week</w:t>
       </w:r>
-      <w:bookmarkEnd w:id="9"/>
+      <w:bookmarkEnd w:id="13"/>
     </w:p>
     <w:p>
       <w:r>
@@ -3521,39 +3386,7 @@
         </w:numPr>
       </w:pPr>
       <w:r>
-        <w:t xml:space="preserve">Je kan een functie aanroepen in je </w:t>
-      </w:r>
-      <w:proofErr w:type="spellStart"/>
-      <w:r>
-        <w:t>Command</w:t>
-      </w:r>
-      <w:proofErr w:type="spellEnd"/>
-      <w:r>
-        <w:t xml:space="preserve"> </w:t>
-      </w:r>
-      <w:proofErr w:type="spellStart"/>
-      <w:r>
-        <w:t>Window</w:t>
-      </w:r>
-      <w:proofErr w:type="spellEnd"/>
-      <w:r>
-        <w:t xml:space="preserve">, door zijn functienaam te geven en dan met haakjes openen een variabele mee te geven bijvoorbeeld </w:t>
-      </w:r>
-      <w:proofErr w:type="spellStart"/>
-      <w:r>
-        <w:t>cos</w:t>
-      </w:r>
-      <w:proofErr w:type="spellEnd"/>
-      <w:r>
-        <w:t xml:space="preserve">(pi). Hier komt dan een waarde uit, namelijk de cosinus van pi. Hierin is </w:t>
-      </w:r>
-      <w:proofErr w:type="spellStart"/>
-      <w:r>
-        <w:t>cos</w:t>
-      </w:r>
-      <w:proofErr w:type="spellEnd"/>
-      <w:r>
-        <w:t xml:space="preserve"> een standaard functie.</w:t>
+        <w:t>Je kan een functie aanroepen in je Command Window, door zijn functienaam te geven en dan met haakjes openen een variabele mee te geven bijvoorbeeld cos(pi). Hier komt dan een waarde uit, namelijk de cosinus van pi. Hierin is cos een standaard functie.</w:t>
       </w:r>
     </w:p>
     <w:p>
@@ -3565,23 +3398,7 @@
         </w:numPr>
       </w:pPr>
       <w:r>
-        <w:t xml:space="preserve">Je hebt ook al geleerd om je eigen functie te maken, door onder het tabblad editor te klikken en dan op </w:t>
-      </w:r>
-      <w:proofErr w:type="spellStart"/>
-      <w:r>
-        <w:t>function</w:t>
-      </w:r>
-      <w:proofErr w:type="spellEnd"/>
-      <w:r>
-        <w:t xml:space="preserve">. Wanneer je dit doet krijg je bovenaan een balk met output, de naam van de functie en de </w:t>
-      </w:r>
-      <w:proofErr w:type="spellStart"/>
-      <w:r>
-        <w:t>inputs</w:t>
-      </w:r>
-      <w:proofErr w:type="spellEnd"/>
-      <w:r>
-        <w:t>, zoals je hieronder kan zien.</w:t>
+        <w:t>Je hebt ook al geleerd om je eigen functie te maken, door onder het tabblad editor te klikken en dan op function. Wanneer je dit doet krijg je bovenaan een balk met output, de naam van de functie en de inputs, zoals je hieronder kan zien.</w:t>
       </w:r>
     </w:p>
     <w:p>
@@ -3652,30 +3469,14 @@
         </w:numPr>
       </w:pPr>
       <w:r>
-        <w:t xml:space="preserve">We gaan nu hieronder door functies met meerdere </w:t>
-      </w:r>
-      <w:proofErr w:type="spellStart"/>
-      <w:r>
-        <w:t>inputs</w:t>
-      </w:r>
-      <w:proofErr w:type="spellEnd"/>
-      <w:r>
-        <w:t xml:space="preserve"> en </w:t>
-      </w:r>
-      <w:proofErr w:type="spellStart"/>
-      <w:r>
-        <w:t>outputs</w:t>
-      </w:r>
-      <w:proofErr w:type="spellEnd"/>
-      <w:r>
-        <w:t xml:space="preserve">. Succes! </w:t>
-      </w:r>
-      <w:commentRangeEnd w:id="10"/>
+        <w:t xml:space="preserve">We gaan nu hieronder door functies met meerdere inputs en outputs. Succes! </w:t>
+      </w:r>
+      <w:commentRangeEnd w:id="14"/>
       <w:r>
         <w:rPr>
           <w:rStyle w:val="Verwijzingopmerking"/>
         </w:rPr>
-        <w:commentReference w:id="10"/>
+        <w:commentReference w:id="14"/>
       </w:r>
     </w:p>
     <w:p>
@@ -3690,31 +3491,18 @@
       <w:pPr>
         <w:pStyle w:val="Kop1"/>
       </w:pPr>
-      <w:bookmarkStart w:id="11" w:name="_Toc494730390"/>
+      <w:bookmarkStart w:id="15" w:name="_Toc494730390"/>
       <w:r>
         <w:lastRenderedPageBreak/>
-        <w:t xml:space="preserve">Functies met meerdere </w:t>
-      </w:r>
-      <w:proofErr w:type="spellStart"/>
-      <w:r>
-        <w:t>outputs</w:t>
-      </w:r>
-      <w:bookmarkEnd w:id="11"/>
-      <w:proofErr w:type="spellEnd"/>
-    </w:p>
-    <w:p>
-      <w:r>
-        <w:t xml:space="preserve">We beginnen met een functie die meerder </w:t>
-      </w:r>
-      <w:proofErr w:type="spellStart"/>
-      <w:r>
-        <w:t>outputs</w:t>
-      </w:r>
-      <w:proofErr w:type="spellEnd"/>
-      <w:r>
-        <w:t xml:space="preserve"> geeft. Stel je wilt bij een 100</w:t>
-      </w:r>
-      <w:ins w:id="12" w:author="Gebruiker" w:date="2017-10-02T17:58:00Z">
+        <w:t>Functies met meerdere outputs</w:t>
+      </w:r>
+      <w:bookmarkEnd w:id="15"/>
+    </w:p>
+    <w:p>
+      <w:r>
+        <w:t>We beginnen met een functie die meerder outputs geeft. Stel je wilt bij een 100</w:t>
+      </w:r>
+      <w:ins w:id="16" w:author="Gebruiker" w:date="2017-10-02T17:58:00Z">
         <w:r>
           <w:t xml:space="preserve"> </w:t>
         </w:r>
@@ -3722,13 +3510,8 @@
       <w:r>
         <w:t xml:space="preserve">meter sprint van </w:t>
       </w:r>
-      <w:proofErr w:type="spellStart"/>
-      <w:r>
-        <w:t>Usain</w:t>
-      </w:r>
-      <w:proofErr w:type="spellEnd"/>
-      <w:r>
-        <w:t xml:space="preserve"> Bolt</w:t>
+      <w:r>
+        <w:t>Usain Bolt</w:t>
       </w:r>
       <w:r>
         <w:t xml:space="preserve"> weten </w:t>
@@ -3859,15 +3642,7 @@
         <w:t xml:space="preserve">Echter, weten we </w:t>
       </w:r>
       <w:r>
-        <w:t xml:space="preserve">bij </w:t>
-      </w:r>
-      <w:proofErr w:type="spellStart"/>
-      <w:r>
-        <w:t>Usain</w:t>
-      </w:r>
-      <w:proofErr w:type="spellEnd"/>
-      <w:r>
-        <w:t xml:space="preserve"> Bolt niet waar zijn maximale snelheid is, dus je kan dan kijken naar op welke moment vinden we de hoogste waarde in de vector en wat is daarbij de index</w:t>
+        <w:t>bij Usain Bolt niet waar zijn maximale snelheid is, dus je kan dan kijken naar op welke moment vinden we de hoogste waarde in de vector en wat is daarbij de index</w:t>
       </w:r>
       <w:r>
         <w:t xml:space="preserve">. </w:t>
@@ -3875,54 +3650,25 @@
     </w:p>
     <w:p>
       <w:r>
-        <w:t xml:space="preserve">Open het bestand </w:t>
-      </w:r>
-      <w:proofErr w:type="spellStart"/>
-      <w:r>
-        <w:t>Usain_Bolt.mat</w:t>
-      </w:r>
-      <w:proofErr w:type="spellEnd"/>
-      <w:r>
-        <w:t xml:space="preserve"> of sleep het bestand naar je </w:t>
-      </w:r>
-      <w:proofErr w:type="spellStart"/>
-      <w:r>
-        <w:t>workspace</w:t>
-      </w:r>
-      <w:proofErr w:type="spellEnd"/>
-      <w:r>
-        <w:t>. Nu verschijn</w:t>
-      </w:r>
-      <w:r>
-        <w:t xml:space="preserve">t er een variabele met Snelheid in je </w:t>
-      </w:r>
-      <w:proofErr w:type="spellStart"/>
-      <w:r>
-        <w:t>Workspace</w:t>
-      </w:r>
-      <w:proofErr w:type="spellEnd"/>
-      <w:r>
-        <w:t>.</w:t>
-      </w:r>
-    </w:p>
-    <w:p>
-      <w:r>
-        <w:t xml:space="preserve">Gebruik nu de functie max. Vul in </w:t>
-      </w:r>
-      <w:proofErr w:type="spellStart"/>
-      <w:r>
-        <w:t>Maximalesnelheid</w:t>
-      </w:r>
-      <w:proofErr w:type="spellEnd"/>
-      <w:r>
-        <w:t>=max(Snelheid)</w:t>
+        <w:t>Open het bestand Usain_Bolt.mat</w:t>
+      </w:r>
+      <w:r>
+        <w:t xml:space="preserve"> of sleep het bestand naar je workspace. Nu verschijn</w:t>
+      </w:r>
+      <w:r>
+        <w:t>t er een variabele met Snelheid in je Workspace.</w:t>
+      </w:r>
+    </w:p>
+    <w:p>
+      <w:r>
+        <w:t>Gebruik nu de functie max. Vul in Maximalesnelheid=max(Snelheid)</w:t>
       </w:r>
     </w:p>
     <w:p>
       <w:pPr>
         <w:jc w:val="center"/>
       </w:pPr>
-      <w:commentRangeStart w:id="13"/>
+      <w:commentRangeStart w:id="17"/>
       <w:r>
         <w:rPr>
           <w:noProof/>
@@ -3964,12 +3710,12 @@
           </wp:inline>
         </w:drawing>
       </w:r>
-      <w:commentRangeEnd w:id="13"/>
+      <w:commentRangeEnd w:id="17"/>
       <w:r>
         <w:rPr>
           <w:rStyle w:val="Verwijzingopmerking"/>
         </w:rPr>
-        <w:commentReference w:id="13"/>
+        <w:commentReference w:id="17"/>
       </w:r>
     </w:p>
     <w:p>
@@ -4003,48 +3749,24 @@
         <w:jc w:val="center"/>
       </w:pPr>
       <w:r>
-        <w:t>[</w:t>
-      </w:r>
-      <w:proofErr w:type="spellStart"/>
-      <w:r>
-        <w:t>m</w:t>
-      </w:r>
-      <w:r>
-        <w:t>aximaleSnelheid</w:t>
-      </w:r>
-      <w:proofErr w:type="spellEnd"/>
-      <w:r>
-        <w:t>, index]=max(Snelheid)</w:t>
-      </w:r>
-    </w:p>
-    <w:p>
-      <w:pPr>
-        <w:rPr>
-          <w:ins w:id="14" w:author="Gebruiker" w:date="2017-10-02T18:00:00Z"/>
-        </w:rPr>
-      </w:pPr>
-      <w:r>
-        <w:t xml:space="preserve">Voer dit in </w:t>
-      </w:r>
-      <w:proofErr w:type="spellStart"/>
-      <w:r>
-        <w:t>in</w:t>
-      </w:r>
-      <w:proofErr w:type="spellEnd"/>
-      <w:r>
-        <w:t xml:space="preserve"> Matlab.</w:t>
+        <w:t>[m</w:t>
+      </w:r>
+      <w:r>
+        <w:t>aximaleSnelheid, index]=max(Snelheid)</w:t>
+      </w:r>
+    </w:p>
+    <w:p>
+      <w:pPr>
+        <w:rPr>
+          <w:ins w:id="18" w:author="Gebruiker" w:date="2017-10-02T18:00:00Z"/>
+        </w:rPr>
+      </w:pPr>
+      <w:r>
+        <w:t>Voer dit in in Matlab.</w:t>
       </w:r>
       <w:r>
         <w:br/>
-        <w:t xml:space="preserve">Op hoeveel meter is </w:t>
-      </w:r>
-      <w:proofErr w:type="spellStart"/>
-      <w:r>
-        <w:t>Usain</w:t>
-      </w:r>
-      <w:proofErr w:type="spellEnd"/>
-      <w:r>
-        <w:t xml:space="preserve"> Bolt op zijn maximale snelheid?</w:t>
+        <w:t>Op hoeveel meter is Usain Bolt op zijn maximale snelheid?</w:t>
       </w:r>
       <w:r>
         <w:t xml:space="preserve"> Laat je antwoord zien aan de docent</w:t>
@@ -4053,10 +3775,10 @@
     <w:p>
       <w:pPr>
         <w:rPr>
-          <w:ins w:id="15" w:author="Gebruiker" w:date="2017-10-02T18:00:00Z"/>
-        </w:rPr>
-      </w:pPr>
-      <w:ins w:id="16" w:author="Gebruiker" w:date="2017-10-02T18:00:00Z">
+          <w:ins w:id="19" w:author="Gebruiker" w:date="2017-10-02T18:00:00Z"/>
+        </w:rPr>
+      </w:pPr>
+      <w:ins w:id="20" w:author="Gebruiker" w:date="2017-10-02T18:00:00Z">
         <w:r>
           <w:br w:type="page"/>
         </w:r>
@@ -4067,11 +3789,11 @@
       <w:pPr>
         <w:pStyle w:val="Kop2"/>
       </w:pPr>
-      <w:bookmarkStart w:id="17" w:name="_Toc494730391"/>
+      <w:bookmarkStart w:id="21" w:name="_Toc494730391"/>
       <w:r>
         <w:t>Vragen en opdrachten</w:t>
       </w:r>
-      <w:bookmarkEnd w:id="17"/>
+      <w:bookmarkEnd w:id="21"/>
     </w:p>
     <w:p>
       <w:r>
@@ -4090,7 +3812,7 @@
           <w:rFonts w:ascii="Calibri" w:hAnsi="Calibri" w:cs="Cordia New"/>
         </w:rPr>
       </w:pPr>
-      <w:commentRangeStart w:id="18"/>
+      <w:commentRangeStart w:id="22"/>
       <w:r>
         <w:rPr>
           <w:rFonts w:ascii="Calibri" w:hAnsi="Calibri" w:cs="Cordia New"/>
@@ -4120,33 +3842,19 @@
         <w:rPr>
           <w:rFonts w:ascii="Calibri" w:hAnsi="Calibri" w:cs="Cordia New"/>
         </w:rPr>
-        <w:t>We hebben een commando max en willen het indexnummer weten dit doen we met het volgende statement: [</w:t>
-      </w:r>
-      <w:proofErr w:type="spellStart"/>
+        <w:t>We hebben een commando max en willen het indexnummer weten dit doen we met het volgende statement: [hoogstewaard</w:t>
+      </w:r>
       <w:r>
         <w:rPr>
           <w:rFonts w:ascii="Calibri" w:hAnsi="Calibri" w:cs="Cordia New"/>
         </w:rPr>
-        <w:t>hoogstewaard</w:t>
+        <w:t>e</w:t>
       </w:r>
       <w:r>
         <w:rPr>
           <w:rFonts w:ascii="Calibri" w:hAnsi="Calibri" w:cs="Cordia New"/>
         </w:rPr>
-        <w:t>e</w:t>
-      </w:r>
-      <w:r>
-        <w:rPr>
-          <w:rFonts w:ascii="Calibri" w:hAnsi="Calibri" w:cs="Cordia New"/>
-        </w:rPr>
-        <w:t>,index</w:t>
-      </w:r>
-      <w:proofErr w:type="spellEnd"/>
-      <w:r>
-        <w:rPr>
-          <w:rFonts w:ascii="Calibri" w:hAnsi="Calibri" w:cs="Cordia New"/>
-        </w:rPr>
-        <w:t>]=max(x)</w:t>
+        <w:t>,index]=max(x)</w:t>
       </w:r>
     </w:p>
     <w:p>
@@ -4165,39 +3873,25 @@
         <w:rPr>
           <w:rFonts w:ascii="Calibri" w:hAnsi="Calibri" w:cs="Cordia New"/>
         </w:rPr>
-        <w:t xml:space="preserve">Je wilt meerder </w:t>
-      </w:r>
-      <w:proofErr w:type="spellStart"/>
-      <w:r>
-        <w:rPr>
-          <w:rFonts w:ascii="Calibri" w:hAnsi="Calibri" w:cs="Cordia New"/>
-        </w:rPr>
-        <w:t>outputs</w:t>
-      </w:r>
-      <w:proofErr w:type="spellEnd"/>
-      <w:r>
-        <w:rPr>
-          <w:rFonts w:ascii="Calibri" w:hAnsi="Calibri" w:cs="Cordia New"/>
-        </w:rPr>
-        <w:t xml:space="preserve"> berekenen hiervoor gebruik je { output1, output2   }=min(x)</w:t>
-      </w:r>
-      <w:commentRangeEnd w:id="18"/>
+        <w:t>Je wilt meerder outputs berekenen hiervoor gebruik je { output1, output2   }=min(x)</w:t>
+      </w:r>
+      <w:commentRangeEnd w:id="22"/>
       <w:r>
         <w:rPr>
           <w:rStyle w:val="Verwijzingopmerking"/>
         </w:rPr>
-        <w:commentReference w:id="18"/>
+        <w:commentReference w:id="22"/>
       </w:r>
     </w:p>
     <w:p>
       <w:pPr>
         <w:pStyle w:val="Kop2"/>
       </w:pPr>
-      <w:bookmarkStart w:id="19" w:name="_Toc494730392"/>
+      <w:bookmarkStart w:id="23" w:name="_Toc494730392"/>
       <w:r>
         <w:t>Antwoorden en uitwerkingen</w:t>
       </w:r>
-      <w:bookmarkEnd w:id="19"/>
+      <w:bookmarkEnd w:id="23"/>
     </w:p>
     <w:p>
       <w:pPr>
@@ -4382,37 +4076,16 @@
       <w:pPr>
         <w:pStyle w:val="Kop1"/>
       </w:pPr>
-      <w:bookmarkStart w:id="20" w:name="_Toc494730393"/>
+      <w:bookmarkStart w:id="24" w:name="_Toc494730393"/>
       <w:r>
         <w:lastRenderedPageBreak/>
-        <w:t xml:space="preserve">Functie met meerdere </w:t>
-      </w:r>
-      <w:proofErr w:type="spellStart"/>
-      <w:r>
-        <w:t>inputs</w:t>
-      </w:r>
-      <w:bookmarkEnd w:id="20"/>
-      <w:proofErr w:type="spellEnd"/>
-    </w:p>
-    <w:p>
-      <w:r>
-        <w:t xml:space="preserve">Net hebben we gezien dat een functie meerdere </w:t>
-      </w:r>
-      <w:proofErr w:type="spellStart"/>
-      <w:r>
-        <w:t>outputs</w:t>
-      </w:r>
-      <w:proofErr w:type="spellEnd"/>
-      <w:r>
-        <w:t xml:space="preserve"> kan hebben, je raad het al, een functie kan ook meerder </w:t>
-      </w:r>
-      <w:proofErr w:type="spellStart"/>
-      <w:r>
-        <w:t>inputs</w:t>
-      </w:r>
-      <w:proofErr w:type="spellEnd"/>
-      <w:r>
-        <w:t xml:space="preserve"> hebben. </w:t>
+        <w:t>Functie met meerdere inputs</w:t>
+      </w:r>
+      <w:bookmarkEnd w:id="24"/>
+    </w:p>
+    <w:p>
+      <w:r>
+        <w:t xml:space="preserve">Net hebben we gezien dat een functie meerdere outputs kan hebben, je raad het al, een functie kan ook meerder inputs hebben. </w:t>
       </w:r>
     </w:p>
     <w:tbl>
@@ -4774,23 +4447,7 @@
                                 <w:sz w:val="16"/>
                                 <w:szCs w:val="16"/>
                               </w:rPr>
-                              <w:t xml:space="preserve">staat voor matrix en de laatste drie voor </w:t>
-                            </w:r>
-                            <w:proofErr w:type="spellStart"/>
-                            <w:r>
-                              <w:rPr>
-                                <w:sz w:val="16"/>
-                                <w:szCs w:val="16"/>
-                              </w:rPr>
-                              <w:t>laboratory</w:t>
-                            </w:r>
-                            <w:proofErr w:type="spellEnd"/>
-                            <w:r>
-                              <w:rPr>
-                                <w:sz w:val="16"/>
-                                <w:szCs w:val="16"/>
-                              </w:rPr>
-                              <w:t xml:space="preserve"> </w:t>
+                              <w:t xml:space="preserve">staat voor matrix en de laatste drie voor laboratory </w:t>
                             </w:r>
                             <w:r>
                               <w:rPr>
@@ -4961,16 +4618,16 @@
       <w:r>
         <w:t xml:space="preserve">Een Matrix kan gezien worden als soort tabel. LET OP! Dit is een versimpeling in de toekomst ga je meer leren over </w:t>
       </w:r>
-      <w:commentRangeStart w:id="21"/>
+      <w:commentRangeStart w:id="25"/>
       <w:r>
         <w:t xml:space="preserve">matrixen maar nu </w:t>
       </w:r>
-      <w:commentRangeEnd w:id="21"/>
+      <w:commentRangeEnd w:id="25"/>
       <w:r>
         <w:rPr>
           <w:rStyle w:val="Verwijzingopmerking"/>
         </w:rPr>
-        <w:commentReference w:id="21"/>
+        <w:commentReference w:id="25"/>
       </w:r>
       <w:r>
         <w:t>vatten we het even op als een tabel. E</w:t>
@@ -4986,7 +4643,7 @@
       <w:pPr>
         <w:jc w:val="center"/>
         <w:rPr>
-          <w:del w:id="22" w:author="Gebruiker" w:date="2017-10-02T18:01:00Z"/>
+          <w:del w:id="26" w:author="Gebruiker" w:date="2017-10-02T18:01:00Z"/>
         </w:rPr>
       </w:pPr>
       <w:r>
@@ -5039,7 +4696,7 @@
     <w:p>
       <w:pPr>
         <w:rPr>
-          <w:del w:id="23" w:author="Gebruiker" w:date="2017-10-02T18:01:00Z"/>
+          <w:del w:id="27" w:author="Gebruiker" w:date="2017-10-02T18:01:00Z"/>
         </w:rPr>
       </w:pPr>
       <w:r>
@@ -5048,52 +4705,56 @@
       <w:r>
         <w:t xml:space="preserve">commando </w:t>
       </w:r>
-      <w:proofErr w:type="spellStart"/>
       <w:r>
         <w:rPr>
           <w:rFonts w:ascii="Consolas" w:hAnsi="Consolas"/>
         </w:rPr>
-        <w:t>mean</w:t>
-      </w:r>
-      <w:proofErr w:type="spellEnd"/>
+        <w:t>mean(x)</w:t>
+      </w:r>
       <w:r>
         <w:rPr>
           <w:rFonts w:ascii="Consolas" w:hAnsi="Consolas"/>
         </w:rPr>
-        <w:t>(x)</w:t>
+        <w:t xml:space="preserve">, </w:t>
+      </w:r>
+      <w:r>
+        <w:t>de x is hier je vector</w:t>
+      </w:r>
+      <w:r>
+        <w:t xml:space="preserve">. </w:t>
+      </w:r>
+      <w:r>
+        <w:t>Van een matrix kunnen we de rijgemiddelden en de kolomgemiddelden uitrekenen. Echter, we zullen dit wel moeten aangeven. Een matrix</w:t>
+      </w:r>
+      <w:r>
+        <w:t>/tabel</w:t>
+      </w:r>
+      <w:r>
+        <w:t xml:space="preserve"> heeft twee dimensies; de eerste zijn de rijen, de tweede de kolommen. </w:t>
+      </w:r>
+      <w:r>
+        <w:t xml:space="preserve">Wanneer je de index opvraagt van bovenstaande matrix krijg je bij het volgende: </w:t>
+      </w:r>
+      <w:r>
+        <w:t xml:space="preserve">Element </w:t>
       </w:r>
       <w:r>
         <w:rPr>
           <w:rFonts w:ascii="Consolas" w:hAnsi="Consolas"/>
         </w:rPr>
-        <w:t xml:space="preserve">, </w:t>
-      </w:r>
-      <w:r>
-        <w:t>de x is hier je vector</w:t>
-      </w:r>
-      <w:r>
-        <w:t xml:space="preserve">. </w:t>
-      </w:r>
-      <w:r>
-        <w:t>Van een matrix kunnen we de rijgemiddelden en de kolomgemiddelden uitrekenen. Echter, we zullen dit wel moeten aangeven. Een matrix</w:t>
-      </w:r>
-      <w:r>
-        <w:t>/tabel</w:t>
-      </w:r>
-      <w:r>
-        <w:t xml:space="preserve"> heeft twee dimensies; de eerste zijn de rijen, de tweede de kolommen. </w:t>
-      </w:r>
-      <w:r>
-        <w:t xml:space="preserve">Wanneer je de index opvraagt van bovenstaande matrix krijg je bij het volgende: </w:t>
-      </w:r>
-      <w:r>
-        <w:t xml:space="preserve">Element </w:t>
+        <w:t>A(3,2)</w:t>
       </w:r>
       <w:r>
         <w:rPr>
           <w:rFonts w:ascii="Consolas" w:hAnsi="Consolas"/>
         </w:rPr>
-        <w:t>A(3,2)</w:t>
+        <w:t xml:space="preserve"> </w:t>
+      </w:r>
+      <w:r>
+        <w:t xml:space="preserve"> is dan ook gelijk aan 8. </w:t>
+      </w:r>
+      <w:r>
+        <w:t>Je gaat 3 rijen naar beneden en twee kolommen naar rechts.</w:t>
       </w:r>
       <w:r>
         <w:rPr>
@@ -5102,31 +4763,11 @@
         <w:t xml:space="preserve"> </w:t>
       </w:r>
       <w:r>
-        <w:t xml:space="preserve"> is dan ook gelijk aan 8. </w:t>
-      </w:r>
-      <w:r>
-        <w:t>Je gaat 3 rijen naar beneden en twee kolommen naar rechts.</w:t>
-      </w:r>
-      <w:r>
         <w:rPr>
           <w:rFonts w:ascii="Consolas" w:hAnsi="Consolas"/>
         </w:rPr>
-        <w:t xml:space="preserve"> </w:t>
-      </w:r>
-      <w:r>
-        <w:rPr>
-          <w:rFonts w:ascii="Consolas" w:hAnsi="Consolas"/>
-        </w:rPr>
-        <w:t>A(</w:t>
-      </w:r>
-      <w:proofErr w:type="spellStart"/>
-      <w:r>
-        <w:rPr>
-          <w:rFonts w:ascii="Consolas" w:hAnsi="Consolas"/>
-        </w:rPr>
-        <w:t>rijen,kolommen</w:t>
-      </w:r>
-      <w:proofErr w:type="spellEnd"/>
+        <w:t>A(rijen,kolommen</w:t>
+      </w:r>
       <w:r>
         <w:rPr>
           <w:rFonts w:ascii="Consolas" w:hAnsi="Consolas"/>
@@ -5228,7 +4869,7 @@
             <w:tcW w:w="1812" w:type="dxa"/>
           </w:tcPr>
           <w:p>
-            <w:commentRangeStart w:id="24"/>
+            <w:commentRangeStart w:id="28"/>
             <w:r>
               <w:t>Mark</w:t>
             </w:r>
@@ -5272,12 +4913,12 @@
             <w:r>
               <w:t>128</w:t>
             </w:r>
-            <w:commentRangeEnd w:id="24"/>
+            <w:commentRangeEnd w:id="28"/>
             <w:r>
               <w:rPr>
                 <w:rStyle w:val="Verwijzingopmerking"/>
               </w:rPr>
-              <w:commentReference w:id="24"/>
+              <w:commentReference w:id="28"/>
             </w:r>
           </w:p>
         </w:tc>
@@ -5471,23 +5112,7 @@
     </w:p>
     <w:p>
       <w:r>
-        <w:t xml:space="preserve">Kopieer de onderstaande code naar je </w:t>
-      </w:r>
-      <w:proofErr w:type="spellStart"/>
-      <w:r>
-        <w:t>command</w:t>
-      </w:r>
-      <w:proofErr w:type="spellEnd"/>
-      <w:r>
-        <w:t xml:space="preserve"> </w:t>
-      </w:r>
-      <w:proofErr w:type="spellStart"/>
-      <w:r>
-        <w:t>window</w:t>
-      </w:r>
-      <w:proofErr w:type="spellEnd"/>
-      <w:r>
-        <w:t xml:space="preserve"> en je hebt dezelfde matrix.</w:t>
+        <w:t>Kopieer de onderstaande code naar je command window en je hebt dezelfde matrix.</w:t>
       </w:r>
     </w:p>
     <w:p>
@@ -5506,39 +5131,15 @@
     </w:p>
     <w:p>
       <w:r>
-        <w:t xml:space="preserve">Nu willen we het gemiddelde van de proefpersoon berekenen over de vier metingen. Dit kan je doen door twee </w:t>
-      </w:r>
-      <w:proofErr w:type="spellStart"/>
-      <w:r>
-        <w:t>inputs</w:t>
-      </w:r>
-      <w:proofErr w:type="spellEnd"/>
-      <w:r>
-        <w:t xml:space="preserve"> te geven aan de functie</w:t>
-      </w:r>
-      <w:r>
-        <w:t xml:space="preserve"> </w:t>
-      </w:r>
-      <w:proofErr w:type="spellStart"/>
-      <w:r>
-        <w:t>mean</w:t>
-      </w:r>
-      <w:proofErr w:type="spellEnd"/>
-      <w:r>
-        <w:t>(input1,input2) dat wordt als volgt</w:t>
-      </w:r>
-      <w:r>
-        <w:t xml:space="preserve"> </w:t>
-      </w:r>
-      <w:proofErr w:type="spellStart"/>
-      <w:r>
-        <w:t>mean</w:t>
-      </w:r>
-      <w:proofErr w:type="spellEnd"/>
-      <w:r>
-        <w:t xml:space="preserve">(A,2). Je geeft hierin nu de matrix </w:t>
-      </w:r>
-      <w:del w:id="25" w:author="Gebruiker" w:date="2017-10-02T18:01:00Z">
+        <w:t>Nu willen we het gemiddelde van de proefpersoon berekenen over de vier metingen. Dit kan je doen door twee inputs te geven aan de functie</w:t>
+      </w:r>
+      <w:r>
+        <w:t xml:space="preserve"> mean(input1,input2) dat wordt als volgt</w:t>
+      </w:r>
+      <w:r>
+        <w:t xml:space="preserve"> mean(A,2). Je geeft hierin nu de matrix </w:t>
+      </w:r>
+      <w:del w:id="29" w:author="Gebruiker" w:date="2017-10-02T18:01:00Z">
         <w:r>
           <w:delText>mee</w:delText>
         </w:r>
@@ -5549,7 +5150,7 @@
           <w:delText>(A)</w:delText>
         </w:r>
       </w:del>
-      <w:ins w:id="26" w:author="Gebruiker" w:date="2017-10-02T18:01:00Z">
+      <w:ins w:id="30" w:author="Gebruiker" w:date="2017-10-02T18:01:00Z">
         <w:r>
           <w:t>A mee</w:t>
         </w:r>
@@ -5557,7 +5158,7 @@
       <w:r>
         <w:t xml:space="preserve"> en met d</w:t>
       </w:r>
-      <w:ins w:id="27" w:author="Gebruiker" w:date="2017-10-02T18:02:00Z">
+      <w:ins w:id="31" w:author="Gebruiker" w:date="2017-10-02T18:02:00Z">
         <w:r>
           <w:t>i</w:t>
         </w:r>
@@ -5568,7 +5169,7 @@
       <w:r>
         <w:t>aan dat je de tweede dimensie wilt hebben</w:t>
       </w:r>
-      <w:del w:id="28" w:author="Gebruiker" w:date="2017-10-02T18:02:00Z">
+      <w:del w:id="32" w:author="Gebruiker" w:date="2017-10-02T18:02:00Z">
         <w:r>
           <w:delText>,</w:delText>
         </w:r>
@@ -5641,21 +5242,8 @@
       <w:r>
         <w:t xml:space="preserve"> </w:t>
       </w:r>
-      <w:proofErr w:type="spellStart"/>
-      <w:r>
-        <w:t>mean</w:t>
-      </w:r>
-      <w:proofErr w:type="spellEnd"/>
-      <w:r>
-        <w:t xml:space="preserve">(A,2) maar met </w:t>
-      </w:r>
-      <w:proofErr w:type="spellStart"/>
-      <w:r>
-        <w:t>mean</w:t>
-      </w:r>
-      <w:proofErr w:type="spellEnd"/>
-      <w:r>
-        <w:t xml:space="preserve">(A,1). </w:t>
+      <w:r>
+        <w:t xml:space="preserve">mean(A,2) maar met mean(A,1). </w:t>
       </w:r>
       <w:r>
         <w:t>Dus over de eerste dimensie en dit zijn de rijen. Voer dit commando uit. Wat zie je?</w:t>
@@ -5664,14 +5252,14 @@
     <w:p>
       <w:pPr>
         <w:rPr>
-          <w:del w:id="29" w:author="Gebruiker" w:date="2017-10-02T18:02:00Z"/>
-        </w:rPr>
-      </w:pPr>
-    </w:p>
-    <w:p>
-      <w:pPr>
-        <w:rPr>
-          <w:del w:id="30" w:author="Gebruiker" w:date="2017-10-02T18:02:00Z"/>
+          <w:del w:id="33" w:author="Gebruiker" w:date="2017-10-02T18:02:00Z"/>
+        </w:rPr>
+      </w:pPr>
+    </w:p>
+    <w:p>
+      <w:pPr>
+        <w:rPr>
+          <w:del w:id="34" w:author="Gebruiker" w:date="2017-10-02T18:02:00Z"/>
         </w:rPr>
       </w:pPr>
     </w:p>
@@ -5680,15 +5268,7 @@
         <w:t xml:space="preserve">Stel we willen de </w:t>
       </w:r>
       <w:r>
-        <w:t xml:space="preserve">bloedrukmetingen mooi op volgorde zetten per proefpersoon. Hiervoor heeft Matlab ook een ingebouwde functie namelijk </w:t>
-      </w:r>
-      <w:proofErr w:type="spellStart"/>
-      <w:r>
-        <w:t>sort</w:t>
-      </w:r>
-      <w:proofErr w:type="spellEnd"/>
-      <w:r>
-        <w:t>.</w:t>
+        <w:t>bloedrukmetingen mooi op volgorde zetten per proefpersoon. Hiervoor heeft Matlab ook een ingebouwde functie namelijk sort.</w:t>
       </w:r>
     </w:p>
     <w:p>
@@ -5700,7 +5280,7 @@
       <w:pPr>
         <w:jc w:val="center"/>
       </w:pPr>
-      <w:commentRangeStart w:id="31"/>
+      <w:commentRangeStart w:id="35"/>
       <w:r>
         <w:rPr>
           <w:noProof/>
@@ -5742,25 +5322,17 @@
           </wp:inline>
         </w:drawing>
       </w:r>
-      <w:commentRangeEnd w:id="31"/>
+      <w:commentRangeEnd w:id="35"/>
       <w:r>
         <w:rPr>
           <w:rStyle w:val="Verwijzingopmerking"/>
         </w:rPr>
-        <w:commentReference w:id="31"/>
-      </w:r>
-    </w:p>
-    <w:p>
-      <w:r>
-        <w:t xml:space="preserve">Je geeft nu zelfs drie </w:t>
-      </w:r>
-      <w:proofErr w:type="spellStart"/>
-      <w:r>
-        <w:t>inputs</w:t>
-      </w:r>
-      <w:proofErr w:type="spellEnd"/>
-      <w:r>
-        <w:t xml:space="preserve"> mee aan de functie. Namelijk je matrix, de dimensie en een string waarmee je zegt oplopend. </w:t>
+        <w:commentReference w:id="35"/>
+      </w:r>
+    </w:p>
+    <w:p>
+      <w:r>
+        <w:t xml:space="preserve">Je geeft nu zelfs drie inputs mee aan de functie. Namelijk je matrix, de dimensie en een string waarmee je zegt oplopend. </w:t>
       </w:r>
     </w:p>
     <w:p>
@@ -5814,21 +5386,16 @@
         <w:lastRenderedPageBreak/>
         <w:t>Je ziet nu dat de metingen mooi oplopen per proefpersoon. Probeer het ook eens met ‘</w:t>
       </w:r>
-      <w:commentRangeStart w:id="32"/>
-      <w:proofErr w:type="spellStart"/>
-      <w:r>
-        <w:t>decend</w:t>
-      </w:r>
-      <w:proofErr w:type="spellEnd"/>
-      <w:r>
-        <w:t xml:space="preserve">’ </w:t>
-      </w:r>
-      <w:commentRangeEnd w:id="32"/>
+      <w:commentRangeStart w:id="36"/>
+      <w:r>
+        <w:t xml:space="preserve">decend’ </w:t>
+      </w:r>
+      <w:commentRangeEnd w:id="36"/>
       <w:r>
         <w:rPr>
           <w:rStyle w:val="Verwijzingopmerking"/>
         </w:rPr>
-        <w:commentReference w:id="32"/>
+        <w:commentReference w:id="36"/>
       </w:r>
       <w:r>
         <w:t>wat zie je nu?</w:t>
@@ -5906,101 +5473,23 @@
                           </w:p>
                           <w:p>
                             <w:r>
-                              <w:t xml:space="preserve">Vorige week heb je al gelezen over de help functie, maar omdat die zo belangrijk is herhalen we het hier nog een keer! Dit doen we omdat er zoveel functies zijn kunnen we nooit helemaal onthouden wat voor </w:t>
-                            </w:r>
-                            <w:proofErr w:type="spellStart"/>
-                            <w:r>
-                              <w:t>inputs</w:t>
-                            </w:r>
-                            <w:proofErr w:type="spellEnd"/>
-                            <w:r>
-                              <w:t xml:space="preserve"> en </w:t>
-                            </w:r>
-                            <w:proofErr w:type="spellStart"/>
-                            <w:r>
-                              <w:t>outputs</w:t>
-                            </w:r>
-                            <w:proofErr w:type="spellEnd"/>
-                            <w:r>
-                              <w:t xml:space="preserve"> er zijn. Daarom maken we gebruik van de help functie. </w:t>
+                              <w:t xml:space="preserve">Vorige week heb je al gelezen over de help functie, maar omdat die zo belangrijk is herhalen we het hier nog een keer! Dit doen we omdat er zoveel functies zijn kunnen we nooit helemaal onthouden wat voor inputs en outputs er zijn. Daarom maken we gebruik van de help functie. </w:t>
                             </w:r>
                           </w:p>
                           <w:p>
                             <w:r>
-                              <w:t xml:space="preserve">Voer maar eens in je </w:t>
-                            </w:r>
-                            <w:proofErr w:type="spellStart"/>
-                            <w:r>
-                              <w:t>command</w:t>
-                            </w:r>
-                            <w:proofErr w:type="spellEnd"/>
-                            <w:r>
-                              <w:t xml:space="preserve"> </w:t>
-                            </w:r>
-                            <w:proofErr w:type="spellStart"/>
-                            <w:r>
-                              <w:t>window</w:t>
-                            </w:r>
-                            <w:proofErr w:type="spellEnd"/>
-                            <w:r>
-                              <w:t xml:space="preserve">: </w:t>
+                              <w:t xml:space="preserve">Voer maar eens in je command window: </w:t>
                             </w:r>
                             <w:r>
                               <w:rPr>
                                 <w:b/>
                               </w:rPr>
-                              <w:t xml:space="preserve">help </w:t>
-                            </w:r>
-                            <w:proofErr w:type="spellStart"/>
-                            <w:r>
-                              <w:rPr>
-                                <w:b/>
-                              </w:rPr>
-                              <w:t>mean</w:t>
-                            </w:r>
-                            <w:proofErr w:type="spellEnd"/>
-                            <w:r>
-                              <w:rPr>
-                                <w:b/>
-                              </w:rPr>
-                              <w:t xml:space="preserve"> </w:t>
+                              <w:t xml:space="preserve">help mean </w:t>
                             </w:r>
                           </w:p>
                           <w:p>
                             <w:r>
-                              <w:t xml:space="preserve">Er verschijnt nu een hele uitleg wat de input en </w:t>
-                            </w:r>
-                            <w:proofErr w:type="spellStart"/>
-                            <w:r>
-                              <w:t>outputs</w:t>
-                            </w:r>
-                            <w:proofErr w:type="spellEnd"/>
-                            <w:r>
-                              <w:t xml:space="preserve"> zijn van de functie. Om het wat overzichtelijker te maken kan je op </w:t>
-                            </w:r>
-                            <w:proofErr w:type="spellStart"/>
-                            <w:r>
-                              <w:t>reference</w:t>
-                            </w:r>
-                            <w:proofErr w:type="spellEnd"/>
-                            <w:r>
-                              <w:t xml:space="preserve"> page </w:t>
-                            </w:r>
-                            <w:proofErr w:type="spellStart"/>
-                            <w:r>
-                              <w:t>for</w:t>
-                            </w:r>
-                            <w:proofErr w:type="spellEnd"/>
-                            <w:r>
-                              <w:t xml:space="preserve"> </w:t>
-                            </w:r>
-                            <w:proofErr w:type="spellStart"/>
-                            <w:r>
-                              <w:t>mean</w:t>
-                            </w:r>
-                            <w:proofErr w:type="spellEnd"/>
-                            <w:r>
-                              <w:t xml:space="preserve"> klikken onderaan.</w:t>
+                              <w:t>Er verschijnt nu een hele uitleg wat de input en outputs zijn van de functie. Om het wat overzichtelijker te maken kan je op reference page for mean klikken onderaan.</w:t>
                             </w:r>
                           </w:p>
                           <w:p>
@@ -6055,44 +5544,12 @@
                               <w:jc w:val="center"/>
                             </w:pPr>
                             <w:r>
-                              <w:t xml:space="preserve">Dit kan je voor elke functie doen, de help functie is je grootste vriend, ook al is het soms lastig te lezen in het </w:t>
-                            </w:r>
-                            <w:proofErr w:type="spellStart"/>
-                            <w:r>
-                              <w:t>engels</w:t>
-                            </w:r>
-                            <w:proofErr w:type="spellEnd"/>
-                            <w:r>
-                              <w:t>.</w:t>
+                              <w:t>Dit kan je voor elke functie doen, de help functie is je grootste vriend, ook al is het soms lastig te lezen in het engels.</w:t>
                             </w:r>
                           </w:p>
                           <w:p>
                             <w:r>
-                              <w:t xml:space="preserve">Weet je nog hoe je deze </w:t>
-                            </w:r>
-                            <w:proofErr w:type="spellStart"/>
-                            <w:r>
-                              <w:t>reference</w:t>
-                            </w:r>
-                            <w:proofErr w:type="spellEnd"/>
-                            <w:r>
-                              <w:t xml:space="preserve"> page ook kan openen uit je </w:t>
-                            </w:r>
-                            <w:proofErr w:type="spellStart"/>
-                            <w:r>
-                              <w:t>command</w:t>
-                            </w:r>
-                            <w:proofErr w:type="spellEnd"/>
-                            <w:r>
-                              <w:t xml:space="preserve"> </w:t>
-                            </w:r>
-                            <w:proofErr w:type="spellStart"/>
-                            <w:r>
-                              <w:t>window</w:t>
-                            </w:r>
-                            <w:proofErr w:type="spellEnd"/>
-                            <w:r>
-                              <w:t xml:space="preserve">? </w:t>
+                              <w:t xml:space="preserve">Weet je nog hoe je deze reference page ook kan openen uit je command window? </w:t>
                             </w:r>
                           </w:p>
                           <w:p>
@@ -6106,30 +5563,8 @@
                               <w:rPr>
                                 <w:b/>
                               </w:rPr>
-                              <w:t xml:space="preserve"> </w:t>
+                              <w:t xml:space="preserve"> doc mean</w:t>
                             </w:r>
-                            <w:proofErr w:type="spellStart"/>
-                            <w:r>
-                              <w:rPr>
-                                <w:b/>
-                              </w:rPr>
-                              <w:t>doc</w:t>
-                            </w:r>
-                            <w:proofErr w:type="spellEnd"/>
-                            <w:r>
-                              <w:rPr>
-                                <w:b/>
-                              </w:rPr>
-                              <w:t xml:space="preserve"> </w:t>
-                            </w:r>
-                            <w:proofErr w:type="spellStart"/>
-                            <w:r>
-                              <w:rPr>
-                                <w:b/>
-                              </w:rPr>
-                              <w:t>mean</w:t>
-                            </w:r>
-                            <w:proofErr w:type="spellEnd"/>
                           </w:p>
                           <w:p>
                             <w:pPr>
@@ -6296,7 +5731,7 @@
                                     <pic:cNvPicPr/>
                                   </pic:nvPicPr>
                                   <pic:blipFill>
-                                    <a:blip r:embed="rId20"/>
+                                    <a:blip r:embed="rId21"/>
                                     <a:stretch>
                                       <a:fillRect/>
                                     </a:stretch>
@@ -6427,15 +5862,15 @@
         </w:rPr>
         <w:br w:type="page"/>
       </w:r>
-      <w:bookmarkStart w:id="33" w:name="_Toc494730394"/>
+      <w:bookmarkStart w:id="37" w:name="_Toc494730394"/>
       <w:r>
         <w:lastRenderedPageBreak/>
         <w:t>Vragen en opdrachten</w:t>
       </w:r>
-      <w:bookmarkEnd w:id="33"/>
-    </w:p>
-    <w:p>
-      <w:commentRangeStart w:id="34"/>
+      <w:bookmarkEnd w:id="37"/>
+    </w:p>
+    <w:p>
+      <w:commentRangeStart w:id="38"/>
       <w:r>
         <w:t>Beantwoorde de volgende vragen met juist of onjuist:</w:t>
       </w:r>
@@ -6453,21 +5888,7 @@
         <w:rPr>
           <w:rFonts w:ascii="Calibri" w:hAnsi="Calibri" w:cs="Cordia New"/>
         </w:rPr>
-        <w:t xml:space="preserve">Een functie kan meerdere </w:t>
-      </w:r>
-      <w:proofErr w:type="spellStart"/>
-      <w:r>
-        <w:rPr>
-          <w:rFonts w:ascii="Calibri" w:hAnsi="Calibri" w:cs="Cordia New"/>
-        </w:rPr>
-        <w:t>inputs</w:t>
-      </w:r>
-      <w:proofErr w:type="spellEnd"/>
-      <w:r>
-        <w:rPr>
-          <w:rFonts w:ascii="Calibri" w:hAnsi="Calibri" w:cs="Cordia New"/>
-        </w:rPr>
-        <w:t xml:space="preserve"> hebben.</w:t>
+        <w:t>Een functie kan meerdere inputs hebben.</w:t>
       </w:r>
     </w:p>
     <w:p>
@@ -6483,21 +5904,7 @@
         <w:rPr>
           <w:rFonts w:ascii="Calibri" w:hAnsi="Calibri" w:cs="Cordia New"/>
         </w:rPr>
-        <w:t>Wanneer je een index wilt oproepen van een Matrix gebruik je: A(</w:t>
-      </w:r>
-      <w:proofErr w:type="spellStart"/>
-      <w:r>
-        <w:rPr>
-          <w:rFonts w:ascii="Calibri" w:hAnsi="Calibri" w:cs="Cordia New"/>
-        </w:rPr>
-        <w:t>kolommen,rijen</w:t>
-      </w:r>
-      <w:proofErr w:type="spellEnd"/>
-      <w:r>
-        <w:rPr>
-          <w:rFonts w:ascii="Calibri" w:hAnsi="Calibri" w:cs="Cordia New"/>
-        </w:rPr>
-        <w:t>)</w:t>
+        <w:t>Wanneer je een index wilt oproepen van een Matrix gebruik je: A(kolommen,rijen)</w:t>
       </w:r>
     </w:p>
     <w:p>
@@ -6510,15 +5917,7 @@
         <w:spacing w:after="200" w:line="252" w:lineRule="auto"/>
       </w:pPr>
       <w:r>
-        <w:t xml:space="preserve">Een functie kan verschillende </w:t>
-      </w:r>
-      <w:proofErr w:type="spellStart"/>
-      <w:r>
-        <w:t>inputs</w:t>
-      </w:r>
-      <w:proofErr w:type="spellEnd"/>
-      <w:r>
-        <w:t xml:space="preserve"> hebben, op dezelfde plek waarmee je hem aanroept.</w:t>
+        <w:t>Een functie kan verschillende inputs hebben, op dezelfde plek waarmee je hem aanroept.</w:t>
       </w:r>
     </w:p>
     <w:p>
@@ -6567,12 +5966,12 @@
       <w:r>
         <w:t>Hieronder zie je een Matrix hoeveel rijen en kolommen heeft deze matrix?</w:t>
       </w:r>
-      <w:commentRangeEnd w:id="34"/>
+      <w:commentRangeEnd w:id="38"/>
       <w:r>
         <w:rPr>
           <w:rStyle w:val="Verwijzingopmerking"/>
         </w:rPr>
-        <w:commentReference w:id="34"/>
+        <w:commentReference w:id="38"/>
       </w:r>
     </w:p>
     <w:p>
@@ -6608,7 +6007,7 @@
                     <pic:cNvPicPr/>
                   </pic:nvPicPr>
                   <pic:blipFill>
-                    <a:blip r:embed="rId21"/>
+                    <a:blip r:embed="rId22"/>
                     <a:stretch>
                       <a:fillRect/>
                     </a:stretch>
@@ -6639,11 +6038,11 @@
       <w:pPr>
         <w:pStyle w:val="Kop2"/>
       </w:pPr>
-      <w:bookmarkStart w:id="35" w:name="_Toc494730395"/>
+      <w:bookmarkStart w:id="39" w:name="_Toc494730395"/>
       <w:r>
         <w:t>Antwoorden en uitwerkingen</w:t>
       </w:r>
-      <w:bookmarkEnd w:id="35"/>
+      <w:bookmarkEnd w:id="39"/>
     </w:p>
     <w:p>
       <w:pPr>
@@ -6707,15 +6106,7 @@
         </w:numPr>
       </w:pPr>
       <w:r>
-        <w:t xml:space="preserve">Dan neemt de functie gewoon de default voor deze </w:t>
-      </w:r>
-      <w:proofErr w:type="spellStart"/>
-      <w:r>
-        <w:t>inputs</w:t>
-      </w:r>
-      <w:proofErr w:type="spellEnd"/>
-      <w:r>
-        <w:t xml:space="preserve">. </w:t>
+        <w:t xml:space="preserve">Dan neemt de functie gewoon de default voor deze inputs. </w:t>
       </w:r>
     </w:p>
     <w:p>
@@ -6757,27 +6148,27 @@
       <w:pPr>
         <w:pStyle w:val="Kop1"/>
       </w:pPr>
-      <w:bookmarkStart w:id="36" w:name="_Toc494730396"/>
+      <w:bookmarkStart w:id="40" w:name="_Toc494730396"/>
       <w:r>
         <w:lastRenderedPageBreak/>
         <w:t>Ingewikkeldere functies maken</w:t>
       </w:r>
-      <w:bookmarkEnd w:id="36"/>
+      <w:bookmarkEnd w:id="40"/>
       <w:r>
         <w:t xml:space="preserve"> </w:t>
       </w:r>
     </w:p>
     <w:p>
-      <w:commentRangeStart w:id="37"/>
+      <w:commentRangeStart w:id="41"/>
       <w:r>
         <w:t>We hebben vorige week al een functie gemaakt</w:t>
       </w:r>
-      <w:commentRangeEnd w:id="37"/>
+      <w:commentRangeEnd w:id="41"/>
       <w:r>
         <w:rPr>
           <w:rStyle w:val="Verwijzingopmerking"/>
         </w:rPr>
-        <w:commentReference w:id="37"/>
+        <w:commentReference w:id="41"/>
       </w:r>
       <w:r>
         <w:t xml:space="preserve">, maar </w:t>
@@ -6789,29 +6180,13 @@
         <w:t xml:space="preserve">We hebben net geleerd dat een functie </w:t>
       </w:r>
       <w:r>
-        <w:t xml:space="preserve">namelijk meerdere </w:t>
-      </w:r>
-      <w:proofErr w:type="spellStart"/>
-      <w:r>
-        <w:t>inputs</w:t>
-      </w:r>
-      <w:proofErr w:type="spellEnd"/>
-      <w:r>
-        <w:t xml:space="preserve"> en meerder</w:t>
+        <w:t>namelijk meerdere inputs en meerder</w:t>
       </w:r>
       <w:r>
         <w:t>e</w:t>
       </w:r>
       <w:r>
-        <w:t xml:space="preserve"> </w:t>
-      </w:r>
-      <w:proofErr w:type="spellStart"/>
-      <w:r>
-        <w:t>outputs</w:t>
-      </w:r>
-      <w:proofErr w:type="spellEnd"/>
-      <w:r>
-        <w:t xml:space="preserve"> kan hebben. </w:t>
+        <w:t xml:space="preserve"> outputs kan hebben. </w:t>
       </w:r>
     </w:p>
     <w:p>
@@ -6819,15 +6194,7 @@
         <w:t>Met</w:t>
       </w:r>
       <w:r>
-        <w:t xml:space="preserve"> </w:t>
-      </w:r>
-      <w:proofErr w:type="spellStart"/>
-      <w:r>
-        <w:t>Kinovea</w:t>
-      </w:r>
-      <w:proofErr w:type="spellEnd"/>
-      <w:r>
-        <w:t xml:space="preserve"> kan je de kniehoek berekenen van een fietser. </w:t>
+        <w:t xml:space="preserve"> Kinovea kan je de kniehoek berekenen van een fietser. </w:t>
       </w:r>
       <w:r>
         <w:t xml:space="preserve">We gaan nu een functie maken </w:t>
@@ -6839,49 +6206,26 @@
         <w:t xml:space="preserve"> in graden en</w:t>
       </w:r>
       <w:r>
-        <w:t xml:space="preserve"> je output data is je </w:t>
-      </w:r>
-      <w:proofErr w:type="spellStart"/>
-      <w:r>
-        <w:t>gemiddelde</w:t>
-      </w:r>
-      <w:r>
-        <w:t>Kniehoek</w:t>
-      </w:r>
-      <w:proofErr w:type="spellEnd"/>
-      <w:r>
-        <w:t xml:space="preserve">, </w:t>
-      </w:r>
-      <w:proofErr w:type="spellStart"/>
+        <w:t xml:space="preserve"> je output data is je gemiddelde</w:t>
+      </w:r>
+      <w:r>
+        <w:t>Kniehoek, m</w:t>
+      </w:r>
+      <w:r>
+        <w:t xml:space="preserve">ediaanKniehoek, </w:t>
+      </w:r>
       <w:r>
         <w:t>m</w:t>
       </w:r>
       <w:r>
-        <w:t>ediaanKniehoek</w:t>
-      </w:r>
-      <w:proofErr w:type="spellEnd"/>
-      <w:r>
-        <w:t xml:space="preserve">, </w:t>
-      </w:r>
-      <w:proofErr w:type="spellStart"/>
+        <w:t xml:space="preserve">axKniehoek en </w:t>
+      </w:r>
       <w:r>
         <w:t>m</w:t>
       </w:r>
       <w:r>
-        <w:t>axKniehoek</w:t>
-      </w:r>
-      <w:proofErr w:type="spellEnd"/>
-      <w:r>
-        <w:t xml:space="preserve"> en </w:t>
-      </w:r>
-      <w:proofErr w:type="spellStart"/>
-      <w:r>
-        <w:t>m</w:t>
-      </w:r>
-      <w:r>
         <w:t>inKniehoek</w:t>
       </w:r>
-      <w:proofErr w:type="spellEnd"/>
       <w:r>
         <w:t xml:space="preserve"> in graden</w:t>
       </w:r>
@@ -6977,7 +6321,7 @@
                     <pic:cNvPicPr/>
                   </pic:nvPicPr>
                   <pic:blipFill>
-                    <a:blip r:embed="rId22">
+                    <a:blip r:embed="rId23">
                       <a:extLst>
                         <a:ext uri="{28A0092B-C50C-407E-A947-70E740481C1C}">
                           <a14:useLocalDpi xmlns:a14="http://schemas.microsoft.com/office/drawing/2010/main" val="0"/>
@@ -7031,16 +6375,8 @@
         <w:rPr>
           <w:b/>
         </w:rPr>
-        <w:t xml:space="preserve">met de naam </w:t>
-      </w:r>
-      <w:proofErr w:type="spellStart"/>
-      <w:r>
-        <w:rPr>
-          <w:b/>
-        </w:rPr>
-        <w:t>KniehoekUitkomsten.m</w:t>
-      </w:r>
-      <w:proofErr w:type="spellEnd"/>
+        <w:t>met de naam KniehoekUitkomsten.m</w:t>
+      </w:r>
       <w:r>
         <w:rPr>
           <w:b/>
@@ -7062,23 +6398,7 @@
           <w:sz w:val="20"/>
           <w:szCs w:val="20"/>
         </w:rPr>
-        <w:t xml:space="preserve">(Weet je niet meer hoe je een functie aanmaakt lees dit dan nog eens terug in de reader </w:t>
-      </w:r>
-      <w:proofErr w:type="spellStart"/>
-      <w:r>
-        <w:rPr>
-          <w:sz w:val="20"/>
-          <w:szCs w:val="20"/>
-        </w:rPr>
-        <w:t>wk</w:t>
-      </w:r>
-      <w:proofErr w:type="spellEnd"/>
-      <w:r>
-        <w:rPr>
-          <w:sz w:val="20"/>
-          <w:szCs w:val="20"/>
-        </w:rPr>
-        <w:t xml:space="preserve"> 1.2.)</w:t>
+        <w:t>(Weet je niet meer hoe je een functie aanmaakt lees dit dan nog eens terug in de reader wk 1.2.)</w:t>
       </w:r>
     </w:p>
     <w:p>
@@ -7097,7 +6417,7 @@
       </w:r>
     </w:p>
     <w:p>
-      <w:commentRangeStart w:id="38"/>
+      <w:commentRangeStart w:id="42"/>
       <w:r>
         <w:rPr>
           <w:noProof/>
@@ -7108,164 +6428,6 @@
             <wp:extent cx="5760720" cy="977265"/>
             <wp:effectExtent l="0" t="0" r="5080" b="0"/>
             <wp:docPr id="12" name="Picture 12"/>
-            <wp:cNvGraphicFramePr>
-              <a:graphicFrameLocks xmlns:a="http://schemas.openxmlformats.org/drawingml/2006/main" noChangeAspect="1"/>
-            </wp:cNvGraphicFramePr>
-            <a:graphic xmlns:a="http://schemas.openxmlformats.org/drawingml/2006/main">
-              <a:graphicData uri="http://schemas.openxmlformats.org/drawingml/2006/picture">
-                <pic:pic xmlns:pic="http://schemas.openxmlformats.org/drawingml/2006/picture">
-                  <pic:nvPicPr>
-                    <pic:cNvPr id="1" name=""/>
-                    <pic:cNvPicPr/>
-                  </pic:nvPicPr>
-                  <pic:blipFill>
-                    <a:blip r:embed="rId23"/>
-                    <a:stretch>
-                      <a:fillRect/>
-                    </a:stretch>
-                  </pic:blipFill>
-                  <pic:spPr>
-                    <a:xfrm>
-                      <a:off x="0" y="0"/>
-                      <a:ext cx="5760720" cy="977265"/>
-                    </a:xfrm>
-                    <a:prstGeom prst="rect">
-                      <a:avLst/>
-                    </a:prstGeom>
-                  </pic:spPr>
-                </pic:pic>
-              </a:graphicData>
-            </a:graphic>
-          </wp:inline>
-        </w:drawing>
-      </w:r>
-      <w:commentRangeEnd w:id="38"/>
-      <w:r>
-        <w:rPr>
-          <w:rStyle w:val="Verwijzingopmerking"/>
-        </w:rPr>
-        <w:commentReference w:id="38"/>
-      </w:r>
-    </w:p>
-    <w:p>
-      <w:pPr>
-        <w:pStyle w:val="Lijstalinea"/>
-        <w:numPr>
-          <w:ilvl w:val="1"/>
-          <w:numId w:val="1"/>
-        </w:numPr>
-      </w:pPr>
-      <w:r>
-        <w:rPr>
-          <w:b/>
-        </w:rPr>
-        <w:t xml:space="preserve">Voeg nu de code toe om de mediaan, maximale kniehoek en minimale kniehoek te berekenen toe. </w:t>
-      </w:r>
-    </w:p>
-    <w:p>
-      <w:pPr>
-        <w:pStyle w:val="Lijstalinea"/>
-        <w:numPr>
-          <w:ilvl w:val="1"/>
-          <w:numId w:val="1"/>
-        </w:numPr>
-      </w:pPr>
-      <w:r>
-        <w:rPr>
-          <w:b/>
-        </w:rPr>
-        <w:t xml:space="preserve">Open het bestand </w:t>
-      </w:r>
-      <w:proofErr w:type="spellStart"/>
-      <w:r>
-        <w:rPr>
-          <w:b/>
-        </w:rPr>
-        <w:t>fietsenkniehoek.mat</w:t>
-      </w:r>
-      <w:proofErr w:type="spellEnd"/>
-      <w:r>
-        <w:rPr>
-          <w:b/>
-        </w:rPr>
-        <w:t xml:space="preserve"> of sleep deze naar je </w:t>
-      </w:r>
-      <w:proofErr w:type="spellStart"/>
-      <w:r>
-        <w:rPr>
-          <w:b/>
-        </w:rPr>
-        <w:t>workspace</w:t>
-      </w:r>
-      <w:proofErr w:type="spellEnd"/>
-      <w:r>
-        <w:rPr>
-          <w:b/>
-        </w:rPr>
-        <w:t>. Hierin staat de variabele kniehoek en deze is gegeven in graden.</w:t>
-      </w:r>
-    </w:p>
-    <w:p>
-      <w:pPr>
-        <w:pStyle w:val="Lijstalinea"/>
-        <w:numPr>
-          <w:ilvl w:val="1"/>
-          <w:numId w:val="1"/>
-        </w:numPr>
-      </w:pPr>
-      <w:r>
-        <w:rPr>
-          <w:b/>
-        </w:rPr>
-        <w:t xml:space="preserve">Roep nu je functie aan in je </w:t>
-      </w:r>
-      <w:proofErr w:type="spellStart"/>
-      <w:r>
-        <w:rPr>
-          <w:b/>
-        </w:rPr>
-        <w:t>command</w:t>
-      </w:r>
-      <w:proofErr w:type="spellEnd"/>
-      <w:r>
-        <w:rPr>
-          <w:b/>
-        </w:rPr>
-        <w:t xml:space="preserve"> </w:t>
-      </w:r>
-      <w:proofErr w:type="spellStart"/>
-      <w:r>
-        <w:rPr>
-          <w:b/>
-        </w:rPr>
-        <w:t>window</w:t>
-      </w:r>
-      <w:proofErr w:type="spellEnd"/>
-      <w:r>
-        <w:rPr>
-          <w:b/>
-        </w:rPr>
-        <w:t>, komen je antwoorden overeen met hieronder? Zo ja, dan heb je het goed gedaan, anders moet je je functie nog aanpassen</w:t>
-      </w:r>
-    </w:p>
-    <w:p>
-      <w:pPr>
-        <w:pStyle w:val="Lijstalinea"/>
-        <w:ind w:left="1080"/>
-        <w:jc w:val="center"/>
-      </w:pPr>
-      <w:r>
-        <w:rPr>
-          <w:b/>
-          <w:noProof/>
-          <w:lang w:eastAsia="nl-NL"/>
-        </w:rPr>
-        <w:lastRenderedPageBreak/>
-        <w:drawing>
-          <wp:inline distT="0" distB="0" distL="0" distR="0" wp14:anchorId="245AA880" wp14:editId="44FF027A">
-            <wp:extent cx="1841500" cy="1524000"/>
-            <wp:effectExtent l="0" t="0" r="12700" b="0"/>
-            <wp:docPr id="17" name="Picture 17"/>
             <wp:cNvGraphicFramePr>
               <a:graphicFrameLocks xmlns:a="http://schemas.openxmlformats.org/drawingml/2006/main" noChangeAspect="1"/>
             </wp:cNvGraphicFramePr>
@@ -7285,6 +6447,114 @@
                   <pic:spPr>
                     <a:xfrm>
                       <a:off x="0" y="0"/>
+                      <a:ext cx="5760720" cy="977265"/>
+                    </a:xfrm>
+                    <a:prstGeom prst="rect">
+                      <a:avLst/>
+                    </a:prstGeom>
+                  </pic:spPr>
+                </pic:pic>
+              </a:graphicData>
+            </a:graphic>
+          </wp:inline>
+        </w:drawing>
+      </w:r>
+      <w:commentRangeEnd w:id="42"/>
+      <w:r>
+        <w:rPr>
+          <w:rStyle w:val="Verwijzingopmerking"/>
+        </w:rPr>
+        <w:commentReference w:id="42"/>
+      </w:r>
+    </w:p>
+    <w:p>
+      <w:pPr>
+        <w:pStyle w:val="Lijstalinea"/>
+        <w:numPr>
+          <w:ilvl w:val="1"/>
+          <w:numId w:val="1"/>
+        </w:numPr>
+      </w:pPr>
+      <w:r>
+        <w:rPr>
+          <w:b/>
+        </w:rPr>
+        <w:t xml:space="preserve">Voeg nu de code toe om de mediaan, maximale kniehoek en minimale kniehoek te berekenen toe. </w:t>
+      </w:r>
+    </w:p>
+    <w:p>
+      <w:pPr>
+        <w:pStyle w:val="Lijstalinea"/>
+        <w:numPr>
+          <w:ilvl w:val="1"/>
+          <w:numId w:val="1"/>
+        </w:numPr>
+      </w:pPr>
+      <w:r>
+        <w:rPr>
+          <w:b/>
+        </w:rPr>
+        <w:t>Open het bestand fietsenkniehoek.mat of sleep deze naar je workspace. Hierin staat de variabele kniehoek en deze is gegeven in graden.</w:t>
+      </w:r>
+    </w:p>
+    <w:p>
+      <w:pPr>
+        <w:pStyle w:val="Lijstalinea"/>
+        <w:numPr>
+          <w:ilvl w:val="1"/>
+          <w:numId w:val="1"/>
+        </w:numPr>
+      </w:pPr>
+      <w:r>
+        <w:rPr>
+          <w:b/>
+        </w:rPr>
+        <w:t>Roep nu je functie aan in je command window</w:t>
+      </w:r>
+      <w:r>
+        <w:rPr>
+          <w:b/>
+        </w:rPr>
+        <w:t>, komen je antwoorden overeen met hieronder? Zo ja, dan heb je het goed gedaan, anders moet je je functie nog aanpassen</w:t>
+      </w:r>
+    </w:p>
+    <w:p>
+      <w:pPr>
+        <w:pStyle w:val="Lijstalinea"/>
+        <w:ind w:left="1080"/>
+        <w:jc w:val="center"/>
+      </w:pPr>
+      <w:r>
+        <w:rPr>
+          <w:b/>
+          <w:noProof/>
+          <w:lang w:eastAsia="nl-NL"/>
+        </w:rPr>
+        <w:lastRenderedPageBreak/>
+        <w:drawing>
+          <wp:inline distT="0" distB="0" distL="0" distR="0" wp14:anchorId="245AA880" wp14:editId="44FF027A">
+            <wp:extent cx="1841500" cy="1524000"/>
+            <wp:effectExtent l="0" t="0" r="12700" b="0"/>
+            <wp:docPr id="17" name="Picture 17"/>
+            <wp:cNvGraphicFramePr>
+              <a:graphicFrameLocks xmlns:a="http://schemas.openxmlformats.org/drawingml/2006/main" noChangeAspect="1"/>
+            </wp:cNvGraphicFramePr>
+            <a:graphic xmlns:a="http://schemas.openxmlformats.org/drawingml/2006/main">
+              <a:graphicData uri="http://schemas.openxmlformats.org/drawingml/2006/picture">
+                <pic:pic xmlns:pic="http://schemas.openxmlformats.org/drawingml/2006/picture">
+                  <pic:nvPicPr>
+                    <pic:cNvPr id="1" name=""/>
+                    <pic:cNvPicPr/>
+                  </pic:nvPicPr>
+                  <pic:blipFill>
+                    <a:blip r:embed="rId25"/>
+                    <a:stretch>
+                      <a:fillRect/>
+                    </a:stretch>
+                  </pic:blipFill>
+                  <pic:spPr>
+                    <a:xfrm>
+                      <a:off x="0" y="0"/>
                       <a:ext cx="1841500" cy="1524000"/>
                     </a:xfrm>
                     <a:prstGeom prst="rect">
@@ -7318,7 +6588,7 @@
           <w:numId w:val="1"/>
         </w:numPr>
       </w:pPr>
-      <w:commentRangeStart w:id="39"/>
+      <w:commentRangeStart w:id="43"/>
       <w:r>
         <w:rPr>
           <w:b/>
@@ -7343,12 +6613,12 @@
         </w:rPr>
         <w:t>.</w:t>
       </w:r>
-      <w:commentRangeEnd w:id="39"/>
+      <w:commentRangeEnd w:id="43"/>
       <w:r>
         <w:rPr>
           <w:rStyle w:val="Verwijzingopmerking"/>
         </w:rPr>
-        <w:commentReference w:id="39"/>
+        <w:commentReference w:id="43"/>
       </w:r>
     </w:p>
     <w:p>
@@ -7381,7 +6651,7 @@
                     <pic:cNvPicPr/>
                   </pic:nvPicPr>
                   <pic:blipFill>
-                    <a:blip r:embed="rId22">
+                    <a:blip r:embed="rId23">
                       <a:extLst>
                         <a:ext uri="{28A0092B-C50C-407E-A947-70E740481C1C}">
                           <a14:useLocalDpi xmlns:a14="http://schemas.microsoft.com/office/drawing/2010/main" val="0"/>
@@ -7445,7 +6715,7 @@
                     <pic:cNvPicPr/>
                   </pic:nvPicPr>
                   <pic:blipFill>
-                    <a:blip r:embed="rId25"/>
+                    <a:blip r:embed="rId26"/>
                     <a:stretch>
                       <a:fillRect/>
                     </a:stretch>
@@ -7496,19 +6766,19 @@
         </w:rPr>
         <w:t xml:space="preserve">Klopt je antwoord met hieronder wanneer je de functie opnieuw </w:t>
       </w:r>
-      <w:commentRangeStart w:id="40"/>
+      <w:commentRangeStart w:id="44"/>
       <w:r>
         <w:rPr>
           <w:b/>
         </w:rPr>
         <w:t>aanvraagt</w:t>
       </w:r>
-      <w:commentRangeEnd w:id="40"/>
+      <w:commentRangeEnd w:id="44"/>
       <w:r>
         <w:rPr>
           <w:rStyle w:val="Verwijzingopmerking"/>
         </w:rPr>
-        <w:commentReference w:id="40"/>
+        <w:commentReference w:id="44"/>
       </w:r>
       <w:r>
         <w:rPr>
@@ -7544,7 +6814,7 @@
                     <pic:cNvPicPr/>
                   </pic:nvPicPr>
                   <pic:blipFill>
-                    <a:blip r:embed="rId26"/>
+                    <a:blip r:embed="rId27"/>
                     <a:stretch>
                       <a:fillRect/>
                     </a:stretch>
@@ -7575,18 +6845,18 @@
         </w:rPr>
         <w:br w:type="page"/>
       </w:r>
-      <w:bookmarkStart w:id="41" w:name="_Toc494730397"/>
+      <w:bookmarkStart w:id="45" w:name="_Toc494730397"/>
       <w:r>
         <w:lastRenderedPageBreak/>
         <w:t>Vragen en opdrachten</w:t>
       </w:r>
-      <w:bookmarkEnd w:id="41"/>
+      <w:bookmarkEnd w:id="45"/>
     </w:p>
     <w:p>
       <w:r>
         <w:t>Beantwoord</w:t>
       </w:r>
-      <w:del w:id="42" w:author="Gebruiker" w:date="2017-10-02T18:05:00Z">
+      <w:del w:id="46" w:author="Gebruiker" w:date="2017-10-02T18:05:00Z">
         <w:r>
           <w:delText>e</w:delText>
         </w:r>
@@ -7604,15 +6874,7 @@
         </w:numPr>
       </w:pPr>
       <w:r>
-        <w:t xml:space="preserve">Wanneer je een functie maakt kan je zoveel </w:t>
-      </w:r>
-      <w:proofErr w:type="spellStart"/>
-      <w:r>
-        <w:t>inputs</w:t>
-      </w:r>
-      <w:proofErr w:type="spellEnd"/>
-      <w:r>
-        <w:t xml:space="preserve"> meegeven als je wilt.</w:t>
+        <w:t>Wanneer je een functie maakt kan je zoveel inputs meegeven als je wilt.</w:t>
       </w:r>
     </w:p>
     <w:p>
@@ -7641,19 +6903,9 @@
       <w:r>
         <w:t>‘</w:t>
       </w:r>
-      <w:proofErr w:type="spellStart"/>
-      <w:r>
-        <w:t>command</w:t>
-      </w:r>
-      <w:proofErr w:type="spellEnd"/>
-      <w:r>
-        <w:t xml:space="preserve"> </w:t>
-      </w:r>
-      <w:proofErr w:type="spellStart"/>
-      <w:r>
-        <w:t>window</w:t>
-      </w:r>
-      <w:proofErr w:type="spellEnd"/>
+      <w:r>
+        <w:t>command window</w:t>
+      </w:r>
       <w:r>
         <w:t>’</w:t>
       </w:r>
@@ -7679,15 +6931,7 @@
         <w:spacing w:after="200" w:line="252" w:lineRule="auto"/>
       </w:pPr>
       <w:r>
-        <w:t xml:space="preserve">Waarom gebruikt een </w:t>
-      </w:r>
-      <w:proofErr w:type="spellStart"/>
-      <w:r>
-        <w:t>BT’er</w:t>
-      </w:r>
-      <w:proofErr w:type="spellEnd"/>
-      <w:r>
-        <w:t xml:space="preserve"> standaardfuncties in Matlab?</w:t>
+        <w:t>Waarom gebruikt een BT’er standaardfuncties in Matlab?</w:t>
       </w:r>
     </w:p>
     <w:p>
@@ -7700,15 +6944,7 @@
         <w:spacing w:after="200" w:line="252" w:lineRule="auto"/>
       </w:pPr>
       <w:r>
-        <w:t xml:space="preserve">Waarom maak je als </w:t>
-      </w:r>
-      <w:proofErr w:type="spellStart"/>
-      <w:r>
-        <w:t>BT’er</w:t>
-      </w:r>
-      <w:proofErr w:type="spellEnd"/>
-      <w:r>
-        <w:t xml:space="preserve"> je eigen functies?</w:t>
+        <w:t>Waarom maak je als BT’er je eigen functies?</w:t>
       </w:r>
     </w:p>
     <w:p>
@@ -7721,11 +6957,11 @@
       <w:pPr>
         <w:pStyle w:val="Kop2"/>
       </w:pPr>
-      <w:bookmarkStart w:id="43" w:name="_Toc494730398"/>
+      <w:bookmarkStart w:id="47" w:name="_Toc494730398"/>
       <w:r>
         <w:t>Antwoorden en uitwerkingen</w:t>
       </w:r>
-      <w:bookmarkEnd w:id="43"/>
+      <w:bookmarkEnd w:id="47"/>
     </w:p>
     <w:p>
       <w:r>
@@ -7797,15 +7033,7 @@
         </w:numPr>
       </w:pPr>
       <w:r>
-        <w:t xml:space="preserve">Als </w:t>
-      </w:r>
-      <w:proofErr w:type="spellStart"/>
-      <w:r>
-        <w:t>BT’er</w:t>
-      </w:r>
-      <w:proofErr w:type="spellEnd"/>
-      <w:r>
-        <w:t xml:space="preserve"> komt het vaak voor dat je iets wilt berekenen, maar er geen standaard functie voor is. Daarom maak je je eigen functie om zo netjes te programmeren en dat je snel veel berekeningen kan uitvoeren in plaats van alles op papier uit te rekenen. </w:t>
+        <w:t xml:space="preserve">Als BT’er komt het vaak voor dat je iets wilt berekenen, maar er geen standaard functie voor is. Daarom maak je je eigen functie om zo netjes te programmeren en dat je snel veel berekeningen kan uitvoeren in plaats van alles op papier uit te rekenen. </w:t>
       </w:r>
     </w:p>
     <w:p>
@@ -7825,7 +7053,7 @@
       <w:pPr>
         <w:pStyle w:val="Kop1"/>
       </w:pPr>
-      <w:bookmarkStart w:id="44" w:name="_Toc494730399"/>
+      <w:bookmarkStart w:id="48" w:name="_Toc494730399"/>
       <w:r>
         <w:lastRenderedPageBreak/>
         <w:t>Specifieke</w:t>
@@ -7833,19 +7061,19 @@
       <w:r>
         <w:t xml:space="preserve"> terminologie en </w:t>
       </w:r>
-      <w:commentRangeStart w:id="45"/>
+      <w:commentRangeStart w:id="49"/>
       <w:r>
         <w:t>eigenschappen</w:t>
       </w:r>
-      <w:bookmarkEnd w:id="44"/>
-      <w:commentRangeEnd w:id="45"/>
+      <w:bookmarkEnd w:id="48"/>
+      <w:commentRangeEnd w:id="49"/>
       <w:r>
         <w:rPr>
           <w:rStyle w:val="Verwijzingopmerking"/>
           <w:rFonts w:asciiTheme="minorHAnsi" w:eastAsiaTheme="minorHAnsi" w:hAnsiTheme="minorHAnsi" w:cstheme="minorBidi"/>
           <w:color w:val="auto"/>
         </w:rPr>
-        <w:commentReference w:id="45"/>
+        <w:commentReference w:id="49"/>
       </w:r>
     </w:p>
     <w:p>
@@ -7888,7 +7116,7 @@
         </w:rPr>
         <w:br/>
       </w:r>
-      <w:del w:id="46" w:author="Gebruiker" w:date="2017-10-02T18:06:00Z">
+      <w:del w:id="50" w:author="Gebruiker" w:date="2017-10-02T18:06:00Z">
         <w:r>
           <w:delText xml:space="preserve"> </w:delText>
         </w:r>
@@ -7910,7 +7138,7 @@
           <w:numId w:val="17"/>
         </w:numPr>
       </w:pPr>
-      <w:commentRangeStart w:id="47"/>
+      <w:commentRangeStart w:id="51"/>
       <w:r>
         <w:rPr>
           <w:b/>
@@ -7920,12 +7148,12 @@
       <w:r>
         <w:t xml:space="preserve"> </w:t>
       </w:r>
-      <w:commentRangeEnd w:id="47"/>
+      <w:commentRangeEnd w:id="51"/>
       <w:r>
         <w:rPr>
           <w:rStyle w:val="Verwijzingopmerking"/>
         </w:rPr>
-        <w:commentReference w:id="47"/>
+        <w:commentReference w:id="51"/>
       </w:r>
       <w:r>
         <w:br/>
@@ -7934,15 +7162,7 @@
         <w:t xml:space="preserve">Hiermee geef je het laatste element van een vector aan. </w:t>
       </w:r>
       <w:r>
-        <w:t xml:space="preserve">Voer het volgende prompt in </w:t>
-      </w:r>
-      <w:proofErr w:type="spellStart"/>
-      <w:r>
-        <w:t>in</w:t>
-      </w:r>
-      <w:proofErr w:type="spellEnd"/>
-      <w:r>
-        <w:t xml:space="preserve"> Matlab: </w:t>
+        <w:t xml:space="preserve">Voer het volgende prompt in in Matlab: </w:t>
       </w:r>
     </w:p>
     <w:p>
@@ -8005,7 +7225,7 @@
           <w:b/>
         </w:rPr>
       </w:pPr>
-      <w:commentRangeStart w:id="48"/>
+      <w:commentRangeStart w:id="52"/>
       <w:r>
         <w:rPr>
           <w:b/>
@@ -8024,12 +7244,12 @@
         </w:rPr>
         <w:t xml:space="preserve"> (de dubbele punt)</w:t>
       </w:r>
-      <w:commentRangeEnd w:id="48"/>
+      <w:commentRangeEnd w:id="52"/>
       <w:r>
         <w:rPr>
           <w:rStyle w:val="Verwijzingopmerking"/>
         </w:rPr>
-        <w:commentReference w:id="48"/>
+        <w:commentReference w:id="52"/>
       </w:r>
     </w:p>
     <w:p>
@@ -8072,9 +7292,9 @@
             <o:lock v:ext="edit" aspectratio="t"/>
           </v:shapetype>
           <v:shape id="_x0000_i1025" type="#_x0000_t75" style="width:100.45pt;height:57.75pt" o:ole="">
-            <v:imagedata r:id="rId27" o:title=""/>
+            <v:imagedata r:id="rId28" o:title=""/>
           </v:shape>
-          <o:OLEObject Type="Embed" ProgID="Equation.DSMT4" ShapeID="_x0000_i1025" DrawAspect="Content" ObjectID="_1568472998" r:id="rId28"/>
+          <o:OLEObject Type="Embed" ProgID="Equation.DSMT4" ShapeID="_x0000_i1025" DrawAspect="Content" ObjectID="_1568483063" r:id="rId29"/>
         </w:object>
       </w:r>
     </w:p>
@@ -8139,7 +7359,7 @@
         <w:pStyle w:val="Lijstalinea"/>
         <w:jc w:val="center"/>
       </w:pPr>
-      <w:commentRangeStart w:id="49"/>
+      <w:commentRangeStart w:id="53"/>
       <w:r>
         <w:rPr>
           <w:noProof/>
@@ -8161,7 +7381,7 @@
                     <pic:cNvPicPr/>
                   </pic:nvPicPr>
                   <pic:blipFill>
-                    <a:blip r:embed="rId29"/>
+                    <a:blip r:embed="rId30"/>
                     <a:stretch>
                       <a:fillRect/>
                     </a:stretch>
@@ -8181,12 +7401,12 @@
           </wp:inline>
         </w:drawing>
       </w:r>
-      <w:commentRangeEnd w:id="49"/>
+      <w:commentRangeEnd w:id="53"/>
       <w:r>
         <w:rPr>
           <w:rStyle w:val="Verwijzingopmerking"/>
         </w:rPr>
-        <w:commentReference w:id="49"/>
+        <w:commentReference w:id="53"/>
       </w:r>
     </w:p>
     <w:p>
@@ -8223,7 +7443,7 @@
           <w:numId w:val="1"/>
         </w:numPr>
         <w:rPr>
-          <w:ins w:id="50" w:author="Gebruiker" w:date="2017-10-02T18:07:00Z"/>
+          <w:ins w:id="54" w:author="Gebruiker" w:date="2017-10-02T18:07:00Z"/>
         </w:rPr>
       </w:pPr>
       <w:r>
@@ -8250,7 +7470,7 @@
     </w:p>
     <w:p>
       <w:pPr>
-        <w:pPrChange w:id="51" w:author="Gebruiker" w:date="2017-10-02T18:07:00Z">
+        <w:pPrChange w:id="55" w:author="Gebruiker" w:date="2017-10-02T18:07:00Z">
           <w:pPr>
             <w:pStyle w:val="Lijstalinea"/>
             <w:numPr>
@@ -8264,7 +7484,7 @@
           </w:pPr>
         </w:pPrChange>
       </w:pPr>
-      <w:ins w:id="52" w:author="Gebruiker" w:date="2017-10-02T18:07:00Z">
+      <w:ins w:id="56" w:author="Gebruiker" w:date="2017-10-02T18:07:00Z">
         <w:r>
           <w:br w:type="page"/>
         </w:r>
@@ -8313,15 +7533,7 @@
         <w:t>in</w:t>
       </w:r>
       <w:r>
-        <w:t xml:space="preserve"> het hoofdstuk: ‘functie met meerdere </w:t>
-      </w:r>
-      <w:proofErr w:type="spellStart"/>
-      <w:r>
-        <w:t>inputs</w:t>
-      </w:r>
-      <w:proofErr w:type="spellEnd"/>
-      <w:r>
-        <w:t>’</w:t>
+        <w:t xml:space="preserve"> het hoofdstuk: ‘functie met meerdere inputs’</w:t>
       </w:r>
     </w:p>
     <w:p>
@@ -8537,11 +7749,11 @@
           <w:numId w:val="17"/>
         </w:numPr>
         <w:rPr>
-          <w:del w:id="53" w:author="Gebruiker" w:date="2017-10-02T18:07:00Z"/>
-        </w:rPr>
-      </w:pPr>
-      <w:commentRangeStart w:id="54"/>
-      <w:del w:id="55" w:author="Gebruiker" w:date="2017-10-02T18:07:00Z">
+          <w:del w:id="57" w:author="Gebruiker" w:date="2017-10-02T18:07:00Z"/>
+        </w:rPr>
+      </w:pPr>
+      <w:commentRangeStart w:id="58"/>
+      <w:del w:id="59" w:author="Gebruiker" w:date="2017-10-02T18:07:00Z">
         <w:r>
           <w:rPr>
             <w:b/>
@@ -8549,14 +7761,14 @@
           <w:delText>Operator</w:delText>
         </w:r>
       </w:del>
-      <w:commentRangeEnd w:id="54"/>
+      <w:commentRangeEnd w:id="58"/>
       <w:r>
         <w:rPr>
           <w:rStyle w:val="Verwijzingopmerking"/>
         </w:rPr>
-        <w:commentReference w:id="54"/>
-      </w:r>
-      <w:del w:id="56" w:author="Gebruiker" w:date="2017-10-02T18:07:00Z">
+        <w:commentReference w:id="58"/>
+      </w:r>
+      <w:del w:id="60" w:author="Gebruiker" w:date="2017-10-02T18:07:00Z">
         <w:r>
           <w:rPr>
             <w:b/>
@@ -8578,10 +7790,10 @@
       <w:pPr>
         <w:pStyle w:val="Lijstalinea"/>
         <w:rPr>
-          <w:del w:id="57" w:author="Gebruiker" w:date="2017-10-02T18:07:00Z"/>
-        </w:rPr>
-      </w:pPr>
-      <w:del w:id="58" w:author="Gebruiker" w:date="2017-10-02T18:07:00Z">
+          <w:del w:id="61" w:author="Gebruiker" w:date="2017-10-02T18:07:00Z"/>
+        </w:rPr>
+      </w:pPr>
+      <w:del w:id="62" w:author="Gebruiker" w:date="2017-10-02T18:07:00Z">
         <w:r>
           <w:delText>E</w:delText>
         </w:r>
@@ -8591,19 +7803,19 @@
         <w:r>
           <w:delText xml:space="preserve">Verwar deze term niet met de Engelse term </w:delText>
         </w:r>
-        <w:commentRangeStart w:id="59"/>
+        <w:commentRangeStart w:id="63"/>
         <w:r>
           <w:delText>operator</w:delText>
         </w:r>
       </w:del>
-      <w:commentRangeEnd w:id="59"/>
+      <w:commentRangeEnd w:id="63"/>
       <w:r>
         <w:rPr>
           <w:rStyle w:val="Verwijzingopmerking"/>
         </w:rPr>
-        <w:commentReference w:id="59"/>
-      </w:r>
-      <w:del w:id="60" w:author="Gebruiker" w:date="2017-10-02T18:07:00Z">
+        <w:commentReference w:id="63"/>
+      </w:r>
+      <w:del w:id="64" w:author="Gebruiker" w:date="2017-10-02T18:07:00Z">
         <w:r>
           <w:delText xml:space="preserve">, dit zijn bewerkingen zoals differentiëren en projecteren. </w:delText>
         </w:r>
@@ -8613,10 +7825,10 @@
       <w:pPr>
         <w:pStyle w:val="Lijstalinea"/>
         <w:rPr>
-          <w:del w:id="61" w:author="Gebruiker" w:date="2017-10-02T18:07:00Z"/>
-        </w:rPr>
-      </w:pPr>
-      <w:del w:id="62" w:author="Gebruiker" w:date="2017-10-02T18:07:00Z">
+          <w:del w:id="65" w:author="Gebruiker" w:date="2017-10-02T18:07:00Z"/>
+        </w:rPr>
+      </w:pPr>
+      <w:del w:id="66" w:author="Gebruiker" w:date="2017-10-02T18:07:00Z">
         <w:r>
           <w:delText>Let wel goed op de volgorde van de bewerking.</w:delText>
         </w:r>
@@ -8778,19 +7990,19 @@
     <w:p>
       <w:pPr>
         <w:rPr>
-          <w:del w:id="63" w:author="Gebruiker" w:date="2017-10-02T18:08:00Z"/>
-        </w:rPr>
-      </w:pPr>
-    </w:p>
-    <w:p>
-      <w:pPr>
-        <w:rPr>
-          <w:del w:id="64" w:author="Gebruiker" w:date="2017-10-02T18:08:00Z"/>
-        </w:rPr>
-      </w:pPr>
-    </w:p>
-    <w:p>
-      <w:del w:id="65" w:author="Gebruiker" w:date="2017-10-02T18:08:00Z">
+          <w:del w:id="67" w:author="Gebruiker" w:date="2017-10-02T18:08:00Z"/>
+        </w:rPr>
+      </w:pPr>
+    </w:p>
+    <w:p>
+      <w:pPr>
+        <w:rPr>
+          <w:del w:id="68" w:author="Gebruiker" w:date="2017-10-02T18:08:00Z"/>
+        </w:rPr>
+      </w:pPr>
+    </w:p>
+    <w:p>
+      <w:del w:id="69" w:author="Gebruiker" w:date="2017-10-02T18:08:00Z">
         <w:r>
           <w:br w:type="page"/>
         </w:r>
@@ -8800,25 +8012,25 @@
       <w:pPr>
         <w:pStyle w:val="Kop1"/>
       </w:pPr>
-      <w:bookmarkStart w:id="66" w:name="_Toc494730400"/>
+      <w:bookmarkStart w:id="70" w:name="_Toc494730400"/>
       <w:r>
         <w:lastRenderedPageBreak/>
         <w:t xml:space="preserve">Handige Matlab </w:t>
       </w:r>
-      <w:commentRangeStart w:id="67"/>
+      <w:commentRangeStart w:id="71"/>
       <w:r>
         <w:t>functies</w:t>
       </w:r>
-      <w:commentRangeEnd w:id="67"/>
+      <w:commentRangeEnd w:id="71"/>
       <w:r>
         <w:rPr>
           <w:rStyle w:val="Verwijzingopmerking"/>
           <w:rFonts w:asciiTheme="minorHAnsi" w:eastAsiaTheme="minorHAnsi" w:hAnsiTheme="minorHAnsi" w:cstheme="minorBidi"/>
           <w:color w:val="auto"/>
         </w:rPr>
-        <w:commentReference w:id="67"/>
-      </w:r>
-      <w:bookmarkEnd w:id="66"/>
+        <w:commentReference w:id="71"/>
+      </w:r>
+      <w:bookmarkEnd w:id="70"/>
     </w:p>
     <w:p>
       <w:r>
@@ -8830,15 +8042,7 @@
     </w:p>
     <w:p>
       <w:r>
-        <w:t xml:space="preserve">Maak eerste een matrix(A) en een vector (v) aan in </w:t>
-      </w:r>
-      <w:proofErr w:type="spellStart"/>
-      <w:r>
-        <w:t>matlab</w:t>
-      </w:r>
-      <w:proofErr w:type="spellEnd"/>
-      <w:r>
-        <w:t>, zoals je hieronder kan zien:</w:t>
+        <w:t>Maak eerste een matrix(A) en een vector (v) aan in matlab, zoals je hieronder kan zien:</w:t>
       </w:r>
     </w:p>
     <w:p>
@@ -8855,57 +8059,6 @@
             <wp:extent cx="2010301" cy="571331"/>
             <wp:effectExtent l="0" t="0" r="0" b="0"/>
             <wp:docPr id="22" name="Picture 22"/>
-            <wp:cNvGraphicFramePr>
-              <a:graphicFrameLocks xmlns:a="http://schemas.openxmlformats.org/drawingml/2006/main" noChangeAspect="1"/>
-            </wp:cNvGraphicFramePr>
-            <a:graphic xmlns:a="http://schemas.openxmlformats.org/drawingml/2006/main">
-              <a:graphicData uri="http://schemas.openxmlformats.org/drawingml/2006/picture">
-                <pic:pic xmlns:pic="http://schemas.openxmlformats.org/drawingml/2006/picture">
-                  <pic:nvPicPr>
-                    <pic:cNvPr id="1" name=""/>
-                    <pic:cNvPicPr/>
-                  </pic:nvPicPr>
-                  <pic:blipFill>
-                    <a:blip r:embed="rId30"/>
-                    <a:stretch>
-                      <a:fillRect/>
-                    </a:stretch>
-                  </pic:blipFill>
-                  <pic:spPr>
-                    <a:xfrm>
-                      <a:off x="0" y="0"/>
-                      <a:ext cx="2040473" cy="579906"/>
-                    </a:xfrm>
-                    <a:prstGeom prst="rect">
-                      <a:avLst/>
-                    </a:prstGeom>
-                  </pic:spPr>
-                </pic:pic>
-              </a:graphicData>
-            </a:graphic>
-          </wp:inline>
-        </w:drawing>
-      </w:r>
-      <w:r>
-        <w:t xml:space="preserve">   </w:t>
-      </w:r>
-      <w:r>
-        <w:tab/>
-        <w:t xml:space="preserve"> </w:t>
-      </w:r>
-      <w:r>
-        <w:tab/>
-      </w:r>
-      <w:r>
-        <w:rPr>
-          <w:noProof/>
-          <w:lang w:eastAsia="nl-NL"/>
-        </w:rPr>
-        <w:drawing>
-          <wp:inline distT="0" distB="0" distL="0" distR="0" wp14:anchorId="049436DB" wp14:editId="4509297A">
-            <wp:extent cx="2362200" cy="393700"/>
-            <wp:effectExtent l="0" t="0" r="0" b="12700"/>
-            <wp:docPr id="24" name="Picture 24"/>
             <wp:cNvGraphicFramePr>
               <a:graphicFrameLocks xmlns:a="http://schemas.openxmlformats.org/drawingml/2006/main" noChangeAspect="1"/>
             </wp:cNvGraphicFramePr>
@@ -8925,6 +8078,57 @@
                   <pic:spPr>
                     <a:xfrm>
                       <a:off x="0" y="0"/>
+                      <a:ext cx="2040473" cy="579906"/>
+                    </a:xfrm>
+                    <a:prstGeom prst="rect">
+                      <a:avLst/>
+                    </a:prstGeom>
+                  </pic:spPr>
+                </pic:pic>
+              </a:graphicData>
+            </a:graphic>
+          </wp:inline>
+        </w:drawing>
+      </w:r>
+      <w:r>
+        <w:t xml:space="preserve">   </w:t>
+      </w:r>
+      <w:r>
+        <w:tab/>
+        <w:t xml:space="preserve"> </w:t>
+      </w:r>
+      <w:r>
+        <w:tab/>
+      </w:r>
+      <w:r>
+        <w:rPr>
+          <w:noProof/>
+          <w:lang w:eastAsia="nl-NL"/>
+        </w:rPr>
+        <w:drawing>
+          <wp:inline distT="0" distB="0" distL="0" distR="0" wp14:anchorId="049436DB" wp14:editId="4509297A">
+            <wp:extent cx="2362200" cy="393700"/>
+            <wp:effectExtent l="0" t="0" r="0" b="12700"/>
+            <wp:docPr id="24" name="Picture 24"/>
+            <wp:cNvGraphicFramePr>
+              <a:graphicFrameLocks xmlns:a="http://schemas.openxmlformats.org/drawingml/2006/main" noChangeAspect="1"/>
+            </wp:cNvGraphicFramePr>
+            <a:graphic xmlns:a="http://schemas.openxmlformats.org/drawingml/2006/main">
+              <a:graphicData uri="http://schemas.openxmlformats.org/drawingml/2006/picture">
+                <pic:pic xmlns:pic="http://schemas.openxmlformats.org/drawingml/2006/picture">
+                  <pic:nvPicPr>
+                    <pic:cNvPr id="1" name=""/>
+                    <pic:cNvPicPr/>
+                  </pic:nvPicPr>
+                  <pic:blipFill>
+                    <a:blip r:embed="rId32"/>
+                    <a:stretch>
+                      <a:fillRect/>
+                    </a:stretch>
+                  </pic:blipFill>
+                  <pic:spPr>
+                    <a:xfrm>
+                      <a:off x="0" y="0"/>
                       <a:ext cx="2362200" cy="393700"/>
                     </a:xfrm>
                     <a:prstGeom prst="rect">
@@ -8954,142 +8158,96 @@
           <w:b/>
         </w:rPr>
       </w:pPr>
-      <w:commentRangeStart w:id="68"/>
-      <w:proofErr w:type="spellStart"/>
+      <w:commentRangeStart w:id="72"/>
       <w:r>
         <w:rPr>
           <w:rFonts w:ascii="Consolas" w:hAnsi="Consolas"/>
           <w:b/>
         </w:rPr>
-        <w:t>size</w:t>
-      </w:r>
-      <w:proofErr w:type="spellEnd"/>
+        <w:t>size()</w:t>
+      </w:r>
+    </w:p>
+    <w:p>
+      <w:pPr>
+        <w:pStyle w:val="Lijstalinea"/>
+      </w:pPr>
+      <w:r>
+        <w:t>D</w:t>
+      </w:r>
+      <w:r>
+        <w:t>it commando geeft de afmetingen van een vector of matrix. Voor de matrix</w:t>
+      </w:r>
+      <w:r>
+        <w:t xml:space="preserve"> </w:t>
+      </w:r>
+      <w:r>
+        <w:t xml:space="preserve">geeft het commando </w:t>
+      </w:r>
       <w:r>
         <w:rPr>
           <w:rFonts w:ascii="Consolas" w:hAnsi="Consolas"/>
-          <w:b/>
-        </w:rPr>
-        <w:t>()</w:t>
+        </w:rPr>
+        <w:t>size(A)</w:t>
+      </w:r>
+      <w:r>
+        <w:t xml:space="preserve"> de vector [2 4] terug. De matrix heeft dus 2 rijen en 4 kolommen. Voor de vector</w:t>
+      </w:r>
+      <w:r>
+        <w:t xml:space="preserve"> </w:t>
+      </w:r>
+      <w:r>
+        <w:t xml:space="preserve">geeft </w:t>
+      </w:r>
+      <w:r>
+        <w:rPr>
+          <w:rFonts w:ascii="Consolas" w:hAnsi="Consolas"/>
+        </w:rPr>
+        <w:t>size(v)</w:t>
+      </w:r>
+      <w:r>
+        <w:t xml:space="preserve"> de vector [1 4] terug; een rij en 4 kolommen. </w:t>
+      </w:r>
+      <w:r>
+        <w:t>Je kan dit controleren door te kijken naar je workspace</w:t>
+      </w:r>
+      <w:r>
+        <w:t>,</w:t>
+      </w:r>
+      <w:r>
+        <w:t xml:space="preserve"> komen ze overeen?</w:t>
+      </w:r>
+      <w:r>
+        <w:t xml:space="preserve"> Neem nu de tran</w:t>
+      </w:r>
+      <w:r>
+        <w:t xml:space="preserve">sponent van A met een ’en bereken de size, wat is deze nu? </w:t>
       </w:r>
     </w:p>
     <w:p>
       <w:pPr>
         <w:pStyle w:val="Lijstalinea"/>
       </w:pPr>
-      <w:r>
-        <w:t>D</w:t>
-      </w:r>
-      <w:r>
-        <w:t>it commando geeft de afmetingen van een vector of matrix. Voor de matrix</w:t>
-      </w:r>
-      <w:r>
-        <w:t xml:space="preserve"> </w:t>
-      </w:r>
-      <w:r>
-        <w:t xml:space="preserve">geeft het commando </w:t>
-      </w:r>
-      <w:proofErr w:type="spellStart"/>
-      <w:r>
-        <w:rPr>
-          <w:rFonts w:ascii="Consolas" w:hAnsi="Consolas"/>
-        </w:rPr>
-        <w:t>size</w:t>
-      </w:r>
-      <w:proofErr w:type="spellEnd"/>
-      <w:r>
-        <w:rPr>
-          <w:rFonts w:ascii="Consolas" w:hAnsi="Consolas"/>
-        </w:rPr>
-        <w:t>(A)</w:t>
-      </w:r>
-      <w:r>
-        <w:t xml:space="preserve"> de vector [2 4] terug. De matrix heeft dus 2 rijen en 4 kolommen. Voor de vector</w:t>
-      </w:r>
-      <w:r>
-        <w:t xml:space="preserve"> </w:t>
-      </w:r>
-      <w:r>
-        <w:t xml:space="preserve">geeft </w:t>
-      </w:r>
-      <w:proofErr w:type="spellStart"/>
-      <w:r>
-        <w:rPr>
-          <w:rFonts w:ascii="Consolas" w:hAnsi="Consolas"/>
-        </w:rPr>
-        <w:t>size</w:t>
-      </w:r>
-      <w:proofErr w:type="spellEnd"/>
-      <w:r>
-        <w:rPr>
-          <w:rFonts w:ascii="Consolas" w:hAnsi="Consolas"/>
-        </w:rPr>
-        <w:t>(v)</w:t>
-      </w:r>
-      <w:r>
-        <w:t xml:space="preserve"> de vector [1 4] terug; een rij en 4 kolommen. </w:t>
-      </w:r>
-      <w:r>
-        <w:t xml:space="preserve">Je kan dit controleren door te kijken naar je </w:t>
-      </w:r>
-      <w:proofErr w:type="spellStart"/>
-      <w:r>
-        <w:t>workspace</w:t>
-      </w:r>
-      <w:proofErr w:type="spellEnd"/>
-      <w:r>
-        <w:t>,</w:t>
-      </w:r>
-      <w:r>
-        <w:t xml:space="preserve"> komen ze overeen?</w:t>
-      </w:r>
-      <w:r>
-        <w:t xml:space="preserve"> Neem nu de </w:t>
-      </w:r>
-      <w:proofErr w:type="spellStart"/>
-      <w:r>
-        <w:t>tran</w:t>
-      </w:r>
-      <w:r>
-        <w:t>sponent</w:t>
-      </w:r>
-      <w:proofErr w:type="spellEnd"/>
-      <w:r>
-        <w:t xml:space="preserve"> van A met een ’en bereken de </w:t>
-      </w:r>
-      <w:proofErr w:type="spellStart"/>
-      <w:r>
-        <w:t>size</w:t>
-      </w:r>
-      <w:proofErr w:type="spellEnd"/>
-      <w:r>
-        <w:t xml:space="preserve">, wat is deze nu? </w:t>
-      </w:r>
     </w:p>
     <w:p>
       <w:pPr>
         <w:pStyle w:val="Lijstalinea"/>
       </w:pPr>
+      <w:r>
+        <w:t>Antwoord: 3-bij-4</w:t>
+      </w:r>
+      <w:commentRangeEnd w:id="72"/>
+      <w:r>
+        <w:rPr>
+          <w:rStyle w:val="Verwijzingopmerking"/>
+        </w:rPr>
+        <w:commentReference w:id="72"/>
+      </w:r>
     </w:p>
     <w:p>
       <w:pPr>
         <w:pStyle w:val="Lijstalinea"/>
       </w:pPr>
-      <w:r>
-        <w:t>Antwoord: 3-bij-4</w:t>
-      </w:r>
-      <w:commentRangeEnd w:id="68"/>
-      <w:r>
-        <w:rPr>
-          <w:rStyle w:val="Verwijzingopmerking"/>
-        </w:rPr>
-        <w:commentReference w:id="68"/>
-      </w:r>
-    </w:p>
-    <w:p>
-      <w:pPr>
-        <w:pStyle w:val="Lijstalinea"/>
-      </w:pPr>
-      <w:commentRangeStart w:id="69"/>
+      <w:commentRangeStart w:id="73"/>
     </w:p>
     <w:p>
       <w:pPr>
@@ -9099,21 +8257,12 @@
           <w:numId w:val="18"/>
         </w:numPr>
       </w:pPr>
-      <w:proofErr w:type="spellStart"/>
       <w:r>
         <w:rPr>
           <w:rFonts w:ascii="Consolas" w:hAnsi="Consolas"/>
           <w:b/>
         </w:rPr>
-        <w:t>isempty</w:t>
-      </w:r>
-      <w:proofErr w:type="spellEnd"/>
-      <w:r>
-        <w:rPr>
-          <w:rFonts w:ascii="Consolas" w:hAnsi="Consolas"/>
-          <w:b/>
-        </w:rPr>
-        <w:t>()</w:t>
+        <w:t>isempty()</w:t>
       </w:r>
       <w:r>
         <w:t xml:space="preserve"> </w:t>
@@ -9129,6 +8278,20 @@
       <w:r>
         <w:t xml:space="preserve">. </w:t>
       </w:r>
+      <w:ins w:id="74" w:author="Gebruiker" w:date="2017-10-02T20:55:00Z">
+        <w:r>
+          <w:t xml:space="preserve">Als de variabele leeg is, krijg je de logische waarde 1 terug. Als de variabele </w:t>
+        </w:r>
+        <w:r>
+          <w:rPr>
+            <w:i/>
+          </w:rPr>
+          <w:t>niet</w:t>
+        </w:r>
+        <w:r>
+          <w:t xml:space="preserve"> leeg is, krijg je een logische nul terug.</w:t>
+        </w:r>
+      </w:ins>
     </w:p>
     <w:p>
       <w:pPr>
@@ -9146,21 +8309,12 @@
           <w:b/>
         </w:rPr>
       </w:pPr>
-      <w:proofErr w:type="spellStart"/>
       <w:r>
         <w:rPr>
           <w:rFonts w:ascii="Consolas" w:hAnsi="Consolas"/>
           <w:b/>
         </w:rPr>
-        <w:t>numel</w:t>
-      </w:r>
-      <w:proofErr w:type="spellEnd"/>
-      <w:r>
-        <w:rPr>
-          <w:rFonts w:ascii="Consolas" w:hAnsi="Consolas"/>
-          <w:b/>
-        </w:rPr>
-        <w:t>()</w:t>
+        <w:t>numel()</w:t>
       </w:r>
     </w:p>
     <w:p>
@@ -9174,15 +8328,7 @@
         <w:t xml:space="preserve">Hoeveel is dat voor de matrix A en hoeveel voor die van v? </w:t>
       </w:r>
       <w:r>
-        <w:t xml:space="preserve">Weet je het antwoord niet uit je hoofd? Geen probleem voer het in </w:t>
-      </w:r>
-      <w:proofErr w:type="spellStart"/>
-      <w:r>
-        <w:t>in</w:t>
-      </w:r>
-      <w:proofErr w:type="spellEnd"/>
-      <w:r>
-        <w:t xml:space="preserve"> Matlab! </w:t>
+        <w:t xml:space="preserve">Weet je het antwoord niet uit je hoofd? Geen probleem voer het in in Matlab! </w:t>
       </w:r>
     </w:p>
     <w:p>
@@ -9201,112 +8347,68 @@
           <w:b/>
         </w:rPr>
       </w:pPr>
-      <w:proofErr w:type="spellStart"/>
       <w:r>
         <w:rPr>
           <w:rFonts w:ascii="Consolas" w:hAnsi="Consolas"/>
           <w:b/>
         </w:rPr>
-        <w:t>find</w:t>
-      </w:r>
-      <w:proofErr w:type="spellEnd"/>
+        <w:t>find()</w:t>
+      </w:r>
+    </w:p>
+    <w:p>
+      <w:pPr>
+        <w:pStyle w:val="Lijstalinea"/>
+        <w:rPr>
+          <w:b/>
+        </w:rPr>
+      </w:pPr>
+      <w:r>
+        <w:t xml:space="preserve">Find is een hele handige functie, omdat je hiermee de indices kan achterhalen van elementen met een specifieke inhoud. </w:t>
+      </w:r>
+      <w:r>
+        <w:rPr>
+          <w:b/>
+        </w:rPr>
+        <w:t>Vul in</w:t>
+      </w:r>
+      <w:r>
+        <w:t xml:space="preserve"> </w:t>
+      </w:r>
       <w:r>
         <w:rPr>
           <w:rFonts w:ascii="Consolas" w:hAnsi="Consolas"/>
+        </w:rPr>
+        <w:t>find(v==8</w:t>
+      </w:r>
+      <w:r>
+        <w:rPr>
+          <w:rFonts w:ascii="Consolas" w:hAnsi="Consolas"/>
+        </w:rPr>
+        <w:t>)</w:t>
+      </w:r>
+      <w:r>
+        <w:t xml:space="preserve"> geeft alle indices van de vector v waar een </w:t>
+      </w:r>
+      <w:r>
+        <w:t>8</w:t>
+      </w:r>
+      <w:r>
+        <w:t xml:space="preserve"> staat. </w:t>
+      </w:r>
+      <w:r>
+        <w:t>Stel je wilt alle waardes groter dan 6 weten wat krijg je wanneer je find(v&gt;6) invult</w:t>
+      </w:r>
+      <w:r>
+        <w:t>?</w:t>
+      </w:r>
+      <w:r>
+        <w:t xml:space="preserve"> </w:t>
+      </w:r>
+      <w:r>
+        <w:rPr>
           <w:b/>
         </w:rPr>
-        <w:t>()</w:t>
-      </w:r>
-    </w:p>
-    <w:p>
-      <w:pPr>
-        <w:pStyle w:val="Lijstalinea"/>
-        <w:rPr>
-          <w:b/>
-        </w:rPr>
-      </w:pPr>
-      <w:proofErr w:type="spellStart"/>
-      <w:r>
-        <w:t>Find</w:t>
-      </w:r>
-      <w:proofErr w:type="spellEnd"/>
-      <w:r>
-        <w:t xml:space="preserve"> is een hele handige functie, omdat je hiermee de indices kan achterhalen van elementen met een specifieke inhoud. </w:t>
-      </w:r>
-      <w:r>
-        <w:rPr>
-          <w:b/>
-        </w:rPr>
-        <w:t>Vul in</w:t>
-      </w:r>
-      <w:r>
-        <w:t xml:space="preserve"> </w:t>
-      </w:r>
-      <w:proofErr w:type="spellStart"/>
-      <w:r>
-        <w:rPr>
-          <w:rFonts w:ascii="Consolas" w:hAnsi="Consolas"/>
-        </w:rPr>
-        <w:t>find</w:t>
-      </w:r>
-      <w:proofErr w:type="spellEnd"/>
-      <w:r>
-        <w:rPr>
-          <w:rFonts w:ascii="Consolas" w:hAnsi="Consolas"/>
-        </w:rPr>
-        <w:t>(v==8</w:t>
-      </w:r>
-      <w:r>
-        <w:rPr>
-          <w:rFonts w:ascii="Consolas" w:hAnsi="Consolas"/>
-        </w:rPr>
-        <w:t>)</w:t>
-      </w:r>
-      <w:r>
-        <w:t xml:space="preserve"> geeft alle indices van de vector v waar een </w:t>
-      </w:r>
-      <w:r>
-        <w:t>8</w:t>
-      </w:r>
-      <w:r>
-        <w:t xml:space="preserve"> staat. </w:t>
-      </w:r>
-      <w:r>
-        <w:t xml:space="preserve">Stel je wilt alle waardes groter dan 6 weten wat krijg je wanneer je </w:t>
-      </w:r>
-      <w:proofErr w:type="spellStart"/>
-      <w:r>
-        <w:t>find</w:t>
-      </w:r>
-      <w:proofErr w:type="spellEnd"/>
-      <w:r>
-        <w:t>(v&gt;6) invult</w:t>
-      </w:r>
-      <w:r>
-        <w:t>?</w:t>
-      </w:r>
-      <w:r>
-        <w:t xml:space="preserve"> </w:t>
-      </w:r>
-      <w:r>
-        <w:rPr>
-          <w:b/>
-        </w:rPr>
-        <w:t xml:space="preserve">Controleer je antwoord door het in te vullen in </w:t>
-      </w:r>
-      <w:proofErr w:type="spellStart"/>
-      <w:r>
-        <w:rPr>
-          <w:b/>
-        </w:rPr>
-        <w:t>matlab</w:t>
-      </w:r>
-      <w:proofErr w:type="spellEnd"/>
-      <w:r>
-        <w:rPr>
-          <w:b/>
-        </w:rPr>
-        <w:t>.</w:t>
+        <w:t>Controleer je antwoord door het in te vullen in matlab.</w:t>
       </w:r>
     </w:p>
     <w:p>
@@ -9325,48 +8427,30 @@
           <w:b/>
         </w:rPr>
       </w:pPr>
-      <w:proofErr w:type="spellStart"/>
       <w:r>
         <w:rPr>
           <w:rFonts w:ascii="Consolas" w:hAnsi="Consolas"/>
           <w:b/>
         </w:rPr>
-        <w:t>strcmp</w:t>
-      </w:r>
-      <w:proofErr w:type="spellEnd"/>
+        <w:t>strcmp()</w:t>
+      </w:r>
+      <w:r>
+        <w:rPr>
+          <w:b/>
+        </w:rPr>
+        <w:t xml:space="preserve"> en </w:t>
+      </w:r>
       <w:r>
         <w:rPr>
           <w:rFonts w:ascii="Consolas" w:hAnsi="Consolas"/>
           <w:b/>
         </w:rPr>
-        <w:t>()</w:t>
+        <w:t>strcmpi()</w:t>
       </w:r>
       <w:r>
         <w:rPr>
           <w:b/>
         </w:rPr>
-        <w:t xml:space="preserve"> en </w:t>
-      </w:r>
-      <w:proofErr w:type="spellStart"/>
-      <w:r>
-        <w:rPr>
-          <w:rFonts w:ascii="Consolas" w:hAnsi="Consolas"/>
-          <w:b/>
-        </w:rPr>
-        <w:t>strcmpi</w:t>
-      </w:r>
-      <w:proofErr w:type="spellEnd"/>
-      <w:r>
-        <w:rPr>
-          <w:rFonts w:ascii="Consolas" w:hAnsi="Consolas"/>
-          <w:b/>
-        </w:rPr>
-        <w:t>()</w:t>
-      </w:r>
-      <w:r>
-        <w:rPr>
-          <w:b/>
-        </w:rPr>
         <w:t xml:space="preserve"> </w:t>
       </w:r>
     </w:p>
@@ -9378,15 +8462,7 @@
         <w:t>Met deze commando’s kun je bepalen of twee strings aan elkaar gelijk zijn.</w:t>
       </w:r>
       <w:r>
-        <w:t xml:space="preserve"> Maak twee </w:t>
-      </w:r>
-      <w:proofErr w:type="spellStart"/>
-      <w:r>
-        <w:t>variable</w:t>
-      </w:r>
-      <w:proofErr w:type="spellEnd"/>
-      <w:r>
-        <w:t xml:space="preserve"> aan in de vorm van een string met je naam met een hoofdletter en de andere met een kleine letter.</w:t>
+        <w:t xml:space="preserve"> Maak twee variable aan in de vorm van een string met je naam met een hoofdletter en de andere met een kleine letter.</w:t>
       </w:r>
     </w:p>
     <w:p>
@@ -9402,22 +8478,14 @@
         <w:pStyle w:val="Lijstalinea"/>
       </w:pPr>
       <w:r>
-        <w:t>B= ‘</w:t>
-      </w:r>
-      <w:proofErr w:type="spellStart"/>
-      <w:r>
-        <w:t>bart</w:t>
-      </w:r>
-      <w:proofErr w:type="spellEnd"/>
-      <w:r>
-        <w:t xml:space="preserve">’ </w:t>
-      </w:r>
-      <w:commentRangeEnd w:id="69"/>
+        <w:t xml:space="preserve">B= ‘bart’ </w:t>
+      </w:r>
+      <w:commentRangeEnd w:id="73"/>
       <w:r>
         <w:rPr>
           <w:rStyle w:val="Verwijzingopmerking"/>
         </w:rPr>
-        <w:commentReference w:id="69"/>
+        <w:commentReference w:id="73"/>
       </w:r>
     </w:p>
     <w:p>
@@ -9436,64 +8504,13 @@
     <w:p>
       <w:pPr>
         <w:pStyle w:val="Lijstalinea"/>
-        <w:rPr>
-          <w:lang w:val="en-US"/>
-          <w:rPrChange w:id="70" w:author="Gebruiker" w:date="2017-10-02T17:58:00Z">
-            <w:rPr/>
-          </w:rPrChange>
-        </w:rPr>
-      </w:pPr>
-      <w:proofErr w:type="spellStart"/>
-      <w:r>
-        <w:rPr>
-          <w:lang w:val="en-US"/>
-          <w:rPrChange w:id="71" w:author="Gebruiker" w:date="2017-10-02T17:58:00Z">
-            <w:rPr/>
-          </w:rPrChange>
-        </w:rPr>
-        <w:t>strcmp</w:t>
-      </w:r>
-      <w:proofErr w:type="spellEnd"/>
-      <w:r>
-        <w:rPr>
-          <w:lang w:val="en-US"/>
-          <w:rPrChange w:id="72" w:author="Gebruiker" w:date="2017-10-02T17:58:00Z">
-            <w:rPr/>
-          </w:rPrChange>
-        </w:rPr>
-        <w:t xml:space="preserve">(A,B) </w:t>
-      </w:r>
-      <w:proofErr w:type="spellStart"/>
-      <w:r>
-        <w:rPr>
-          <w:lang w:val="en-US"/>
-          <w:rPrChange w:id="73" w:author="Gebruiker" w:date="2017-10-02T17:58:00Z">
-            <w:rPr/>
-          </w:rPrChange>
-        </w:rPr>
-        <w:t>en</w:t>
-      </w:r>
-      <w:proofErr w:type="spellEnd"/>
-      <w:r>
-        <w:rPr>
-          <w:lang w:val="en-US"/>
-          <w:rPrChange w:id="74" w:author="Gebruiker" w:date="2017-10-02T17:58:00Z">
-            <w:rPr/>
-          </w:rPrChange>
-        </w:rPr>
-        <w:t xml:space="preserve"> </w:t>
-      </w:r>
-      <w:proofErr w:type="spellStart"/>
-      <w:r>
         <w:rPr>
           <w:lang w:val="en-US"/>
           <w:rPrChange w:id="75" w:author="Gebruiker" w:date="2017-10-02T17:58:00Z">
             <w:rPr/>
           </w:rPrChange>
         </w:rPr>
-        <w:t>strcmpi</w:t>
-      </w:r>
-      <w:proofErr w:type="spellEnd"/>
+      </w:pPr>
       <w:r>
         <w:rPr>
           <w:lang w:val="en-US"/>
@@ -9501,7 +8518,7 @@
             <w:rPr/>
           </w:rPrChange>
         </w:rPr>
-        <w:t>(A,B)</w:t>
+        <w:t>strcmp(A,B) en strcmpi(A,B)</w:t>
       </w:r>
     </w:p>
     <w:p>
@@ -9526,6 +8543,7 @@
         <w:rPr>
           <w:b/>
         </w:rPr>
+        <w:lastRenderedPageBreak/>
         <w:t xml:space="preserve">Wat is het verschil dat je eruit krijgt? </w:t>
       </w:r>
       <w:r>
@@ -9553,48 +8571,30 @@
       <w:r>
         <w:t xml:space="preserve">Het commando </w:t>
       </w:r>
-      <w:proofErr w:type="spellStart"/>
       <w:r>
         <w:rPr>
           <w:rFonts w:ascii="Consolas" w:hAnsi="Consolas"/>
         </w:rPr>
-        <w:t>strcmp</w:t>
-      </w:r>
-      <w:proofErr w:type="spellEnd"/>
+        <w:t>strcmp()</w:t>
+      </w:r>
+      <w:r>
+        <w:t xml:space="preserve"> houdt wel rekening met hoofdletters, het commando </w:t>
+      </w:r>
       <w:r>
         <w:rPr>
           <w:rFonts w:ascii="Consolas" w:hAnsi="Consolas"/>
         </w:rPr>
-        <w:t>()</w:t>
-      </w:r>
-      <w:r>
-        <w:t xml:space="preserve"> houdt wel rekening met hoofdletters, het commando </w:t>
-      </w:r>
-      <w:proofErr w:type="spellStart"/>
-      <w:r>
-        <w:rPr>
-          <w:rFonts w:ascii="Consolas" w:hAnsi="Consolas"/>
-        </w:rPr>
-        <w:t>strcmpi</w:t>
-      </w:r>
-      <w:proofErr w:type="spellEnd"/>
-      <w:r>
-        <w:rPr>
-          <w:rFonts w:ascii="Consolas" w:hAnsi="Consolas"/>
-        </w:rPr>
-        <w:t>()</w:t>
+        <w:t>strcmpi()</w:t>
       </w:r>
       <w:r>
         <w:t xml:space="preserve"> is ongevoelig (</w:t>
       </w:r>
-      <w:proofErr w:type="spellStart"/>
       <w:r>
         <w:rPr>
           <w:i/>
         </w:rPr>
         <w:t>insensitive</w:t>
       </w:r>
-      <w:proofErr w:type="spellEnd"/>
       <w:r>
         <w:t>) voor hoofdletters</w:t>
       </w:r>
@@ -9651,21 +8651,7 @@
         <w:rPr>
           <w:rFonts w:ascii="Calibri" w:hAnsi="Calibri" w:cs="Cordia New"/>
         </w:rPr>
-        <w:t xml:space="preserve">Roep de </w:t>
-      </w:r>
-      <w:proofErr w:type="spellStart"/>
-      <w:r>
-        <w:rPr>
-          <w:rFonts w:ascii="Calibri" w:hAnsi="Calibri" w:cs="Cordia New"/>
-        </w:rPr>
-        <w:t>strcmp</w:t>
-      </w:r>
-      <w:proofErr w:type="spellEnd"/>
-      <w:r>
-        <w:rPr>
-          <w:rFonts w:ascii="Calibri" w:hAnsi="Calibri" w:cs="Cordia New"/>
-        </w:rPr>
-        <w:t>() functie aan zodanig dat je de string S1 vergelijkt met S2.</w:t>
+        <w:t>Roep de strcmp() functie aan zodanig dat je de string S1 vergelijkt met S2.</w:t>
       </w:r>
       <w:r>
         <w:rPr>
@@ -9710,33 +8696,11 @@
           <w:rFonts w:ascii="Calibri" w:hAnsi="Calibri" w:cs="Cordia New"/>
         </w:rPr>
       </w:pPr>
-      <w:proofErr w:type="spellStart"/>
       <w:r>
         <w:rPr>
           <w:rFonts w:ascii="Calibri" w:hAnsi="Calibri" w:cs="Cordia New"/>
         </w:rPr>
-        <w:t>Size</w:t>
-      </w:r>
-      <w:proofErr w:type="spellEnd"/>
-      <w:r>
-        <w:rPr>
-          <w:rFonts w:ascii="Calibri" w:hAnsi="Calibri" w:cs="Cordia New"/>
-        </w:rPr>
-        <w:t xml:space="preserve">() geeft de afmetingen van een vector of matrix. Stel de functie geeft het volgende terug </w:t>
-      </w:r>
-      <w:proofErr w:type="spellStart"/>
-      <w:r>
-        <w:rPr>
-          <w:rFonts w:ascii="Calibri" w:hAnsi="Calibri" w:cs="Cordia New"/>
-        </w:rPr>
-        <w:t>ans</w:t>
-      </w:r>
-      <w:proofErr w:type="spellEnd"/>
-      <w:r>
-        <w:rPr>
-          <w:rFonts w:ascii="Calibri" w:hAnsi="Calibri" w:cs="Cordia New"/>
-        </w:rPr>
-        <w:t xml:space="preserve"> = 2 3. Stelling: dit betekend dat de matrix 2 kolommen en 3 rijen heeft. Waar/ niet waar.</w:t>
+        <w:t>Size() geeft de afmetingen van een vector of matrix. Stel de functie geeft het volgende terug ans = 2 3. Stelling: dit betekend dat de matrix 2 kolommen en 3 rijen heeft. Waar/ niet waar.</w:t>
       </w:r>
     </w:p>
     <w:p>
@@ -9750,19 +8714,11 @@
       <w:r>
         <w:t xml:space="preserve">Maak een string aan met je naam, bijvoorbeeld </w:t>
       </w:r>
-      <w:proofErr w:type="spellStart"/>
       <w:r>
         <w:rPr>
           <w:rFonts w:ascii="Consolas" w:hAnsi="Consolas"/>
         </w:rPr>
-        <w:t>str</w:t>
-      </w:r>
-      <w:proofErr w:type="spellEnd"/>
-      <w:r>
-        <w:rPr>
-          <w:rFonts w:ascii="Consolas" w:hAnsi="Consolas"/>
-        </w:rPr>
-        <w:t xml:space="preserve"> = ‘</w:t>
+        <w:t>str = ‘</w:t>
       </w:r>
       <w:r>
         <w:rPr>
@@ -9794,14 +8750,12 @@
       <w:r>
         <w:t xml:space="preserve">Bekijk de help tekst van het commando </w:t>
       </w:r>
-      <w:proofErr w:type="spellStart"/>
       <w:r>
         <w:rPr>
           <w:rFonts w:ascii="Consolas" w:hAnsi="Consolas"/>
         </w:rPr>
         <w:t>find</w:t>
       </w:r>
-      <w:proofErr w:type="spellEnd"/>
       <w:r>
         <w:t xml:space="preserve"> en bepaal op deze manier waar in de vector</w:t>
       </w:r>
@@ -9817,21 +8771,7 @@
         <w:rPr>
           <w:rFonts w:ascii="Consolas" w:hAnsi="Consolas"/>
         </w:rPr>
-        <w:t xml:space="preserve">v = </w:t>
-      </w:r>
-      <w:proofErr w:type="spellStart"/>
-      <w:r>
-        <w:rPr>
-          <w:rFonts w:ascii="Consolas" w:hAnsi="Consolas"/>
-        </w:rPr>
-        <w:t>randi</w:t>
-      </w:r>
-      <w:proofErr w:type="spellEnd"/>
-      <w:r>
-        <w:rPr>
-          <w:rFonts w:ascii="Consolas" w:hAnsi="Consolas"/>
-        </w:rPr>
-        <w:t>(20,1,20);</w:t>
+        <w:t>v = randi(20,1,20);</w:t>
       </w:r>
       <w:r>
         <w:rPr>
@@ -9866,19 +8806,11 @@
           <w:rFonts w:ascii="Consolas" w:hAnsi="Consolas"/>
         </w:rPr>
       </w:pPr>
-      <w:proofErr w:type="spellStart"/>
       <w:r>
         <w:rPr>
           <w:rFonts w:ascii="Consolas" w:hAnsi="Consolas"/>
         </w:rPr>
-        <w:t>find</w:t>
-      </w:r>
-      <w:proofErr w:type="spellEnd"/>
-      <w:r>
-        <w:rPr>
-          <w:rFonts w:ascii="Consolas" w:hAnsi="Consolas"/>
-        </w:rPr>
-        <w:t>(v==10);</w:t>
+        <w:t>find(v==10);</w:t>
       </w:r>
     </w:p>
     <w:p>
@@ -9970,55 +8902,7 @@
           <w:rFonts w:ascii="Calibri" w:hAnsi="Calibri" w:cs="Cordia New"/>
           <w:color w:val="000000" w:themeColor="text1"/>
         </w:rPr>
-        <w:t xml:space="preserve">De variabele S1 heeft 13 karakter, en S2 heeft er 11. </w:t>
-      </w:r>
-      <w:proofErr w:type="spellStart"/>
-      <w:r>
-        <w:rPr>
-          <w:rFonts w:ascii="Calibri" w:hAnsi="Calibri" w:cs="Cordia New"/>
-          <w:color w:val="000000" w:themeColor="text1"/>
-        </w:rPr>
-        <w:t>Strcmp</w:t>
-      </w:r>
-      <w:proofErr w:type="spellEnd"/>
-      <w:r>
-        <w:rPr>
-          <w:rFonts w:ascii="Calibri" w:hAnsi="Calibri" w:cs="Cordia New"/>
-          <w:color w:val="000000" w:themeColor="text1"/>
-        </w:rPr>
-        <w:t xml:space="preserve">() geeft terug of de strings evenveel karakters hebben, wat in dit geval dus niet zo is. </w:t>
-      </w:r>
-      <w:proofErr w:type="spellStart"/>
-      <w:r>
-        <w:rPr>
-          <w:rFonts w:ascii="Calibri" w:hAnsi="Calibri" w:cs="Cordia New"/>
-          <w:color w:val="000000" w:themeColor="text1"/>
-        </w:rPr>
-        <w:t>Strcmp</w:t>
-      </w:r>
-      <w:proofErr w:type="spellEnd"/>
-      <w:r>
-        <w:rPr>
-          <w:rFonts w:ascii="Calibri" w:hAnsi="Calibri" w:cs="Cordia New"/>
-          <w:color w:val="000000" w:themeColor="text1"/>
-        </w:rPr>
-        <w:t xml:space="preserve">() geeft een 0 terug, oftewel een 0 is </w:t>
-      </w:r>
-      <w:proofErr w:type="spellStart"/>
-      <w:r>
-        <w:rPr>
-          <w:rFonts w:ascii="Calibri" w:hAnsi="Calibri" w:cs="Cordia New"/>
-          <w:color w:val="000000" w:themeColor="text1"/>
-        </w:rPr>
-        <w:t>false</w:t>
-      </w:r>
-      <w:proofErr w:type="spellEnd"/>
-      <w:r>
-        <w:rPr>
-          <w:rFonts w:ascii="Calibri" w:hAnsi="Calibri" w:cs="Cordia New"/>
-          <w:color w:val="000000" w:themeColor="text1"/>
-        </w:rPr>
-        <w:t>, is de variabele zijn niet gelijk aan elkaar in karakters</w:t>
+        <w:t>De variabele S1 heeft 13 karakter, en S2 heeft er 11. Strcmp() geeft terug of de strings evenveel karakters hebben, wat in dit geval dus niet zo is. Strcmp() geeft een 0 terug, oftewel een 0 is false, is de variabele zijn niet gelijk aan elkaar in karakters</w:t>
       </w:r>
     </w:p>
     <w:p>
@@ -10104,23 +8988,7 @@
           <w:rFonts w:ascii="Calibri" w:hAnsi="Calibri" w:cs="Cordia New"/>
           <w:color w:val="000000" w:themeColor="text1"/>
         </w:rPr>
-        <w:t xml:space="preserve">Dit kan je doen met het statement </w:t>
-      </w:r>
-      <w:proofErr w:type="spellStart"/>
-      <w:r>
-        <w:rPr>
-          <w:rFonts w:ascii="Calibri" w:hAnsi="Calibri" w:cs="Cordia New"/>
-          <w:color w:val="000000" w:themeColor="text1"/>
-        </w:rPr>
-        <w:t>find</w:t>
-      </w:r>
-      <w:proofErr w:type="spellEnd"/>
-      <w:r>
-        <w:rPr>
-          <w:rFonts w:ascii="Calibri" w:hAnsi="Calibri" w:cs="Cordia New"/>
-          <w:color w:val="000000" w:themeColor="text1"/>
-        </w:rPr>
-        <w:t xml:space="preserve">(v&gt;=10) </w:t>
+        <w:t xml:space="preserve">Dit kan je doen met het statement find(v&gt;=10) </w:t>
       </w:r>
     </w:p>
     <w:p>
@@ -10151,16 +9019,14 @@
       <w:r>
         <w:br w:type="page"/>
       </w:r>
-      <w:bookmarkStart w:id="82" w:name="_GoBack"/>
-      <w:bookmarkEnd w:id="82"/>
-    </w:p>
-    <w:p>
-      <w:pPr>
-        <w:rPr>
-          <w:del w:id="83" w:author="Gebruiker" w:date="2017-10-02T18:10:00Z"/>
-        </w:rPr>
-      </w:pPr>
-      <w:del w:id="84" w:author="Gebruiker" w:date="2017-10-02T18:10:00Z">
+    </w:p>
+    <w:p>
+      <w:pPr>
+        <w:rPr>
+          <w:del w:id="82" w:author="Gebruiker" w:date="2017-10-02T18:10:00Z"/>
+        </w:rPr>
+      </w:pPr>
+      <w:del w:id="83" w:author="Gebruiker" w:date="2017-10-02T18:10:00Z">
         <w:r>
           <w:lastRenderedPageBreak/>
           <w:delText>oud:</w:delText>
@@ -10170,10 +9036,10 @@
     <w:p>
       <w:pPr>
         <w:rPr>
-          <w:del w:id="85" w:author="Gebruiker" w:date="2017-10-02T18:10:00Z"/>
-        </w:rPr>
-      </w:pPr>
-      <w:del w:id="86" w:author="Gebruiker" w:date="2017-10-02T18:10:00Z">
+          <w:del w:id="84" w:author="Gebruiker" w:date="2017-10-02T18:10:00Z"/>
+        </w:rPr>
+      </w:pPr>
+      <w:del w:id="85" w:author="Gebruiker" w:date="2017-10-02T18:10:00Z">
         <w:r>
           <w:delText>We kunnen een matrix transponeren. Dat wil zeggen dat de rijen de kolommen worden. Bijvoorbeeld</w:delText>
         </w:r>
@@ -10183,10 +9049,10 @@
       <w:pPr>
         <w:pStyle w:val="MTDisplayEquation"/>
         <w:rPr>
-          <w:del w:id="87" w:author="Gebruiker" w:date="2017-10-02T18:10:00Z"/>
-        </w:rPr>
-      </w:pPr>
-      <w:del w:id="88" w:author="Gebruiker" w:date="2017-10-02T18:10:00Z">
+          <w:del w:id="86" w:author="Gebruiker" w:date="2017-10-02T18:10:00Z"/>
+        </w:rPr>
+      </w:pPr>
+      <w:del w:id="87" w:author="Gebruiker" w:date="2017-10-02T18:10:00Z">
         <w:r>
           <w:tab/>
         </w:r>
@@ -10196,9 +9062,9 @@
           </w:rPr>
           <w:object w:dxaOrig="3580" w:dyaOrig="1440" w14:anchorId="42E65BE2">
             <v:shape id="_x0000_i1026" type="#_x0000_t75" style="width:180pt;height:1in" o:ole="">
-              <v:imagedata r:id="rId32" o:title=""/>
+              <v:imagedata r:id="rId33" o:title=""/>
             </v:shape>
-            <o:OLEObject Type="Embed" ProgID="Equation.DSMT4" ShapeID="_x0000_i1026" DrawAspect="Content" ObjectID="_1568472999" r:id="rId33"/>
+            <o:OLEObject Type="Embed" ProgID="Equation.DSMT4" ShapeID="_x0000_i1026" DrawAspect="Content" ObjectID="_1568483064" r:id="rId34"/>
           </w:object>
         </w:r>
       </w:del>
@@ -10206,10 +9072,10 @@
     <w:p>
       <w:pPr>
         <w:rPr>
-          <w:del w:id="89" w:author="Gebruiker" w:date="2017-10-02T18:10:00Z"/>
-        </w:rPr>
-      </w:pPr>
-      <w:del w:id="90" w:author="Gebruiker" w:date="2017-10-02T18:10:00Z">
+          <w:del w:id="88" w:author="Gebruiker" w:date="2017-10-02T18:10:00Z"/>
+        </w:rPr>
+      </w:pPr>
+      <w:del w:id="89" w:author="Gebruiker" w:date="2017-10-02T18:10:00Z">
         <w:r>
           <w:delText xml:space="preserve">Wiskundig gezien is dit de notatie. In Matlab gebruiken we een aanhalingsteken ‘om de getransponeerde te krijgen, bijvoorbeeld </w:delText>
         </w:r>
@@ -10227,19 +9093,19 @@
     <w:p>
       <w:pPr>
         <w:rPr>
+          <w:del w:id="90" w:author="Gebruiker" w:date="2017-10-02T18:10:00Z"/>
+          <w:b/>
+        </w:rPr>
+      </w:pPr>
+    </w:p>
+    <w:p>
+      <w:pPr>
+        <w:rPr>
           <w:del w:id="91" w:author="Gebruiker" w:date="2017-10-02T18:10:00Z"/>
           <w:b/>
         </w:rPr>
       </w:pPr>
-    </w:p>
-    <w:p>
-      <w:pPr>
-        <w:rPr>
-          <w:del w:id="92" w:author="Gebruiker" w:date="2017-10-02T18:10:00Z"/>
-          <w:b/>
-        </w:rPr>
-      </w:pPr>
-      <w:del w:id="93" w:author="Gebruiker" w:date="2017-10-02T18:10:00Z">
+      <w:del w:id="92" w:author="Gebruiker" w:date="2017-10-02T18:10:00Z">
         <w:r>
           <w:rPr>
             <w:b/>
@@ -10250,7 +9116,7 @@
     </w:p>
     <w:p/>
     <w:sectPr>
-      <w:footerReference w:type="default" r:id="rId34"/>
+      <w:footerReference w:type="default" r:id="rId35"/>
       <w:pgSz w:w="11906" w:h="16838"/>
       <w:pgMar w:top="1417" w:right="1417" w:bottom="1417" w:left="1417" w:header="708" w:footer="708" w:gutter="0"/>
       <w:pgNumType w:start="0"/>
@@ -10264,7 +9130,7 @@
 
 <file path=word/comments.xml><?xml version="1.0" encoding="utf-8"?>
 <w:comments xmlns:wpc="http://schemas.microsoft.com/office/word/2010/wordprocessingCanvas" xmlns:mc="http://schemas.openxmlformats.org/markup-compatibility/2006" xmlns:o="urn:schemas-microsoft-com:office:office" xmlns:r="http://schemas.openxmlformats.org/officeDocument/2006/relationships" xmlns:m="http://schemas.openxmlformats.org/officeDocument/2006/math" xmlns:v="urn:schemas-microsoft-com:vml" xmlns:wp14="http://schemas.microsoft.com/office/word/2010/wordprocessingDrawing" xmlns:wp="http://schemas.openxmlformats.org/drawingml/2006/wordprocessingDrawing" xmlns:w10="urn:schemas-microsoft-com:office:word" xmlns:w="http://schemas.openxmlformats.org/wordprocessingml/2006/main" xmlns:w14="http://schemas.microsoft.com/office/word/2010/wordml" xmlns:w15="http://schemas.microsoft.com/office/word/2012/wordml" xmlns:wpg="http://schemas.microsoft.com/office/word/2010/wordprocessingGroup" xmlns:wpi="http://schemas.microsoft.com/office/word/2010/wordprocessingInk" xmlns:wne="http://schemas.microsoft.com/office/word/2006/wordml" xmlns:wps="http://schemas.microsoft.com/office/word/2010/wordprocessingShape" mc:Ignorable="w14 w15 wp14">
-  <w:comment w:id="8" w:author="Bart van Trigt [2]" w:date="2017-09-19T12:06:00Z" w:initials="Bart">
+  <w:comment w:id="12" w:author="Gebruiker" w:date="2017-10-02T17:58:00Z" w:initials="G">
     <w:p>
       <w:pPr>
         <w:pStyle w:val="Tekstopmerking"/>
@@ -10276,11 +9142,11 @@
         <w:annotationRef/>
       </w:r>
       <w:r>
-        <w:t>@mark je hebt in de readers van vorige week al de help functie uitgelegd. Ik heb hem hier nu gewoon nog een keer herhaalt. Even kijken of het in de reader van vorige week goed aansluit en afstemmen waar we het houden of dat we het zo laten.</w:t>
+        <w:t>MS: Dit is niet bedoeld voor de student. Als je het toch wilt gebruiken, pas het dan aan.</w:t>
       </w:r>
     </w:p>
   </w:comment>
-  <w:comment w:id="7" w:author="Gebruiker" w:date="2017-10-02T17:58:00Z" w:initials="G">
+  <w:comment w:id="14" w:author="Gebruiker" w:date="2017-09-28T18:11:00Z" w:initials="G">
     <w:p>
       <w:pPr>
         <w:pStyle w:val="Tekstopmerking"/>
@@ -10292,11 +9158,11 @@
         <w:annotationRef/>
       </w:r>
       <w:r>
-        <w:t>MS: Dit is niet bedoeld voor de student. Als je het toch wilt gebruiken, pas het dan aan.</w:t>
+        <w:t>MS: Ik begrijp de intentie en apprecieer het. Echter vind ik het overbodig en weinig toevoegen.</w:t>
       </w:r>
     </w:p>
   </w:comment>
-  <w:comment w:id="10" w:author="Gebruiker" w:date="2017-09-28T18:11:00Z" w:initials="G">
+  <w:comment w:id="17" w:author="Gebruiker" w:date="2017-10-02T17:59:00Z" w:initials="G">
     <w:p>
       <w:pPr>
         <w:pStyle w:val="Tekstopmerking"/>
@@ -10308,32 +9174,99 @@
         <w:annotationRef/>
       </w:r>
       <w:r>
-        <w:t>MS: Ik begrijp de intentie en apprecieer het. Echter vind ik het overbodig en weinig toevoegen.</w:t>
+        <w:t>MS: dit is een mooi voorbeeld waarom een context rijke omgeving verwarrend kan zijn. Ik ben serieus nu al kwijt waar het voorbeeld om draait… Natuurlijk kan ik opnieuw de paragraaf lezen. Maar de context maakt dit geen beter voorbeeld….</w:t>
       </w:r>
     </w:p>
   </w:comment>
-  <w:comment w:id="13" w:author="Gebruiker" w:date="2017-10-02T17:59:00Z" w:initials="G">
+  <w:comment w:id="22" w:author="Gebruiker" w:date="2017-10-02T18:00:00Z" w:initials="G">
     <w:p>
       <w:pPr>
         <w:pStyle w:val="Tekstopmerking"/>
       </w:pPr>
       <w:r>
+        <w:t xml:space="preserve">MS: </w:t>
+      </w:r>
+      <w:r>
         <w:rPr>
           <w:rStyle w:val="Verwijzingopmerking"/>
         </w:rPr>
         <w:annotationRef/>
       </w:r>
       <w:r>
-        <w:t>MS: dit is een mooi voorbeeld waarom een context rijke omgeving verwarrend kan zijn. Ik ben serieus nu al kwijt waar het voorbeeld om draait… Natuurlijk kan ik opnieuw de paragraaf lezen. Maar de context maakt dit geen beter voorbeeld….</w:t>
+        <w:t>Maar drie? Dat vind ik erg weinig oefening.</w:t>
       </w:r>
     </w:p>
   </w:comment>
-  <w:comment w:id="18" w:author="Gebruiker" w:date="2017-10-02T18:00:00Z" w:initials="G">
+  <w:comment w:id="25" w:author="Gebruiker" w:date="2017-09-28T18:12:00Z" w:initials="G">
     <w:p>
       <w:pPr>
         <w:pStyle w:val="Tekstopmerking"/>
       </w:pPr>
       <w:r>
+        <w:rPr>
+          <w:rStyle w:val="Verwijzingopmerking"/>
+        </w:rPr>
+        <w:annotationRef/>
+      </w:r>
+      <w:r>
+        <w:t>Dat MATLAB daar voor staat is in de eerste reader al uitgelegd….</w:t>
+      </w:r>
+    </w:p>
+  </w:comment>
+  <w:comment w:id="28" w:author="Gebruiker" w:date="2017-10-02T18:01:00Z" w:initials="G">
+    <w:p>
+      <w:pPr>
+        <w:pStyle w:val="Tekstopmerking"/>
+      </w:pPr>
+      <w:r>
+        <w:rPr>
+          <w:rStyle w:val="Verwijzingopmerking"/>
+        </w:rPr>
+        <w:annotationRef/>
+      </w:r>
+      <w:r>
+        <w:t xml:space="preserve">MS: ligt behoorlijk dicht in de buurt </w:t>
+      </w:r>
+    </w:p>
+  </w:comment>
+  <w:comment w:id="35" w:author="Gebruiker" w:date="2017-10-02T18:02:00Z" w:initials="G">
+    <w:p>
+      <w:pPr>
+        <w:pStyle w:val="Tekstopmerking"/>
+      </w:pPr>
+      <w:r>
+        <w:rPr>
+          <w:rStyle w:val="Verwijzingopmerking"/>
+        </w:rPr>
+        <w:annotationRef/>
+      </w:r>
+      <w:r>
+        <w:t xml:space="preserve">Mag meer uitleg bij… ‘ ascend’ </w:t>
+      </w:r>
+    </w:p>
+  </w:comment>
+  <w:comment w:id="36" w:author="Gebruiker" w:date="2017-10-02T18:03:00Z" w:initials="G">
+    <w:p>
+      <w:pPr>
+        <w:pStyle w:val="Tekstopmerking"/>
+      </w:pPr>
+      <w:r>
+        <w:rPr>
+          <w:rStyle w:val="Verwijzingopmerking"/>
+        </w:rPr>
+        <w:annotationRef/>
+      </w:r>
+      <w:r>
+        <w:t>Schrijf je dat zo?</w:t>
+      </w:r>
+    </w:p>
+  </w:comment>
+  <w:comment w:id="38" w:author="Gebruiker" w:date="2017-10-02T18:03:00Z" w:initials="G">
+    <w:p>
+      <w:pPr>
+        <w:pStyle w:val="Tekstopmerking"/>
+      </w:pPr>
+      <w:r>
         <w:t xml:space="preserve">MS: </w:t>
       </w:r>
       <w:r>
@@ -10343,11 +9276,11 @@
         <w:annotationRef/>
       </w:r>
       <w:r>
-        <w:t>Maar drie? Dat vind ik erg weinig oefening.</w:t>
+        <w:t>Wederom een beperkt aantal. Zijn deze oefeningen een goede representatie van het hele hoofdstuk?</w:t>
       </w:r>
     </w:p>
   </w:comment>
-  <w:comment w:id="21" w:author="Gebruiker" w:date="2017-09-28T18:12:00Z" w:initials="G">
+  <w:comment w:id="41" w:author="Gebruiker" w:date="2017-10-02T18:04:00Z" w:initials="G">
     <w:p>
       <w:pPr>
         <w:pStyle w:val="Tekstopmerking"/>
@@ -10359,11 +9292,11 @@
         <w:annotationRef/>
       </w:r>
       <w:r>
-        <w:t>Dat MATLAB daar voor staat is in de eerste reader al uitgelegd….</w:t>
+        <w:t>Dat weten we. Misschien beginnen met een ander intro.</w:t>
       </w:r>
     </w:p>
   </w:comment>
-  <w:comment w:id="24" w:author="Gebruiker" w:date="2017-10-02T18:01:00Z" w:initials="G">
+  <w:comment w:id="42" w:author="Gebruiker" w:date="2017-10-02T18:04:00Z" w:initials="G">
     <w:p>
       <w:pPr>
         <w:pStyle w:val="Tekstopmerking"/>
@@ -10375,11 +9308,11 @@
         <w:annotationRef/>
       </w:r>
       <w:r>
-        <w:t xml:space="preserve">MS: ligt behoorlijk dicht in de buurt </w:t>
+        <w:t>Ligt het aan mij of is dit een onduidelijk plaatje?</w:t>
       </w:r>
     </w:p>
   </w:comment>
-  <w:comment w:id="31" w:author="Gebruiker" w:date="2017-10-02T18:02:00Z" w:initials="G">
+  <w:comment w:id="43" w:author="Gebruiker" w:date="2017-10-02T18:05:00Z" w:initials="G">
     <w:p>
       <w:pPr>
         <w:pStyle w:val="Tekstopmerking"/>
@@ -10391,19 +9324,11 @@
         <w:annotationRef/>
       </w:r>
       <w:r>
-        <w:t xml:space="preserve">Mag meer uitleg bij… ‘ </w:t>
-      </w:r>
-      <w:proofErr w:type="spellStart"/>
-      <w:r>
-        <w:t>ascend</w:t>
-      </w:r>
-      <w:proofErr w:type="spellEnd"/>
-      <w:r>
-        <w:t xml:space="preserve">’ </w:t>
+        <w:t>MS: Wat is de student aan het doen?</w:t>
       </w:r>
     </w:p>
   </w:comment>
-  <w:comment w:id="32" w:author="Gebruiker" w:date="2017-10-02T18:03:00Z" w:initials="G">
+  <w:comment w:id="44" w:author="Bart van Trigt [2]" w:date="2017-09-19T10:53:00Z" w:initials="Bart">
     <w:p>
       <w:pPr>
         <w:pStyle w:val="Tekstopmerking"/>
@@ -10415,30 +9340,27 @@
         <w:annotationRef/>
       </w:r>
       <w:r>
-        <w:t>Schrijf je dat zo?</w:t>
+        <w:t>Kan evt nog verder aangevuld worden met bijvoorbeeld de vraag wat is de hoeksnelheid bij de maximale kniehoek?</w:t>
       </w:r>
     </w:p>
   </w:comment>
-  <w:comment w:id="34" w:author="Gebruiker" w:date="2017-10-02T18:03:00Z" w:initials="G">
+  <w:comment w:id="49" w:author="Gebruiker" w:date="2017-10-02T18:06:00Z" w:initials="G">
     <w:p>
       <w:pPr>
         <w:pStyle w:val="Tekstopmerking"/>
       </w:pPr>
       <w:r>
-        <w:t xml:space="preserve">MS: </w:t>
-      </w:r>
-      <w:r>
         <w:rPr>
           <w:rStyle w:val="Verwijzingopmerking"/>
         </w:rPr>
         <w:annotationRef/>
       </w:r>
       <w:r>
-        <w:t>Wederom een beperkt aantal. Zijn deze oefeningen een goede representatie van het hele hoofdstuk?</w:t>
+        <w:t>MS: van wat?</w:t>
       </w:r>
     </w:p>
   </w:comment>
-  <w:comment w:id="37" w:author="Gebruiker" w:date="2017-10-02T18:04:00Z" w:initials="G">
+  <w:comment w:id="51" w:author="Gebruiker" w:date="2017-10-02T18:06:00Z" w:initials="G">
     <w:p>
       <w:pPr>
         <w:pStyle w:val="Tekstopmerking"/>
@@ -10450,11 +9372,11 @@
         <w:annotationRef/>
       </w:r>
       <w:r>
-        <w:t>Dat weten we. Misschien beginnen met een ander intro.</w:t>
+        <w:t>Dit is een hele goede!! Zorg ook voor tenminste een paar oefeningen!</w:t>
       </w:r>
     </w:p>
   </w:comment>
-  <w:comment w:id="38" w:author="Gebruiker" w:date="2017-10-02T18:04:00Z" w:initials="G">
+  <w:comment w:id="52" w:author="Gebruiker" w:date="2017-10-02T18:06:00Z" w:initials="G">
     <w:p>
       <w:pPr>
         <w:pStyle w:val="Tekstopmerking"/>
@@ -10466,11 +9388,11 @@
         <w:annotationRef/>
       </w:r>
       <w:r>
-        <w:t>Ligt het aan mij of is dit een onduidelijk plaatje?</w:t>
+        <w:t>MS: Alistair en ik wilde dit onderwerp toegevoegd hebben i.v.m. Engelse terminologie. Behandel ook de semicolon.</w:t>
       </w:r>
     </w:p>
   </w:comment>
-  <w:comment w:id="39" w:author="Gebruiker" w:date="2017-10-02T18:05:00Z" w:initials="G">
+  <w:comment w:id="53" w:author="Gebruiker" w:date="2017-10-02T18:07:00Z" w:initials="G">
     <w:p>
       <w:pPr>
         <w:pStyle w:val="Tekstopmerking"/>
@@ -10482,11 +9404,11 @@
         <w:annotationRef/>
       </w:r>
       <w:r>
-        <w:t>MS: Wat is de student aan het doen?</w:t>
+        <w:t>Kun je het plaatje niet wat netter maken?</w:t>
       </w:r>
     </w:p>
   </w:comment>
-  <w:comment w:id="40" w:author="Bart van Trigt [2]" w:date="2017-09-19T10:53:00Z" w:initials="Bart">
+  <w:comment w:id="58" w:author="Gebruiker" w:date="2017-10-02T18:07:00Z" w:initials="G">
     <w:p>
       <w:pPr>
         <w:pStyle w:val="Tekstopmerking"/>
@@ -10498,19 +9420,11 @@
         <w:annotationRef/>
       </w:r>
       <w:r>
-        <w:t xml:space="preserve">Kan </w:t>
-      </w:r>
-      <w:proofErr w:type="spellStart"/>
-      <w:r>
-        <w:t>evt</w:t>
-      </w:r>
-      <w:proofErr w:type="spellEnd"/>
-      <w:r>
-        <w:t xml:space="preserve"> nog verder aangevuld worden met bijvoorbeeld de vraag wat is de hoeksnelheid bij de maximale kniehoek?</w:t>
+        <w:t>MS: Dit heb ik al helemaal behandeld en is dus overbodig.</w:t>
       </w:r>
     </w:p>
   </w:comment>
-  <w:comment w:id="45" w:author="Gebruiker" w:date="2017-10-02T18:06:00Z" w:initials="G">
+  <w:comment w:id="63" w:author="Gebruiker" w:date="2017-10-02T18:08:00Z" w:initials="G">
     <w:p>
       <w:pPr>
         <w:pStyle w:val="Tekstopmerking"/>
@@ -10522,11 +9436,11 @@
         <w:annotationRef/>
       </w:r>
       <w:r>
-        <w:t>MS: van wat?</w:t>
+        <w:t>Dat is niet juist</w:t>
       </w:r>
     </w:p>
   </w:comment>
-  <w:comment w:id="47" w:author="Gebruiker" w:date="2017-10-02T18:06:00Z" w:initials="G">
+  <w:comment w:id="71" w:author="Trigt, B. van" w:date="2017-09-25T09:26:00Z" w:initials="TBv">
     <w:p>
       <w:pPr>
         <w:pStyle w:val="Tekstopmerking"/>
@@ -10538,11 +9452,11 @@
         <w:annotationRef/>
       </w:r>
       <w:r>
-        <w:t>Dit is een hele goede!! Zorg ook voor tenminste een paar oefeningen!</w:t>
+        <w:t>Hier nog de save functie toevoegen ? Load is al ergens gedaan ?</w:t>
       </w:r>
     </w:p>
   </w:comment>
-  <w:comment w:id="48" w:author="Gebruiker" w:date="2017-10-02T18:06:00Z" w:initials="G">
+  <w:comment w:id="72" w:author="Gebruiker" w:date="2017-10-02T18:09:00Z" w:initials="G">
     <w:p>
       <w:pPr>
         <w:pStyle w:val="Tekstopmerking"/>
@@ -10554,91 +9468,11 @@
         <w:annotationRef/>
       </w:r>
       <w:r>
-        <w:t>MS: Alistair en ik wilde dit onderwerp toegevoegd hebben i.v.m. Engelse terminologie. Behandel ook de semicolon.</w:t>
+        <w:t>Is al eens behandeld in Week 1</w:t>
       </w:r>
     </w:p>
   </w:comment>
-  <w:comment w:id="49" w:author="Gebruiker" w:date="2017-10-02T18:07:00Z" w:initials="G">
-    <w:p>
-      <w:pPr>
-        <w:pStyle w:val="Tekstopmerking"/>
-      </w:pPr>
-      <w:r>
-        <w:rPr>
-          <w:rStyle w:val="Verwijzingopmerking"/>
-        </w:rPr>
-        <w:annotationRef/>
-      </w:r>
-      <w:r>
-        <w:t>Kun je het plaatje niet wat netter maken?</w:t>
-      </w:r>
-    </w:p>
-  </w:comment>
-  <w:comment w:id="54" w:author="Gebruiker" w:date="2017-10-02T18:07:00Z" w:initials="G">
-    <w:p>
-      <w:pPr>
-        <w:pStyle w:val="Tekstopmerking"/>
-      </w:pPr>
-      <w:r>
-        <w:rPr>
-          <w:rStyle w:val="Verwijzingopmerking"/>
-        </w:rPr>
-        <w:annotationRef/>
-      </w:r>
-      <w:r>
-        <w:t>MS: Dit heb ik al helemaal behandeld en is dus overbodig.</w:t>
-      </w:r>
-    </w:p>
-  </w:comment>
-  <w:comment w:id="59" w:author="Gebruiker" w:date="2017-10-02T18:08:00Z" w:initials="G">
-    <w:p>
-      <w:pPr>
-        <w:pStyle w:val="Tekstopmerking"/>
-      </w:pPr>
-      <w:r>
-        <w:rPr>
-          <w:rStyle w:val="Verwijzingopmerking"/>
-        </w:rPr>
-        <w:annotationRef/>
-      </w:r>
-      <w:r>
-        <w:t>Dat is niet juist</w:t>
-      </w:r>
-    </w:p>
-  </w:comment>
-  <w:comment w:id="67" w:author="Trigt, B. van" w:date="2017-09-25T09:26:00Z" w:initials="TBv">
-    <w:p>
-      <w:pPr>
-        <w:pStyle w:val="Tekstopmerking"/>
-      </w:pPr>
-      <w:r>
-        <w:rPr>
-          <w:rStyle w:val="Verwijzingopmerking"/>
-        </w:rPr>
-        <w:annotationRef/>
-      </w:r>
-      <w:r>
-        <w:t>Hier nog de save functie toevoegen ? Load is al ergens gedaan ?</w:t>
-      </w:r>
-    </w:p>
-  </w:comment>
-  <w:comment w:id="68" w:author="Gebruiker" w:date="2017-10-02T18:09:00Z" w:initials="G">
-    <w:p>
-      <w:pPr>
-        <w:pStyle w:val="Tekstopmerking"/>
-      </w:pPr>
-      <w:r>
-        <w:rPr>
-          <w:rStyle w:val="Verwijzingopmerking"/>
-        </w:rPr>
-        <w:annotationRef/>
-      </w:r>
-      <w:r>
-        <w:t>Is al eens behandeld in Week 1</w:t>
-      </w:r>
-    </w:p>
-  </w:comment>
-  <w:comment w:id="69" w:author="Gebruiker" w:date="2017-10-02T18:09:00Z" w:initials="G">
+  <w:comment w:id="73" w:author="Gebruiker" w:date="2017-10-02T18:09:00Z" w:initials="G">
     <w:p>
       <w:pPr>
         <w:pStyle w:val="Tekstopmerking"/>
@@ -10678,7 +9512,6 @@
 
 <file path=word/commentsExtended.xml><?xml version="1.0" encoding="utf-8"?>
 <w15:commentsEx xmlns:wpc="http://schemas.microsoft.com/office/word/2010/wordprocessingCanvas" xmlns:mc="http://schemas.openxmlformats.org/markup-compatibility/2006" xmlns:o="urn:schemas-microsoft-com:office:office" xmlns:r="http://schemas.openxmlformats.org/officeDocument/2006/relationships" xmlns:m="http://schemas.openxmlformats.org/officeDocument/2006/math" xmlns:v="urn:schemas-microsoft-com:vml" xmlns:wp14="http://schemas.microsoft.com/office/word/2010/wordprocessingDrawing" xmlns:wp="http://schemas.openxmlformats.org/drawingml/2006/wordprocessingDrawing" xmlns:w10="urn:schemas-microsoft-com:office:word" xmlns:w="http://schemas.openxmlformats.org/wordprocessingml/2006/main" xmlns:w14="http://schemas.microsoft.com/office/word/2010/wordml" xmlns:w15="http://schemas.microsoft.com/office/word/2012/wordml" xmlns:wpg="http://schemas.microsoft.com/office/word/2010/wordprocessingGroup" xmlns:wpi="http://schemas.microsoft.com/office/word/2010/wordprocessingInk" xmlns:wne="http://schemas.microsoft.com/office/word/2006/wordml" xmlns:wps="http://schemas.microsoft.com/office/word/2010/wordprocessingShape" mc:Ignorable="w14 w15 wp14">
-  <w15:commentEx w15:paraId="1439BDB7" w15:done="0"/>
   <w15:commentEx w15:paraId="79E3D340" w15:done="0"/>
   <w15:commentEx w15:paraId="146C717F" w15:done="0"/>
   <w15:commentEx w15:paraId="7AD6863B" w15:done="0"/>
@@ -10762,8 +9595,8 @@
         <w:dataBinding w:prefixMappings="xmlns:ns0='http://purl.org/dc/elements/1.1/' xmlns:ns1='http://schemas.openxmlformats.org/package/2006/metadata/core-properties' " w:xpath="/ns1:coreProperties[1]/ns0:title[1]" w:storeItemID="{6C3C8BC8-F283-45AE-878A-BAB7291924A1}"/>
         <w:text/>
       </w:sdtPr>
+      <w:sdtEndPr/>
       <w:sdtContent>
-        <w:proofErr w:type="spellStart"/>
         <w:r>
           <w:rPr>
             <w:color w:val="808080" w:themeColor="background1" w:themeShade="80"/>
@@ -10771,7 +9604,6 @@
           </w:rPr>
           <w:t>Biostatica</w:t>
         </w:r>
-        <w:proofErr w:type="spellEnd"/>
       </w:sdtContent>
     </w:sdt>
     <w:r>
@@ -10793,6 +9625,7 @@
         <w:dataBinding w:prefixMappings="xmlns:ns0='http://purl.org/dc/elements/1.1/' xmlns:ns1='http://schemas.openxmlformats.org/package/2006/metadata/core-properties' " w:xpath="/ns1:coreProperties[1]/ns1:category[1]" w:storeItemID="{6C3C8BC8-F283-45AE-878A-BAB7291924A1}"/>
         <w:text/>
       </w:sdtPr>
+      <w:sdtEndPr/>
       <w:sdtContent>
         <w:r>
           <w:rPr>
@@ -10822,39 +9655,15 @@
         <w:dataBinding w:prefixMappings="xmlns:ns0='http://purl.org/dc/elements/1.1/' xmlns:ns1='http://schemas.openxmlformats.org/package/2006/metadata/core-properties' " w:xpath="/ns1:coreProperties[1]/ns0:creator[1]" w:storeItemID="{6C3C8BC8-F283-45AE-878A-BAB7291924A1}"/>
         <w:text/>
       </w:sdtPr>
+      <w:sdtEndPr/>
       <w:sdtContent>
         <w:r>
           <w:rPr>
             <w:color w:val="808080" w:themeColor="background1" w:themeShade="80"/>
             <w:sz w:val="18"/>
           </w:rPr>
-          <w:t xml:space="preserve">Door Bart van Trigt, Alistair </w:t>
+          <w:t>Door Bart van Trigt, Alistair Vardy en Mark Schrauwen</w:t>
         </w:r>
-        <w:proofErr w:type="spellStart"/>
-        <w:r>
-          <w:rPr>
-            <w:color w:val="808080" w:themeColor="background1" w:themeShade="80"/>
-            <w:sz w:val="18"/>
-          </w:rPr>
-          <w:t>Vardy</w:t>
-        </w:r>
-        <w:proofErr w:type="spellEnd"/>
-        <w:r>
-          <w:rPr>
-            <w:color w:val="808080" w:themeColor="background1" w:themeShade="80"/>
-            <w:sz w:val="18"/>
-          </w:rPr>
-          <w:t xml:space="preserve"> en Mark </w:t>
-        </w:r>
-        <w:proofErr w:type="spellStart"/>
-        <w:r>
-          <w:rPr>
-            <w:color w:val="808080" w:themeColor="background1" w:themeShade="80"/>
-            <w:sz w:val="18"/>
-          </w:rPr>
-          <w:t>Schrauwen</w:t>
-        </w:r>
-        <w:proofErr w:type="spellEnd"/>
       </w:sdtContent>
     </w:sdt>
     <w:r>
@@ -10891,7 +9700,7 @@
         <w:color w:val="808080" w:themeColor="background1" w:themeShade="80"/>
         <w:sz w:val="18"/>
       </w:rPr>
-      <w:t>21</w:t>
+      <w:t>20</w:t>
     </w:r>
     <w:r>
       <w:rPr>
@@ -16034,7 +14843,7 @@
 </file>
 
 <file path=customXml/itemProps1.xml><?xml version="1.0" encoding="utf-8"?>
-<ds:datastoreItem xmlns:ds="http://schemas.openxmlformats.org/officeDocument/2006/customXml" ds:itemID="{7304E500-08DB-413D-97F2-3EAA2E30F41B}">
+<ds:datastoreItem xmlns:ds="http://schemas.openxmlformats.org/officeDocument/2006/customXml" ds:itemID="{AE4E044E-1BD9-4D4B-BCF9-F4E50FCFFA6D}">
   <ds:schemaRefs>
     <ds:schemaRef ds:uri="http://schemas.openxmlformats.org/officeDocument/2006/bibliography"/>
   </ds:schemaRefs>

</xml_diff>

<commit_message>
Revert "Veel commentaar van studenten verwerkt."
This reverts commit 6ade44729a758a7339a837208564106f9466f7b4.
</commit_message>
<xml_diff>
--- a/LESWEEK2/Reader_Biostatica_Matlab_Wk2_1_READER.docx
+++ b/LESWEEK2/Reader_Biostatica_Matlab_Wk2_1_READER.docx
@@ -10,7 +10,6 @@
           <w:docPartUnique/>
         </w:docPartObj>
       </w:sdtPr>
-      <w:sdtEndPr/>
       <w:sdtContent>
         <w:p>
           <w:r>
@@ -177,7 +176,6 @@
                                         <w:dataBinding w:prefixMappings="xmlns:ns0='http://purl.org/dc/elements/1.1/' xmlns:ns1='http://schemas.openxmlformats.org/package/2006/metadata/core-properties' " w:xpath="/ns1:coreProperties[1]/ns0:title[1]" w:storeItemID="{6C3C8BC8-F283-45AE-878A-BAB7291924A1}"/>
                                         <w:text/>
                                       </w:sdtPr>
-                                      <w:sdtEndPr/>
                                       <w:sdtContent>
                                         <w:p>
                                           <w:pPr>
@@ -414,7 +412,6 @@
                                         <w:dataBinding w:prefixMappings="xmlns:ns0='http://purl.org/dc/elements/1.1/' xmlns:ns1='http://schemas.openxmlformats.org/package/2006/metadata/core-properties' " w:xpath="/ns1:coreProperties[1]/ns0:creator[1]" w:storeItemID="{6C3C8BC8-F283-45AE-878A-BAB7291924A1}"/>
                                         <w:text/>
                                       </w:sdtPr>
-                                      <w:sdtEndPr/>
                                       <w:sdtContent>
                                         <w:p>
                                           <w:pPr>
@@ -432,8 +429,36 @@
                                               <w:sz w:val="26"/>
                                               <w:szCs w:val="26"/>
                                             </w:rPr>
-                                            <w:t>Door Bart van Trigt, Alistair Vardy en Mark Schrauwen</w:t>
+                                            <w:t xml:space="preserve">Door Bart van Trigt, Alistair </w:t>
                                           </w:r>
+                                          <w:proofErr w:type="spellStart"/>
+                                          <w:r>
+                                            <w:rPr>
+                                              <w:color w:val="ED7D31" w:themeColor="accent2"/>
+                                              <w:sz w:val="26"/>
+                                              <w:szCs w:val="26"/>
+                                            </w:rPr>
+                                            <w:t>Vardy</w:t>
+                                          </w:r>
+                                          <w:proofErr w:type="spellEnd"/>
+                                          <w:r>
+                                            <w:rPr>
+                                              <w:color w:val="ED7D31" w:themeColor="accent2"/>
+                                              <w:sz w:val="26"/>
+                                              <w:szCs w:val="26"/>
+                                            </w:rPr>
+                                            <w:t xml:space="preserve"> en Mark </w:t>
+                                          </w:r>
+                                          <w:proofErr w:type="spellStart"/>
+                                          <w:r>
+                                            <w:rPr>
+                                              <w:color w:val="ED7D31" w:themeColor="accent2"/>
+                                              <w:sz w:val="26"/>
+                                              <w:szCs w:val="26"/>
+                                            </w:rPr>
+                                            <w:t>Schrauwen</w:t>
+                                          </w:r>
+                                          <w:proofErr w:type="spellEnd"/>
                                         </w:p>
                                       </w:sdtContent>
                                     </w:sdt>
@@ -539,7 +564,6 @@
                                           <w:dataBinding w:prefixMappings="xmlns:ns0='http://purl.org/dc/elements/1.1/' xmlns:ns1='http://schemas.openxmlformats.org/package/2006/metadata/core-properties' " w:xpath="/ns1:coreProperties[1]/ns1:category[1]" w:storeItemID="{6C3C8BC8-F283-45AE-878A-BAB7291924A1}"/>
                                           <w:text/>
                                         </w:sdtPr>
-                                        <w:sdtEndPr/>
                                         <w:sdtContent>
                                           <w:r>
                                             <w:rPr>
@@ -697,7 +721,6 @@
                                   <w:dataBinding w:prefixMappings="xmlns:ns0='http://purl.org/dc/elements/1.1/' xmlns:ns1='http://schemas.openxmlformats.org/package/2006/metadata/core-properties' " w:xpath="/ns1:coreProperties[1]/ns0:title[1]" w:storeItemID="{6C3C8BC8-F283-45AE-878A-BAB7291924A1}"/>
                                   <w:text/>
                                 </w:sdtPr>
-                                <w:sdtEndPr/>
                                 <w:sdtContent>
                                   <w:p>
                                     <w:pPr>
@@ -934,7 +957,6 @@
                                   <w:dataBinding w:prefixMappings="xmlns:ns0='http://purl.org/dc/elements/1.1/' xmlns:ns1='http://schemas.openxmlformats.org/package/2006/metadata/core-properties' " w:xpath="/ns1:coreProperties[1]/ns0:creator[1]" w:storeItemID="{6C3C8BC8-F283-45AE-878A-BAB7291924A1}"/>
                                   <w:text/>
                                 </w:sdtPr>
-                                <w:sdtEndPr/>
                                 <w:sdtContent>
                                   <w:p>
                                     <w:pPr>
@@ -952,8 +974,36 @@
                                         <w:sz w:val="26"/>
                                         <w:szCs w:val="26"/>
                                       </w:rPr>
-                                      <w:t>Door Bart van Trigt, Alistair Vardy en Mark Schrauwen</w:t>
+                                      <w:t xml:space="preserve">Door Bart van Trigt, Alistair </w:t>
                                     </w:r>
+                                    <w:proofErr w:type="spellStart"/>
+                                    <w:r>
+                                      <w:rPr>
+                                        <w:color w:val="ED7D31" w:themeColor="accent2"/>
+                                        <w:sz w:val="26"/>
+                                        <w:szCs w:val="26"/>
+                                      </w:rPr>
+                                      <w:t>Vardy</w:t>
+                                    </w:r>
+                                    <w:proofErr w:type="spellEnd"/>
+                                    <w:r>
+                                      <w:rPr>
+                                        <w:color w:val="ED7D31" w:themeColor="accent2"/>
+                                        <w:sz w:val="26"/>
+                                        <w:szCs w:val="26"/>
+                                      </w:rPr>
+                                      <w:t xml:space="preserve"> en Mark </w:t>
+                                    </w:r>
+                                    <w:proofErr w:type="spellStart"/>
+                                    <w:r>
+                                      <w:rPr>
+                                        <w:color w:val="ED7D31" w:themeColor="accent2"/>
+                                        <w:sz w:val="26"/>
+                                        <w:szCs w:val="26"/>
+                                      </w:rPr>
+                                      <w:t>Schrauwen</w:t>
+                                    </w:r>
+                                    <w:proofErr w:type="spellEnd"/>
                                   </w:p>
                                 </w:sdtContent>
                               </w:sdt>
@@ -1059,7 +1109,6 @@
                                     <w:dataBinding w:prefixMappings="xmlns:ns0='http://purl.org/dc/elements/1.1/' xmlns:ns1='http://schemas.openxmlformats.org/package/2006/metadata/core-properties' " w:xpath="/ns1:coreProperties[1]/ns1:category[1]" w:storeItemID="{6C3C8BC8-F283-45AE-878A-BAB7291924A1}"/>
                                     <w:text/>
                                   </w:sdtPr>
-                                  <w:sdtEndPr/>
                                   <w:sdtContent>
                                     <w:r>
                                       <w:rPr>
@@ -2672,8 +2721,13 @@
           </w:tcPr>
           <w:p>
             <w:r>
-              <w:t>Alistair Vardy</w:t>
-            </w:r>
+              <w:t xml:space="preserve">Alistair </w:t>
+            </w:r>
+            <w:proofErr w:type="spellStart"/>
+            <w:r>
+              <w:t>Vardy</w:t>
+            </w:r>
+            <w:proofErr w:type="spellEnd"/>
           </w:p>
         </w:tc>
       </w:tr>
@@ -2727,9 +2781,14 @@
           <w:p>
             <w:ins w:id="4" w:author="Bart van Trigt" w:date="2017-09-13T16:56:00Z">
               <w:r>
-                <w:t>Under construction</w:t>
+                <w:t xml:space="preserve">Under </w:t>
+              </w:r>
+              <w:proofErr w:type="spellStart"/>
+              <w:r>
+                <w:t>construction</w:t>
               </w:r>
             </w:ins>
+            <w:proofErr w:type="spellEnd"/>
           </w:p>
         </w:tc>
         <w:tc>
@@ -2799,7 +2858,23 @@
           </w:tcPr>
           <w:p>
             <w:r>
-              <w:t>Meerder outputs en meerdere inputs klaar</w:t>
+              <w:t xml:space="preserve">Meerder </w:t>
+            </w:r>
+            <w:proofErr w:type="spellStart"/>
+            <w:r>
+              <w:t>outputs</w:t>
+            </w:r>
+            <w:proofErr w:type="spellEnd"/>
+            <w:r>
+              <w:t xml:space="preserve"> en meerdere </w:t>
+            </w:r>
+            <w:proofErr w:type="spellStart"/>
+            <w:r>
+              <w:t>inputs</w:t>
+            </w:r>
+            <w:proofErr w:type="spellEnd"/>
+            <w:r>
+              <w:t xml:space="preserve"> klaar</w:t>
             </w:r>
           </w:p>
           <w:p>
@@ -2977,13 +3052,7 @@
               <w:right w:val="single" w:sz="4" w:space="0" w:color="auto"/>
             </w:tcBorders>
           </w:tcPr>
-          <w:p>
-            <w:ins w:id="6" w:author="Gebruiker" w:date="2017-10-02T20:57:00Z">
-              <w:r>
-                <w:t>0.5</w:t>
-              </w:r>
-            </w:ins>
-          </w:p>
+          <w:p/>
         </w:tc>
         <w:tc>
           <w:tcPr>
@@ -2995,13 +3064,7 @@
               <w:right w:val="single" w:sz="4" w:space="0" w:color="auto"/>
             </w:tcBorders>
           </w:tcPr>
-          <w:p>
-            <w:ins w:id="7" w:author="Gebruiker" w:date="2017-10-02T20:57:00Z">
-              <w:r>
-                <w:t>02-10-2017</w:t>
-              </w:r>
-            </w:ins>
-          </w:p>
+          <w:p/>
         </w:tc>
         <w:tc>
           <w:tcPr>
@@ -3013,13 +3076,7 @@
               <w:right w:val="single" w:sz="4" w:space="0" w:color="auto"/>
             </w:tcBorders>
           </w:tcPr>
-          <w:p>
-            <w:ins w:id="8" w:author="Gebruiker" w:date="2017-10-02T20:57:00Z">
-              <w:r>
-                <w:t>Paar opmerkingen van Chadier Wilson verwerkt.</w:t>
-              </w:r>
-            </w:ins>
-          </w:p>
+          <w:p/>
         </w:tc>
         <w:tc>
           <w:tcPr>
@@ -3031,15 +3088,7 @@
               <w:right w:val="single" w:sz="4" w:space="0" w:color="auto"/>
             </w:tcBorders>
           </w:tcPr>
-          <w:p>
-            <w:ins w:id="9" w:author="Gebruiker" w:date="2017-10-02T20:58:00Z">
-              <w:r>
-                <w:t>Mark Schrauwen</w:t>
-              </w:r>
-            </w:ins>
-            <w:bookmarkStart w:id="10" w:name="_GoBack"/>
-            <w:bookmarkEnd w:id="10"/>
-          </w:p>
+          <w:p/>
         </w:tc>
       </w:tr>
     </w:tbl>
@@ -3053,12 +3102,12 @@
       <w:pPr>
         <w:pStyle w:val="Kop1"/>
       </w:pPr>
-      <w:bookmarkStart w:id="11" w:name="_Toc494730388"/>
+      <w:bookmarkStart w:id="6" w:name="_Toc494730388"/>
       <w:r>
         <w:lastRenderedPageBreak/>
         <w:t>Inleiding</w:t>
       </w:r>
-      <w:bookmarkEnd w:id="11"/>
+      <w:bookmarkEnd w:id="6"/>
     </w:p>
     <w:p>
       <w:r>
@@ -3071,7 +3120,15 @@
         <w:t xml:space="preserve"> </w:t>
       </w:r>
       <w:r>
-        <w:t xml:space="preserve">heb je kennis gemaakt met MATLAB. Als het goed is weet je nu waarom jij als bewegingstechnoloog MATLAB goed moet gebruiken. Vorige week heb je geleerd wat operatoren zijn, hoe je kan debuggen, hoe je vectoren maakt in MATLAB, standaard functies in MATLAB en je hebt al een keer een functie zelf gemaakt! We gaan in deze reader verder met het maken van een functie. Tot nu toe heb je makkelijke functies gemaakt, je gaf een input en er kwam een output uit. Maar wat nu als we bijvoorbeeld een formule hebben die meerder inputs heeft. </w:t>
+        <w:t xml:space="preserve">heb je kennis gemaakt met MATLAB. Als het goed is weet je nu waarom jij als bewegingstechnoloog MATLAB goed moet gebruiken. Vorige week heb je geleerd wat operatoren zijn, hoe je kan debuggen, hoe je vectoren maakt in MATLAB, standaard functies in MATLAB en je hebt al een keer een functie zelf gemaakt! We gaan in deze reader verder met het maken van een functie. Tot nu toe heb je makkelijke functies gemaakt, je gaf een input en er kwam een output uit. Maar wat nu als we bijvoorbeeld een formule hebben die meerder </w:t>
+      </w:r>
+      <w:proofErr w:type="spellStart"/>
+      <w:r>
+        <w:t>inputs</w:t>
+      </w:r>
+      <w:proofErr w:type="spellEnd"/>
+      <w:r>
+        <w:t xml:space="preserve"> heeft. </w:t>
       </w:r>
     </w:p>
     <w:p>
@@ -3090,7 +3147,7 @@
           <w:rFonts w:eastAsia="Times New Roman" w:cs="Calibri"/>
         </w:rPr>
       </w:pPr>
-      <w:commentRangeStart w:id="12"/>
+      <w:commentRangeStart w:id="7"/>
       <w:r>
         <w:rPr>
           <w:rFonts w:eastAsia="Times New Roman" w:cs="Calibri"/>
@@ -3143,7 +3200,21 @@
         <w:rPr>
           <w:rFonts w:eastAsia="Times New Roman" w:cs="Calibri"/>
         </w:rPr>
-        <w:t xml:space="preserve">n functie met meerdere outputs </w:t>
+        <w:t xml:space="preserve">n functie met meerdere </w:t>
+      </w:r>
+      <w:proofErr w:type="spellStart"/>
+      <w:r>
+        <w:rPr>
+          <w:rFonts w:eastAsia="Times New Roman" w:cs="Calibri"/>
+        </w:rPr>
+        <w:t>outputs</w:t>
+      </w:r>
+      <w:proofErr w:type="spellEnd"/>
+      <w:r>
+        <w:rPr>
+          <w:rFonts w:eastAsia="Times New Roman" w:cs="Calibri"/>
+        </w:rPr>
+        <w:t xml:space="preserve"> </w:t>
       </w:r>
       <w:r>
         <w:rPr>
@@ -3191,7 +3262,21 @@
         <w:rPr>
           <w:rFonts w:eastAsia="Times New Roman" w:cs="Calibri"/>
         </w:rPr>
-        <w:t xml:space="preserve"> inputs aanroepen</w:t>
+        <w:t xml:space="preserve"> </w:t>
+      </w:r>
+      <w:proofErr w:type="spellStart"/>
+      <w:r>
+        <w:rPr>
+          <w:rFonts w:eastAsia="Times New Roman" w:cs="Calibri"/>
+        </w:rPr>
+        <w:t>inputs</w:t>
+      </w:r>
+      <w:proofErr w:type="spellEnd"/>
+      <w:r>
+        <w:rPr>
+          <w:rFonts w:eastAsia="Times New Roman" w:cs="Calibri"/>
+        </w:rPr>
+        <w:t xml:space="preserve"> aanroepen</w:t>
       </w:r>
       <w:r>
         <w:rPr>
@@ -3239,7 +3324,35 @@
         <w:rPr>
           <w:rFonts w:eastAsia="Times New Roman" w:cs="Calibri"/>
         </w:rPr>
-        <w:t>met meerdere inputs en outputs.</w:t>
+        <w:t xml:space="preserve">met meerdere </w:t>
+      </w:r>
+      <w:proofErr w:type="spellStart"/>
+      <w:r>
+        <w:rPr>
+          <w:rFonts w:eastAsia="Times New Roman" w:cs="Calibri"/>
+        </w:rPr>
+        <w:t>inputs</w:t>
+      </w:r>
+      <w:proofErr w:type="spellEnd"/>
+      <w:r>
+        <w:rPr>
+          <w:rFonts w:eastAsia="Times New Roman" w:cs="Calibri"/>
+        </w:rPr>
+        <w:t xml:space="preserve"> en </w:t>
+      </w:r>
+      <w:proofErr w:type="spellStart"/>
+      <w:r>
+        <w:rPr>
+          <w:rFonts w:eastAsia="Times New Roman" w:cs="Calibri"/>
+        </w:rPr>
+        <w:t>outputs</w:t>
+      </w:r>
+      <w:proofErr w:type="spellEnd"/>
+      <w:r>
+        <w:rPr>
+          <w:rFonts w:eastAsia="Times New Roman" w:cs="Calibri"/>
+        </w:rPr>
+        <w:t>.</w:t>
       </w:r>
       <w:r>
         <w:rPr>
@@ -3301,18 +3414,40 @@
           <w:rFonts w:eastAsia="Times New Roman" w:cs="Calibri"/>
         </w:rPr>
       </w:pPr>
+      <w:commentRangeStart w:id="8"/>
       <w:r>
         <w:rPr>
           <w:rFonts w:eastAsia="Times New Roman" w:cs="Calibri"/>
         </w:rPr>
-        <w:t>Wk2.1: Matlab help/doc functionaliteit</w:t>
-      </w:r>
-      <w:commentRangeEnd w:id="12"/>
+        <w:t>Wk2.1: Matlab help/</w:t>
+      </w:r>
+      <w:proofErr w:type="spellStart"/>
+      <w:r>
+        <w:rPr>
+          <w:rFonts w:eastAsia="Times New Roman" w:cs="Calibri"/>
+        </w:rPr>
+        <w:t>doc</w:t>
+      </w:r>
+      <w:proofErr w:type="spellEnd"/>
+      <w:r>
+        <w:rPr>
+          <w:rFonts w:eastAsia="Times New Roman" w:cs="Calibri"/>
+        </w:rPr>
+        <w:t xml:space="preserve"> functionaliteit</w:t>
+      </w:r>
+      <w:commentRangeEnd w:id="8"/>
       <w:r>
         <w:rPr>
           <w:rStyle w:val="Verwijzingopmerking"/>
         </w:rPr>
-        <w:commentReference w:id="12"/>
+        <w:commentReference w:id="8"/>
+      </w:r>
+      <w:commentRangeEnd w:id="7"/>
+      <w:r>
+        <w:rPr>
+          <w:rStyle w:val="Verwijzingopmerking"/>
+        </w:rPr>
+        <w:commentReference w:id="7"/>
       </w:r>
     </w:p>
     <w:p/>
@@ -3355,13 +3490,13 @@
       <w:r>
         <w:br w:type="page"/>
       </w:r>
-      <w:bookmarkStart w:id="13" w:name="_Toc494730389"/>
-      <w:commentRangeStart w:id="14"/>
+      <w:bookmarkStart w:id="9" w:name="_Toc494730389"/>
+      <w:commentRangeStart w:id="10"/>
       <w:r>
         <w:lastRenderedPageBreak/>
         <w:t>Herhaling functies vorige week</w:t>
       </w:r>
-      <w:bookmarkEnd w:id="13"/>
+      <w:bookmarkEnd w:id="9"/>
     </w:p>
     <w:p>
       <w:r>
@@ -3386,7 +3521,39 @@
         </w:numPr>
       </w:pPr>
       <w:r>
-        <w:t>Je kan een functie aanroepen in je Command Window, door zijn functienaam te geven en dan met haakjes openen een variabele mee te geven bijvoorbeeld cos(pi). Hier komt dan een waarde uit, namelijk de cosinus van pi. Hierin is cos een standaard functie.</w:t>
+        <w:t xml:space="preserve">Je kan een functie aanroepen in je </w:t>
+      </w:r>
+      <w:proofErr w:type="spellStart"/>
+      <w:r>
+        <w:t>Command</w:t>
+      </w:r>
+      <w:proofErr w:type="spellEnd"/>
+      <w:r>
+        <w:t xml:space="preserve"> </w:t>
+      </w:r>
+      <w:proofErr w:type="spellStart"/>
+      <w:r>
+        <w:t>Window</w:t>
+      </w:r>
+      <w:proofErr w:type="spellEnd"/>
+      <w:r>
+        <w:t xml:space="preserve">, door zijn functienaam te geven en dan met haakjes openen een variabele mee te geven bijvoorbeeld </w:t>
+      </w:r>
+      <w:proofErr w:type="spellStart"/>
+      <w:r>
+        <w:t>cos</w:t>
+      </w:r>
+      <w:proofErr w:type="spellEnd"/>
+      <w:r>
+        <w:t xml:space="preserve">(pi). Hier komt dan een waarde uit, namelijk de cosinus van pi. Hierin is </w:t>
+      </w:r>
+      <w:proofErr w:type="spellStart"/>
+      <w:r>
+        <w:t>cos</w:t>
+      </w:r>
+      <w:proofErr w:type="spellEnd"/>
+      <w:r>
+        <w:t xml:space="preserve"> een standaard functie.</w:t>
       </w:r>
     </w:p>
     <w:p>
@@ -3398,7 +3565,23 @@
         </w:numPr>
       </w:pPr>
       <w:r>
-        <w:t>Je hebt ook al geleerd om je eigen functie te maken, door onder het tabblad editor te klikken en dan op function. Wanneer je dit doet krijg je bovenaan een balk met output, de naam van de functie en de inputs, zoals je hieronder kan zien.</w:t>
+        <w:t xml:space="preserve">Je hebt ook al geleerd om je eigen functie te maken, door onder het tabblad editor te klikken en dan op </w:t>
+      </w:r>
+      <w:proofErr w:type="spellStart"/>
+      <w:r>
+        <w:t>function</w:t>
+      </w:r>
+      <w:proofErr w:type="spellEnd"/>
+      <w:r>
+        <w:t xml:space="preserve">. Wanneer je dit doet krijg je bovenaan een balk met output, de naam van de functie en de </w:t>
+      </w:r>
+      <w:proofErr w:type="spellStart"/>
+      <w:r>
+        <w:t>inputs</w:t>
+      </w:r>
+      <w:proofErr w:type="spellEnd"/>
+      <w:r>
+        <w:t>, zoals je hieronder kan zien.</w:t>
       </w:r>
     </w:p>
     <w:p>
@@ -3469,14 +3652,30 @@
         </w:numPr>
       </w:pPr>
       <w:r>
-        <w:t xml:space="preserve">We gaan nu hieronder door functies met meerdere inputs en outputs. Succes! </w:t>
-      </w:r>
-      <w:commentRangeEnd w:id="14"/>
+        <w:t xml:space="preserve">We gaan nu hieronder door functies met meerdere </w:t>
+      </w:r>
+      <w:proofErr w:type="spellStart"/>
+      <w:r>
+        <w:t>inputs</w:t>
+      </w:r>
+      <w:proofErr w:type="spellEnd"/>
+      <w:r>
+        <w:t xml:space="preserve"> en </w:t>
+      </w:r>
+      <w:proofErr w:type="spellStart"/>
+      <w:r>
+        <w:t>outputs</w:t>
+      </w:r>
+      <w:proofErr w:type="spellEnd"/>
+      <w:r>
+        <w:t xml:space="preserve">. Succes! </w:t>
+      </w:r>
+      <w:commentRangeEnd w:id="10"/>
       <w:r>
         <w:rPr>
           <w:rStyle w:val="Verwijzingopmerking"/>
         </w:rPr>
-        <w:commentReference w:id="14"/>
+        <w:commentReference w:id="10"/>
       </w:r>
     </w:p>
     <w:p>
@@ -3491,18 +3690,31 @@
       <w:pPr>
         <w:pStyle w:val="Kop1"/>
       </w:pPr>
-      <w:bookmarkStart w:id="15" w:name="_Toc494730390"/>
+      <w:bookmarkStart w:id="11" w:name="_Toc494730390"/>
       <w:r>
         <w:lastRenderedPageBreak/>
-        <w:t>Functies met meerdere outputs</w:t>
-      </w:r>
-      <w:bookmarkEnd w:id="15"/>
-    </w:p>
-    <w:p>
-      <w:r>
-        <w:t>We beginnen met een functie die meerder outputs geeft. Stel je wilt bij een 100</w:t>
-      </w:r>
-      <w:ins w:id="16" w:author="Gebruiker" w:date="2017-10-02T17:58:00Z">
+        <w:t xml:space="preserve">Functies met meerdere </w:t>
+      </w:r>
+      <w:proofErr w:type="spellStart"/>
+      <w:r>
+        <w:t>outputs</w:t>
+      </w:r>
+      <w:bookmarkEnd w:id="11"/>
+      <w:proofErr w:type="spellEnd"/>
+    </w:p>
+    <w:p>
+      <w:r>
+        <w:t xml:space="preserve">We beginnen met een functie die meerder </w:t>
+      </w:r>
+      <w:proofErr w:type="spellStart"/>
+      <w:r>
+        <w:t>outputs</w:t>
+      </w:r>
+      <w:proofErr w:type="spellEnd"/>
+      <w:r>
+        <w:t xml:space="preserve"> geeft. Stel je wilt bij een 100</w:t>
+      </w:r>
+      <w:ins w:id="12" w:author="Gebruiker" w:date="2017-10-02T17:58:00Z">
         <w:r>
           <w:t xml:space="preserve"> </w:t>
         </w:r>
@@ -3510,8 +3722,13 @@
       <w:r>
         <w:t xml:space="preserve">meter sprint van </w:t>
       </w:r>
-      <w:r>
-        <w:t>Usain Bolt</w:t>
+      <w:proofErr w:type="spellStart"/>
+      <w:r>
+        <w:t>Usain</w:t>
+      </w:r>
+      <w:proofErr w:type="spellEnd"/>
+      <w:r>
+        <w:t xml:space="preserve"> Bolt</w:t>
       </w:r>
       <w:r>
         <w:t xml:space="preserve"> weten </w:t>
@@ -3642,7 +3859,15 @@
         <w:t xml:space="preserve">Echter, weten we </w:t>
       </w:r>
       <w:r>
-        <w:t>bij Usain Bolt niet waar zijn maximale snelheid is, dus je kan dan kijken naar op welke moment vinden we de hoogste waarde in de vector en wat is daarbij de index</w:t>
+        <w:t xml:space="preserve">bij </w:t>
+      </w:r>
+      <w:proofErr w:type="spellStart"/>
+      <w:r>
+        <w:t>Usain</w:t>
+      </w:r>
+      <w:proofErr w:type="spellEnd"/>
+      <w:r>
+        <w:t xml:space="preserve"> Bolt niet waar zijn maximale snelheid is, dus je kan dan kijken naar op welke moment vinden we de hoogste waarde in de vector en wat is daarbij de index</w:t>
       </w:r>
       <w:r>
         <w:t xml:space="preserve">. </w:t>
@@ -3650,25 +3875,54 @@
     </w:p>
     <w:p>
       <w:r>
-        <w:t>Open het bestand Usain_Bolt.mat</w:t>
-      </w:r>
-      <w:r>
-        <w:t xml:space="preserve"> of sleep het bestand naar je workspace. Nu verschijn</w:t>
-      </w:r>
-      <w:r>
-        <w:t>t er een variabele met Snelheid in je Workspace.</w:t>
-      </w:r>
-    </w:p>
-    <w:p>
-      <w:r>
-        <w:t>Gebruik nu de functie max. Vul in Maximalesnelheid=max(Snelheid)</w:t>
+        <w:t xml:space="preserve">Open het bestand </w:t>
+      </w:r>
+      <w:proofErr w:type="spellStart"/>
+      <w:r>
+        <w:t>Usain_Bolt.mat</w:t>
+      </w:r>
+      <w:proofErr w:type="spellEnd"/>
+      <w:r>
+        <w:t xml:space="preserve"> of sleep het bestand naar je </w:t>
+      </w:r>
+      <w:proofErr w:type="spellStart"/>
+      <w:r>
+        <w:t>workspace</w:t>
+      </w:r>
+      <w:proofErr w:type="spellEnd"/>
+      <w:r>
+        <w:t>. Nu verschijn</w:t>
+      </w:r>
+      <w:r>
+        <w:t xml:space="preserve">t er een variabele met Snelheid in je </w:t>
+      </w:r>
+      <w:proofErr w:type="spellStart"/>
+      <w:r>
+        <w:t>Workspace</w:t>
+      </w:r>
+      <w:proofErr w:type="spellEnd"/>
+      <w:r>
+        <w:t>.</w:t>
+      </w:r>
+    </w:p>
+    <w:p>
+      <w:r>
+        <w:t xml:space="preserve">Gebruik nu de functie max. Vul in </w:t>
+      </w:r>
+      <w:proofErr w:type="spellStart"/>
+      <w:r>
+        <w:t>Maximalesnelheid</w:t>
+      </w:r>
+      <w:proofErr w:type="spellEnd"/>
+      <w:r>
+        <w:t>=max(Snelheid)</w:t>
       </w:r>
     </w:p>
     <w:p>
       <w:pPr>
         <w:jc w:val="center"/>
       </w:pPr>
-      <w:commentRangeStart w:id="17"/>
+      <w:commentRangeStart w:id="13"/>
       <w:r>
         <w:rPr>
           <w:noProof/>
@@ -3710,12 +3964,12 @@
           </wp:inline>
         </w:drawing>
       </w:r>
-      <w:commentRangeEnd w:id="17"/>
+      <w:commentRangeEnd w:id="13"/>
       <w:r>
         <w:rPr>
           <w:rStyle w:val="Verwijzingopmerking"/>
         </w:rPr>
-        <w:commentReference w:id="17"/>
+        <w:commentReference w:id="13"/>
       </w:r>
     </w:p>
     <w:p>
@@ -3749,24 +4003,48 @@
         <w:jc w:val="center"/>
       </w:pPr>
       <w:r>
-        <w:t>[m</w:t>
-      </w:r>
-      <w:r>
-        <w:t>aximaleSnelheid, index]=max(Snelheid)</w:t>
-      </w:r>
-    </w:p>
-    <w:p>
-      <w:pPr>
-        <w:rPr>
-          <w:ins w:id="18" w:author="Gebruiker" w:date="2017-10-02T18:00:00Z"/>
-        </w:rPr>
-      </w:pPr>
-      <w:r>
-        <w:t>Voer dit in in Matlab.</w:t>
+        <w:t>[</w:t>
+      </w:r>
+      <w:proofErr w:type="spellStart"/>
+      <w:r>
+        <w:t>m</w:t>
+      </w:r>
+      <w:r>
+        <w:t>aximaleSnelheid</w:t>
+      </w:r>
+      <w:proofErr w:type="spellEnd"/>
+      <w:r>
+        <w:t>, index]=max(Snelheid)</w:t>
+      </w:r>
+    </w:p>
+    <w:p>
+      <w:pPr>
+        <w:rPr>
+          <w:ins w:id="14" w:author="Gebruiker" w:date="2017-10-02T18:00:00Z"/>
+        </w:rPr>
+      </w:pPr>
+      <w:r>
+        <w:t xml:space="preserve">Voer dit in </w:t>
+      </w:r>
+      <w:proofErr w:type="spellStart"/>
+      <w:r>
+        <w:t>in</w:t>
+      </w:r>
+      <w:proofErr w:type="spellEnd"/>
+      <w:r>
+        <w:t xml:space="preserve"> Matlab.</w:t>
       </w:r>
       <w:r>
         <w:br/>
-        <w:t>Op hoeveel meter is Usain Bolt op zijn maximale snelheid?</w:t>
+        <w:t xml:space="preserve">Op hoeveel meter is </w:t>
+      </w:r>
+      <w:proofErr w:type="spellStart"/>
+      <w:r>
+        <w:t>Usain</w:t>
+      </w:r>
+      <w:proofErr w:type="spellEnd"/>
+      <w:r>
+        <w:t xml:space="preserve"> Bolt op zijn maximale snelheid?</w:t>
       </w:r>
       <w:r>
         <w:t xml:space="preserve"> Laat je antwoord zien aan de docent</w:t>
@@ -3775,10 +4053,10 @@
     <w:p>
       <w:pPr>
         <w:rPr>
-          <w:ins w:id="19" w:author="Gebruiker" w:date="2017-10-02T18:00:00Z"/>
-        </w:rPr>
-      </w:pPr>
-      <w:ins w:id="20" w:author="Gebruiker" w:date="2017-10-02T18:00:00Z">
+          <w:ins w:id="15" w:author="Gebruiker" w:date="2017-10-02T18:00:00Z"/>
+        </w:rPr>
+      </w:pPr>
+      <w:ins w:id="16" w:author="Gebruiker" w:date="2017-10-02T18:00:00Z">
         <w:r>
           <w:br w:type="page"/>
         </w:r>
@@ -3789,11 +4067,11 @@
       <w:pPr>
         <w:pStyle w:val="Kop2"/>
       </w:pPr>
-      <w:bookmarkStart w:id="21" w:name="_Toc494730391"/>
+      <w:bookmarkStart w:id="17" w:name="_Toc494730391"/>
       <w:r>
         <w:t>Vragen en opdrachten</w:t>
       </w:r>
-      <w:bookmarkEnd w:id="21"/>
+      <w:bookmarkEnd w:id="17"/>
     </w:p>
     <w:p>
       <w:r>
@@ -3812,7 +4090,7 @@
           <w:rFonts w:ascii="Calibri" w:hAnsi="Calibri" w:cs="Cordia New"/>
         </w:rPr>
       </w:pPr>
-      <w:commentRangeStart w:id="22"/>
+      <w:commentRangeStart w:id="18"/>
       <w:r>
         <w:rPr>
           <w:rFonts w:ascii="Calibri" w:hAnsi="Calibri" w:cs="Cordia New"/>
@@ -3842,19 +4120,33 @@
         <w:rPr>
           <w:rFonts w:ascii="Calibri" w:hAnsi="Calibri" w:cs="Cordia New"/>
         </w:rPr>
-        <w:t>We hebben een commando max en willen het indexnummer weten dit doen we met het volgende statement: [hoogstewaard</w:t>
-      </w:r>
+        <w:t>We hebben een commando max en willen het indexnummer weten dit doen we met het volgende statement: [</w:t>
+      </w:r>
+      <w:proofErr w:type="spellStart"/>
       <w:r>
         <w:rPr>
           <w:rFonts w:ascii="Calibri" w:hAnsi="Calibri" w:cs="Cordia New"/>
         </w:rPr>
+        <w:t>hoogstewaard</w:t>
+      </w:r>
+      <w:r>
+        <w:rPr>
+          <w:rFonts w:ascii="Calibri" w:hAnsi="Calibri" w:cs="Cordia New"/>
+        </w:rPr>
         <w:t>e</w:t>
       </w:r>
       <w:r>
         <w:rPr>
           <w:rFonts w:ascii="Calibri" w:hAnsi="Calibri" w:cs="Cordia New"/>
         </w:rPr>
-        <w:t>,index]=max(x)</w:t>
+        <w:t>,index</w:t>
+      </w:r>
+      <w:proofErr w:type="spellEnd"/>
+      <w:r>
+        <w:rPr>
+          <w:rFonts w:ascii="Calibri" w:hAnsi="Calibri" w:cs="Cordia New"/>
+        </w:rPr>
+        <w:t>]=max(x)</w:t>
       </w:r>
     </w:p>
     <w:p>
@@ -3873,25 +4165,39 @@
         <w:rPr>
           <w:rFonts w:ascii="Calibri" w:hAnsi="Calibri" w:cs="Cordia New"/>
         </w:rPr>
-        <w:t>Je wilt meerder outputs berekenen hiervoor gebruik je { output1, output2   }=min(x)</w:t>
-      </w:r>
-      <w:commentRangeEnd w:id="22"/>
+        <w:t xml:space="preserve">Je wilt meerder </w:t>
+      </w:r>
+      <w:proofErr w:type="spellStart"/>
+      <w:r>
+        <w:rPr>
+          <w:rFonts w:ascii="Calibri" w:hAnsi="Calibri" w:cs="Cordia New"/>
+        </w:rPr>
+        <w:t>outputs</w:t>
+      </w:r>
+      <w:proofErr w:type="spellEnd"/>
+      <w:r>
+        <w:rPr>
+          <w:rFonts w:ascii="Calibri" w:hAnsi="Calibri" w:cs="Cordia New"/>
+        </w:rPr>
+        <w:t xml:space="preserve"> berekenen hiervoor gebruik je { output1, output2   }=min(x)</w:t>
+      </w:r>
+      <w:commentRangeEnd w:id="18"/>
       <w:r>
         <w:rPr>
           <w:rStyle w:val="Verwijzingopmerking"/>
         </w:rPr>
-        <w:commentReference w:id="22"/>
+        <w:commentReference w:id="18"/>
       </w:r>
     </w:p>
     <w:p>
       <w:pPr>
         <w:pStyle w:val="Kop2"/>
       </w:pPr>
-      <w:bookmarkStart w:id="23" w:name="_Toc494730392"/>
+      <w:bookmarkStart w:id="19" w:name="_Toc494730392"/>
       <w:r>
         <w:t>Antwoorden en uitwerkingen</w:t>
       </w:r>
-      <w:bookmarkEnd w:id="23"/>
+      <w:bookmarkEnd w:id="19"/>
     </w:p>
     <w:p>
       <w:pPr>
@@ -4076,16 +4382,37 @@
       <w:pPr>
         <w:pStyle w:val="Kop1"/>
       </w:pPr>
-      <w:bookmarkStart w:id="24" w:name="_Toc494730393"/>
+      <w:bookmarkStart w:id="20" w:name="_Toc494730393"/>
       <w:r>
         <w:lastRenderedPageBreak/>
-        <w:t>Functie met meerdere inputs</w:t>
-      </w:r>
-      <w:bookmarkEnd w:id="24"/>
-    </w:p>
-    <w:p>
-      <w:r>
-        <w:t xml:space="preserve">Net hebben we gezien dat een functie meerdere outputs kan hebben, je raad het al, een functie kan ook meerder inputs hebben. </w:t>
+        <w:t xml:space="preserve">Functie met meerdere </w:t>
+      </w:r>
+      <w:proofErr w:type="spellStart"/>
+      <w:r>
+        <w:t>inputs</w:t>
+      </w:r>
+      <w:bookmarkEnd w:id="20"/>
+      <w:proofErr w:type="spellEnd"/>
+    </w:p>
+    <w:p>
+      <w:r>
+        <w:t xml:space="preserve">Net hebben we gezien dat een functie meerdere </w:t>
+      </w:r>
+      <w:proofErr w:type="spellStart"/>
+      <w:r>
+        <w:t>outputs</w:t>
+      </w:r>
+      <w:proofErr w:type="spellEnd"/>
+      <w:r>
+        <w:t xml:space="preserve"> kan hebben, je raad het al, een functie kan ook meerder </w:t>
+      </w:r>
+      <w:proofErr w:type="spellStart"/>
+      <w:r>
+        <w:t>inputs</w:t>
+      </w:r>
+      <w:proofErr w:type="spellEnd"/>
+      <w:r>
+        <w:t xml:space="preserve"> hebben. </w:t>
       </w:r>
     </w:p>
     <w:tbl>
@@ -4447,7 +4774,23 @@
                                 <w:sz w:val="16"/>
                                 <w:szCs w:val="16"/>
                               </w:rPr>
-                              <w:t xml:space="preserve">staat voor matrix en de laatste drie voor laboratory </w:t>
+                              <w:t xml:space="preserve">staat voor matrix en de laatste drie voor </w:t>
+                            </w:r>
+                            <w:proofErr w:type="spellStart"/>
+                            <w:r>
+                              <w:rPr>
+                                <w:sz w:val="16"/>
+                                <w:szCs w:val="16"/>
+                              </w:rPr>
+                              <w:t>laboratory</w:t>
+                            </w:r>
+                            <w:proofErr w:type="spellEnd"/>
+                            <w:r>
+                              <w:rPr>
+                                <w:sz w:val="16"/>
+                                <w:szCs w:val="16"/>
+                              </w:rPr>
+                              <w:t xml:space="preserve"> </w:t>
                             </w:r>
                             <w:r>
                               <w:rPr>
@@ -4618,16 +4961,16 @@
       <w:r>
         <w:t xml:space="preserve">Een Matrix kan gezien worden als soort tabel. LET OP! Dit is een versimpeling in de toekomst ga je meer leren over </w:t>
       </w:r>
-      <w:commentRangeStart w:id="25"/>
+      <w:commentRangeStart w:id="21"/>
       <w:r>
         <w:t xml:space="preserve">matrixen maar nu </w:t>
       </w:r>
-      <w:commentRangeEnd w:id="25"/>
+      <w:commentRangeEnd w:id="21"/>
       <w:r>
         <w:rPr>
           <w:rStyle w:val="Verwijzingopmerking"/>
         </w:rPr>
-        <w:commentReference w:id="25"/>
+        <w:commentReference w:id="21"/>
       </w:r>
       <w:r>
         <w:t>vatten we het even op als een tabel. E</w:t>
@@ -4643,7 +4986,7 @@
       <w:pPr>
         <w:jc w:val="center"/>
         <w:rPr>
-          <w:del w:id="26" w:author="Gebruiker" w:date="2017-10-02T18:01:00Z"/>
+          <w:del w:id="22" w:author="Gebruiker" w:date="2017-10-02T18:01:00Z"/>
         </w:rPr>
       </w:pPr>
       <w:r>
@@ -4696,7 +5039,7 @@
     <w:p>
       <w:pPr>
         <w:rPr>
-          <w:del w:id="27" w:author="Gebruiker" w:date="2017-10-02T18:01:00Z"/>
+          <w:del w:id="23" w:author="Gebruiker" w:date="2017-10-02T18:01:00Z"/>
         </w:rPr>
       </w:pPr>
       <w:r>
@@ -4705,16 +5048,24 @@
       <w:r>
         <w:t xml:space="preserve">commando </w:t>
       </w:r>
+      <w:proofErr w:type="spellStart"/>
       <w:r>
         <w:rPr>
           <w:rFonts w:ascii="Consolas" w:hAnsi="Consolas"/>
         </w:rPr>
-        <w:t>mean(x)</w:t>
-      </w:r>
+        <w:t>mean</w:t>
+      </w:r>
+      <w:proofErr w:type="spellEnd"/>
       <w:r>
         <w:rPr>
           <w:rFonts w:ascii="Consolas" w:hAnsi="Consolas"/>
         </w:rPr>
+        <w:t>(x)</w:t>
+      </w:r>
+      <w:r>
+        <w:rPr>
+          <w:rFonts w:ascii="Consolas" w:hAnsi="Consolas"/>
+        </w:rPr>
         <w:t xml:space="preserve">, </w:t>
       </w:r>
       <w:r>
@@ -4766,8 +5117,16 @@
         <w:rPr>
           <w:rFonts w:ascii="Consolas" w:hAnsi="Consolas"/>
         </w:rPr>
-        <w:t>A(rijen,kolommen</w:t>
-      </w:r>
+        <w:t>A(</w:t>
+      </w:r>
+      <w:proofErr w:type="spellStart"/>
+      <w:r>
+        <w:rPr>
+          <w:rFonts w:ascii="Consolas" w:hAnsi="Consolas"/>
+        </w:rPr>
+        <w:t>rijen,kolommen</w:t>
+      </w:r>
+      <w:proofErr w:type="spellEnd"/>
       <w:r>
         <w:rPr>
           <w:rFonts w:ascii="Consolas" w:hAnsi="Consolas"/>
@@ -4869,7 +5228,7 @@
             <w:tcW w:w="1812" w:type="dxa"/>
           </w:tcPr>
           <w:p>
-            <w:commentRangeStart w:id="28"/>
+            <w:commentRangeStart w:id="24"/>
             <w:r>
               <w:t>Mark</w:t>
             </w:r>
@@ -4913,12 +5272,12 @@
             <w:r>
               <w:t>128</w:t>
             </w:r>
-            <w:commentRangeEnd w:id="28"/>
+            <w:commentRangeEnd w:id="24"/>
             <w:r>
               <w:rPr>
                 <w:rStyle w:val="Verwijzingopmerking"/>
               </w:rPr>
-              <w:commentReference w:id="28"/>
+              <w:commentReference w:id="24"/>
             </w:r>
           </w:p>
         </w:tc>
@@ -5112,7 +5471,23 @@
     </w:p>
     <w:p>
       <w:r>
-        <w:t>Kopieer de onderstaande code naar je command window en je hebt dezelfde matrix.</w:t>
+        <w:t xml:space="preserve">Kopieer de onderstaande code naar je </w:t>
+      </w:r>
+      <w:proofErr w:type="spellStart"/>
+      <w:r>
+        <w:t>command</w:t>
+      </w:r>
+      <w:proofErr w:type="spellEnd"/>
+      <w:r>
+        <w:t xml:space="preserve"> </w:t>
+      </w:r>
+      <w:proofErr w:type="spellStart"/>
+      <w:r>
+        <w:t>window</w:t>
+      </w:r>
+      <w:proofErr w:type="spellEnd"/>
+      <w:r>
+        <w:t xml:space="preserve"> en je hebt dezelfde matrix.</w:t>
       </w:r>
     </w:p>
     <w:p>
@@ -5131,15 +5506,39 @@
     </w:p>
     <w:p>
       <w:r>
-        <w:t>Nu willen we het gemiddelde van de proefpersoon berekenen over de vier metingen. Dit kan je doen door twee inputs te geven aan de functie</w:t>
-      </w:r>
-      <w:r>
-        <w:t xml:space="preserve"> mean(input1,input2) dat wordt als volgt</w:t>
-      </w:r>
-      <w:r>
-        <w:t xml:space="preserve"> mean(A,2). Je geeft hierin nu de matrix </w:t>
-      </w:r>
-      <w:del w:id="29" w:author="Gebruiker" w:date="2017-10-02T18:01:00Z">
+        <w:t xml:space="preserve">Nu willen we het gemiddelde van de proefpersoon berekenen over de vier metingen. Dit kan je doen door twee </w:t>
+      </w:r>
+      <w:proofErr w:type="spellStart"/>
+      <w:r>
+        <w:t>inputs</w:t>
+      </w:r>
+      <w:proofErr w:type="spellEnd"/>
+      <w:r>
+        <w:t xml:space="preserve"> te geven aan de functie</w:t>
+      </w:r>
+      <w:r>
+        <w:t xml:space="preserve"> </w:t>
+      </w:r>
+      <w:proofErr w:type="spellStart"/>
+      <w:r>
+        <w:t>mean</w:t>
+      </w:r>
+      <w:proofErr w:type="spellEnd"/>
+      <w:r>
+        <w:t>(input1,input2) dat wordt als volgt</w:t>
+      </w:r>
+      <w:r>
+        <w:t xml:space="preserve"> </w:t>
+      </w:r>
+      <w:proofErr w:type="spellStart"/>
+      <w:r>
+        <w:t>mean</w:t>
+      </w:r>
+      <w:proofErr w:type="spellEnd"/>
+      <w:r>
+        <w:t xml:space="preserve">(A,2). Je geeft hierin nu de matrix </w:t>
+      </w:r>
+      <w:del w:id="25" w:author="Gebruiker" w:date="2017-10-02T18:01:00Z">
         <w:r>
           <w:delText>mee</w:delText>
         </w:r>
@@ -5150,7 +5549,7 @@
           <w:delText>(A)</w:delText>
         </w:r>
       </w:del>
-      <w:ins w:id="30" w:author="Gebruiker" w:date="2017-10-02T18:01:00Z">
+      <w:ins w:id="26" w:author="Gebruiker" w:date="2017-10-02T18:01:00Z">
         <w:r>
           <w:t>A mee</w:t>
         </w:r>
@@ -5158,7 +5557,7 @@
       <w:r>
         <w:t xml:space="preserve"> en met d</w:t>
       </w:r>
-      <w:ins w:id="31" w:author="Gebruiker" w:date="2017-10-02T18:02:00Z">
+      <w:ins w:id="27" w:author="Gebruiker" w:date="2017-10-02T18:02:00Z">
         <w:r>
           <w:t>i</w:t>
         </w:r>
@@ -5169,7 +5568,7 @@
       <w:r>
         <w:t>aan dat je de tweede dimensie wilt hebben</w:t>
       </w:r>
-      <w:del w:id="32" w:author="Gebruiker" w:date="2017-10-02T18:02:00Z">
+      <w:del w:id="28" w:author="Gebruiker" w:date="2017-10-02T18:02:00Z">
         <w:r>
           <w:delText>,</w:delText>
         </w:r>
@@ -5242,8 +5641,21 @@
       <w:r>
         <w:t xml:space="preserve"> </w:t>
       </w:r>
-      <w:r>
-        <w:t xml:space="preserve">mean(A,2) maar met mean(A,1). </w:t>
+      <w:proofErr w:type="spellStart"/>
+      <w:r>
+        <w:t>mean</w:t>
+      </w:r>
+      <w:proofErr w:type="spellEnd"/>
+      <w:r>
+        <w:t xml:space="preserve">(A,2) maar met </w:t>
+      </w:r>
+      <w:proofErr w:type="spellStart"/>
+      <w:r>
+        <w:t>mean</w:t>
+      </w:r>
+      <w:proofErr w:type="spellEnd"/>
+      <w:r>
+        <w:t xml:space="preserve">(A,1). </w:t>
       </w:r>
       <w:r>
         <w:t>Dus over de eerste dimensie en dit zijn de rijen. Voer dit commando uit. Wat zie je?</w:t>
@@ -5252,14 +5664,14 @@
     <w:p>
       <w:pPr>
         <w:rPr>
-          <w:del w:id="33" w:author="Gebruiker" w:date="2017-10-02T18:02:00Z"/>
-        </w:rPr>
-      </w:pPr>
-    </w:p>
-    <w:p>
-      <w:pPr>
-        <w:rPr>
-          <w:del w:id="34" w:author="Gebruiker" w:date="2017-10-02T18:02:00Z"/>
+          <w:del w:id="29" w:author="Gebruiker" w:date="2017-10-02T18:02:00Z"/>
+        </w:rPr>
+      </w:pPr>
+    </w:p>
+    <w:p>
+      <w:pPr>
+        <w:rPr>
+          <w:del w:id="30" w:author="Gebruiker" w:date="2017-10-02T18:02:00Z"/>
         </w:rPr>
       </w:pPr>
     </w:p>
@@ -5268,7 +5680,15 @@
         <w:t xml:space="preserve">Stel we willen de </w:t>
       </w:r>
       <w:r>
-        <w:t>bloedrukmetingen mooi op volgorde zetten per proefpersoon. Hiervoor heeft Matlab ook een ingebouwde functie namelijk sort.</w:t>
+        <w:t xml:space="preserve">bloedrukmetingen mooi op volgorde zetten per proefpersoon. Hiervoor heeft Matlab ook een ingebouwde functie namelijk </w:t>
+      </w:r>
+      <w:proofErr w:type="spellStart"/>
+      <w:r>
+        <w:t>sort</w:t>
+      </w:r>
+      <w:proofErr w:type="spellEnd"/>
+      <w:r>
+        <w:t>.</w:t>
       </w:r>
     </w:p>
     <w:p>
@@ -5280,7 +5700,7 @@
       <w:pPr>
         <w:jc w:val="center"/>
       </w:pPr>
-      <w:commentRangeStart w:id="35"/>
+      <w:commentRangeStart w:id="31"/>
       <w:r>
         <w:rPr>
           <w:noProof/>
@@ -5322,17 +5742,25 @@
           </wp:inline>
         </w:drawing>
       </w:r>
-      <w:commentRangeEnd w:id="35"/>
+      <w:commentRangeEnd w:id="31"/>
       <w:r>
         <w:rPr>
           <w:rStyle w:val="Verwijzingopmerking"/>
         </w:rPr>
-        <w:commentReference w:id="35"/>
-      </w:r>
-    </w:p>
-    <w:p>
-      <w:r>
-        <w:t xml:space="preserve">Je geeft nu zelfs drie inputs mee aan de functie. Namelijk je matrix, de dimensie en een string waarmee je zegt oplopend. </w:t>
+        <w:commentReference w:id="31"/>
+      </w:r>
+    </w:p>
+    <w:p>
+      <w:r>
+        <w:t xml:space="preserve">Je geeft nu zelfs drie </w:t>
+      </w:r>
+      <w:proofErr w:type="spellStart"/>
+      <w:r>
+        <w:t>inputs</w:t>
+      </w:r>
+      <w:proofErr w:type="spellEnd"/>
+      <w:r>
+        <w:t xml:space="preserve"> mee aan de functie. Namelijk je matrix, de dimensie en een string waarmee je zegt oplopend. </w:t>
       </w:r>
     </w:p>
     <w:p>
@@ -5386,16 +5814,21 @@
         <w:lastRenderedPageBreak/>
         <w:t>Je ziet nu dat de metingen mooi oplopen per proefpersoon. Probeer het ook eens met ‘</w:t>
       </w:r>
-      <w:commentRangeStart w:id="36"/>
-      <w:r>
-        <w:t xml:space="preserve">decend’ </w:t>
-      </w:r>
-      <w:commentRangeEnd w:id="36"/>
+      <w:commentRangeStart w:id="32"/>
+      <w:proofErr w:type="spellStart"/>
+      <w:r>
+        <w:t>decend</w:t>
+      </w:r>
+      <w:proofErr w:type="spellEnd"/>
+      <w:r>
+        <w:t xml:space="preserve">’ </w:t>
+      </w:r>
+      <w:commentRangeEnd w:id="32"/>
       <w:r>
         <w:rPr>
           <w:rStyle w:val="Verwijzingopmerking"/>
         </w:rPr>
-        <w:commentReference w:id="36"/>
+        <w:commentReference w:id="32"/>
       </w:r>
       <w:r>
         <w:t>wat zie je nu?</w:t>
@@ -5473,23 +5906,101 @@
                           </w:p>
                           <w:p>
                             <w:r>
-                              <w:t xml:space="preserve">Vorige week heb je al gelezen over de help functie, maar omdat die zo belangrijk is herhalen we het hier nog een keer! Dit doen we omdat er zoveel functies zijn kunnen we nooit helemaal onthouden wat voor inputs en outputs er zijn. Daarom maken we gebruik van de help functie. </w:t>
+                              <w:t xml:space="preserve">Vorige week heb je al gelezen over de help functie, maar omdat die zo belangrijk is herhalen we het hier nog een keer! Dit doen we omdat er zoveel functies zijn kunnen we nooit helemaal onthouden wat voor </w:t>
+                            </w:r>
+                            <w:proofErr w:type="spellStart"/>
+                            <w:r>
+                              <w:t>inputs</w:t>
+                            </w:r>
+                            <w:proofErr w:type="spellEnd"/>
+                            <w:r>
+                              <w:t xml:space="preserve"> en </w:t>
+                            </w:r>
+                            <w:proofErr w:type="spellStart"/>
+                            <w:r>
+                              <w:t>outputs</w:t>
+                            </w:r>
+                            <w:proofErr w:type="spellEnd"/>
+                            <w:r>
+                              <w:t xml:space="preserve"> er zijn. Daarom maken we gebruik van de help functie. </w:t>
                             </w:r>
                           </w:p>
                           <w:p>
                             <w:r>
-                              <w:t xml:space="preserve">Voer maar eens in je command window: </w:t>
+                              <w:t xml:space="preserve">Voer maar eens in je </w:t>
+                            </w:r>
+                            <w:proofErr w:type="spellStart"/>
+                            <w:r>
+                              <w:t>command</w:t>
+                            </w:r>
+                            <w:proofErr w:type="spellEnd"/>
+                            <w:r>
+                              <w:t xml:space="preserve"> </w:t>
+                            </w:r>
+                            <w:proofErr w:type="spellStart"/>
+                            <w:r>
+                              <w:t>window</w:t>
+                            </w:r>
+                            <w:proofErr w:type="spellEnd"/>
+                            <w:r>
+                              <w:t xml:space="preserve">: </w:t>
                             </w:r>
                             <w:r>
                               <w:rPr>
                                 <w:b/>
                               </w:rPr>
-                              <w:t xml:space="preserve">help mean </w:t>
+                              <w:t xml:space="preserve">help </w:t>
+                            </w:r>
+                            <w:proofErr w:type="spellStart"/>
+                            <w:r>
+                              <w:rPr>
+                                <w:b/>
+                              </w:rPr>
+                              <w:t>mean</w:t>
+                            </w:r>
+                            <w:proofErr w:type="spellEnd"/>
+                            <w:r>
+                              <w:rPr>
+                                <w:b/>
+                              </w:rPr>
+                              <w:t xml:space="preserve"> </w:t>
                             </w:r>
                           </w:p>
                           <w:p>
                             <w:r>
-                              <w:t>Er verschijnt nu een hele uitleg wat de input en outputs zijn van de functie. Om het wat overzichtelijker te maken kan je op reference page for mean klikken onderaan.</w:t>
+                              <w:t xml:space="preserve">Er verschijnt nu een hele uitleg wat de input en </w:t>
+                            </w:r>
+                            <w:proofErr w:type="spellStart"/>
+                            <w:r>
+                              <w:t>outputs</w:t>
+                            </w:r>
+                            <w:proofErr w:type="spellEnd"/>
+                            <w:r>
+                              <w:t xml:space="preserve"> zijn van de functie. Om het wat overzichtelijker te maken kan je op </w:t>
+                            </w:r>
+                            <w:proofErr w:type="spellStart"/>
+                            <w:r>
+                              <w:t>reference</w:t>
+                            </w:r>
+                            <w:proofErr w:type="spellEnd"/>
+                            <w:r>
+                              <w:t xml:space="preserve"> page </w:t>
+                            </w:r>
+                            <w:proofErr w:type="spellStart"/>
+                            <w:r>
+                              <w:t>for</w:t>
+                            </w:r>
+                            <w:proofErr w:type="spellEnd"/>
+                            <w:r>
+                              <w:t xml:space="preserve"> </w:t>
+                            </w:r>
+                            <w:proofErr w:type="spellStart"/>
+                            <w:r>
+                              <w:t>mean</w:t>
+                            </w:r>
+                            <w:proofErr w:type="spellEnd"/>
+                            <w:r>
+                              <w:t xml:space="preserve"> klikken onderaan.</w:t>
                             </w:r>
                           </w:p>
                           <w:p>
@@ -5544,12 +6055,44 @@
                               <w:jc w:val="center"/>
                             </w:pPr>
                             <w:r>
-                              <w:t>Dit kan je voor elke functie doen, de help functie is je grootste vriend, ook al is het soms lastig te lezen in het engels.</w:t>
+                              <w:t xml:space="preserve">Dit kan je voor elke functie doen, de help functie is je grootste vriend, ook al is het soms lastig te lezen in het </w:t>
+                            </w:r>
+                            <w:proofErr w:type="spellStart"/>
+                            <w:r>
+                              <w:t>engels</w:t>
+                            </w:r>
+                            <w:proofErr w:type="spellEnd"/>
+                            <w:r>
+                              <w:t>.</w:t>
                             </w:r>
                           </w:p>
                           <w:p>
                             <w:r>
-                              <w:t xml:space="preserve">Weet je nog hoe je deze reference page ook kan openen uit je command window? </w:t>
+                              <w:t xml:space="preserve">Weet je nog hoe je deze </w:t>
+                            </w:r>
+                            <w:proofErr w:type="spellStart"/>
+                            <w:r>
+                              <w:t>reference</w:t>
+                            </w:r>
+                            <w:proofErr w:type="spellEnd"/>
+                            <w:r>
+                              <w:t xml:space="preserve"> page ook kan openen uit je </w:t>
+                            </w:r>
+                            <w:proofErr w:type="spellStart"/>
+                            <w:r>
+                              <w:t>command</w:t>
+                            </w:r>
+                            <w:proofErr w:type="spellEnd"/>
+                            <w:r>
+                              <w:t xml:space="preserve"> </w:t>
+                            </w:r>
+                            <w:proofErr w:type="spellStart"/>
+                            <w:r>
+                              <w:t>window</w:t>
+                            </w:r>
+                            <w:proofErr w:type="spellEnd"/>
+                            <w:r>
+                              <w:t xml:space="preserve">? </w:t>
                             </w:r>
                           </w:p>
                           <w:p>
@@ -5563,8 +6106,30 @@
                               <w:rPr>
                                 <w:b/>
                               </w:rPr>
-                              <w:t xml:space="preserve"> doc mean</w:t>
+                              <w:t xml:space="preserve"> </w:t>
                             </w:r>
+                            <w:proofErr w:type="spellStart"/>
+                            <w:r>
+                              <w:rPr>
+                                <w:b/>
+                              </w:rPr>
+                              <w:t>doc</w:t>
+                            </w:r>
+                            <w:proofErr w:type="spellEnd"/>
+                            <w:r>
+                              <w:rPr>
+                                <w:b/>
+                              </w:rPr>
+                              <w:t xml:space="preserve"> </w:t>
+                            </w:r>
+                            <w:proofErr w:type="spellStart"/>
+                            <w:r>
+                              <w:rPr>
+                                <w:b/>
+                              </w:rPr>
+                              <w:t>mean</w:t>
+                            </w:r>
+                            <w:proofErr w:type="spellEnd"/>
                           </w:p>
                           <w:p>
                             <w:pPr>
@@ -5731,7 +6296,7 @@
                                     <pic:cNvPicPr/>
                                   </pic:nvPicPr>
                                   <pic:blipFill>
-                                    <a:blip r:embed="rId21"/>
+                                    <a:blip r:embed="rId20"/>
                                     <a:stretch>
                                       <a:fillRect/>
                                     </a:stretch>
@@ -5862,15 +6427,15 @@
         </w:rPr>
         <w:br w:type="page"/>
       </w:r>
-      <w:bookmarkStart w:id="37" w:name="_Toc494730394"/>
+      <w:bookmarkStart w:id="33" w:name="_Toc494730394"/>
       <w:r>
         <w:lastRenderedPageBreak/>
         <w:t>Vragen en opdrachten</w:t>
       </w:r>
-      <w:bookmarkEnd w:id="37"/>
-    </w:p>
-    <w:p>
-      <w:commentRangeStart w:id="38"/>
+      <w:bookmarkEnd w:id="33"/>
+    </w:p>
+    <w:p>
+      <w:commentRangeStart w:id="34"/>
       <w:r>
         <w:t>Beantwoorde de volgende vragen met juist of onjuist:</w:t>
       </w:r>
@@ -5888,7 +6453,21 @@
         <w:rPr>
           <w:rFonts w:ascii="Calibri" w:hAnsi="Calibri" w:cs="Cordia New"/>
         </w:rPr>
-        <w:t>Een functie kan meerdere inputs hebben.</w:t>
+        <w:t xml:space="preserve">Een functie kan meerdere </w:t>
+      </w:r>
+      <w:proofErr w:type="spellStart"/>
+      <w:r>
+        <w:rPr>
+          <w:rFonts w:ascii="Calibri" w:hAnsi="Calibri" w:cs="Cordia New"/>
+        </w:rPr>
+        <w:t>inputs</w:t>
+      </w:r>
+      <w:proofErr w:type="spellEnd"/>
+      <w:r>
+        <w:rPr>
+          <w:rFonts w:ascii="Calibri" w:hAnsi="Calibri" w:cs="Cordia New"/>
+        </w:rPr>
+        <w:t xml:space="preserve"> hebben.</w:t>
       </w:r>
     </w:p>
     <w:p>
@@ -5904,7 +6483,21 @@
         <w:rPr>
           <w:rFonts w:ascii="Calibri" w:hAnsi="Calibri" w:cs="Cordia New"/>
         </w:rPr>
-        <w:t>Wanneer je een index wilt oproepen van een Matrix gebruik je: A(kolommen,rijen)</w:t>
+        <w:t>Wanneer je een index wilt oproepen van een Matrix gebruik je: A(</w:t>
+      </w:r>
+      <w:proofErr w:type="spellStart"/>
+      <w:r>
+        <w:rPr>
+          <w:rFonts w:ascii="Calibri" w:hAnsi="Calibri" w:cs="Cordia New"/>
+        </w:rPr>
+        <w:t>kolommen,rijen</w:t>
+      </w:r>
+      <w:proofErr w:type="spellEnd"/>
+      <w:r>
+        <w:rPr>
+          <w:rFonts w:ascii="Calibri" w:hAnsi="Calibri" w:cs="Cordia New"/>
+        </w:rPr>
+        <w:t>)</w:t>
       </w:r>
     </w:p>
     <w:p>
@@ -5917,7 +6510,15 @@
         <w:spacing w:after="200" w:line="252" w:lineRule="auto"/>
       </w:pPr>
       <w:r>
-        <w:t>Een functie kan verschillende inputs hebben, op dezelfde plek waarmee je hem aanroept.</w:t>
+        <w:t xml:space="preserve">Een functie kan verschillende </w:t>
+      </w:r>
+      <w:proofErr w:type="spellStart"/>
+      <w:r>
+        <w:t>inputs</w:t>
+      </w:r>
+      <w:proofErr w:type="spellEnd"/>
+      <w:r>
+        <w:t xml:space="preserve"> hebben, op dezelfde plek waarmee je hem aanroept.</w:t>
       </w:r>
     </w:p>
     <w:p>
@@ -5966,12 +6567,12 @@
       <w:r>
         <w:t>Hieronder zie je een Matrix hoeveel rijen en kolommen heeft deze matrix?</w:t>
       </w:r>
-      <w:commentRangeEnd w:id="38"/>
+      <w:commentRangeEnd w:id="34"/>
       <w:r>
         <w:rPr>
           <w:rStyle w:val="Verwijzingopmerking"/>
         </w:rPr>
-        <w:commentReference w:id="38"/>
+        <w:commentReference w:id="34"/>
       </w:r>
     </w:p>
     <w:p>
@@ -6007,7 +6608,7 @@
                     <pic:cNvPicPr/>
                   </pic:nvPicPr>
                   <pic:blipFill>
-                    <a:blip r:embed="rId22"/>
+                    <a:blip r:embed="rId21"/>
                     <a:stretch>
                       <a:fillRect/>
                     </a:stretch>
@@ -6038,11 +6639,11 @@
       <w:pPr>
         <w:pStyle w:val="Kop2"/>
       </w:pPr>
-      <w:bookmarkStart w:id="39" w:name="_Toc494730395"/>
+      <w:bookmarkStart w:id="35" w:name="_Toc494730395"/>
       <w:r>
         <w:t>Antwoorden en uitwerkingen</w:t>
       </w:r>
-      <w:bookmarkEnd w:id="39"/>
+      <w:bookmarkEnd w:id="35"/>
     </w:p>
     <w:p>
       <w:pPr>
@@ -6106,7 +6707,15 @@
         </w:numPr>
       </w:pPr>
       <w:r>
-        <w:t xml:space="preserve">Dan neemt de functie gewoon de default voor deze inputs. </w:t>
+        <w:t xml:space="preserve">Dan neemt de functie gewoon de default voor deze </w:t>
+      </w:r>
+      <w:proofErr w:type="spellStart"/>
+      <w:r>
+        <w:t>inputs</w:t>
+      </w:r>
+      <w:proofErr w:type="spellEnd"/>
+      <w:r>
+        <w:t xml:space="preserve">. </w:t>
       </w:r>
     </w:p>
     <w:p>
@@ -6148,27 +6757,27 @@
       <w:pPr>
         <w:pStyle w:val="Kop1"/>
       </w:pPr>
-      <w:bookmarkStart w:id="40" w:name="_Toc494730396"/>
+      <w:bookmarkStart w:id="36" w:name="_Toc494730396"/>
       <w:r>
         <w:lastRenderedPageBreak/>
         <w:t>Ingewikkeldere functies maken</w:t>
       </w:r>
-      <w:bookmarkEnd w:id="40"/>
+      <w:bookmarkEnd w:id="36"/>
       <w:r>
         <w:t xml:space="preserve"> </w:t>
       </w:r>
     </w:p>
     <w:p>
-      <w:commentRangeStart w:id="41"/>
+      <w:commentRangeStart w:id="37"/>
       <w:r>
         <w:t>We hebben vorige week al een functie gemaakt</w:t>
       </w:r>
-      <w:commentRangeEnd w:id="41"/>
+      <w:commentRangeEnd w:id="37"/>
       <w:r>
         <w:rPr>
           <w:rStyle w:val="Verwijzingopmerking"/>
         </w:rPr>
-        <w:commentReference w:id="41"/>
+        <w:commentReference w:id="37"/>
       </w:r>
       <w:r>
         <w:t xml:space="preserve">, maar </w:t>
@@ -6180,13 +6789,29 @@
         <w:t xml:space="preserve">We hebben net geleerd dat een functie </w:t>
       </w:r>
       <w:r>
-        <w:t>namelijk meerdere inputs en meerder</w:t>
+        <w:t xml:space="preserve">namelijk meerdere </w:t>
+      </w:r>
+      <w:proofErr w:type="spellStart"/>
+      <w:r>
+        <w:t>inputs</w:t>
+      </w:r>
+      <w:proofErr w:type="spellEnd"/>
+      <w:r>
+        <w:t xml:space="preserve"> en meerder</w:t>
       </w:r>
       <w:r>
         <w:t>e</w:t>
       </w:r>
       <w:r>
-        <w:t xml:space="preserve"> outputs kan hebben. </w:t>
+        <w:t xml:space="preserve"> </w:t>
+      </w:r>
+      <w:proofErr w:type="spellStart"/>
+      <w:r>
+        <w:t>outputs</w:t>
+      </w:r>
+      <w:proofErr w:type="spellEnd"/>
+      <w:r>
+        <w:t xml:space="preserve"> kan hebben. </w:t>
       </w:r>
     </w:p>
     <w:p>
@@ -6194,7 +6819,15 @@
         <w:t>Met</w:t>
       </w:r>
       <w:r>
-        <w:t xml:space="preserve"> Kinovea kan je de kniehoek berekenen van een fietser. </w:t>
+        <w:t xml:space="preserve"> </w:t>
+      </w:r>
+      <w:proofErr w:type="spellStart"/>
+      <w:r>
+        <w:t>Kinovea</w:t>
+      </w:r>
+      <w:proofErr w:type="spellEnd"/>
+      <w:r>
+        <w:t xml:space="preserve"> kan je de kniehoek berekenen van een fietser. </w:t>
       </w:r>
       <w:r>
         <w:t xml:space="preserve">We gaan nu een functie maken </w:t>
@@ -6206,26 +6839,49 @@
         <w:t xml:space="preserve"> in graden en</w:t>
       </w:r>
       <w:r>
-        <w:t xml:space="preserve"> je output data is je gemiddelde</w:t>
-      </w:r>
-      <w:r>
-        <w:t>Kniehoek, m</w:t>
-      </w:r>
-      <w:r>
-        <w:t xml:space="preserve">ediaanKniehoek, </w:t>
-      </w:r>
+        <w:t xml:space="preserve"> je output data is je </w:t>
+      </w:r>
+      <w:proofErr w:type="spellStart"/>
+      <w:r>
+        <w:t>gemiddelde</w:t>
+      </w:r>
+      <w:r>
+        <w:t>Kniehoek</w:t>
+      </w:r>
+      <w:proofErr w:type="spellEnd"/>
+      <w:r>
+        <w:t xml:space="preserve">, </w:t>
+      </w:r>
+      <w:proofErr w:type="spellStart"/>
       <w:r>
         <w:t>m</w:t>
       </w:r>
       <w:r>
-        <w:t xml:space="preserve">axKniehoek en </w:t>
-      </w:r>
+        <w:t>ediaanKniehoek</w:t>
+      </w:r>
+      <w:proofErr w:type="spellEnd"/>
+      <w:r>
+        <w:t xml:space="preserve">, </w:t>
+      </w:r>
+      <w:proofErr w:type="spellStart"/>
       <w:r>
         <w:t>m</w:t>
       </w:r>
       <w:r>
+        <w:t>axKniehoek</w:t>
+      </w:r>
+      <w:proofErr w:type="spellEnd"/>
+      <w:r>
+        <w:t xml:space="preserve"> en </w:t>
+      </w:r>
+      <w:proofErr w:type="spellStart"/>
+      <w:r>
+        <w:t>m</w:t>
+      </w:r>
+      <w:r>
         <w:t>inKniehoek</w:t>
       </w:r>
+      <w:proofErr w:type="spellEnd"/>
       <w:r>
         <w:t xml:space="preserve"> in graden</w:t>
       </w:r>
@@ -6321,7 +6977,7 @@
                     <pic:cNvPicPr/>
                   </pic:nvPicPr>
                   <pic:blipFill>
-                    <a:blip r:embed="rId23">
+                    <a:blip r:embed="rId22">
                       <a:extLst>
                         <a:ext uri="{28A0092B-C50C-407E-A947-70E740481C1C}">
                           <a14:useLocalDpi xmlns:a14="http://schemas.microsoft.com/office/drawing/2010/main" val="0"/>
@@ -6375,8 +7031,16 @@
         <w:rPr>
           <w:b/>
         </w:rPr>
-        <w:t>met de naam KniehoekUitkomsten.m</w:t>
-      </w:r>
+        <w:t xml:space="preserve">met de naam </w:t>
+      </w:r>
+      <w:proofErr w:type="spellStart"/>
+      <w:r>
+        <w:rPr>
+          <w:b/>
+        </w:rPr>
+        <w:t>KniehoekUitkomsten.m</w:t>
+      </w:r>
+      <w:proofErr w:type="spellEnd"/>
       <w:r>
         <w:rPr>
           <w:b/>
@@ -6398,7 +7062,23 @@
           <w:sz w:val="20"/>
           <w:szCs w:val="20"/>
         </w:rPr>
-        <w:t>(Weet je niet meer hoe je een functie aanmaakt lees dit dan nog eens terug in de reader wk 1.2.)</w:t>
+        <w:t xml:space="preserve">(Weet je niet meer hoe je een functie aanmaakt lees dit dan nog eens terug in de reader </w:t>
+      </w:r>
+      <w:proofErr w:type="spellStart"/>
+      <w:r>
+        <w:rPr>
+          <w:sz w:val="20"/>
+          <w:szCs w:val="20"/>
+        </w:rPr>
+        <w:t>wk</w:t>
+      </w:r>
+      <w:proofErr w:type="spellEnd"/>
+      <w:r>
+        <w:rPr>
+          <w:sz w:val="20"/>
+          <w:szCs w:val="20"/>
+        </w:rPr>
+        <w:t xml:space="preserve"> 1.2.)</w:t>
       </w:r>
     </w:p>
     <w:p>
@@ -6417,7 +7097,7 @@
       </w:r>
     </w:p>
     <w:p>
-      <w:commentRangeStart w:id="42"/>
+      <w:commentRangeStart w:id="38"/>
       <w:r>
         <w:rPr>
           <w:noProof/>
@@ -6428,6 +7108,164 @@
             <wp:extent cx="5760720" cy="977265"/>
             <wp:effectExtent l="0" t="0" r="5080" b="0"/>
             <wp:docPr id="12" name="Picture 12"/>
+            <wp:cNvGraphicFramePr>
+              <a:graphicFrameLocks xmlns:a="http://schemas.openxmlformats.org/drawingml/2006/main" noChangeAspect="1"/>
+            </wp:cNvGraphicFramePr>
+            <a:graphic xmlns:a="http://schemas.openxmlformats.org/drawingml/2006/main">
+              <a:graphicData uri="http://schemas.openxmlformats.org/drawingml/2006/picture">
+                <pic:pic xmlns:pic="http://schemas.openxmlformats.org/drawingml/2006/picture">
+                  <pic:nvPicPr>
+                    <pic:cNvPr id="1" name=""/>
+                    <pic:cNvPicPr/>
+                  </pic:nvPicPr>
+                  <pic:blipFill>
+                    <a:blip r:embed="rId23"/>
+                    <a:stretch>
+                      <a:fillRect/>
+                    </a:stretch>
+                  </pic:blipFill>
+                  <pic:spPr>
+                    <a:xfrm>
+                      <a:off x="0" y="0"/>
+                      <a:ext cx="5760720" cy="977265"/>
+                    </a:xfrm>
+                    <a:prstGeom prst="rect">
+                      <a:avLst/>
+                    </a:prstGeom>
+                  </pic:spPr>
+                </pic:pic>
+              </a:graphicData>
+            </a:graphic>
+          </wp:inline>
+        </w:drawing>
+      </w:r>
+      <w:commentRangeEnd w:id="38"/>
+      <w:r>
+        <w:rPr>
+          <w:rStyle w:val="Verwijzingopmerking"/>
+        </w:rPr>
+        <w:commentReference w:id="38"/>
+      </w:r>
+    </w:p>
+    <w:p>
+      <w:pPr>
+        <w:pStyle w:val="Lijstalinea"/>
+        <w:numPr>
+          <w:ilvl w:val="1"/>
+          <w:numId w:val="1"/>
+        </w:numPr>
+      </w:pPr>
+      <w:r>
+        <w:rPr>
+          <w:b/>
+        </w:rPr>
+        <w:t xml:space="preserve">Voeg nu de code toe om de mediaan, maximale kniehoek en minimale kniehoek te berekenen toe. </w:t>
+      </w:r>
+    </w:p>
+    <w:p>
+      <w:pPr>
+        <w:pStyle w:val="Lijstalinea"/>
+        <w:numPr>
+          <w:ilvl w:val="1"/>
+          <w:numId w:val="1"/>
+        </w:numPr>
+      </w:pPr>
+      <w:r>
+        <w:rPr>
+          <w:b/>
+        </w:rPr>
+        <w:t xml:space="preserve">Open het bestand </w:t>
+      </w:r>
+      <w:proofErr w:type="spellStart"/>
+      <w:r>
+        <w:rPr>
+          <w:b/>
+        </w:rPr>
+        <w:t>fietsenkniehoek.mat</w:t>
+      </w:r>
+      <w:proofErr w:type="spellEnd"/>
+      <w:r>
+        <w:rPr>
+          <w:b/>
+        </w:rPr>
+        <w:t xml:space="preserve"> of sleep deze naar je </w:t>
+      </w:r>
+      <w:proofErr w:type="spellStart"/>
+      <w:r>
+        <w:rPr>
+          <w:b/>
+        </w:rPr>
+        <w:t>workspace</w:t>
+      </w:r>
+      <w:proofErr w:type="spellEnd"/>
+      <w:r>
+        <w:rPr>
+          <w:b/>
+        </w:rPr>
+        <w:t>. Hierin staat de variabele kniehoek en deze is gegeven in graden.</w:t>
+      </w:r>
+    </w:p>
+    <w:p>
+      <w:pPr>
+        <w:pStyle w:val="Lijstalinea"/>
+        <w:numPr>
+          <w:ilvl w:val="1"/>
+          <w:numId w:val="1"/>
+        </w:numPr>
+      </w:pPr>
+      <w:r>
+        <w:rPr>
+          <w:b/>
+        </w:rPr>
+        <w:t xml:space="preserve">Roep nu je functie aan in je </w:t>
+      </w:r>
+      <w:proofErr w:type="spellStart"/>
+      <w:r>
+        <w:rPr>
+          <w:b/>
+        </w:rPr>
+        <w:t>command</w:t>
+      </w:r>
+      <w:proofErr w:type="spellEnd"/>
+      <w:r>
+        <w:rPr>
+          <w:b/>
+        </w:rPr>
+        <w:t xml:space="preserve"> </w:t>
+      </w:r>
+      <w:proofErr w:type="spellStart"/>
+      <w:r>
+        <w:rPr>
+          <w:b/>
+        </w:rPr>
+        <w:t>window</w:t>
+      </w:r>
+      <w:proofErr w:type="spellEnd"/>
+      <w:r>
+        <w:rPr>
+          <w:b/>
+        </w:rPr>
+        <w:t>, komen je antwoorden overeen met hieronder? Zo ja, dan heb je het goed gedaan, anders moet je je functie nog aanpassen</w:t>
+      </w:r>
+    </w:p>
+    <w:p>
+      <w:pPr>
+        <w:pStyle w:val="Lijstalinea"/>
+        <w:ind w:left="1080"/>
+        <w:jc w:val="center"/>
+      </w:pPr>
+      <w:r>
+        <w:rPr>
+          <w:b/>
+          <w:noProof/>
+          <w:lang w:eastAsia="nl-NL"/>
+        </w:rPr>
+        <w:lastRenderedPageBreak/>
+        <w:drawing>
+          <wp:inline distT="0" distB="0" distL="0" distR="0" wp14:anchorId="245AA880" wp14:editId="44FF027A">
+            <wp:extent cx="1841500" cy="1524000"/>
+            <wp:effectExtent l="0" t="0" r="12700" b="0"/>
+            <wp:docPr id="17" name="Picture 17"/>
             <wp:cNvGraphicFramePr>
               <a:graphicFrameLocks xmlns:a="http://schemas.openxmlformats.org/drawingml/2006/main" noChangeAspect="1"/>
             </wp:cNvGraphicFramePr>
@@ -6447,114 +7285,6 @@
                   <pic:spPr>
                     <a:xfrm>
                       <a:off x="0" y="0"/>
-                      <a:ext cx="5760720" cy="977265"/>
-                    </a:xfrm>
-                    <a:prstGeom prst="rect">
-                      <a:avLst/>
-                    </a:prstGeom>
-                  </pic:spPr>
-                </pic:pic>
-              </a:graphicData>
-            </a:graphic>
-          </wp:inline>
-        </w:drawing>
-      </w:r>
-      <w:commentRangeEnd w:id="42"/>
-      <w:r>
-        <w:rPr>
-          <w:rStyle w:val="Verwijzingopmerking"/>
-        </w:rPr>
-        <w:commentReference w:id="42"/>
-      </w:r>
-    </w:p>
-    <w:p>
-      <w:pPr>
-        <w:pStyle w:val="Lijstalinea"/>
-        <w:numPr>
-          <w:ilvl w:val="1"/>
-          <w:numId w:val="1"/>
-        </w:numPr>
-      </w:pPr>
-      <w:r>
-        <w:rPr>
-          <w:b/>
-        </w:rPr>
-        <w:t xml:space="preserve">Voeg nu de code toe om de mediaan, maximale kniehoek en minimale kniehoek te berekenen toe. </w:t>
-      </w:r>
-    </w:p>
-    <w:p>
-      <w:pPr>
-        <w:pStyle w:val="Lijstalinea"/>
-        <w:numPr>
-          <w:ilvl w:val="1"/>
-          <w:numId w:val="1"/>
-        </w:numPr>
-      </w:pPr>
-      <w:r>
-        <w:rPr>
-          <w:b/>
-        </w:rPr>
-        <w:t>Open het bestand fietsenkniehoek.mat of sleep deze naar je workspace. Hierin staat de variabele kniehoek en deze is gegeven in graden.</w:t>
-      </w:r>
-    </w:p>
-    <w:p>
-      <w:pPr>
-        <w:pStyle w:val="Lijstalinea"/>
-        <w:numPr>
-          <w:ilvl w:val="1"/>
-          <w:numId w:val="1"/>
-        </w:numPr>
-      </w:pPr>
-      <w:r>
-        <w:rPr>
-          <w:b/>
-        </w:rPr>
-        <w:t>Roep nu je functie aan in je command window</w:t>
-      </w:r>
-      <w:r>
-        <w:rPr>
-          <w:b/>
-        </w:rPr>
-        <w:t>, komen je antwoorden overeen met hieronder? Zo ja, dan heb je het goed gedaan, anders moet je je functie nog aanpassen</w:t>
-      </w:r>
-    </w:p>
-    <w:p>
-      <w:pPr>
-        <w:pStyle w:val="Lijstalinea"/>
-        <w:ind w:left="1080"/>
-        <w:jc w:val="center"/>
-      </w:pPr>
-      <w:r>
-        <w:rPr>
-          <w:b/>
-          <w:noProof/>
-          <w:lang w:eastAsia="nl-NL"/>
-        </w:rPr>
-        <w:lastRenderedPageBreak/>
-        <w:drawing>
-          <wp:inline distT="0" distB="0" distL="0" distR="0" wp14:anchorId="245AA880" wp14:editId="44FF027A">
-            <wp:extent cx="1841500" cy="1524000"/>
-            <wp:effectExtent l="0" t="0" r="12700" b="0"/>
-            <wp:docPr id="17" name="Picture 17"/>
-            <wp:cNvGraphicFramePr>
-              <a:graphicFrameLocks xmlns:a="http://schemas.openxmlformats.org/drawingml/2006/main" noChangeAspect="1"/>
-            </wp:cNvGraphicFramePr>
-            <a:graphic xmlns:a="http://schemas.openxmlformats.org/drawingml/2006/main">
-              <a:graphicData uri="http://schemas.openxmlformats.org/drawingml/2006/picture">
-                <pic:pic xmlns:pic="http://schemas.openxmlformats.org/drawingml/2006/picture">
-                  <pic:nvPicPr>
-                    <pic:cNvPr id="1" name=""/>
-                    <pic:cNvPicPr/>
-                  </pic:nvPicPr>
-                  <pic:blipFill>
-                    <a:blip r:embed="rId25"/>
-                    <a:stretch>
-                      <a:fillRect/>
-                    </a:stretch>
-                  </pic:blipFill>
-                  <pic:spPr>
-                    <a:xfrm>
-                      <a:off x="0" y="0"/>
                       <a:ext cx="1841500" cy="1524000"/>
                     </a:xfrm>
                     <a:prstGeom prst="rect">
@@ -6588,7 +7318,7 @@
           <w:numId w:val="1"/>
         </w:numPr>
       </w:pPr>
-      <w:commentRangeStart w:id="43"/>
+      <w:commentRangeStart w:id="39"/>
       <w:r>
         <w:rPr>
           <w:b/>
@@ -6613,12 +7343,12 @@
         </w:rPr>
         <w:t>.</w:t>
       </w:r>
-      <w:commentRangeEnd w:id="43"/>
+      <w:commentRangeEnd w:id="39"/>
       <w:r>
         <w:rPr>
           <w:rStyle w:val="Verwijzingopmerking"/>
         </w:rPr>
-        <w:commentReference w:id="43"/>
+        <w:commentReference w:id="39"/>
       </w:r>
     </w:p>
     <w:p>
@@ -6651,7 +7381,7 @@
                     <pic:cNvPicPr/>
                   </pic:nvPicPr>
                   <pic:blipFill>
-                    <a:blip r:embed="rId23">
+                    <a:blip r:embed="rId22">
                       <a:extLst>
                         <a:ext uri="{28A0092B-C50C-407E-A947-70E740481C1C}">
                           <a14:useLocalDpi xmlns:a14="http://schemas.microsoft.com/office/drawing/2010/main" val="0"/>
@@ -6715,7 +7445,7 @@
                     <pic:cNvPicPr/>
                   </pic:nvPicPr>
                   <pic:blipFill>
-                    <a:blip r:embed="rId26"/>
+                    <a:blip r:embed="rId25"/>
                     <a:stretch>
                       <a:fillRect/>
                     </a:stretch>
@@ -6766,19 +7496,19 @@
         </w:rPr>
         <w:t xml:space="preserve">Klopt je antwoord met hieronder wanneer je de functie opnieuw </w:t>
       </w:r>
-      <w:commentRangeStart w:id="44"/>
+      <w:commentRangeStart w:id="40"/>
       <w:r>
         <w:rPr>
           <w:b/>
         </w:rPr>
         <w:t>aanvraagt</w:t>
       </w:r>
-      <w:commentRangeEnd w:id="44"/>
+      <w:commentRangeEnd w:id="40"/>
       <w:r>
         <w:rPr>
           <w:rStyle w:val="Verwijzingopmerking"/>
         </w:rPr>
-        <w:commentReference w:id="44"/>
+        <w:commentReference w:id="40"/>
       </w:r>
       <w:r>
         <w:rPr>
@@ -6814,7 +7544,7 @@
                     <pic:cNvPicPr/>
                   </pic:nvPicPr>
                   <pic:blipFill>
-                    <a:blip r:embed="rId27"/>
+                    <a:blip r:embed="rId26"/>
                     <a:stretch>
                       <a:fillRect/>
                     </a:stretch>
@@ -6845,18 +7575,18 @@
         </w:rPr>
         <w:br w:type="page"/>
       </w:r>
-      <w:bookmarkStart w:id="45" w:name="_Toc494730397"/>
+      <w:bookmarkStart w:id="41" w:name="_Toc494730397"/>
       <w:r>
         <w:lastRenderedPageBreak/>
         <w:t>Vragen en opdrachten</w:t>
       </w:r>
-      <w:bookmarkEnd w:id="45"/>
+      <w:bookmarkEnd w:id="41"/>
     </w:p>
     <w:p>
       <w:r>
         <w:t>Beantwoord</w:t>
       </w:r>
-      <w:del w:id="46" w:author="Gebruiker" w:date="2017-10-02T18:05:00Z">
+      <w:del w:id="42" w:author="Gebruiker" w:date="2017-10-02T18:05:00Z">
         <w:r>
           <w:delText>e</w:delText>
         </w:r>
@@ -6874,7 +7604,15 @@
         </w:numPr>
       </w:pPr>
       <w:r>
-        <w:t>Wanneer je een functie maakt kan je zoveel inputs meegeven als je wilt.</w:t>
+        <w:t xml:space="preserve">Wanneer je een functie maakt kan je zoveel </w:t>
+      </w:r>
+      <w:proofErr w:type="spellStart"/>
+      <w:r>
+        <w:t>inputs</w:t>
+      </w:r>
+      <w:proofErr w:type="spellEnd"/>
+      <w:r>
+        <w:t xml:space="preserve"> meegeven als je wilt.</w:t>
       </w:r>
     </w:p>
     <w:p>
@@ -6903,9 +7641,19 @@
       <w:r>
         <w:t>‘</w:t>
       </w:r>
-      <w:r>
-        <w:t>command window</w:t>
-      </w:r>
+      <w:proofErr w:type="spellStart"/>
+      <w:r>
+        <w:t>command</w:t>
+      </w:r>
+      <w:proofErr w:type="spellEnd"/>
+      <w:r>
+        <w:t xml:space="preserve"> </w:t>
+      </w:r>
+      <w:proofErr w:type="spellStart"/>
+      <w:r>
+        <w:t>window</w:t>
+      </w:r>
+      <w:proofErr w:type="spellEnd"/>
       <w:r>
         <w:t>’</w:t>
       </w:r>
@@ -6931,7 +7679,15 @@
         <w:spacing w:after="200" w:line="252" w:lineRule="auto"/>
       </w:pPr>
       <w:r>
-        <w:t>Waarom gebruikt een BT’er standaardfuncties in Matlab?</w:t>
+        <w:t xml:space="preserve">Waarom gebruikt een </w:t>
+      </w:r>
+      <w:proofErr w:type="spellStart"/>
+      <w:r>
+        <w:t>BT’er</w:t>
+      </w:r>
+      <w:proofErr w:type="spellEnd"/>
+      <w:r>
+        <w:t xml:space="preserve"> standaardfuncties in Matlab?</w:t>
       </w:r>
     </w:p>
     <w:p>
@@ -6944,7 +7700,15 @@
         <w:spacing w:after="200" w:line="252" w:lineRule="auto"/>
       </w:pPr>
       <w:r>
-        <w:t>Waarom maak je als BT’er je eigen functies?</w:t>
+        <w:t xml:space="preserve">Waarom maak je als </w:t>
+      </w:r>
+      <w:proofErr w:type="spellStart"/>
+      <w:r>
+        <w:t>BT’er</w:t>
+      </w:r>
+      <w:proofErr w:type="spellEnd"/>
+      <w:r>
+        <w:t xml:space="preserve"> je eigen functies?</w:t>
       </w:r>
     </w:p>
     <w:p>
@@ -6957,11 +7721,11 @@
       <w:pPr>
         <w:pStyle w:val="Kop2"/>
       </w:pPr>
-      <w:bookmarkStart w:id="47" w:name="_Toc494730398"/>
+      <w:bookmarkStart w:id="43" w:name="_Toc494730398"/>
       <w:r>
         <w:t>Antwoorden en uitwerkingen</w:t>
       </w:r>
-      <w:bookmarkEnd w:id="47"/>
+      <w:bookmarkEnd w:id="43"/>
     </w:p>
     <w:p>
       <w:r>
@@ -7033,7 +7797,15 @@
         </w:numPr>
       </w:pPr>
       <w:r>
-        <w:t xml:space="preserve">Als BT’er komt het vaak voor dat je iets wilt berekenen, maar er geen standaard functie voor is. Daarom maak je je eigen functie om zo netjes te programmeren en dat je snel veel berekeningen kan uitvoeren in plaats van alles op papier uit te rekenen. </w:t>
+        <w:t xml:space="preserve">Als </w:t>
+      </w:r>
+      <w:proofErr w:type="spellStart"/>
+      <w:r>
+        <w:t>BT’er</w:t>
+      </w:r>
+      <w:proofErr w:type="spellEnd"/>
+      <w:r>
+        <w:t xml:space="preserve"> komt het vaak voor dat je iets wilt berekenen, maar er geen standaard functie voor is. Daarom maak je je eigen functie om zo netjes te programmeren en dat je snel veel berekeningen kan uitvoeren in plaats van alles op papier uit te rekenen. </w:t>
       </w:r>
     </w:p>
     <w:p>
@@ -7053,7 +7825,7 @@
       <w:pPr>
         <w:pStyle w:val="Kop1"/>
       </w:pPr>
-      <w:bookmarkStart w:id="48" w:name="_Toc494730399"/>
+      <w:bookmarkStart w:id="44" w:name="_Toc494730399"/>
       <w:r>
         <w:lastRenderedPageBreak/>
         <w:t>Specifieke</w:t>
@@ -7061,19 +7833,19 @@
       <w:r>
         <w:t xml:space="preserve"> terminologie en </w:t>
       </w:r>
-      <w:commentRangeStart w:id="49"/>
+      <w:commentRangeStart w:id="45"/>
       <w:r>
         <w:t>eigenschappen</w:t>
       </w:r>
-      <w:bookmarkEnd w:id="48"/>
-      <w:commentRangeEnd w:id="49"/>
+      <w:bookmarkEnd w:id="44"/>
+      <w:commentRangeEnd w:id="45"/>
       <w:r>
         <w:rPr>
           <w:rStyle w:val="Verwijzingopmerking"/>
           <w:rFonts w:asciiTheme="minorHAnsi" w:eastAsiaTheme="minorHAnsi" w:hAnsiTheme="minorHAnsi" w:cstheme="minorBidi"/>
           <w:color w:val="auto"/>
         </w:rPr>
-        <w:commentReference w:id="49"/>
+        <w:commentReference w:id="45"/>
       </w:r>
     </w:p>
     <w:p>
@@ -7116,7 +7888,7 @@
         </w:rPr>
         <w:br/>
       </w:r>
-      <w:del w:id="50" w:author="Gebruiker" w:date="2017-10-02T18:06:00Z">
+      <w:del w:id="46" w:author="Gebruiker" w:date="2017-10-02T18:06:00Z">
         <w:r>
           <w:delText xml:space="preserve"> </w:delText>
         </w:r>
@@ -7138,7 +7910,7 @@
           <w:numId w:val="17"/>
         </w:numPr>
       </w:pPr>
-      <w:commentRangeStart w:id="51"/>
+      <w:commentRangeStart w:id="47"/>
       <w:r>
         <w:rPr>
           <w:b/>
@@ -7148,12 +7920,12 @@
       <w:r>
         <w:t xml:space="preserve"> </w:t>
       </w:r>
-      <w:commentRangeEnd w:id="51"/>
+      <w:commentRangeEnd w:id="47"/>
       <w:r>
         <w:rPr>
           <w:rStyle w:val="Verwijzingopmerking"/>
         </w:rPr>
-        <w:commentReference w:id="51"/>
+        <w:commentReference w:id="47"/>
       </w:r>
       <w:r>
         <w:br/>
@@ -7162,7 +7934,15 @@
         <w:t xml:space="preserve">Hiermee geef je het laatste element van een vector aan. </w:t>
       </w:r>
       <w:r>
-        <w:t xml:space="preserve">Voer het volgende prompt in in Matlab: </w:t>
+        <w:t xml:space="preserve">Voer het volgende prompt in </w:t>
+      </w:r>
+      <w:proofErr w:type="spellStart"/>
+      <w:r>
+        <w:t>in</w:t>
+      </w:r>
+      <w:proofErr w:type="spellEnd"/>
+      <w:r>
+        <w:t xml:space="preserve"> Matlab: </w:t>
       </w:r>
     </w:p>
     <w:p>
@@ -7225,7 +8005,7 @@
           <w:b/>
         </w:rPr>
       </w:pPr>
-      <w:commentRangeStart w:id="52"/>
+      <w:commentRangeStart w:id="48"/>
       <w:r>
         <w:rPr>
           <w:b/>
@@ -7244,12 +8024,12 @@
         </w:rPr>
         <w:t xml:space="preserve"> (de dubbele punt)</w:t>
       </w:r>
-      <w:commentRangeEnd w:id="52"/>
+      <w:commentRangeEnd w:id="48"/>
       <w:r>
         <w:rPr>
           <w:rStyle w:val="Verwijzingopmerking"/>
         </w:rPr>
-        <w:commentReference w:id="52"/>
+        <w:commentReference w:id="48"/>
       </w:r>
     </w:p>
     <w:p>
@@ -7292,9 +8072,9 @@
             <o:lock v:ext="edit" aspectratio="t"/>
           </v:shapetype>
           <v:shape id="_x0000_i1025" type="#_x0000_t75" style="width:100.45pt;height:57.75pt" o:ole="">
-            <v:imagedata r:id="rId28" o:title=""/>
+            <v:imagedata r:id="rId27" o:title=""/>
           </v:shape>
-          <o:OLEObject Type="Embed" ProgID="Equation.DSMT4" ShapeID="_x0000_i1025" DrawAspect="Content" ObjectID="_1568483063" r:id="rId29"/>
+          <o:OLEObject Type="Embed" ProgID="Equation.DSMT4" ShapeID="_x0000_i1025" DrawAspect="Content" ObjectID="_1568472998" r:id="rId28"/>
         </w:object>
       </w:r>
     </w:p>
@@ -7359,7 +8139,7 @@
         <w:pStyle w:val="Lijstalinea"/>
         <w:jc w:val="center"/>
       </w:pPr>
-      <w:commentRangeStart w:id="53"/>
+      <w:commentRangeStart w:id="49"/>
       <w:r>
         <w:rPr>
           <w:noProof/>
@@ -7381,7 +8161,7 @@
                     <pic:cNvPicPr/>
                   </pic:nvPicPr>
                   <pic:blipFill>
-                    <a:blip r:embed="rId30"/>
+                    <a:blip r:embed="rId29"/>
                     <a:stretch>
                       <a:fillRect/>
                     </a:stretch>
@@ -7401,12 +8181,12 @@
           </wp:inline>
         </w:drawing>
       </w:r>
-      <w:commentRangeEnd w:id="53"/>
+      <w:commentRangeEnd w:id="49"/>
       <w:r>
         <w:rPr>
           <w:rStyle w:val="Verwijzingopmerking"/>
         </w:rPr>
-        <w:commentReference w:id="53"/>
+        <w:commentReference w:id="49"/>
       </w:r>
     </w:p>
     <w:p>
@@ -7443,7 +8223,7 @@
           <w:numId w:val="1"/>
         </w:numPr>
         <w:rPr>
-          <w:ins w:id="54" w:author="Gebruiker" w:date="2017-10-02T18:07:00Z"/>
+          <w:ins w:id="50" w:author="Gebruiker" w:date="2017-10-02T18:07:00Z"/>
         </w:rPr>
       </w:pPr>
       <w:r>
@@ -7470,7 +8250,7 @@
     </w:p>
     <w:p>
       <w:pPr>
-        <w:pPrChange w:id="55" w:author="Gebruiker" w:date="2017-10-02T18:07:00Z">
+        <w:pPrChange w:id="51" w:author="Gebruiker" w:date="2017-10-02T18:07:00Z">
           <w:pPr>
             <w:pStyle w:val="Lijstalinea"/>
             <w:numPr>
@@ -7484,7 +8264,7 @@
           </w:pPr>
         </w:pPrChange>
       </w:pPr>
-      <w:ins w:id="56" w:author="Gebruiker" w:date="2017-10-02T18:07:00Z">
+      <w:ins w:id="52" w:author="Gebruiker" w:date="2017-10-02T18:07:00Z">
         <w:r>
           <w:br w:type="page"/>
         </w:r>
@@ -7533,7 +8313,15 @@
         <w:t>in</w:t>
       </w:r>
       <w:r>
-        <w:t xml:space="preserve"> het hoofdstuk: ‘functie met meerdere inputs’</w:t>
+        <w:t xml:space="preserve"> het hoofdstuk: ‘functie met meerdere </w:t>
+      </w:r>
+      <w:proofErr w:type="spellStart"/>
+      <w:r>
+        <w:t>inputs</w:t>
+      </w:r>
+      <w:proofErr w:type="spellEnd"/>
+      <w:r>
+        <w:t>’</w:t>
       </w:r>
     </w:p>
     <w:p>
@@ -7749,11 +8537,11 @@
           <w:numId w:val="17"/>
         </w:numPr>
         <w:rPr>
-          <w:del w:id="57" w:author="Gebruiker" w:date="2017-10-02T18:07:00Z"/>
-        </w:rPr>
-      </w:pPr>
-      <w:commentRangeStart w:id="58"/>
-      <w:del w:id="59" w:author="Gebruiker" w:date="2017-10-02T18:07:00Z">
+          <w:del w:id="53" w:author="Gebruiker" w:date="2017-10-02T18:07:00Z"/>
+        </w:rPr>
+      </w:pPr>
+      <w:commentRangeStart w:id="54"/>
+      <w:del w:id="55" w:author="Gebruiker" w:date="2017-10-02T18:07:00Z">
         <w:r>
           <w:rPr>
             <w:b/>
@@ -7761,14 +8549,14 @@
           <w:delText>Operator</w:delText>
         </w:r>
       </w:del>
-      <w:commentRangeEnd w:id="58"/>
+      <w:commentRangeEnd w:id="54"/>
       <w:r>
         <w:rPr>
           <w:rStyle w:val="Verwijzingopmerking"/>
         </w:rPr>
-        <w:commentReference w:id="58"/>
-      </w:r>
-      <w:del w:id="60" w:author="Gebruiker" w:date="2017-10-02T18:07:00Z">
+        <w:commentReference w:id="54"/>
+      </w:r>
+      <w:del w:id="56" w:author="Gebruiker" w:date="2017-10-02T18:07:00Z">
         <w:r>
           <w:rPr>
             <w:b/>
@@ -7790,10 +8578,10 @@
       <w:pPr>
         <w:pStyle w:val="Lijstalinea"/>
         <w:rPr>
-          <w:del w:id="61" w:author="Gebruiker" w:date="2017-10-02T18:07:00Z"/>
-        </w:rPr>
-      </w:pPr>
-      <w:del w:id="62" w:author="Gebruiker" w:date="2017-10-02T18:07:00Z">
+          <w:del w:id="57" w:author="Gebruiker" w:date="2017-10-02T18:07:00Z"/>
+        </w:rPr>
+      </w:pPr>
+      <w:del w:id="58" w:author="Gebruiker" w:date="2017-10-02T18:07:00Z">
         <w:r>
           <w:delText>E</w:delText>
         </w:r>
@@ -7803,19 +8591,19 @@
         <w:r>
           <w:delText xml:space="preserve">Verwar deze term niet met de Engelse term </w:delText>
         </w:r>
-        <w:commentRangeStart w:id="63"/>
+        <w:commentRangeStart w:id="59"/>
         <w:r>
           <w:delText>operator</w:delText>
         </w:r>
       </w:del>
-      <w:commentRangeEnd w:id="63"/>
+      <w:commentRangeEnd w:id="59"/>
       <w:r>
         <w:rPr>
           <w:rStyle w:val="Verwijzingopmerking"/>
         </w:rPr>
-        <w:commentReference w:id="63"/>
-      </w:r>
-      <w:del w:id="64" w:author="Gebruiker" w:date="2017-10-02T18:07:00Z">
+        <w:commentReference w:id="59"/>
+      </w:r>
+      <w:del w:id="60" w:author="Gebruiker" w:date="2017-10-02T18:07:00Z">
         <w:r>
           <w:delText xml:space="preserve">, dit zijn bewerkingen zoals differentiëren en projecteren. </w:delText>
         </w:r>
@@ -7825,10 +8613,10 @@
       <w:pPr>
         <w:pStyle w:val="Lijstalinea"/>
         <w:rPr>
-          <w:del w:id="65" w:author="Gebruiker" w:date="2017-10-02T18:07:00Z"/>
-        </w:rPr>
-      </w:pPr>
-      <w:del w:id="66" w:author="Gebruiker" w:date="2017-10-02T18:07:00Z">
+          <w:del w:id="61" w:author="Gebruiker" w:date="2017-10-02T18:07:00Z"/>
+        </w:rPr>
+      </w:pPr>
+      <w:del w:id="62" w:author="Gebruiker" w:date="2017-10-02T18:07:00Z">
         <w:r>
           <w:delText>Let wel goed op de volgorde van de bewerking.</w:delText>
         </w:r>
@@ -7990,19 +8778,19 @@
     <w:p>
       <w:pPr>
         <w:rPr>
-          <w:del w:id="67" w:author="Gebruiker" w:date="2017-10-02T18:08:00Z"/>
-        </w:rPr>
-      </w:pPr>
-    </w:p>
-    <w:p>
-      <w:pPr>
-        <w:rPr>
-          <w:del w:id="68" w:author="Gebruiker" w:date="2017-10-02T18:08:00Z"/>
-        </w:rPr>
-      </w:pPr>
-    </w:p>
-    <w:p>
-      <w:del w:id="69" w:author="Gebruiker" w:date="2017-10-02T18:08:00Z">
+          <w:del w:id="63" w:author="Gebruiker" w:date="2017-10-02T18:08:00Z"/>
+        </w:rPr>
+      </w:pPr>
+    </w:p>
+    <w:p>
+      <w:pPr>
+        <w:rPr>
+          <w:del w:id="64" w:author="Gebruiker" w:date="2017-10-02T18:08:00Z"/>
+        </w:rPr>
+      </w:pPr>
+    </w:p>
+    <w:p>
+      <w:del w:id="65" w:author="Gebruiker" w:date="2017-10-02T18:08:00Z">
         <w:r>
           <w:br w:type="page"/>
         </w:r>
@@ -8012,25 +8800,25 @@
       <w:pPr>
         <w:pStyle w:val="Kop1"/>
       </w:pPr>
-      <w:bookmarkStart w:id="70" w:name="_Toc494730400"/>
+      <w:bookmarkStart w:id="66" w:name="_Toc494730400"/>
       <w:r>
         <w:lastRenderedPageBreak/>
         <w:t xml:space="preserve">Handige Matlab </w:t>
       </w:r>
-      <w:commentRangeStart w:id="71"/>
+      <w:commentRangeStart w:id="67"/>
       <w:r>
         <w:t>functies</w:t>
       </w:r>
-      <w:commentRangeEnd w:id="71"/>
+      <w:commentRangeEnd w:id="67"/>
       <w:r>
         <w:rPr>
           <w:rStyle w:val="Verwijzingopmerking"/>
           <w:rFonts w:asciiTheme="minorHAnsi" w:eastAsiaTheme="minorHAnsi" w:hAnsiTheme="minorHAnsi" w:cstheme="minorBidi"/>
           <w:color w:val="auto"/>
         </w:rPr>
-        <w:commentReference w:id="71"/>
-      </w:r>
-      <w:bookmarkEnd w:id="70"/>
+        <w:commentReference w:id="67"/>
+      </w:r>
+      <w:bookmarkEnd w:id="66"/>
     </w:p>
     <w:p>
       <w:r>
@@ -8042,7 +8830,15 @@
     </w:p>
     <w:p>
       <w:r>
-        <w:t>Maak eerste een matrix(A) en een vector (v) aan in matlab, zoals je hieronder kan zien:</w:t>
+        <w:t xml:space="preserve">Maak eerste een matrix(A) en een vector (v) aan in </w:t>
+      </w:r>
+      <w:proofErr w:type="spellStart"/>
+      <w:r>
+        <w:t>matlab</w:t>
+      </w:r>
+      <w:proofErr w:type="spellEnd"/>
+      <w:r>
+        <w:t>, zoals je hieronder kan zien:</w:t>
       </w:r>
     </w:p>
     <w:p>
@@ -8059,6 +8855,57 @@
             <wp:extent cx="2010301" cy="571331"/>
             <wp:effectExtent l="0" t="0" r="0" b="0"/>
             <wp:docPr id="22" name="Picture 22"/>
+            <wp:cNvGraphicFramePr>
+              <a:graphicFrameLocks xmlns:a="http://schemas.openxmlformats.org/drawingml/2006/main" noChangeAspect="1"/>
+            </wp:cNvGraphicFramePr>
+            <a:graphic xmlns:a="http://schemas.openxmlformats.org/drawingml/2006/main">
+              <a:graphicData uri="http://schemas.openxmlformats.org/drawingml/2006/picture">
+                <pic:pic xmlns:pic="http://schemas.openxmlformats.org/drawingml/2006/picture">
+                  <pic:nvPicPr>
+                    <pic:cNvPr id="1" name=""/>
+                    <pic:cNvPicPr/>
+                  </pic:nvPicPr>
+                  <pic:blipFill>
+                    <a:blip r:embed="rId30"/>
+                    <a:stretch>
+                      <a:fillRect/>
+                    </a:stretch>
+                  </pic:blipFill>
+                  <pic:spPr>
+                    <a:xfrm>
+                      <a:off x="0" y="0"/>
+                      <a:ext cx="2040473" cy="579906"/>
+                    </a:xfrm>
+                    <a:prstGeom prst="rect">
+                      <a:avLst/>
+                    </a:prstGeom>
+                  </pic:spPr>
+                </pic:pic>
+              </a:graphicData>
+            </a:graphic>
+          </wp:inline>
+        </w:drawing>
+      </w:r>
+      <w:r>
+        <w:t xml:space="preserve">   </w:t>
+      </w:r>
+      <w:r>
+        <w:tab/>
+        <w:t xml:space="preserve"> </w:t>
+      </w:r>
+      <w:r>
+        <w:tab/>
+      </w:r>
+      <w:r>
+        <w:rPr>
+          <w:noProof/>
+          <w:lang w:eastAsia="nl-NL"/>
+        </w:rPr>
+        <w:drawing>
+          <wp:inline distT="0" distB="0" distL="0" distR="0" wp14:anchorId="049436DB" wp14:editId="4509297A">
+            <wp:extent cx="2362200" cy="393700"/>
+            <wp:effectExtent l="0" t="0" r="0" b="12700"/>
+            <wp:docPr id="24" name="Picture 24"/>
             <wp:cNvGraphicFramePr>
               <a:graphicFrameLocks xmlns:a="http://schemas.openxmlformats.org/drawingml/2006/main" noChangeAspect="1"/>
             </wp:cNvGraphicFramePr>
@@ -8078,57 +8925,6 @@
                   <pic:spPr>
                     <a:xfrm>
                       <a:off x="0" y="0"/>
-                      <a:ext cx="2040473" cy="579906"/>
-                    </a:xfrm>
-                    <a:prstGeom prst="rect">
-                      <a:avLst/>
-                    </a:prstGeom>
-                  </pic:spPr>
-                </pic:pic>
-              </a:graphicData>
-            </a:graphic>
-          </wp:inline>
-        </w:drawing>
-      </w:r>
-      <w:r>
-        <w:t xml:space="preserve">   </w:t>
-      </w:r>
-      <w:r>
-        <w:tab/>
-        <w:t xml:space="preserve"> </w:t>
-      </w:r>
-      <w:r>
-        <w:tab/>
-      </w:r>
-      <w:r>
-        <w:rPr>
-          <w:noProof/>
-          <w:lang w:eastAsia="nl-NL"/>
-        </w:rPr>
-        <w:drawing>
-          <wp:inline distT="0" distB="0" distL="0" distR="0" wp14:anchorId="049436DB" wp14:editId="4509297A">
-            <wp:extent cx="2362200" cy="393700"/>
-            <wp:effectExtent l="0" t="0" r="0" b="12700"/>
-            <wp:docPr id="24" name="Picture 24"/>
-            <wp:cNvGraphicFramePr>
-              <a:graphicFrameLocks xmlns:a="http://schemas.openxmlformats.org/drawingml/2006/main" noChangeAspect="1"/>
-            </wp:cNvGraphicFramePr>
-            <a:graphic xmlns:a="http://schemas.openxmlformats.org/drawingml/2006/main">
-              <a:graphicData uri="http://schemas.openxmlformats.org/drawingml/2006/picture">
-                <pic:pic xmlns:pic="http://schemas.openxmlformats.org/drawingml/2006/picture">
-                  <pic:nvPicPr>
-                    <pic:cNvPr id="1" name=""/>
-                    <pic:cNvPicPr/>
-                  </pic:nvPicPr>
-                  <pic:blipFill>
-                    <a:blip r:embed="rId32"/>
-                    <a:stretch>
-                      <a:fillRect/>
-                    </a:stretch>
-                  </pic:blipFill>
-                  <pic:spPr>
-                    <a:xfrm>
-                      <a:off x="0" y="0"/>
                       <a:ext cx="2362200" cy="393700"/>
                     </a:xfrm>
                     <a:prstGeom prst="rect">
@@ -8158,13 +8954,22 @@
           <w:b/>
         </w:rPr>
       </w:pPr>
-      <w:commentRangeStart w:id="72"/>
+      <w:commentRangeStart w:id="68"/>
+      <w:proofErr w:type="spellStart"/>
       <w:r>
         <w:rPr>
           <w:rFonts w:ascii="Consolas" w:hAnsi="Consolas"/>
           <w:b/>
         </w:rPr>
-        <w:t>size()</w:t>
+        <w:t>size</w:t>
+      </w:r>
+      <w:proofErr w:type="spellEnd"/>
+      <w:r>
+        <w:rPr>
+          <w:rFonts w:ascii="Consolas" w:hAnsi="Consolas"/>
+          <w:b/>
+        </w:rPr>
+        <w:t>()</w:t>
       </w:r>
     </w:p>
     <w:p>
@@ -8183,11 +8988,19 @@
       <w:r>
         <w:t xml:space="preserve">geeft het commando </w:t>
       </w:r>
+      <w:proofErr w:type="spellStart"/>
       <w:r>
         <w:rPr>
           <w:rFonts w:ascii="Consolas" w:hAnsi="Consolas"/>
         </w:rPr>
-        <w:t>size(A)</w:t>
+        <w:t>size</w:t>
+      </w:r>
+      <w:proofErr w:type="spellEnd"/>
+      <w:r>
+        <w:rPr>
+          <w:rFonts w:ascii="Consolas" w:hAnsi="Consolas"/>
+        </w:rPr>
+        <w:t>(A)</w:t>
       </w:r>
       <w:r>
         <w:t xml:space="preserve"> de vector [2 4] terug. De matrix heeft dus 2 rijen en 4 kolommen. Voor de vector</w:t>
@@ -8198,18 +9011,31 @@
       <w:r>
         <w:t xml:space="preserve">geeft </w:t>
       </w:r>
+      <w:proofErr w:type="spellStart"/>
       <w:r>
         <w:rPr>
           <w:rFonts w:ascii="Consolas" w:hAnsi="Consolas"/>
         </w:rPr>
-        <w:t>size(v)</w:t>
+        <w:t>size</w:t>
+      </w:r>
+      <w:proofErr w:type="spellEnd"/>
+      <w:r>
+        <w:rPr>
+          <w:rFonts w:ascii="Consolas" w:hAnsi="Consolas"/>
+        </w:rPr>
+        <w:t>(v)</w:t>
       </w:r>
       <w:r>
         <w:t xml:space="preserve"> de vector [1 4] terug; een rij en 4 kolommen. </w:t>
       </w:r>
       <w:r>
-        <w:t>Je kan dit controleren door te kijken naar je workspace</w:t>
-      </w:r>
+        <w:t xml:space="preserve">Je kan dit controleren door te kijken naar je </w:t>
+      </w:r>
+      <w:proofErr w:type="spellStart"/>
+      <w:r>
+        <w:t>workspace</w:t>
+      </w:r>
+      <w:proofErr w:type="spellEnd"/>
       <w:r>
         <w:t>,</w:t>
       </w:r>
@@ -8217,10 +9043,26 @@
         <w:t xml:space="preserve"> komen ze overeen?</w:t>
       </w:r>
       <w:r>
-        <w:t xml:space="preserve"> Neem nu de tran</w:t>
-      </w:r>
-      <w:r>
-        <w:t xml:space="preserve">sponent van A met een ’en bereken de size, wat is deze nu? </w:t>
+        <w:t xml:space="preserve"> Neem nu de </w:t>
+      </w:r>
+      <w:proofErr w:type="spellStart"/>
+      <w:r>
+        <w:t>tran</w:t>
+      </w:r>
+      <w:r>
+        <w:t>sponent</w:t>
+      </w:r>
+      <w:proofErr w:type="spellEnd"/>
+      <w:r>
+        <w:t xml:space="preserve"> van A met een ’en bereken de </w:t>
+      </w:r>
+      <w:proofErr w:type="spellStart"/>
+      <w:r>
+        <w:t>size</w:t>
+      </w:r>
+      <w:proofErr w:type="spellEnd"/>
+      <w:r>
+        <w:t xml:space="preserve">, wat is deze nu? </w:t>
       </w:r>
     </w:p>
     <w:p>
@@ -8235,19 +9077,19 @@
       <w:r>
         <w:t>Antwoord: 3-bij-4</w:t>
       </w:r>
-      <w:commentRangeEnd w:id="72"/>
+      <w:commentRangeEnd w:id="68"/>
       <w:r>
         <w:rPr>
           <w:rStyle w:val="Verwijzingopmerking"/>
         </w:rPr>
-        <w:commentReference w:id="72"/>
+        <w:commentReference w:id="68"/>
       </w:r>
     </w:p>
     <w:p>
       <w:pPr>
         <w:pStyle w:val="Lijstalinea"/>
       </w:pPr>
-      <w:commentRangeStart w:id="73"/>
+      <w:commentRangeStart w:id="69"/>
     </w:p>
     <w:p>
       <w:pPr>
@@ -8257,12 +9099,21 @@
           <w:numId w:val="18"/>
         </w:numPr>
       </w:pPr>
+      <w:proofErr w:type="spellStart"/>
       <w:r>
         <w:rPr>
           <w:rFonts w:ascii="Consolas" w:hAnsi="Consolas"/>
           <w:b/>
         </w:rPr>
-        <w:t>isempty()</w:t>
+        <w:t>isempty</w:t>
+      </w:r>
+      <w:proofErr w:type="spellEnd"/>
+      <w:r>
+        <w:rPr>
+          <w:rFonts w:ascii="Consolas" w:hAnsi="Consolas"/>
+          <w:b/>
+        </w:rPr>
+        <w:t>()</w:t>
       </w:r>
       <w:r>
         <w:t xml:space="preserve"> </w:t>
@@ -8278,20 +9129,6 @@
       <w:r>
         <w:t xml:space="preserve">. </w:t>
       </w:r>
-      <w:ins w:id="74" w:author="Gebruiker" w:date="2017-10-02T20:55:00Z">
-        <w:r>
-          <w:t xml:space="preserve">Als de variabele leeg is, krijg je de logische waarde 1 terug. Als de variabele </w:t>
-        </w:r>
-        <w:r>
-          <w:rPr>
-            <w:i/>
-          </w:rPr>
-          <w:t>niet</w:t>
-        </w:r>
-        <w:r>
-          <w:t xml:space="preserve"> leeg is, krijg je een logische nul terug.</w:t>
-        </w:r>
-      </w:ins>
     </w:p>
     <w:p>
       <w:pPr>
@@ -8309,12 +9146,21 @@
           <w:b/>
         </w:rPr>
       </w:pPr>
+      <w:proofErr w:type="spellStart"/>
       <w:r>
         <w:rPr>
           <w:rFonts w:ascii="Consolas" w:hAnsi="Consolas"/>
           <w:b/>
         </w:rPr>
-        <w:t>numel()</w:t>
+        <w:t>numel</w:t>
+      </w:r>
+      <w:proofErr w:type="spellEnd"/>
+      <w:r>
+        <w:rPr>
+          <w:rFonts w:ascii="Consolas" w:hAnsi="Consolas"/>
+          <w:b/>
+        </w:rPr>
+        <w:t>()</w:t>
       </w:r>
     </w:p>
     <w:p>
@@ -8328,7 +9174,15 @@
         <w:t xml:space="preserve">Hoeveel is dat voor de matrix A en hoeveel voor die van v? </w:t>
       </w:r>
       <w:r>
-        <w:t xml:space="preserve">Weet je het antwoord niet uit je hoofd? Geen probleem voer het in in Matlab! </w:t>
+        <w:t xml:space="preserve">Weet je het antwoord niet uit je hoofd? Geen probleem voer het in </w:t>
+      </w:r>
+      <w:proofErr w:type="spellStart"/>
+      <w:r>
+        <w:t>in</w:t>
+      </w:r>
+      <w:proofErr w:type="spellEnd"/>
+      <w:r>
+        <w:t xml:space="preserve"> Matlab! </w:t>
       </w:r>
     </w:p>
     <w:p>
@@ -8347,12 +9201,21 @@
           <w:b/>
         </w:rPr>
       </w:pPr>
+      <w:proofErr w:type="spellStart"/>
       <w:r>
         <w:rPr>
           <w:rFonts w:ascii="Consolas" w:hAnsi="Consolas"/>
           <w:b/>
         </w:rPr>
-        <w:t>find()</w:t>
+        <w:t>find</w:t>
+      </w:r>
+      <w:proofErr w:type="spellEnd"/>
+      <w:r>
+        <w:rPr>
+          <w:rFonts w:ascii="Consolas" w:hAnsi="Consolas"/>
+          <w:b/>
+        </w:rPr>
+        <w:t>()</w:t>
       </w:r>
     </w:p>
     <w:p>
@@ -8362,8 +9225,13 @@
           <w:b/>
         </w:rPr>
       </w:pPr>
-      <w:r>
-        <w:t xml:space="preserve">Find is een hele handige functie, omdat je hiermee de indices kan achterhalen van elementen met een specifieke inhoud. </w:t>
+      <w:proofErr w:type="spellStart"/>
+      <w:r>
+        <w:t>Find</w:t>
+      </w:r>
+      <w:proofErr w:type="spellEnd"/>
+      <w:r>
+        <w:t xml:space="preserve"> is een hele handige functie, omdat je hiermee de indices kan achterhalen van elementen met een specifieke inhoud. </w:t>
       </w:r>
       <w:r>
         <w:rPr>
@@ -8374,16 +9242,24 @@
       <w:r>
         <w:t xml:space="preserve"> </w:t>
       </w:r>
+      <w:proofErr w:type="spellStart"/>
       <w:r>
         <w:rPr>
           <w:rFonts w:ascii="Consolas" w:hAnsi="Consolas"/>
         </w:rPr>
-        <w:t>find(v==8</w:t>
-      </w:r>
+        <w:t>find</w:t>
+      </w:r>
+      <w:proofErr w:type="spellEnd"/>
       <w:r>
         <w:rPr>
           <w:rFonts w:ascii="Consolas" w:hAnsi="Consolas"/>
         </w:rPr>
+        <w:t>(v==8</w:t>
+      </w:r>
+      <w:r>
+        <w:rPr>
+          <w:rFonts w:ascii="Consolas" w:hAnsi="Consolas"/>
+        </w:rPr>
         <w:t>)</w:t>
       </w:r>
       <w:r>
@@ -8396,7 +9272,15 @@
         <w:t xml:space="preserve"> staat. </w:t>
       </w:r>
       <w:r>
-        <w:t>Stel je wilt alle waardes groter dan 6 weten wat krijg je wanneer je find(v&gt;6) invult</w:t>
+        <w:t xml:space="preserve">Stel je wilt alle waardes groter dan 6 weten wat krijg je wanneer je </w:t>
+      </w:r>
+      <w:proofErr w:type="spellStart"/>
+      <w:r>
+        <w:t>find</w:t>
+      </w:r>
+      <w:proofErr w:type="spellEnd"/>
+      <w:r>
+        <w:t>(v&gt;6) invult</w:t>
       </w:r>
       <w:r>
         <w:t>?</w:t>
@@ -8408,7 +9292,21 @@
         <w:rPr>
           <w:b/>
         </w:rPr>
-        <w:t>Controleer je antwoord door het in te vullen in matlab.</w:t>
+        <w:t xml:space="preserve">Controleer je antwoord door het in te vullen in </w:t>
+      </w:r>
+      <w:proofErr w:type="spellStart"/>
+      <w:r>
+        <w:rPr>
+          <w:b/>
+        </w:rPr>
+        <w:t>matlab</w:t>
+      </w:r>
+      <w:proofErr w:type="spellEnd"/>
+      <w:r>
+        <w:rPr>
+          <w:b/>
+        </w:rPr>
+        <w:t>.</w:t>
       </w:r>
     </w:p>
     <w:p>
@@ -8427,30 +9325,48 @@
           <w:b/>
         </w:rPr>
       </w:pPr>
+      <w:proofErr w:type="spellStart"/>
       <w:r>
         <w:rPr>
           <w:rFonts w:ascii="Consolas" w:hAnsi="Consolas"/>
           <w:b/>
         </w:rPr>
-        <w:t>strcmp()</w:t>
-      </w:r>
-      <w:r>
-        <w:rPr>
-          <w:b/>
-        </w:rPr>
-        <w:t xml:space="preserve"> en </w:t>
-      </w:r>
+        <w:t>strcmp</w:t>
+      </w:r>
+      <w:proofErr w:type="spellEnd"/>
       <w:r>
         <w:rPr>
           <w:rFonts w:ascii="Consolas" w:hAnsi="Consolas"/>
           <w:b/>
         </w:rPr>
-        <w:t>strcmpi()</w:t>
+        <w:t>()</w:t>
       </w:r>
       <w:r>
         <w:rPr>
           <w:b/>
         </w:rPr>
+        <w:t xml:space="preserve"> en </w:t>
+      </w:r>
+      <w:proofErr w:type="spellStart"/>
+      <w:r>
+        <w:rPr>
+          <w:rFonts w:ascii="Consolas" w:hAnsi="Consolas"/>
+          <w:b/>
+        </w:rPr>
+        <w:t>strcmpi</w:t>
+      </w:r>
+      <w:proofErr w:type="spellEnd"/>
+      <w:r>
+        <w:rPr>
+          <w:rFonts w:ascii="Consolas" w:hAnsi="Consolas"/>
+          <w:b/>
+        </w:rPr>
+        <w:t>()</w:t>
+      </w:r>
+      <w:r>
+        <w:rPr>
+          <w:b/>
+        </w:rPr>
         <w:t xml:space="preserve"> </w:t>
       </w:r>
     </w:p>
@@ -8462,7 +9378,15 @@
         <w:t>Met deze commando’s kun je bepalen of twee strings aan elkaar gelijk zijn.</w:t>
       </w:r>
       <w:r>
-        <w:t xml:space="preserve"> Maak twee variable aan in de vorm van een string met je naam met een hoofdletter en de andere met een kleine letter.</w:t>
+        <w:t xml:space="preserve"> Maak twee </w:t>
+      </w:r>
+      <w:proofErr w:type="spellStart"/>
+      <w:r>
+        <w:t>variable</w:t>
+      </w:r>
+      <w:proofErr w:type="spellEnd"/>
+      <w:r>
+        <w:t xml:space="preserve"> aan in de vorm van een string met je naam met een hoofdletter en de andere met een kleine letter.</w:t>
       </w:r>
     </w:p>
     <w:p>
@@ -8478,14 +9402,22 @@
         <w:pStyle w:val="Lijstalinea"/>
       </w:pPr>
       <w:r>
-        <w:t xml:space="preserve">B= ‘bart’ </w:t>
-      </w:r>
-      <w:commentRangeEnd w:id="73"/>
+        <w:t>B= ‘</w:t>
+      </w:r>
+      <w:proofErr w:type="spellStart"/>
+      <w:r>
+        <w:t>bart</w:t>
+      </w:r>
+      <w:proofErr w:type="spellEnd"/>
+      <w:r>
+        <w:t xml:space="preserve">’ </w:t>
+      </w:r>
+      <w:commentRangeEnd w:id="69"/>
       <w:r>
         <w:rPr>
           <w:rStyle w:val="Verwijzingopmerking"/>
         </w:rPr>
-        <w:commentReference w:id="73"/>
+        <w:commentReference w:id="69"/>
       </w:r>
     </w:p>
     <w:p>
@@ -8504,13 +9436,64 @@
     <w:p>
       <w:pPr>
         <w:pStyle w:val="Lijstalinea"/>
+        <w:rPr>
+          <w:lang w:val="en-US"/>
+          <w:rPrChange w:id="70" w:author="Gebruiker" w:date="2017-10-02T17:58:00Z">
+            <w:rPr/>
+          </w:rPrChange>
+        </w:rPr>
+      </w:pPr>
+      <w:proofErr w:type="spellStart"/>
+      <w:r>
+        <w:rPr>
+          <w:lang w:val="en-US"/>
+          <w:rPrChange w:id="71" w:author="Gebruiker" w:date="2017-10-02T17:58:00Z">
+            <w:rPr/>
+          </w:rPrChange>
+        </w:rPr>
+        <w:t>strcmp</w:t>
+      </w:r>
+      <w:proofErr w:type="spellEnd"/>
+      <w:r>
+        <w:rPr>
+          <w:lang w:val="en-US"/>
+          <w:rPrChange w:id="72" w:author="Gebruiker" w:date="2017-10-02T17:58:00Z">
+            <w:rPr/>
+          </w:rPrChange>
+        </w:rPr>
+        <w:t xml:space="preserve">(A,B) </w:t>
+      </w:r>
+      <w:proofErr w:type="spellStart"/>
+      <w:r>
+        <w:rPr>
+          <w:lang w:val="en-US"/>
+          <w:rPrChange w:id="73" w:author="Gebruiker" w:date="2017-10-02T17:58:00Z">
+            <w:rPr/>
+          </w:rPrChange>
+        </w:rPr>
+        <w:t>en</w:t>
+      </w:r>
+      <w:proofErr w:type="spellEnd"/>
+      <w:r>
+        <w:rPr>
+          <w:lang w:val="en-US"/>
+          <w:rPrChange w:id="74" w:author="Gebruiker" w:date="2017-10-02T17:58:00Z">
+            <w:rPr/>
+          </w:rPrChange>
+        </w:rPr>
+        <w:t xml:space="preserve"> </w:t>
+      </w:r>
+      <w:proofErr w:type="spellStart"/>
+      <w:r>
         <w:rPr>
           <w:lang w:val="en-US"/>
           <w:rPrChange w:id="75" w:author="Gebruiker" w:date="2017-10-02T17:58:00Z">
             <w:rPr/>
           </w:rPrChange>
         </w:rPr>
-      </w:pPr>
+        <w:t>strcmpi</w:t>
+      </w:r>
+      <w:proofErr w:type="spellEnd"/>
       <w:r>
         <w:rPr>
           <w:lang w:val="en-US"/>
@@ -8518,7 +9501,7 @@
             <w:rPr/>
           </w:rPrChange>
         </w:rPr>
-        <w:t>strcmp(A,B) en strcmpi(A,B)</w:t>
+        <w:t>(A,B)</w:t>
       </w:r>
     </w:p>
     <w:p>
@@ -8543,7 +9526,6 @@
         <w:rPr>
           <w:b/>
         </w:rPr>
-        <w:lastRenderedPageBreak/>
         <w:t xml:space="preserve">Wat is het verschil dat je eruit krijgt? </w:t>
       </w:r>
       <w:r>
@@ -8571,30 +9553,48 @@
       <w:r>
         <w:t xml:space="preserve">Het commando </w:t>
       </w:r>
+      <w:proofErr w:type="spellStart"/>
       <w:r>
         <w:rPr>
           <w:rFonts w:ascii="Consolas" w:hAnsi="Consolas"/>
         </w:rPr>
-        <w:t>strcmp()</w:t>
+        <w:t>strcmp</w:t>
+      </w:r>
+      <w:proofErr w:type="spellEnd"/>
+      <w:r>
+        <w:rPr>
+          <w:rFonts w:ascii="Consolas" w:hAnsi="Consolas"/>
+        </w:rPr>
+        <w:t>()</w:t>
       </w:r>
       <w:r>
         <w:t xml:space="preserve"> houdt wel rekening met hoofdletters, het commando </w:t>
       </w:r>
+      <w:proofErr w:type="spellStart"/>
       <w:r>
         <w:rPr>
           <w:rFonts w:ascii="Consolas" w:hAnsi="Consolas"/>
         </w:rPr>
-        <w:t>strcmpi()</w:t>
+        <w:t>strcmpi</w:t>
+      </w:r>
+      <w:proofErr w:type="spellEnd"/>
+      <w:r>
+        <w:rPr>
+          <w:rFonts w:ascii="Consolas" w:hAnsi="Consolas"/>
+        </w:rPr>
+        <w:t>()</w:t>
       </w:r>
       <w:r>
         <w:t xml:space="preserve"> is ongevoelig (</w:t>
       </w:r>
+      <w:proofErr w:type="spellStart"/>
       <w:r>
         <w:rPr>
           <w:i/>
         </w:rPr>
         <w:t>insensitive</w:t>
       </w:r>
+      <w:proofErr w:type="spellEnd"/>
       <w:r>
         <w:t>) voor hoofdletters</w:t>
       </w:r>
@@ -8651,7 +9651,21 @@
         <w:rPr>
           <w:rFonts w:ascii="Calibri" w:hAnsi="Calibri" w:cs="Cordia New"/>
         </w:rPr>
-        <w:t>Roep de strcmp() functie aan zodanig dat je de string S1 vergelijkt met S2.</w:t>
+        <w:t xml:space="preserve">Roep de </w:t>
+      </w:r>
+      <w:proofErr w:type="spellStart"/>
+      <w:r>
+        <w:rPr>
+          <w:rFonts w:ascii="Calibri" w:hAnsi="Calibri" w:cs="Cordia New"/>
+        </w:rPr>
+        <w:t>strcmp</w:t>
+      </w:r>
+      <w:proofErr w:type="spellEnd"/>
+      <w:r>
+        <w:rPr>
+          <w:rFonts w:ascii="Calibri" w:hAnsi="Calibri" w:cs="Cordia New"/>
+        </w:rPr>
+        <w:t>() functie aan zodanig dat je de string S1 vergelijkt met S2.</w:t>
       </w:r>
       <w:r>
         <w:rPr>
@@ -8696,11 +9710,33 @@
           <w:rFonts w:ascii="Calibri" w:hAnsi="Calibri" w:cs="Cordia New"/>
         </w:rPr>
       </w:pPr>
+      <w:proofErr w:type="spellStart"/>
       <w:r>
         <w:rPr>
           <w:rFonts w:ascii="Calibri" w:hAnsi="Calibri" w:cs="Cordia New"/>
         </w:rPr>
-        <w:t>Size() geeft de afmetingen van een vector of matrix. Stel de functie geeft het volgende terug ans = 2 3. Stelling: dit betekend dat de matrix 2 kolommen en 3 rijen heeft. Waar/ niet waar.</w:t>
+        <w:t>Size</w:t>
+      </w:r>
+      <w:proofErr w:type="spellEnd"/>
+      <w:r>
+        <w:rPr>
+          <w:rFonts w:ascii="Calibri" w:hAnsi="Calibri" w:cs="Cordia New"/>
+        </w:rPr>
+        <w:t xml:space="preserve">() geeft de afmetingen van een vector of matrix. Stel de functie geeft het volgende terug </w:t>
+      </w:r>
+      <w:proofErr w:type="spellStart"/>
+      <w:r>
+        <w:rPr>
+          <w:rFonts w:ascii="Calibri" w:hAnsi="Calibri" w:cs="Cordia New"/>
+        </w:rPr>
+        <w:t>ans</w:t>
+      </w:r>
+      <w:proofErr w:type="spellEnd"/>
+      <w:r>
+        <w:rPr>
+          <w:rFonts w:ascii="Calibri" w:hAnsi="Calibri" w:cs="Cordia New"/>
+        </w:rPr>
+        <w:t xml:space="preserve"> = 2 3. Stelling: dit betekend dat de matrix 2 kolommen en 3 rijen heeft. Waar/ niet waar.</w:t>
       </w:r>
     </w:p>
     <w:p>
@@ -8714,11 +9750,19 @@
       <w:r>
         <w:t xml:space="preserve">Maak een string aan met je naam, bijvoorbeeld </w:t>
       </w:r>
+      <w:proofErr w:type="spellStart"/>
       <w:r>
         <w:rPr>
           <w:rFonts w:ascii="Consolas" w:hAnsi="Consolas"/>
         </w:rPr>
-        <w:t>str = ‘</w:t>
+        <w:t>str</w:t>
+      </w:r>
+      <w:proofErr w:type="spellEnd"/>
+      <w:r>
+        <w:rPr>
+          <w:rFonts w:ascii="Consolas" w:hAnsi="Consolas"/>
+        </w:rPr>
+        <w:t xml:space="preserve"> = ‘</w:t>
       </w:r>
       <w:r>
         <w:rPr>
@@ -8750,12 +9794,14 @@
       <w:r>
         <w:t xml:space="preserve">Bekijk de help tekst van het commando </w:t>
       </w:r>
+      <w:proofErr w:type="spellStart"/>
       <w:r>
         <w:rPr>
           <w:rFonts w:ascii="Consolas" w:hAnsi="Consolas"/>
         </w:rPr>
         <w:t>find</w:t>
       </w:r>
+      <w:proofErr w:type="spellEnd"/>
       <w:r>
         <w:t xml:space="preserve"> en bepaal op deze manier waar in de vector</w:t>
       </w:r>
@@ -8771,7 +9817,21 @@
         <w:rPr>
           <w:rFonts w:ascii="Consolas" w:hAnsi="Consolas"/>
         </w:rPr>
-        <w:t>v = randi(20,1,20);</w:t>
+        <w:t xml:space="preserve">v = </w:t>
+      </w:r>
+      <w:proofErr w:type="spellStart"/>
+      <w:r>
+        <w:rPr>
+          <w:rFonts w:ascii="Consolas" w:hAnsi="Consolas"/>
+        </w:rPr>
+        <w:t>randi</w:t>
+      </w:r>
+      <w:proofErr w:type="spellEnd"/>
+      <w:r>
+        <w:rPr>
+          <w:rFonts w:ascii="Consolas" w:hAnsi="Consolas"/>
+        </w:rPr>
+        <w:t>(20,1,20);</w:t>
       </w:r>
       <w:r>
         <w:rPr>
@@ -8806,11 +9866,19 @@
           <w:rFonts w:ascii="Consolas" w:hAnsi="Consolas"/>
         </w:rPr>
       </w:pPr>
+      <w:proofErr w:type="spellStart"/>
       <w:r>
         <w:rPr>
           <w:rFonts w:ascii="Consolas" w:hAnsi="Consolas"/>
         </w:rPr>
-        <w:t>find(v==10);</w:t>
+        <w:t>find</w:t>
+      </w:r>
+      <w:proofErr w:type="spellEnd"/>
+      <w:r>
+        <w:rPr>
+          <w:rFonts w:ascii="Consolas" w:hAnsi="Consolas"/>
+        </w:rPr>
+        <w:t>(v==10);</w:t>
       </w:r>
     </w:p>
     <w:p>
@@ -8902,7 +9970,55 @@
           <w:rFonts w:ascii="Calibri" w:hAnsi="Calibri" w:cs="Cordia New"/>
           <w:color w:val="000000" w:themeColor="text1"/>
         </w:rPr>
-        <w:t>De variabele S1 heeft 13 karakter, en S2 heeft er 11. Strcmp() geeft terug of de strings evenveel karakters hebben, wat in dit geval dus niet zo is. Strcmp() geeft een 0 terug, oftewel een 0 is false, is de variabele zijn niet gelijk aan elkaar in karakters</w:t>
+        <w:t xml:space="preserve">De variabele S1 heeft 13 karakter, en S2 heeft er 11. </w:t>
+      </w:r>
+      <w:proofErr w:type="spellStart"/>
+      <w:r>
+        <w:rPr>
+          <w:rFonts w:ascii="Calibri" w:hAnsi="Calibri" w:cs="Cordia New"/>
+          <w:color w:val="000000" w:themeColor="text1"/>
+        </w:rPr>
+        <w:t>Strcmp</w:t>
+      </w:r>
+      <w:proofErr w:type="spellEnd"/>
+      <w:r>
+        <w:rPr>
+          <w:rFonts w:ascii="Calibri" w:hAnsi="Calibri" w:cs="Cordia New"/>
+          <w:color w:val="000000" w:themeColor="text1"/>
+        </w:rPr>
+        <w:t xml:space="preserve">() geeft terug of de strings evenveel karakters hebben, wat in dit geval dus niet zo is. </w:t>
+      </w:r>
+      <w:proofErr w:type="spellStart"/>
+      <w:r>
+        <w:rPr>
+          <w:rFonts w:ascii="Calibri" w:hAnsi="Calibri" w:cs="Cordia New"/>
+          <w:color w:val="000000" w:themeColor="text1"/>
+        </w:rPr>
+        <w:t>Strcmp</w:t>
+      </w:r>
+      <w:proofErr w:type="spellEnd"/>
+      <w:r>
+        <w:rPr>
+          <w:rFonts w:ascii="Calibri" w:hAnsi="Calibri" w:cs="Cordia New"/>
+          <w:color w:val="000000" w:themeColor="text1"/>
+        </w:rPr>
+        <w:t xml:space="preserve">() geeft een 0 terug, oftewel een 0 is </w:t>
+      </w:r>
+      <w:proofErr w:type="spellStart"/>
+      <w:r>
+        <w:rPr>
+          <w:rFonts w:ascii="Calibri" w:hAnsi="Calibri" w:cs="Cordia New"/>
+          <w:color w:val="000000" w:themeColor="text1"/>
+        </w:rPr>
+        <w:t>false</w:t>
+      </w:r>
+      <w:proofErr w:type="spellEnd"/>
+      <w:r>
+        <w:rPr>
+          <w:rFonts w:ascii="Calibri" w:hAnsi="Calibri" w:cs="Cordia New"/>
+          <w:color w:val="000000" w:themeColor="text1"/>
+        </w:rPr>
+        <w:t>, is de variabele zijn niet gelijk aan elkaar in karakters</w:t>
       </w:r>
     </w:p>
     <w:p>
@@ -8988,7 +10104,23 @@
           <w:rFonts w:ascii="Calibri" w:hAnsi="Calibri" w:cs="Cordia New"/>
           <w:color w:val="000000" w:themeColor="text1"/>
         </w:rPr>
-        <w:t xml:space="preserve">Dit kan je doen met het statement find(v&gt;=10) </w:t>
+        <w:t xml:space="preserve">Dit kan je doen met het statement </w:t>
+      </w:r>
+      <w:proofErr w:type="spellStart"/>
+      <w:r>
+        <w:rPr>
+          <w:rFonts w:ascii="Calibri" w:hAnsi="Calibri" w:cs="Cordia New"/>
+          <w:color w:val="000000" w:themeColor="text1"/>
+        </w:rPr>
+        <w:t>find</w:t>
+      </w:r>
+      <w:proofErr w:type="spellEnd"/>
+      <w:r>
+        <w:rPr>
+          <w:rFonts w:ascii="Calibri" w:hAnsi="Calibri" w:cs="Cordia New"/>
+          <w:color w:val="000000" w:themeColor="text1"/>
+        </w:rPr>
+        <w:t xml:space="preserve">(v&gt;=10) </w:t>
       </w:r>
     </w:p>
     <w:p>
@@ -9019,14 +10151,16 @@
       <w:r>
         <w:br w:type="page"/>
       </w:r>
-    </w:p>
-    <w:p>
-      <w:pPr>
-        <w:rPr>
-          <w:del w:id="82" w:author="Gebruiker" w:date="2017-10-02T18:10:00Z"/>
-        </w:rPr>
-      </w:pPr>
-      <w:del w:id="83" w:author="Gebruiker" w:date="2017-10-02T18:10:00Z">
+      <w:bookmarkStart w:id="82" w:name="_GoBack"/>
+      <w:bookmarkEnd w:id="82"/>
+    </w:p>
+    <w:p>
+      <w:pPr>
+        <w:rPr>
+          <w:del w:id="83" w:author="Gebruiker" w:date="2017-10-02T18:10:00Z"/>
+        </w:rPr>
+      </w:pPr>
+      <w:del w:id="84" w:author="Gebruiker" w:date="2017-10-02T18:10:00Z">
         <w:r>
           <w:lastRenderedPageBreak/>
           <w:delText>oud:</w:delText>
@@ -9036,10 +10170,10 @@
     <w:p>
       <w:pPr>
         <w:rPr>
-          <w:del w:id="84" w:author="Gebruiker" w:date="2017-10-02T18:10:00Z"/>
-        </w:rPr>
-      </w:pPr>
-      <w:del w:id="85" w:author="Gebruiker" w:date="2017-10-02T18:10:00Z">
+          <w:del w:id="85" w:author="Gebruiker" w:date="2017-10-02T18:10:00Z"/>
+        </w:rPr>
+      </w:pPr>
+      <w:del w:id="86" w:author="Gebruiker" w:date="2017-10-02T18:10:00Z">
         <w:r>
           <w:delText>We kunnen een matrix transponeren. Dat wil zeggen dat de rijen de kolommen worden. Bijvoorbeeld</w:delText>
         </w:r>
@@ -9049,10 +10183,10 @@
       <w:pPr>
         <w:pStyle w:val="MTDisplayEquation"/>
         <w:rPr>
-          <w:del w:id="86" w:author="Gebruiker" w:date="2017-10-02T18:10:00Z"/>
-        </w:rPr>
-      </w:pPr>
-      <w:del w:id="87" w:author="Gebruiker" w:date="2017-10-02T18:10:00Z">
+          <w:del w:id="87" w:author="Gebruiker" w:date="2017-10-02T18:10:00Z"/>
+        </w:rPr>
+      </w:pPr>
+      <w:del w:id="88" w:author="Gebruiker" w:date="2017-10-02T18:10:00Z">
         <w:r>
           <w:tab/>
         </w:r>
@@ -9062,9 +10196,9 @@
           </w:rPr>
           <w:object w:dxaOrig="3580" w:dyaOrig="1440" w14:anchorId="42E65BE2">
             <v:shape id="_x0000_i1026" type="#_x0000_t75" style="width:180pt;height:1in" o:ole="">
-              <v:imagedata r:id="rId33" o:title=""/>
+              <v:imagedata r:id="rId32" o:title=""/>
             </v:shape>
-            <o:OLEObject Type="Embed" ProgID="Equation.DSMT4" ShapeID="_x0000_i1026" DrawAspect="Content" ObjectID="_1568483064" r:id="rId34"/>
+            <o:OLEObject Type="Embed" ProgID="Equation.DSMT4" ShapeID="_x0000_i1026" DrawAspect="Content" ObjectID="_1568472999" r:id="rId33"/>
           </w:object>
         </w:r>
       </w:del>
@@ -9072,10 +10206,10 @@
     <w:p>
       <w:pPr>
         <w:rPr>
-          <w:del w:id="88" w:author="Gebruiker" w:date="2017-10-02T18:10:00Z"/>
-        </w:rPr>
-      </w:pPr>
-      <w:del w:id="89" w:author="Gebruiker" w:date="2017-10-02T18:10:00Z">
+          <w:del w:id="89" w:author="Gebruiker" w:date="2017-10-02T18:10:00Z"/>
+        </w:rPr>
+      </w:pPr>
+      <w:del w:id="90" w:author="Gebruiker" w:date="2017-10-02T18:10:00Z">
         <w:r>
           <w:delText xml:space="preserve">Wiskundig gezien is dit de notatie. In Matlab gebruiken we een aanhalingsteken ‘om de getransponeerde te krijgen, bijvoorbeeld </w:delText>
         </w:r>
@@ -9093,19 +10227,19 @@
     <w:p>
       <w:pPr>
         <w:rPr>
-          <w:del w:id="90" w:author="Gebruiker" w:date="2017-10-02T18:10:00Z"/>
-          <w:b/>
-        </w:rPr>
-      </w:pPr>
-    </w:p>
-    <w:p>
-      <w:pPr>
-        <w:rPr>
           <w:del w:id="91" w:author="Gebruiker" w:date="2017-10-02T18:10:00Z"/>
           <w:b/>
         </w:rPr>
       </w:pPr>
-      <w:del w:id="92" w:author="Gebruiker" w:date="2017-10-02T18:10:00Z">
+    </w:p>
+    <w:p>
+      <w:pPr>
+        <w:rPr>
+          <w:del w:id="92" w:author="Gebruiker" w:date="2017-10-02T18:10:00Z"/>
+          <w:b/>
+        </w:rPr>
+      </w:pPr>
+      <w:del w:id="93" w:author="Gebruiker" w:date="2017-10-02T18:10:00Z">
         <w:r>
           <w:rPr>
             <w:b/>
@@ -9116,7 +10250,7 @@
     </w:p>
     <w:p/>
     <w:sectPr>
-      <w:footerReference w:type="default" r:id="rId35"/>
+      <w:footerReference w:type="default" r:id="rId34"/>
       <w:pgSz w:w="11906" w:h="16838"/>
       <w:pgMar w:top="1417" w:right="1417" w:bottom="1417" w:left="1417" w:header="708" w:footer="708" w:gutter="0"/>
       <w:pgNumType w:start="0"/>
@@ -9130,7 +10264,7 @@
 
 <file path=word/comments.xml><?xml version="1.0" encoding="utf-8"?>
 <w:comments xmlns:wpc="http://schemas.microsoft.com/office/word/2010/wordprocessingCanvas" xmlns:mc="http://schemas.openxmlformats.org/markup-compatibility/2006" xmlns:o="urn:schemas-microsoft-com:office:office" xmlns:r="http://schemas.openxmlformats.org/officeDocument/2006/relationships" xmlns:m="http://schemas.openxmlformats.org/officeDocument/2006/math" xmlns:v="urn:schemas-microsoft-com:vml" xmlns:wp14="http://schemas.microsoft.com/office/word/2010/wordprocessingDrawing" xmlns:wp="http://schemas.openxmlformats.org/drawingml/2006/wordprocessingDrawing" xmlns:w10="urn:schemas-microsoft-com:office:word" xmlns:w="http://schemas.openxmlformats.org/wordprocessingml/2006/main" xmlns:w14="http://schemas.microsoft.com/office/word/2010/wordml" xmlns:w15="http://schemas.microsoft.com/office/word/2012/wordml" xmlns:wpg="http://schemas.microsoft.com/office/word/2010/wordprocessingGroup" xmlns:wpi="http://schemas.microsoft.com/office/word/2010/wordprocessingInk" xmlns:wne="http://schemas.microsoft.com/office/word/2006/wordml" xmlns:wps="http://schemas.microsoft.com/office/word/2010/wordprocessingShape" mc:Ignorable="w14 w15 wp14">
-  <w:comment w:id="12" w:author="Gebruiker" w:date="2017-10-02T17:58:00Z" w:initials="G">
+  <w:comment w:id="8" w:author="Bart van Trigt [2]" w:date="2017-09-19T12:06:00Z" w:initials="Bart">
     <w:p>
       <w:pPr>
         <w:pStyle w:val="Tekstopmerking"/>
@@ -9142,11 +10276,27 @@
         <w:annotationRef/>
       </w:r>
       <w:r>
+        <w:t>@mark je hebt in de readers van vorige week al de help functie uitgelegd. Ik heb hem hier nu gewoon nog een keer herhaalt. Even kijken of het in de reader van vorige week goed aansluit en afstemmen waar we het houden of dat we het zo laten.</w:t>
+      </w:r>
+    </w:p>
+  </w:comment>
+  <w:comment w:id="7" w:author="Gebruiker" w:date="2017-10-02T17:58:00Z" w:initials="G">
+    <w:p>
+      <w:pPr>
+        <w:pStyle w:val="Tekstopmerking"/>
+      </w:pPr>
+      <w:r>
+        <w:rPr>
+          <w:rStyle w:val="Verwijzingopmerking"/>
+        </w:rPr>
+        <w:annotationRef/>
+      </w:r>
+      <w:r>
         <w:t>MS: Dit is niet bedoeld voor de student. Als je het toch wilt gebruiken, pas het dan aan.</w:t>
       </w:r>
     </w:p>
   </w:comment>
-  <w:comment w:id="14" w:author="Gebruiker" w:date="2017-09-28T18:11:00Z" w:initials="G">
+  <w:comment w:id="10" w:author="Gebruiker" w:date="2017-09-28T18:11:00Z" w:initials="G">
     <w:p>
       <w:pPr>
         <w:pStyle w:val="Tekstopmerking"/>
@@ -9162,7 +10312,7 @@
       </w:r>
     </w:p>
   </w:comment>
-  <w:comment w:id="17" w:author="Gebruiker" w:date="2017-10-02T17:59:00Z" w:initials="G">
+  <w:comment w:id="13" w:author="Gebruiker" w:date="2017-10-02T17:59:00Z" w:initials="G">
     <w:p>
       <w:pPr>
         <w:pStyle w:val="Tekstopmerking"/>
@@ -9178,7 +10328,7 @@
       </w:r>
     </w:p>
   </w:comment>
-  <w:comment w:id="22" w:author="Gebruiker" w:date="2017-10-02T18:00:00Z" w:initials="G">
+  <w:comment w:id="18" w:author="Gebruiker" w:date="2017-10-02T18:00:00Z" w:initials="G">
     <w:p>
       <w:pPr>
         <w:pStyle w:val="Tekstopmerking"/>
@@ -9197,7 +10347,7 @@
       </w:r>
     </w:p>
   </w:comment>
-  <w:comment w:id="25" w:author="Gebruiker" w:date="2017-09-28T18:12:00Z" w:initials="G">
+  <w:comment w:id="21" w:author="Gebruiker" w:date="2017-09-28T18:12:00Z" w:initials="G">
     <w:p>
       <w:pPr>
         <w:pStyle w:val="Tekstopmerking"/>
@@ -9213,7 +10363,7 @@
       </w:r>
     </w:p>
   </w:comment>
-  <w:comment w:id="28" w:author="Gebruiker" w:date="2017-10-02T18:01:00Z" w:initials="G">
+  <w:comment w:id="24" w:author="Gebruiker" w:date="2017-10-02T18:01:00Z" w:initials="G">
     <w:p>
       <w:pPr>
         <w:pStyle w:val="Tekstopmerking"/>
@@ -9229,7 +10379,7 @@
       </w:r>
     </w:p>
   </w:comment>
-  <w:comment w:id="35" w:author="Gebruiker" w:date="2017-10-02T18:02:00Z" w:initials="G">
+  <w:comment w:id="31" w:author="Gebruiker" w:date="2017-10-02T18:02:00Z" w:initials="G">
     <w:p>
       <w:pPr>
         <w:pStyle w:val="Tekstopmerking"/>
@@ -9241,11 +10391,19 @@
         <w:annotationRef/>
       </w:r>
       <w:r>
-        <w:t xml:space="preserve">Mag meer uitleg bij… ‘ ascend’ </w:t>
+        <w:t xml:space="preserve">Mag meer uitleg bij… ‘ </w:t>
+      </w:r>
+      <w:proofErr w:type="spellStart"/>
+      <w:r>
+        <w:t>ascend</w:t>
+      </w:r>
+      <w:proofErr w:type="spellEnd"/>
+      <w:r>
+        <w:t xml:space="preserve">’ </w:t>
       </w:r>
     </w:p>
   </w:comment>
-  <w:comment w:id="36" w:author="Gebruiker" w:date="2017-10-02T18:03:00Z" w:initials="G">
+  <w:comment w:id="32" w:author="Gebruiker" w:date="2017-10-02T18:03:00Z" w:initials="G">
     <w:p>
       <w:pPr>
         <w:pStyle w:val="Tekstopmerking"/>
@@ -9261,7 +10419,7 @@
       </w:r>
     </w:p>
   </w:comment>
-  <w:comment w:id="38" w:author="Gebruiker" w:date="2017-10-02T18:03:00Z" w:initials="G">
+  <w:comment w:id="34" w:author="Gebruiker" w:date="2017-10-02T18:03:00Z" w:initials="G">
     <w:p>
       <w:pPr>
         <w:pStyle w:val="Tekstopmerking"/>
@@ -9280,7 +10438,7 @@
       </w:r>
     </w:p>
   </w:comment>
-  <w:comment w:id="41" w:author="Gebruiker" w:date="2017-10-02T18:04:00Z" w:initials="G">
+  <w:comment w:id="37" w:author="Gebruiker" w:date="2017-10-02T18:04:00Z" w:initials="G">
     <w:p>
       <w:pPr>
         <w:pStyle w:val="Tekstopmerking"/>
@@ -9296,7 +10454,7 @@
       </w:r>
     </w:p>
   </w:comment>
-  <w:comment w:id="42" w:author="Gebruiker" w:date="2017-10-02T18:04:00Z" w:initials="G">
+  <w:comment w:id="38" w:author="Gebruiker" w:date="2017-10-02T18:04:00Z" w:initials="G">
     <w:p>
       <w:pPr>
         <w:pStyle w:val="Tekstopmerking"/>
@@ -9312,7 +10470,7 @@
       </w:r>
     </w:p>
   </w:comment>
-  <w:comment w:id="43" w:author="Gebruiker" w:date="2017-10-02T18:05:00Z" w:initials="G">
+  <w:comment w:id="39" w:author="Gebruiker" w:date="2017-10-02T18:05:00Z" w:initials="G">
     <w:p>
       <w:pPr>
         <w:pStyle w:val="Tekstopmerking"/>
@@ -9328,7 +10486,7 @@
       </w:r>
     </w:p>
   </w:comment>
-  <w:comment w:id="44" w:author="Bart van Trigt [2]" w:date="2017-09-19T10:53:00Z" w:initials="Bart">
+  <w:comment w:id="40" w:author="Bart van Trigt [2]" w:date="2017-09-19T10:53:00Z" w:initials="Bart">
     <w:p>
       <w:pPr>
         <w:pStyle w:val="Tekstopmerking"/>
@@ -9340,11 +10498,19 @@
         <w:annotationRef/>
       </w:r>
       <w:r>
-        <w:t>Kan evt nog verder aangevuld worden met bijvoorbeeld de vraag wat is de hoeksnelheid bij de maximale kniehoek?</w:t>
+        <w:t xml:space="preserve">Kan </w:t>
+      </w:r>
+      <w:proofErr w:type="spellStart"/>
+      <w:r>
+        <w:t>evt</w:t>
+      </w:r>
+      <w:proofErr w:type="spellEnd"/>
+      <w:r>
+        <w:t xml:space="preserve"> nog verder aangevuld worden met bijvoorbeeld de vraag wat is de hoeksnelheid bij de maximale kniehoek?</w:t>
       </w:r>
     </w:p>
   </w:comment>
-  <w:comment w:id="49" w:author="Gebruiker" w:date="2017-10-02T18:06:00Z" w:initials="G">
+  <w:comment w:id="45" w:author="Gebruiker" w:date="2017-10-02T18:06:00Z" w:initials="G">
     <w:p>
       <w:pPr>
         <w:pStyle w:val="Tekstopmerking"/>
@@ -9360,7 +10526,7 @@
       </w:r>
     </w:p>
   </w:comment>
-  <w:comment w:id="51" w:author="Gebruiker" w:date="2017-10-02T18:06:00Z" w:initials="G">
+  <w:comment w:id="47" w:author="Gebruiker" w:date="2017-10-02T18:06:00Z" w:initials="G">
     <w:p>
       <w:pPr>
         <w:pStyle w:val="Tekstopmerking"/>
@@ -9376,7 +10542,7 @@
       </w:r>
     </w:p>
   </w:comment>
-  <w:comment w:id="52" w:author="Gebruiker" w:date="2017-10-02T18:06:00Z" w:initials="G">
+  <w:comment w:id="48" w:author="Gebruiker" w:date="2017-10-02T18:06:00Z" w:initials="G">
     <w:p>
       <w:pPr>
         <w:pStyle w:val="Tekstopmerking"/>
@@ -9392,7 +10558,7 @@
       </w:r>
     </w:p>
   </w:comment>
-  <w:comment w:id="53" w:author="Gebruiker" w:date="2017-10-02T18:07:00Z" w:initials="G">
+  <w:comment w:id="49" w:author="Gebruiker" w:date="2017-10-02T18:07:00Z" w:initials="G">
     <w:p>
       <w:pPr>
         <w:pStyle w:val="Tekstopmerking"/>
@@ -9408,7 +10574,7 @@
       </w:r>
     </w:p>
   </w:comment>
-  <w:comment w:id="58" w:author="Gebruiker" w:date="2017-10-02T18:07:00Z" w:initials="G">
+  <w:comment w:id="54" w:author="Gebruiker" w:date="2017-10-02T18:07:00Z" w:initials="G">
     <w:p>
       <w:pPr>
         <w:pStyle w:val="Tekstopmerking"/>
@@ -9424,7 +10590,7 @@
       </w:r>
     </w:p>
   </w:comment>
-  <w:comment w:id="63" w:author="Gebruiker" w:date="2017-10-02T18:08:00Z" w:initials="G">
+  <w:comment w:id="59" w:author="Gebruiker" w:date="2017-10-02T18:08:00Z" w:initials="G">
     <w:p>
       <w:pPr>
         <w:pStyle w:val="Tekstopmerking"/>
@@ -9440,7 +10606,7 @@
       </w:r>
     </w:p>
   </w:comment>
-  <w:comment w:id="71" w:author="Trigt, B. van" w:date="2017-09-25T09:26:00Z" w:initials="TBv">
+  <w:comment w:id="67" w:author="Trigt, B. van" w:date="2017-09-25T09:26:00Z" w:initials="TBv">
     <w:p>
       <w:pPr>
         <w:pStyle w:val="Tekstopmerking"/>
@@ -9456,7 +10622,7 @@
       </w:r>
     </w:p>
   </w:comment>
-  <w:comment w:id="72" w:author="Gebruiker" w:date="2017-10-02T18:09:00Z" w:initials="G">
+  <w:comment w:id="68" w:author="Gebruiker" w:date="2017-10-02T18:09:00Z" w:initials="G">
     <w:p>
       <w:pPr>
         <w:pStyle w:val="Tekstopmerking"/>
@@ -9472,7 +10638,7 @@
       </w:r>
     </w:p>
   </w:comment>
-  <w:comment w:id="73" w:author="Gebruiker" w:date="2017-10-02T18:09:00Z" w:initials="G">
+  <w:comment w:id="69" w:author="Gebruiker" w:date="2017-10-02T18:09:00Z" w:initials="G">
     <w:p>
       <w:pPr>
         <w:pStyle w:val="Tekstopmerking"/>
@@ -9512,6 +10678,7 @@
 
 <file path=word/commentsExtended.xml><?xml version="1.0" encoding="utf-8"?>
 <w15:commentsEx xmlns:wpc="http://schemas.microsoft.com/office/word/2010/wordprocessingCanvas" xmlns:mc="http://schemas.openxmlformats.org/markup-compatibility/2006" xmlns:o="urn:schemas-microsoft-com:office:office" xmlns:r="http://schemas.openxmlformats.org/officeDocument/2006/relationships" xmlns:m="http://schemas.openxmlformats.org/officeDocument/2006/math" xmlns:v="urn:schemas-microsoft-com:vml" xmlns:wp14="http://schemas.microsoft.com/office/word/2010/wordprocessingDrawing" xmlns:wp="http://schemas.openxmlformats.org/drawingml/2006/wordprocessingDrawing" xmlns:w10="urn:schemas-microsoft-com:office:word" xmlns:w="http://schemas.openxmlformats.org/wordprocessingml/2006/main" xmlns:w14="http://schemas.microsoft.com/office/word/2010/wordml" xmlns:w15="http://schemas.microsoft.com/office/word/2012/wordml" xmlns:wpg="http://schemas.microsoft.com/office/word/2010/wordprocessingGroup" xmlns:wpi="http://schemas.microsoft.com/office/word/2010/wordprocessingInk" xmlns:wne="http://schemas.microsoft.com/office/word/2006/wordml" xmlns:wps="http://schemas.microsoft.com/office/word/2010/wordprocessingShape" mc:Ignorable="w14 w15 wp14">
+  <w15:commentEx w15:paraId="1439BDB7" w15:done="0"/>
   <w15:commentEx w15:paraId="79E3D340" w15:done="0"/>
   <w15:commentEx w15:paraId="146C717F" w15:done="0"/>
   <w15:commentEx w15:paraId="7AD6863B" w15:done="0"/>
@@ -9595,8 +10762,8 @@
         <w:dataBinding w:prefixMappings="xmlns:ns0='http://purl.org/dc/elements/1.1/' xmlns:ns1='http://schemas.openxmlformats.org/package/2006/metadata/core-properties' " w:xpath="/ns1:coreProperties[1]/ns0:title[1]" w:storeItemID="{6C3C8BC8-F283-45AE-878A-BAB7291924A1}"/>
         <w:text/>
       </w:sdtPr>
-      <w:sdtEndPr/>
       <w:sdtContent>
+        <w:proofErr w:type="spellStart"/>
         <w:r>
           <w:rPr>
             <w:color w:val="808080" w:themeColor="background1" w:themeShade="80"/>
@@ -9604,6 +10771,7 @@
           </w:rPr>
           <w:t>Biostatica</w:t>
         </w:r>
+        <w:proofErr w:type="spellEnd"/>
       </w:sdtContent>
     </w:sdt>
     <w:r>
@@ -9625,7 +10793,6 @@
         <w:dataBinding w:prefixMappings="xmlns:ns0='http://purl.org/dc/elements/1.1/' xmlns:ns1='http://schemas.openxmlformats.org/package/2006/metadata/core-properties' " w:xpath="/ns1:coreProperties[1]/ns1:category[1]" w:storeItemID="{6C3C8BC8-F283-45AE-878A-BAB7291924A1}"/>
         <w:text/>
       </w:sdtPr>
-      <w:sdtEndPr/>
       <w:sdtContent>
         <w:r>
           <w:rPr>
@@ -9655,15 +10822,39 @@
         <w:dataBinding w:prefixMappings="xmlns:ns0='http://purl.org/dc/elements/1.1/' xmlns:ns1='http://schemas.openxmlformats.org/package/2006/metadata/core-properties' " w:xpath="/ns1:coreProperties[1]/ns0:creator[1]" w:storeItemID="{6C3C8BC8-F283-45AE-878A-BAB7291924A1}"/>
         <w:text/>
       </w:sdtPr>
-      <w:sdtEndPr/>
       <w:sdtContent>
         <w:r>
           <w:rPr>
             <w:color w:val="808080" w:themeColor="background1" w:themeShade="80"/>
             <w:sz w:val="18"/>
           </w:rPr>
-          <w:t>Door Bart van Trigt, Alistair Vardy en Mark Schrauwen</w:t>
+          <w:t xml:space="preserve">Door Bart van Trigt, Alistair </w:t>
         </w:r>
+        <w:proofErr w:type="spellStart"/>
+        <w:r>
+          <w:rPr>
+            <w:color w:val="808080" w:themeColor="background1" w:themeShade="80"/>
+            <w:sz w:val="18"/>
+          </w:rPr>
+          <w:t>Vardy</w:t>
+        </w:r>
+        <w:proofErr w:type="spellEnd"/>
+        <w:r>
+          <w:rPr>
+            <w:color w:val="808080" w:themeColor="background1" w:themeShade="80"/>
+            <w:sz w:val="18"/>
+          </w:rPr>
+          <w:t xml:space="preserve"> en Mark </w:t>
+        </w:r>
+        <w:proofErr w:type="spellStart"/>
+        <w:r>
+          <w:rPr>
+            <w:color w:val="808080" w:themeColor="background1" w:themeShade="80"/>
+            <w:sz w:val="18"/>
+          </w:rPr>
+          <w:t>Schrauwen</w:t>
+        </w:r>
+        <w:proofErr w:type="spellEnd"/>
       </w:sdtContent>
     </w:sdt>
     <w:r>
@@ -9700,7 +10891,7 @@
         <w:color w:val="808080" w:themeColor="background1" w:themeShade="80"/>
         <w:sz w:val="18"/>
       </w:rPr>
-      <w:t>20</w:t>
+      <w:t>21</w:t>
     </w:r>
     <w:r>
       <w:rPr>
@@ -14843,7 +16034,7 @@
 </file>
 
 <file path=customXml/itemProps1.xml><?xml version="1.0" encoding="utf-8"?>
-<ds:datastoreItem xmlns:ds="http://schemas.openxmlformats.org/officeDocument/2006/customXml" ds:itemID="{AE4E044E-1BD9-4D4B-BCF9-F4E50FCFFA6D}">
+<ds:datastoreItem xmlns:ds="http://schemas.openxmlformats.org/officeDocument/2006/customXml" ds:itemID="{7304E500-08DB-413D-97F2-3EAA2E30F41B}">
   <ds:schemaRefs>
     <ds:schemaRef ds:uri="http://schemas.openxmlformats.org/officeDocument/2006/bibliography"/>
   </ds:schemaRefs>

</xml_diff>

<commit_message>
Revert "Revert "Veel commentaar van studenten verwerkt.""
This reverts commit 296081a568312941d3ee499ab11c4078c1ab4e48.
</commit_message>
<xml_diff>
--- a/LESWEEK2/Reader_Biostatica_Matlab_Wk2_1_READER.docx
+++ b/LESWEEK2/Reader_Biostatica_Matlab_Wk2_1_READER.docx
@@ -10,6 +10,7 @@
           <w:docPartUnique/>
         </w:docPartObj>
       </w:sdtPr>
+      <w:sdtEndPr/>
       <w:sdtContent>
         <w:p>
           <w:r>
@@ -176,6 +177,7 @@
                                         <w:dataBinding w:prefixMappings="xmlns:ns0='http://purl.org/dc/elements/1.1/' xmlns:ns1='http://schemas.openxmlformats.org/package/2006/metadata/core-properties' " w:xpath="/ns1:coreProperties[1]/ns0:title[1]" w:storeItemID="{6C3C8BC8-F283-45AE-878A-BAB7291924A1}"/>
                                         <w:text/>
                                       </w:sdtPr>
+                                      <w:sdtEndPr/>
                                       <w:sdtContent>
                                         <w:p>
                                           <w:pPr>
@@ -412,6 +414,7 @@
                                         <w:dataBinding w:prefixMappings="xmlns:ns0='http://purl.org/dc/elements/1.1/' xmlns:ns1='http://schemas.openxmlformats.org/package/2006/metadata/core-properties' " w:xpath="/ns1:coreProperties[1]/ns0:creator[1]" w:storeItemID="{6C3C8BC8-F283-45AE-878A-BAB7291924A1}"/>
                                         <w:text/>
                                       </w:sdtPr>
+                                      <w:sdtEndPr/>
                                       <w:sdtContent>
                                         <w:p>
                                           <w:pPr>
@@ -429,36 +432,8 @@
                                               <w:sz w:val="26"/>
                                               <w:szCs w:val="26"/>
                                             </w:rPr>
-                                            <w:t xml:space="preserve">Door Bart van Trigt, Alistair </w:t>
+                                            <w:t>Door Bart van Trigt, Alistair Vardy en Mark Schrauwen</w:t>
                                           </w:r>
-                                          <w:proofErr w:type="spellStart"/>
-                                          <w:r>
-                                            <w:rPr>
-                                              <w:color w:val="ED7D31" w:themeColor="accent2"/>
-                                              <w:sz w:val="26"/>
-                                              <w:szCs w:val="26"/>
-                                            </w:rPr>
-                                            <w:t>Vardy</w:t>
-                                          </w:r>
-                                          <w:proofErr w:type="spellEnd"/>
-                                          <w:r>
-                                            <w:rPr>
-                                              <w:color w:val="ED7D31" w:themeColor="accent2"/>
-                                              <w:sz w:val="26"/>
-                                              <w:szCs w:val="26"/>
-                                            </w:rPr>
-                                            <w:t xml:space="preserve"> en Mark </w:t>
-                                          </w:r>
-                                          <w:proofErr w:type="spellStart"/>
-                                          <w:r>
-                                            <w:rPr>
-                                              <w:color w:val="ED7D31" w:themeColor="accent2"/>
-                                              <w:sz w:val="26"/>
-                                              <w:szCs w:val="26"/>
-                                            </w:rPr>
-                                            <w:t>Schrauwen</w:t>
-                                          </w:r>
-                                          <w:proofErr w:type="spellEnd"/>
                                         </w:p>
                                       </w:sdtContent>
                                     </w:sdt>
@@ -564,6 +539,7 @@
                                           <w:dataBinding w:prefixMappings="xmlns:ns0='http://purl.org/dc/elements/1.1/' xmlns:ns1='http://schemas.openxmlformats.org/package/2006/metadata/core-properties' " w:xpath="/ns1:coreProperties[1]/ns1:category[1]" w:storeItemID="{6C3C8BC8-F283-45AE-878A-BAB7291924A1}"/>
                                           <w:text/>
                                         </w:sdtPr>
+                                        <w:sdtEndPr/>
                                         <w:sdtContent>
                                           <w:r>
                                             <w:rPr>
@@ -721,6 +697,7 @@
                                   <w:dataBinding w:prefixMappings="xmlns:ns0='http://purl.org/dc/elements/1.1/' xmlns:ns1='http://schemas.openxmlformats.org/package/2006/metadata/core-properties' " w:xpath="/ns1:coreProperties[1]/ns0:title[1]" w:storeItemID="{6C3C8BC8-F283-45AE-878A-BAB7291924A1}"/>
                                   <w:text/>
                                 </w:sdtPr>
+                                <w:sdtEndPr/>
                                 <w:sdtContent>
                                   <w:p>
                                     <w:pPr>
@@ -957,6 +934,7 @@
                                   <w:dataBinding w:prefixMappings="xmlns:ns0='http://purl.org/dc/elements/1.1/' xmlns:ns1='http://schemas.openxmlformats.org/package/2006/metadata/core-properties' " w:xpath="/ns1:coreProperties[1]/ns0:creator[1]" w:storeItemID="{6C3C8BC8-F283-45AE-878A-BAB7291924A1}"/>
                                   <w:text/>
                                 </w:sdtPr>
+                                <w:sdtEndPr/>
                                 <w:sdtContent>
                                   <w:p>
                                     <w:pPr>
@@ -974,36 +952,8 @@
                                         <w:sz w:val="26"/>
                                         <w:szCs w:val="26"/>
                                       </w:rPr>
-                                      <w:t xml:space="preserve">Door Bart van Trigt, Alistair </w:t>
+                                      <w:t>Door Bart van Trigt, Alistair Vardy en Mark Schrauwen</w:t>
                                     </w:r>
-                                    <w:proofErr w:type="spellStart"/>
-                                    <w:r>
-                                      <w:rPr>
-                                        <w:color w:val="ED7D31" w:themeColor="accent2"/>
-                                        <w:sz w:val="26"/>
-                                        <w:szCs w:val="26"/>
-                                      </w:rPr>
-                                      <w:t>Vardy</w:t>
-                                    </w:r>
-                                    <w:proofErr w:type="spellEnd"/>
-                                    <w:r>
-                                      <w:rPr>
-                                        <w:color w:val="ED7D31" w:themeColor="accent2"/>
-                                        <w:sz w:val="26"/>
-                                        <w:szCs w:val="26"/>
-                                      </w:rPr>
-                                      <w:t xml:space="preserve"> en Mark </w:t>
-                                    </w:r>
-                                    <w:proofErr w:type="spellStart"/>
-                                    <w:r>
-                                      <w:rPr>
-                                        <w:color w:val="ED7D31" w:themeColor="accent2"/>
-                                        <w:sz w:val="26"/>
-                                        <w:szCs w:val="26"/>
-                                      </w:rPr>
-                                      <w:t>Schrauwen</w:t>
-                                    </w:r>
-                                    <w:proofErr w:type="spellEnd"/>
                                   </w:p>
                                 </w:sdtContent>
                               </w:sdt>
@@ -1109,6 +1059,7 @@
                                     <w:dataBinding w:prefixMappings="xmlns:ns0='http://purl.org/dc/elements/1.1/' xmlns:ns1='http://schemas.openxmlformats.org/package/2006/metadata/core-properties' " w:xpath="/ns1:coreProperties[1]/ns1:category[1]" w:storeItemID="{6C3C8BC8-F283-45AE-878A-BAB7291924A1}"/>
                                     <w:text/>
                                   </w:sdtPr>
+                                  <w:sdtEndPr/>
                                   <w:sdtContent>
                                     <w:r>
                                       <w:rPr>
@@ -2721,13 +2672,8 @@
           </w:tcPr>
           <w:p>
             <w:r>
-              <w:t xml:space="preserve">Alistair </w:t>
-            </w:r>
-            <w:proofErr w:type="spellStart"/>
-            <w:r>
-              <w:t>Vardy</w:t>
-            </w:r>
-            <w:proofErr w:type="spellEnd"/>
+              <w:t>Alistair Vardy</w:t>
+            </w:r>
           </w:p>
         </w:tc>
       </w:tr>
@@ -2781,14 +2727,9 @@
           <w:p>
             <w:ins w:id="4" w:author="Bart van Trigt" w:date="2017-09-13T16:56:00Z">
               <w:r>
-                <w:t xml:space="preserve">Under </w:t>
-              </w:r>
-              <w:proofErr w:type="spellStart"/>
-              <w:r>
-                <w:t>construction</w:t>
+                <w:t>Under construction</w:t>
               </w:r>
             </w:ins>
-            <w:proofErr w:type="spellEnd"/>
           </w:p>
         </w:tc>
         <w:tc>
@@ -2858,23 +2799,7 @@
           </w:tcPr>
           <w:p>
             <w:r>
-              <w:t xml:space="preserve">Meerder </w:t>
-            </w:r>
-            <w:proofErr w:type="spellStart"/>
-            <w:r>
-              <w:t>outputs</w:t>
-            </w:r>
-            <w:proofErr w:type="spellEnd"/>
-            <w:r>
-              <w:t xml:space="preserve"> en meerdere </w:t>
-            </w:r>
-            <w:proofErr w:type="spellStart"/>
-            <w:r>
-              <w:t>inputs</w:t>
-            </w:r>
-            <w:proofErr w:type="spellEnd"/>
-            <w:r>
-              <w:t xml:space="preserve"> klaar</w:t>
+              <w:t>Meerder outputs en meerdere inputs klaar</w:t>
             </w:r>
           </w:p>
           <w:p>
@@ -3052,7 +2977,13 @@
               <w:right w:val="single" w:sz="4" w:space="0" w:color="auto"/>
             </w:tcBorders>
           </w:tcPr>
-          <w:p/>
+          <w:p>
+            <w:ins w:id="6" w:author="Gebruiker" w:date="2017-10-02T20:57:00Z">
+              <w:r>
+                <w:t>0.5</w:t>
+              </w:r>
+            </w:ins>
+          </w:p>
         </w:tc>
         <w:tc>
           <w:tcPr>
@@ -3064,7 +2995,13 @@
               <w:right w:val="single" w:sz="4" w:space="0" w:color="auto"/>
             </w:tcBorders>
           </w:tcPr>
-          <w:p/>
+          <w:p>
+            <w:ins w:id="7" w:author="Gebruiker" w:date="2017-10-02T20:57:00Z">
+              <w:r>
+                <w:t>02-10-2017</w:t>
+              </w:r>
+            </w:ins>
+          </w:p>
         </w:tc>
         <w:tc>
           <w:tcPr>
@@ -3076,7 +3013,13 @@
               <w:right w:val="single" w:sz="4" w:space="0" w:color="auto"/>
             </w:tcBorders>
           </w:tcPr>
-          <w:p/>
+          <w:p>
+            <w:ins w:id="8" w:author="Gebruiker" w:date="2017-10-02T20:57:00Z">
+              <w:r>
+                <w:t>Paar opmerkingen van Chadier Wilson verwerkt.</w:t>
+              </w:r>
+            </w:ins>
+          </w:p>
         </w:tc>
         <w:tc>
           <w:tcPr>
@@ -3088,7 +3031,15 @@
               <w:right w:val="single" w:sz="4" w:space="0" w:color="auto"/>
             </w:tcBorders>
           </w:tcPr>
-          <w:p/>
+          <w:p>
+            <w:ins w:id="9" w:author="Gebruiker" w:date="2017-10-02T20:58:00Z">
+              <w:r>
+                <w:t>Mark Schrauwen</w:t>
+              </w:r>
+            </w:ins>
+            <w:bookmarkStart w:id="10" w:name="_GoBack"/>
+            <w:bookmarkEnd w:id="10"/>
+          </w:p>
         </w:tc>
       </w:tr>
     </w:tbl>
@@ -3102,12 +3053,12 @@
       <w:pPr>
         <w:pStyle w:val="Kop1"/>
       </w:pPr>
-      <w:bookmarkStart w:id="6" w:name="_Toc494730388"/>
+      <w:bookmarkStart w:id="11" w:name="_Toc494730388"/>
       <w:r>
         <w:lastRenderedPageBreak/>
         <w:t>Inleiding</w:t>
       </w:r>
-      <w:bookmarkEnd w:id="6"/>
+      <w:bookmarkEnd w:id="11"/>
     </w:p>
     <w:p>
       <w:r>
@@ -3120,15 +3071,7 @@
         <w:t xml:space="preserve"> </w:t>
       </w:r>
       <w:r>
-        <w:t xml:space="preserve">heb je kennis gemaakt met MATLAB. Als het goed is weet je nu waarom jij als bewegingstechnoloog MATLAB goed moet gebruiken. Vorige week heb je geleerd wat operatoren zijn, hoe je kan debuggen, hoe je vectoren maakt in MATLAB, standaard functies in MATLAB en je hebt al een keer een functie zelf gemaakt! We gaan in deze reader verder met het maken van een functie. Tot nu toe heb je makkelijke functies gemaakt, je gaf een input en er kwam een output uit. Maar wat nu als we bijvoorbeeld een formule hebben die meerder </w:t>
-      </w:r>
-      <w:proofErr w:type="spellStart"/>
-      <w:r>
-        <w:t>inputs</w:t>
-      </w:r>
-      <w:proofErr w:type="spellEnd"/>
-      <w:r>
-        <w:t xml:space="preserve"> heeft. </w:t>
+        <w:t xml:space="preserve">heb je kennis gemaakt met MATLAB. Als het goed is weet je nu waarom jij als bewegingstechnoloog MATLAB goed moet gebruiken. Vorige week heb je geleerd wat operatoren zijn, hoe je kan debuggen, hoe je vectoren maakt in MATLAB, standaard functies in MATLAB en je hebt al een keer een functie zelf gemaakt! We gaan in deze reader verder met het maken van een functie. Tot nu toe heb je makkelijke functies gemaakt, je gaf een input en er kwam een output uit. Maar wat nu als we bijvoorbeeld een formule hebben die meerder inputs heeft. </w:t>
       </w:r>
     </w:p>
     <w:p>
@@ -3147,7 +3090,7 @@
           <w:rFonts w:eastAsia="Times New Roman" w:cs="Calibri"/>
         </w:rPr>
       </w:pPr>
-      <w:commentRangeStart w:id="7"/>
+      <w:commentRangeStart w:id="12"/>
       <w:r>
         <w:rPr>
           <w:rFonts w:eastAsia="Times New Roman" w:cs="Calibri"/>
@@ -3200,21 +3143,7 @@
         <w:rPr>
           <w:rFonts w:eastAsia="Times New Roman" w:cs="Calibri"/>
         </w:rPr>
-        <w:t xml:space="preserve">n functie met meerdere </w:t>
-      </w:r>
-      <w:proofErr w:type="spellStart"/>
-      <w:r>
-        <w:rPr>
-          <w:rFonts w:eastAsia="Times New Roman" w:cs="Calibri"/>
-        </w:rPr>
-        <w:t>outputs</w:t>
-      </w:r>
-      <w:proofErr w:type="spellEnd"/>
-      <w:r>
-        <w:rPr>
-          <w:rFonts w:eastAsia="Times New Roman" w:cs="Calibri"/>
-        </w:rPr>
-        <w:t xml:space="preserve"> </w:t>
+        <w:t xml:space="preserve">n functie met meerdere outputs </w:t>
       </w:r>
       <w:r>
         <w:rPr>
@@ -3262,21 +3191,7 @@
         <w:rPr>
           <w:rFonts w:eastAsia="Times New Roman" w:cs="Calibri"/>
         </w:rPr>
-        <w:t xml:space="preserve"> </w:t>
-      </w:r>
-      <w:proofErr w:type="spellStart"/>
-      <w:r>
-        <w:rPr>
-          <w:rFonts w:eastAsia="Times New Roman" w:cs="Calibri"/>
-        </w:rPr>
-        <w:t>inputs</w:t>
-      </w:r>
-      <w:proofErr w:type="spellEnd"/>
-      <w:r>
-        <w:rPr>
-          <w:rFonts w:eastAsia="Times New Roman" w:cs="Calibri"/>
-        </w:rPr>
-        <w:t xml:space="preserve"> aanroepen</w:t>
+        <w:t xml:space="preserve"> inputs aanroepen</w:t>
       </w:r>
       <w:r>
         <w:rPr>
@@ -3324,35 +3239,7 @@
         <w:rPr>
           <w:rFonts w:eastAsia="Times New Roman" w:cs="Calibri"/>
         </w:rPr>
-        <w:t xml:space="preserve">met meerdere </w:t>
-      </w:r>
-      <w:proofErr w:type="spellStart"/>
-      <w:r>
-        <w:rPr>
-          <w:rFonts w:eastAsia="Times New Roman" w:cs="Calibri"/>
-        </w:rPr>
-        <w:t>inputs</w:t>
-      </w:r>
-      <w:proofErr w:type="spellEnd"/>
-      <w:r>
-        <w:rPr>
-          <w:rFonts w:eastAsia="Times New Roman" w:cs="Calibri"/>
-        </w:rPr>
-        <w:t xml:space="preserve"> en </w:t>
-      </w:r>
-      <w:proofErr w:type="spellStart"/>
-      <w:r>
-        <w:rPr>
-          <w:rFonts w:eastAsia="Times New Roman" w:cs="Calibri"/>
-        </w:rPr>
-        <w:t>outputs</w:t>
-      </w:r>
-      <w:proofErr w:type="spellEnd"/>
-      <w:r>
-        <w:rPr>
-          <w:rFonts w:eastAsia="Times New Roman" w:cs="Calibri"/>
-        </w:rPr>
-        <w:t>.</w:t>
+        <w:t>met meerdere inputs en outputs.</w:t>
       </w:r>
       <w:r>
         <w:rPr>
@@ -3414,40 +3301,18 @@
           <w:rFonts w:eastAsia="Times New Roman" w:cs="Calibri"/>
         </w:rPr>
       </w:pPr>
-      <w:commentRangeStart w:id="8"/>
       <w:r>
         <w:rPr>
           <w:rFonts w:eastAsia="Times New Roman" w:cs="Calibri"/>
         </w:rPr>
-        <w:t>Wk2.1: Matlab help/</w:t>
-      </w:r>
-      <w:proofErr w:type="spellStart"/>
-      <w:r>
-        <w:rPr>
-          <w:rFonts w:eastAsia="Times New Roman" w:cs="Calibri"/>
-        </w:rPr>
-        <w:t>doc</w:t>
-      </w:r>
-      <w:proofErr w:type="spellEnd"/>
-      <w:r>
-        <w:rPr>
-          <w:rFonts w:eastAsia="Times New Roman" w:cs="Calibri"/>
-        </w:rPr>
-        <w:t xml:space="preserve"> functionaliteit</w:t>
-      </w:r>
-      <w:commentRangeEnd w:id="8"/>
+        <w:t>Wk2.1: Matlab help/doc functionaliteit</w:t>
+      </w:r>
+      <w:commentRangeEnd w:id="12"/>
       <w:r>
         <w:rPr>
           <w:rStyle w:val="Verwijzingopmerking"/>
         </w:rPr>
-        <w:commentReference w:id="8"/>
-      </w:r>
-      <w:commentRangeEnd w:id="7"/>
-      <w:r>
-        <w:rPr>
-          <w:rStyle w:val="Verwijzingopmerking"/>
-        </w:rPr>
-        <w:commentReference w:id="7"/>
+        <w:commentReference w:id="12"/>
       </w:r>
     </w:p>
     <w:p/>
@@ -3490,13 +3355,13 @@
       <w:r>
         <w:br w:type="page"/>
       </w:r>
-      <w:bookmarkStart w:id="9" w:name="_Toc494730389"/>
-      <w:commentRangeStart w:id="10"/>
+      <w:bookmarkStart w:id="13" w:name="_Toc494730389"/>
+      <w:commentRangeStart w:id="14"/>
       <w:r>
         <w:lastRenderedPageBreak/>
         <w:t>Herhaling functies vorige week</w:t>
       </w:r>
-      <w:bookmarkEnd w:id="9"/>
+      <w:bookmarkEnd w:id="13"/>
     </w:p>
     <w:p>
       <w:r>
@@ -3521,39 +3386,7 @@
         </w:numPr>
       </w:pPr>
       <w:r>
-        <w:t xml:space="preserve">Je kan een functie aanroepen in je </w:t>
-      </w:r>
-      <w:proofErr w:type="spellStart"/>
-      <w:r>
-        <w:t>Command</w:t>
-      </w:r>
-      <w:proofErr w:type="spellEnd"/>
-      <w:r>
-        <w:t xml:space="preserve"> </w:t>
-      </w:r>
-      <w:proofErr w:type="spellStart"/>
-      <w:r>
-        <w:t>Window</w:t>
-      </w:r>
-      <w:proofErr w:type="spellEnd"/>
-      <w:r>
-        <w:t xml:space="preserve">, door zijn functienaam te geven en dan met haakjes openen een variabele mee te geven bijvoorbeeld </w:t>
-      </w:r>
-      <w:proofErr w:type="spellStart"/>
-      <w:r>
-        <w:t>cos</w:t>
-      </w:r>
-      <w:proofErr w:type="spellEnd"/>
-      <w:r>
-        <w:t xml:space="preserve">(pi). Hier komt dan een waarde uit, namelijk de cosinus van pi. Hierin is </w:t>
-      </w:r>
-      <w:proofErr w:type="spellStart"/>
-      <w:r>
-        <w:t>cos</w:t>
-      </w:r>
-      <w:proofErr w:type="spellEnd"/>
-      <w:r>
-        <w:t xml:space="preserve"> een standaard functie.</w:t>
+        <w:t>Je kan een functie aanroepen in je Command Window, door zijn functienaam te geven en dan met haakjes openen een variabele mee te geven bijvoorbeeld cos(pi). Hier komt dan een waarde uit, namelijk de cosinus van pi. Hierin is cos een standaard functie.</w:t>
       </w:r>
     </w:p>
     <w:p>
@@ -3565,23 +3398,7 @@
         </w:numPr>
       </w:pPr>
       <w:r>
-        <w:t xml:space="preserve">Je hebt ook al geleerd om je eigen functie te maken, door onder het tabblad editor te klikken en dan op </w:t>
-      </w:r>
-      <w:proofErr w:type="spellStart"/>
-      <w:r>
-        <w:t>function</w:t>
-      </w:r>
-      <w:proofErr w:type="spellEnd"/>
-      <w:r>
-        <w:t xml:space="preserve">. Wanneer je dit doet krijg je bovenaan een balk met output, de naam van de functie en de </w:t>
-      </w:r>
-      <w:proofErr w:type="spellStart"/>
-      <w:r>
-        <w:t>inputs</w:t>
-      </w:r>
-      <w:proofErr w:type="spellEnd"/>
-      <w:r>
-        <w:t>, zoals je hieronder kan zien.</w:t>
+        <w:t>Je hebt ook al geleerd om je eigen functie te maken, door onder het tabblad editor te klikken en dan op function. Wanneer je dit doet krijg je bovenaan een balk met output, de naam van de functie en de inputs, zoals je hieronder kan zien.</w:t>
       </w:r>
     </w:p>
     <w:p>
@@ -3652,30 +3469,14 @@
         </w:numPr>
       </w:pPr>
       <w:r>
-        <w:t xml:space="preserve">We gaan nu hieronder door functies met meerdere </w:t>
-      </w:r>
-      <w:proofErr w:type="spellStart"/>
-      <w:r>
-        <w:t>inputs</w:t>
-      </w:r>
-      <w:proofErr w:type="spellEnd"/>
-      <w:r>
-        <w:t xml:space="preserve"> en </w:t>
-      </w:r>
-      <w:proofErr w:type="spellStart"/>
-      <w:r>
-        <w:t>outputs</w:t>
-      </w:r>
-      <w:proofErr w:type="spellEnd"/>
-      <w:r>
-        <w:t xml:space="preserve">. Succes! </w:t>
-      </w:r>
-      <w:commentRangeEnd w:id="10"/>
+        <w:t xml:space="preserve">We gaan nu hieronder door functies met meerdere inputs en outputs. Succes! </w:t>
+      </w:r>
+      <w:commentRangeEnd w:id="14"/>
       <w:r>
         <w:rPr>
           <w:rStyle w:val="Verwijzingopmerking"/>
         </w:rPr>
-        <w:commentReference w:id="10"/>
+        <w:commentReference w:id="14"/>
       </w:r>
     </w:p>
     <w:p>
@@ -3690,31 +3491,18 @@
       <w:pPr>
         <w:pStyle w:val="Kop1"/>
       </w:pPr>
-      <w:bookmarkStart w:id="11" w:name="_Toc494730390"/>
+      <w:bookmarkStart w:id="15" w:name="_Toc494730390"/>
       <w:r>
         <w:lastRenderedPageBreak/>
-        <w:t xml:space="preserve">Functies met meerdere </w:t>
-      </w:r>
-      <w:proofErr w:type="spellStart"/>
-      <w:r>
-        <w:t>outputs</w:t>
-      </w:r>
-      <w:bookmarkEnd w:id="11"/>
-      <w:proofErr w:type="spellEnd"/>
-    </w:p>
-    <w:p>
-      <w:r>
-        <w:t xml:space="preserve">We beginnen met een functie die meerder </w:t>
-      </w:r>
-      <w:proofErr w:type="spellStart"/>
-      <w:r>
-        <w:t>outputs</w:t>
-      </w:r>
-      <w:proofErr w:type="spellEnd"/>
-      <w:r>
-        <w:t xml:space="preserve"> geeft. Stel je wilt bij een 100</w:t>
-      </w:r>
-      <w:ins w:id="12" w:author="Gebruiker" w:date="2017-10-02T17:58:00Z">
+        <w:t>Functies met meerdere outputs</w:t>
+      </w:r>
+      <w:bookmarkEnd w:id="15"/>
+    </w:p>
+    <w:p>
+      <w:r>
+        <w:t>We beginnen met een functie die meerder outputs geeft. Stel je wilt bij een 100</w:t>
+      </w:r>
+      <w:ins w:id="16" w:author="Gebruiker" w:date="2017-10-02T17:58:00Z">
         <w:r>
           <w:t xml:space="preserve"> </w:t>
         </w:r>
@@ -3722,13 +3510,8 @@
       <w:r>
         <w:t xml:space="preserve">meter sprint van </w:t>
       </w:r>
-      <w:proofErr w:type="spellStart"/>
-      <w:r>
-        <w:t>Usain</w:t>
-      </w:r>
-      <w:proofErr w:type="spellEnd"/>
-      <w:r>
-        <w:t xml:space="preserve"> Bolt</w:t>
+      <w:r>
+        <w:t>Usain Bolt</w:t>
       </w:r>
       <w:r>
         <w:t xml:space="preserve"> weten </w:t>
@@ -3859,15 +3642,7 @@
         <w:t xml:space="preserve">Echter, weten we </w:t>
       </w:r>
       <w:r>
-        <w:t xml:space="preserve">bij </w:t>
-      </w:r>
-      <w:proofErr w:type="spellStart"/>
-      <w:r>
-        <w:t>Usain</w:t>
-      </w:r>
-      <w:proofErr w:type="spellEnd"/>
-      <w:r>
-        <w:t xml:space="preserve"> Bolt niet waar zijn maximale snelheid is, dus je kan dan kijken naar op welke moment vinden we de hoogste waarde in de vector en wat is daarbij de index</w:t>
+        <w:t>bij Usain Bolt niet waar zijn maximale snelheid is, dus je kan dan kijken naar op welke moment vinden we de hoogste waarde in de vector en wat is daarbij de index</w:t>
       </w:r>
       <w:r>
         <w:t xml:space="preserve">. </w:t>
@@ -3875,54 +3650,25 @@
     </w:p>
     <w:p>
       <w:r>
-        <w:t xml:space="preserve">Open het bestand </w:t>
-      </w:r>
-      <w:proofErr w:type="spellStart"/>
-      <w:r>
-        <w:t>Usain_Bolt.mat</w:t>
-      </w:r>
-      <w:proofErr w:type="spellEnd"/>
-      <w:r>
-        <w:t xml:space="preserve"> of sleep het bestand naar je </w:t>
-      </w:r>
-      <w:proofErr w:type="spellStart"/>
-      <w:r>
-        <w:t>workspace</w:t>
-      </w:r>
-      <w:proofErr w:type="spellEnd"/>
-      <w:r>
-        <w:t>. Nu verschijn</w:t>
-      </w:r>
-      <w:r>
-        <w:t xml:space="preserve">t er een variabele met Snelheid in je </w:t>
-      </w:r>
-      <w:proofErr w:type="spellStart"/>
-      <w:r>
-        <w:t>Workspace</w:t>
-      </w:r>
-      <w:proofErr w:type="spellEnd"/>
-      <w:r>
-        <w:t>.</w:t>
-      </w:r>
-    </w:p>
-    <w:p>
-      <w:r>
-        <w:t xml:space="preserve">Gebruik nu de functie max. Vul in </w:t>
-      </w:r>
-      <w:proofErr w:type="spellStart"/>
-      <w:r>
-        <w:t>Maximalesnelheid</w:t>
-      </w:r>
-      <w:proofErr w:type="spellEnd"/>
-      <w:r>
-        <w:t>=max(Snelheid)</w:t>
+        <w:t>Open het bestand Usain_Bolt.mat</w:t>
+      </w:r>
+      <w:r>
+        <w:t xml:space="preserve"> of sleep het bestand naar je workspace. Nu verschijn</w:t>
+      </w:r>
+      <w:r>
+        <w:t>t er een variabele met Snelheid in je Workspace.</w:t>
+      </w:r>
+    </w:p>
+    <w:p>
+      <w:r>
+        <w:t>Gebruik nu de functie max. Vul in Maximalesnelheid=max(Snelheid)</w:t>
       </w:r>
     </w:p>
     <w:p>
       <w:pPr>
         <w:jc w:val="center"/>
       </w:pPr>
-      <w:commentRangeStart w:id="13"/>
+      <w:commentRangeStart w:id="17"/>
       <w:r>
         <w:rPr>
           <w:noProof/>
@@ -3964,12 +3710,12 @@
           </wp:inline>
         </w:drawing>
       </w:r>
-      <w:commentRangeEnd w:id="13"/>
+      <w:commentRangeEnd w:id="17"/>
       <w:r>
         <w:rPr>
           <w:rStyle w:val="Verwijzingopmerking"/>
         </w:rPr>
-        <w:commentReference w:id="13"/>
+        <w:commentReference w:id="17"/>
       </w:r>
     </w:p>
     <w:p>
@@ -4003,48 +3749,24 @@
         <w:jc w:val="center"/>
       </w:pPr>
       <w:r>
-        <w:t>[</w:t>
-      </w:r>
-      <w:proofErr w:type="spellStart"/>
-      <w:r>
-        <w:t>m</w:t>
-      </w:r>
-      <w:r>
-        <w:t>aximaleSnelheid</w:t>
-      </w:r>
-      <w:proofErr w:type="spellEnd"/>
-      <w:r>
-        <w:t>, index]=max(Snelheid)</w:t>
-      </w:r>
-    </w:p>
-    <w:p>
-      <w:pPr>
-        <w:rPr>
-          <w:ins w:id="14" w:author="Gebruiker" w:date="2017-10-02T18:00:00Z"/>
-        </w:rPr>
-      </w:pPr>
-      <w:r>
-        <w:t xml:space="preserve">Voer dit in </w:t>
-      </w:r>
-      <w:proofErr w:type="spellStart"/>
-      <w:r>
-        <w:t>in</w:t>
-      </w:r>
-      <w:proofErr w:type="spellEnd"/>
-      <w:r>
-        <w:t xml:space="preserve"> Matlab.</w:t>
+        <w:t>[m</w:t>
+      </w:r>
+      <w:r>
+        <w:t>aximaleSnelheid, index]=max(Snelheid)</w:t>
+      </w:r>
+    </w:p>
+    <w:p>
+      <w:pPr>
+        <w:rPr>
+          <w:ins w:id="18" w:author="Gebruiker" w:date="2017-10-02T18:00:00Z"/>
+        </w:rPr>
+      </w:pPr>
+      <w:r>
+        <w:t>Voer dit in in Matlab.</w:t>
       </w:r>
       <w:r>
         <w:br/>
-        <w:t xml:space="preserve">Op hoeveel meter is </w:t>
-      </w:r>
-      <w:proofErr w:type="spellStart"/>
-      <w:r>
-        <w:t>Usain</w:t>
-      </w:r>
-      <w:proofErr w:type="spellEnd"/>
-      <w:r>
-        <w:t xml:space="preserve"> Bolt op zijn maximale snelheid?</w:t>
+        <w:t>Op hoeveel meter is Usain Bolt op zijn maximale snelheid?</w:t>
       </w:r>
       <w:r>
         <w:t xml:space="preserve"> Laat je antwoord zien aan de docent</w:t>
@@ -4053,10 +3775,10 @@
     <w:p>
       <w:pPr>
         <w:rPr>
-          <w:ins w:id="15" w:author="Gebruiker" w:date="2017-10-02T18:00:00Z"/>
-        </w:rPr>
-      </w:pPr>
-      <w:ins w:id="16" w:author="Gebruiker" w:date="2017-10-02T18:00:00Z">
+          <w:ins w:id="19" w:author="Gebruiker" w:date="2017-10-02T18:00:00Z"/>
+        </w:rPr>
+      </w:pPr>
+      <w:ins w:id="20" w:author="Gebruiker" w:date="2017-10-02T18:00:00Z">
         <w:r>
           <w:br w:type="page"/>
         </w:r>
@@ -4067,11 +3789,11 @@
       <w:pPr>
         <w:pStyle w:val="Kop2"/>
       </w:pPr>
-      <w:bookmarkStart w:id="17" w:name="_Toc494730391"/>
+      <w:bookmarkStart w:id="21" w:name="_Toc494730391"/>
       <w:r>
         <w:t>Vragen en opdrachten</w:t>
       </w:r>
-      <w:bookmarkEnd w:id="17"/>
+      <w:bookmarkEnd w:id="21"/>
     </w:p>
     <w:p>
       <w:r>
@@ -4090,7 +3812,7 @@
           <w:rFonts w:ascii="Calibri" w:hAnsi="Calibri" w:cs="Cordia New"/>
         </w:rPr>
       </w:pPr>
-      <w:commentRangeStart w:id="18"/>
+      <w:commentRangeStart w:id="22"/>
       <w:r>
         <w:rPr>
           <w:rFonts w:ascii="Calibri" w:hAnsi="Calibri" w:cs="Cordia New"/>
@@ -4120,33 +3842,19 @@
         <w:rPr>
           <w:rFonts w:ascii="Calibri" w:hAnsi="Calibri" w:cs="Cordia New"/>
         </w:rPr>
-        <w:t>We hebben een commando max en willen het indexnummer weten dit doen we met het volgende statement: [</w:t>
-      </w:r>
-      <w:proofErr w:type="spellStart"/>
+        <w:t>We hebben een commando max en willen het indexnummer weten dit doen we met het volgende statement: [hoogstewaard</w:t>
+      </w:r>
       <w:r>
         <w:rPr>
           <w:rFonts w:ascii="Calibri" w:hAnsi="Calibri" w:cs="Cordia New"/>
         </w:rPr>
-        <w:t>hoogstewaard</w:t>
+        <w:t>e</w:t>
       </w:r>
       <w:r>
         <w:rPr>
           <w:rFonts w:ascii="Calibri" w:hAnsi="Calibri" w:cs="Cordia New"/>
         </w:rPr>
-        <w:t>e</w:t>
-      </w:r>
-      <w:r>
-        <w:rPr>
-          <w:rFonts w:ascii="Calibri" w:hAnsi="Calibri" w:cs="Cordia New"/>
-        </w:rPr>
-        <w:t>,index</w:t>
-      </w:r>
-      <w:proofErr w:type="spellEnd"/>
-      <w:r>
-        <w:rPr>
-          <w:rFonts w:ascii="Calibri" w:hAnsi="Calibri" w:cs="Cordia New"/>
-        </w:rPr>
-        <w:t>]=max(x)</w:t>
+        <w:t>,index]=max(x)</w:t>
       </w:r>
     </w:p>
     <w:p>
@@ -4165,39 +3873,25 @@
         <w:rPr>
           <w:rFonts w:ascii="Calibri" w:hAnsi="Calibri" w:cs="Cordia New"/>
         </w:rPr>
-        <w:t xml:space="preserve">Je wilt meerder </w:t>
-      </w:r>
-      <w:proofErr w:type="spellStart"/>
-      <w:r>
-        <w:rPr>
-          <w:rFonts w:ascii="Calibri" w:hAnsi="Calibri" w:cs="Cordia New"/>
-        </w:rPr>
-        <w:t>outputs</w:t>
-      </w:r>
-      <w:proofErr w:type="spellEnd"/>
-      <w:r>
-        <w:rPr>
-          <w:rFonts w:ascii="Calibri" w:hAnsi="Calibri" w:cs="Cordia New"/>
-        </w:rPr>
-        <w:t xml:space="preserve"> berekenen hiervoor gebruik je { output1, output2   }=min(x)</w:t>
-      </w:r>
-      <w:commentRangeEnd w:id="18"/>
+        <w:t>Je wilt meerder outputs berekenen hiervoor gebruik je { output1, output2   }=min(x)</w:t>
+      </w:r>
+      <w:commentRangeEnd w:id="22"/>
       <w:r>
         <w:rPr>
           <w:rStyle w:val="Verwijzingopmerking"/>
         </w:rPr>
-        <w:commentReference w:id="18"/>
+        <w:commentReference w:id="22"/>
       </w:r>
     </w:p>
     <w:p>
       <w:pPr>
         <w:pStyle w:val="Kop2"/>
       </w:pPr>
-      <w:bookmarkStart w:id="19" w:name="_Toc494730392"/>
+      <w:bookmarkStart w:id="23" w:name="_Toc494730392"/>
       <w:r>
         <w:t>Antwoorden en uitwerkingen</w:t>
       </w:r>
-      <w:bookmarkEnd w:id="19"/>
+      <w:bookmarkEnd w:id="23"/>
     </w:p>
     <w:p>
       <w:pPr>
@@ -4382,37 +4076,16 @@
       <w:pPr>
         <w:pStyle w:val="Kop1"/>
       </w:pPr>
-      <w:bookmarkStart w:id="20" w:name="_Toc494730393"/>
+      <w:bookmarkStart w:id="24" w:name="_Toc494730393"/>
       <w:r>
         <w:lastRenderedPageBreak/>
-        <w:t xml:space="preserve">Functie met meerdere </w:t>
-      </w:r>
-      <w:proofErr w:type="spellStart"/>
-      <w:r>
-        <w:t>inputs</w:t>
-      </w:r>
-      <w:bookmarkEnd w:id="20"/>
-      <w:proofErr w:type="spellEnd"/>
-    </w:p>
-    <w:p>
-      <w:r>
-        <w:t xml:space="preserve">Net hebben we gezien dat een functie meerdere </w:t>
-      </w:r>
-      <w:proofErr w:type="spellStart"/>
-      <w:r>
-        <w:t>outputs</w:t>
-      </w:r>
-      <w:proofErr w:type="spellEnd"/>
-      <w:r>
-        <w:t xml:space="preserve"> kan hebben, je raad het al, een functie kan ook meerder </w:t>
-      </w:r>
-      <w:proofErr w:type="spellStart"/>
-      <w:r>
-        <w:t>inputs</w:t>
-      </w:r>
-      <w:proofErr w:type="spellEnd"/>
-      <w:r>
-        <w:t xml:space="preserve"> hebben. </w:t>
+        <w:t>Functie met meerdere inputs</w:t>
+      </w:r>
+      <w:bookmarkEnd w:id="24"/>
+    </w:p>
+    <w:p>
+      <w:r>
+        <w:t xml:space="preserve">Net hebben we gezien dat een functie meerdere outputs kan hebben, je raad het al, een functie kan ook meerder inputs hebben. </w:t>
       </w:r>
     </w:p>
     <w:tbl>
@@ -4774,23 +4447,7 @@
                                 <w:sz w:val="16"/>
                                 <w:szCs w:val="16"/>
                               </w:rPr>
-                              <w:t xml:space="preserve">staat voor matrix en de laatste drie voor </w:t>
-                            </w:r>
-                            <w:proofErr w:type="spellStart"/>
-                            <w:r>
-                              <w:rPr>
-                                <w:sz w:val="16"/>
-                                <w:szCs w:val="16"/>
-                              </w:rPr>
-                              <w:t>laboratory</w:t>
-                            </w:r>
-                            <w:proofErr w:type="spellEnd"/>
-                            <w:r>
-                              <w:rPr>
-                                <w:sz w:val="16"/>
-                                <w:szCs w:val="16"/>
-                              </w:rPr>
-                              <w:t xml:space="preserve"> </w:t>
+                              <w:t xml:space="preserve">staat voor matrix en de laatste drie voor laboratory </w:t>
                             </w:r>
                             <w:r>
                               <w:rPr>
@@ -4961,16 +4618,16 @@
       <w:r>
         <w:t xml:space="preserve">Een Matrix kan gezien worden als soort tabel. LET OP! Dit is een versimpeling in de toekomst ga je meer leren over </w:t>
       </w:r>
-      <w:commentRangeStart w:id="21"/>
+      <w:commentRangeStart w:id="25"/>
       <w:r>
         <w:t xml:space="preserve">matrixen maar nu </w:t>
       </w:r>
-      <w:commentRangeEnd w:id="21"/>
+      <w:commentRangeEnd w:id="25"/>
       <w:r>
         <w:rPr>
           <w:rStyle w:val="Verwijzingopmerking"/>
         </w:rPr>
-        <w:commentReference w:id="21"/>
+        <w:commentReference w:id="25"/>
       </w:r>
       <w:r>
         <w:t>vatten we het even op als een tabel. E</w:t>
@@ -4986,7 +4643,7 @@
       <w:pPr>
         <w:jc w:val="center"/>
         <w:rPr>
-          <w:del w:id="22" w:author="Gebruiker" w:date="2017-10-02T18:01:00Z"/>
+          <w:del w:id="26" w:author="Gebruiker" w:date="2017-10-02T18:01:00Z"/>
         </w:rPr>
       </w:pPr>
       <w:r>
@@ -5039,7 +4696,7 @@
     <w:p>
       <w:pPr>
         <w:rPr>
-          <w:del w:id="23" w:author="Gebruiker" w:date="2017-10-02T18:01:00Z"/>
+          <w:del w:id="27" w:author="Gebruiker" w:date="2017-10-02T18:01:00Z"/>
         </w:rPr>
       </w:pPr>
       <w:r>
@@ -5048,52 +4705,56 @@
       <w:r>
         <w:t xml:space="preserve">commando </w:t>
       </w:r>
-      <w:proofErr w:type="spellStart"/>
       <w:r>
         <w:rPr>
           <w:rFonts w:ascii="Consolas" w:hAnsi="Consolas"/>
         </w:rPr>
-        <w:t>mean</w:t>
-      </w:r>
-      <w:proofErr w:type="spellEnd"/>
+        <w:t>mean(x)</w:t>
+      </w:r>
       <w:r>
         <w:rPr>
           <w:rFonts w:ascii="Consolas" w:hAnsi="Consolas"/>
         </w:rPr>
-        <w:t>(x)</w:t>
+        <w:t xml:space="preserve">, </w:t>
+      </w:r>
+      <w:r>
+        <w:t>de x is hier je vector</w:t>
+      </w:r>
+      <w:r>
+        <w:t xml:space="preserve">. </w:t>
+      </w:r>
+      <w:r>
+        <w:t>Van een matrix kunnen we de rijgemiddelden en de kolomgemiddelden uitrekenen. Echter, we zullen dit wel moeten aangeven. Een matrix</w:t>
+      </w:r>
+      <w:r>
+        <w:t>/tabel</w:t>
+      </w:r>
+      <w:r>
+        <w:t xml:space="preserve"> heeft twee dimensies; de eerste zijn de rijen, de tweede de kolommen. </w:t>
+      </w:r>
+      <w:r>
+        <w:t xml:space="preserve">Wanneer je de index opvraagt van bovenstaande matrix krijg je bij het volgende: </w:t>
+      </w:r>
+      <w:r>
+        <w:t xml:space="preserve">Element </w:t>
       </w:r>
       <w:r>
         <w:rPr>
           <w:rFonts w:ascii="Consolas" w:hAnsi="Consolas"/>
         </w:rPr>
-        <w:t xml:space="preserve">, </w:t>
-      </w:r>
-      <w:r>
-        <w:t>de x is hier je vector</w:t>
-      </w:r>
-      <w:r>
-        <w:t xml:space="preserve">. </w:t>
-      </w:r>
-      <w:r>
-        <w:t>Van een matrix kunnen we de rijgemiddelden en de kolomgemiddelden uitrekenen. Echter, we zullen dit wel moeten aangeven. Een matrix</w:t>
-      </w:r>
-      <w:r>
-        <w:t>/tabel</w:t>
-      </w:r>
-      <w:r>
-        <w:t xml:space="preserve"> heeft twee dimensies; de eerste zijn de rijen, de tweede de kolommen. </w:t>
-      </w:r>
-      <w:r>
-        <w:t xml:space="preserve">Wanneer je de index opvraagt van bovenstaande matrix krijg je bij het volgende: </w:t>
-      </w:r>
-      <w:r>
-        <w:t xml:space="preserve">Element </w:t>
+        <w:t>A(3,2)</w:t>
       </w:r>
       <w:r>
         <w:rPr>
           <w:rFonts w:ascii="Consolas" w:hAnsi="Consolas"/>
         </w:rPr>
-        <w:t>A(3,2)</w:t>
+        <w:t xml:space="preserve"> </w:t>
+      </w:r>
+      <w:r>
+        <w:t xml:space="preserve"> is dan ook gelijk aan 8. </w:t>
+      </w:r>
+      <w:r>
+        <w:t>Je gaat 3 rijen naar beneden en twee kolommen naar rechts.</w:t>
       </w:r>
       <w:r>
         <w:rPr>
@@ -5102,31 +4763,11 @@
         <w:t xml:space="preserve"> </w:t>
       </w:r>
       <w:r>
-        <w:t xml:space="preserve"> is dan ook gelijk aan 8. </w:t>
-      </w:r>
-      <w:r>
-        <w:t>Je gaat 3 rijen naar beneden en twee kolommen naar rechts.</w:t>
-      </w:r>
-      <w:r>
         <w:rPr>
           <w:rFonts w:ascii="Consolas" w:hAnsi="Consolas"/>
         </w:rPr>
-        <w:t xml:space="preserve"> </w:t>
-      </w:r>
-      <w:r>
-        <w:rPr>
-          <w:rFonts w:ascii="Consolas" w:hAnsi="Consolas"/>
-        </w:rPr>
-        <w:t>A(</w:t>
-      </w:r>
-      <w:proofErr w:type="spellStart"/>
-      <w:r>
-        <w:rPr>
-          <w:rFonts w:ascii="Consolas" w:hAnsi="Consolas"/>
-        </w:rPr>
-        <w:t>rijen,kolommen</w:t>
-      </w:r>
-      <w:proofErr w:type="spellEnd"/>
+        <w:t>A(rijen,kolommen</w:t>
+      </w:r>
       <w:r>
         <w:rPr>
           <w:rFonts w:ascii="Consolas" w:hAnsi="Consolas"/>
@@ -5228,7 +4869,7 @@
             <w:tcW w:w="1812" w:type="dxa"/>
           </w:tcPr>
           <w:p>
-            <w:commentRangeStart w:id="24"/>
+            <w:commentRangeStart w:id="28"/>
             <w:r>
               <w:t>Mark</w:t>
             </w:r>
@@ -5272,12 +4913,12 @@
             <w:r>
               <w:t>128</w:t>
             </w:r>
-            <w:commentRangeEnd w:id="24"/>
+            <w:commentRangeEnd w:id="28"/>
             <w:r>
               <w:rPr>
                 <w:rStyle w:val="Verwijzingopmerking"/>
               </w:rPr>
-              <w:commentReference w:id="24"/>
+              <w:commentReference w:id="28"/>
             </w:r>
           </w:p>
         </w:tc>
@@ -5471,23 +5112,7 @@
     </w:p>
     <w:p>
       <w:r>
-        <w:t xml:space="preserve">Kopieer de onderstaande code naar je </w:t>
-      </w:r>
-      <w:proofErr w:type="spellStart"/>
-      <w:r>
-        <w:t>command</w:t>
-      </w:r>
-      <w:proofErr w:type="spellEnd"/>
-      <w:r>
-        <w:t xml:space="preserve"> </w:t>
-      </w:r>
-      <w:proofErr w:type="spellStart"/>
-      <w:r>
-        <w:t>window</w:t>
-      </w:r>
-      <w:proofErr w:type="spellEnd"/>
-      <w:r>
-        <w:t xml:space="preserve"> en je hebt dezelfde matrix.</w:t>
+        <w:t>Kopieer de onderstaande code naar je command window en je hebt dezelfde matrix.</w:t>
       </w:r>
     </w:p>
     <w:p>
@@ -5506,39 +5131,15 @@
     </w:p>
     <w:p>
       <w:r>
-        <w:t xml:space="preserve">Nu willen we het gemiddelde van de proefpersoon berekenen over de vier metingen. Dit kan je doen door twee </w:t>
-      </w:r>
-      <w:proofErr w:type="spellStart"/>
-      <w:r>
-        <w:t>inputs</w:t>
-      </w:r>
-      <w:proofErr w:type="spellEnd"/>
-      <w:r>
-        <w:t xml:space="preserve"> te geven aan de functie</w:t>
-      </w:r>
-      <w:r>
-        <w:t xml:space="preserve"> </w:t>
-      </w:r>
-      <w:proofErr w:type="spellStart"/>
-      <w:r>
-        <w:t>mean</w:t>
-      </w:r>
-      <w:proofErr w:type="spellEnd"/>
-      <w:r>
-        <w:t>(input1,input2) dat wordt als volgt</w:t>
-      </w:r>
-      <w:r>
-        <w:t xml:space="preserve"> </w:t>
-      </w:r>
-      <w:proofErr w:type="spellStart"/>
-      <w:r>
-        <w:t>mean</w:t>
-      </w:r>
-      <w:proofErr w:type="spellEnd"/>
-      <w:r>
-        <w:t xml:space="preserve">(A,2). Je geeft hierin nu de matrix </w:t>
-      </w:r>
-      <w:del w:id="25" w:author="Gebruiker" w:date="2017-10-02T18:01:00Z">
+        <w:t>Nu willen we het gemiddelde van de proefpersoon berekenen over de vier metingen. Dit kan je doen door twee inputs te geven aan de functie</w:t>
+      </w:r>
+      <w:r>
+        <w:t xml:space="preserve"> mean(input1,input2) dat wordt als volgt</w:t>
+      </w:r>
+      <w:r>
+        <w:t xml:space="preserve"> mean(A,2). Je geeft hierin nu de matrix </w:t>
+      </w:r>
+      <w:del w:id="29" w:author="Gebruiker" w:date="2017-10-02T18:01:00Z">
         <w:r>
           <w:delText>mee</w:delText>
         </w:r>
@@ -5549,7 +5150,7 @@
           <w:delText>(A)</w:delText>
         </w:r>
       </w:del>
-      <w:ins w:id="26" w:author="Gebruiker" w:date="2017-10-02T18:01:00Z">
+      <w:ins w:id="30" w:author="Gebruiker" w:date="2017-10-02T18:01:00Z">
         <w:r>
           <w:t>A mee</w:t>
         </w:r>
@@ -5557,7 +5158,7 @@
       <w:r>
         <w:t xml:space="preserve"> en met d</w:t>
       </w:r>
-      <w:ins w:id="27" w:author="Gebruiker" w:date="2017-10-02T18:02:00Z">
+      <w:ins w:id="31" w:author="Gebruiker" w:date="2017-10-02T18:02:00Z">
         <w:r>
           <w:t>i</w:t>
         </w:r>
@@ -5568,7 +5169,7 @@
       <w:r>
         <w:t>aan dat je de tweede dimensie wilt hebben</w:t>
       </w:r>
-      <w:del w:id="28" w:author="Gebruiker" w:date="2017-10-02T18:02:00Z">
+      <w:del w:id="32" w:author="Gebruiker" w:date="2017-10-02T18:02:00Z">
         <w:r>
           <w:delText>,</w:delText>
         </w:r>
@@ -5641,21 +5242,8 @@
       <w:r>
         <w:t xml:space="preserve"> </w:t>
       </w:r>
-      <w:proofErr w:type="spellStart"/>
-      <w:r>
-        <w:t>mean</w:t>
-      </w:r>
-      <w:proofErr w:type="spellEnd"/>
-      <w:r>
-        <w:t xml:space="preserve">(A,2) maar met </w:t>
-      </w:r>
-      <w:proofErr w:type="spellStart"/>
-      <w:r>
-        <w:t>mean</w:t>
-      </w:r>
-      <w:proofErr w:type="spellEnd"/>
-      <w:r>
-        <w:t xml:space="preserve">(A,1). </w:t>
+      <w:r>
+        <w:t xml:space="preserve">mean(A,2) maar met mean(A,1). </w:t>
       </w:r>
       <w:r>
         <w:t>Dus over de eerste dimensie en dit zijn de rijen. Voer dit commando uit. Wat zie je?</w:t>
@@ -5664,14 +5252,14 @@
     <w:p>
       <w:pPr>
         <w:rPr>
-          <w:del w:id="29" w:author="Gebruiker" w:date="2017-10-02T18:02:00Z"/>
-        </w:rPr>
-      </w:pPr>
-    </w:p>
-    <w:p>
-      <w:pPr>
-        <w:rPr>
-          <w:del w:id="30" w:author="Gebruiker" w:date="2017-10-02T18:02:00Z"/>
+          <w:del w:id="33" w:author="Gebruiker" w:date="2017-10-02T18:02:00Z"/>
+        </w:rPr>
+      </w:pPr>
+    </w:p>
+    <w:p>
+      <w:pPr>
+        <w:rPr>
+          <w:del w:id="34" w:author="Gebruiker" w:date="2017-10-02T18:02:00Z"/>
         </w:rPr>
       </w:pPr>
     </w:p>
@@ -5680,15 +5268,7 @@
         <w:t xml:space="preserve">Stel we willen de </w:t>
       </w:r>
       <w:r>
-        <w:t xml:space="preserve">bloedrukmetingen mooi op volgorde zetten per proefpersoon. Hiervoor heeft Matlab ook een ingebouwde functie namelijk </w:t>
-      </w:r>
-      <w:proofErr w:type="spellStart"/>
-      <w:r>
-        <w:t>sort</w:t>
-      </w:r>
-      <w:proofErr w:type="spellEnd"/>
-      <w:r>
-        <w:t>.</w:t>
+        <w:t>bloedrukmetingen mooi op volgorde zetten per proefpersoon. Hiervoor heeft Matlab ook een ingebouwde functie namelijk sort.</w:t>
       </w:r>
     </w:p>
     <w:p>
@@ -5700,7 +5280,7 @@
       <w:pPr>
         <w:jc w:val="center"/>
       </w:pPr>
-      <w:commentRangeStart w:id="31"/>
+      <w:commentRangeStart w:id="35"/>
       <w:r>
         <w:rPr>
           <w:noProof/>
@@ -5742,25 +5322,17 @@
           </wp:inline>
         </w:drawing>
       </w:r>
-      <w:commentRangeEnd w:id="31"/>
+      <w:commentRangeEnd w:id="35"/>
       <w:r>
         <w:rPr>
           <w:rStyle w:val="Verwijzingopmerking"/>
         </w:rPr>
-        <w:commentReference w:id="31"/>
-      </w:r>
-    </w:p>
-    <w:p>
-      <w:r>
-        <w:t xml:space="preserve">Je geeft nu zelfs drie </w:t>
-      </w:r>
-      <w:proofErr w:type="spellStart"/>
-      <w:r>
-        <w:t>inputs</w:t>
-      </w:r>
-      <w:proofErr w:type="spellEnd"/>
-      <w:r>
-        <w:t xml:space="preserve"> mee aan de functie. Namelijk je matrix, de dimensie en een string waarmee je zegt oplopend. </w:t>
+        <w:commentReference w:id="35"/>
+      </w:r>
+    </w:p>
+    <w:p>
+      <w:r>
+        <w:t xml:space="preserve">Je geeft nu zelfs drie inputs mee aan de functie. Namelijk je matrix, de dimensie en een string waarmee je zegt oplopend. </w:t>
       </w:r>
     </w:p>
     <w:p>
@@ -5814,21 +5386,16 @@
         <w:lastRenderedPageBreak/>
         <w:t>Je ziet nu dat de metingen mooi oplopen per proefpersoon. Probeer het ook eens met ‘</w:t>
       </w:r>
-      <w:commentRangeStart w:id="32"/>
-      <w:proofErr w:type="spellStart"/>
-      <w:r>
-        <w:t>decend</w:t>
-      </w:r>
-      <w:proofErr w:type="spellEnd"/>
-      <w:r>
-        <w:t xml:space="preserve">’ </w:t>
-      </w:r>
-      <w:commentRangeEnd w:id="32"/>
+      <w:commentRangeStart w:id="36"/>
+      <w:r>
+        <w:t xml:space="preserve">decend’ </w:t>
+      </w:r>
+      <w:commentRangeEnd w:id="36"/>
       <w:r>
         <w:rPr>
           <w:rStyle w:val="Verwijzingopmerking"/>
         </w:rPr>
-        <w:commentReference w:id="32"/>
+        <w:commentReference w:id="36"/>
       </w:r>
       <w:r>
         <w:t>wat zie je nu?</w:t>
@@ -5906,101 +5473,23 @@
                           </w:p>
                           <w:p>
                             <w:r>
-                              <w:t xml:space="preserve">Vorige week heb je al gelezen over de help functie, maar omdat die zo belangrijk is herhalen we het hier nog een keer! Dit doen we omdat er zoveel functies zijn kunnen we nooit helemaal onthouden wat voor </w:t>
-                            </w:r>
-                            <w:proofErr w:type="spellStart"/>
-                            <w:r>
-                              <w:t>inputs</w:t>
-                            </w:r>
-                            <w:proofErr w:type="spellEnd"/>
-                            <w:r>
-                              <w:t xml:space="preserve"> en </w:t>
-                            </w:r>
-                            <w:proofErr w:type="spellStart"/>
-                            <w:r>
-                              <w:t>outputs</w:t>
-                            </w:r>
-                            <w:proofErr w:type="spellEnd"/>
-                            <w:r>
-                              <w:t xml:space="preserve"> er zijn. Daarom maken we gebruik van de help functie. </w:t>
+                              <w:t xml:space="preserve">Vorige week heb je al gelezen over de help functie, maar omdat die zo belangrijk is herhalen we het hier nog een keer! Dit doen we omdat er zoveel functies zijn kunnen we nooit helemaal onthouden wat voor inputs en outputs er zijn. Daarom maken we gebruik van de help functie. </w:t>
                             </w:r>
                           </w:p>
                           <w:p>
                             <w:r>
-                              <w:t xml:space="preserve">Voer maar eens in je </w:t>
-                            </w:r>
-                            <w:proofErr w:type="spellStart"/>
-                            <w:r>
-                              <w:t>command</w:t>
-                            </w:r>
-                            <w:proofErr w:type="spellEnd"/>
-                            <w:r>
-                              <w:t xml:space="preserve"> </w:t>
-                            </w:r>
-                            <w:proofErr w:type="spellStart"/>
-                            <w:r>
-                              <w:t>window</w:t>
-                            </w:r>
-                            <w:proofErr w:type="spellEnd"/>
-                            <w:r>
-                              <w:t xml:space="preserve">: </w:t>
+                              <w:t xml:space="preserve">Voer maar eens in je command window: </w:t>
                             </w:r>
                             <w:r>
                               <w:rPr>
                                 <w:b/>
                               </w:rPr>
-                              <w:t xml:space="preserve">help </w:t>
-                            </w:r>
-                            <w:proofErr w:type="spellStart"/>
-                            <w:r>
-                              <w:rPr>
-                                <w:b/>
-                              </w:rPr>
-                              <w:t>mean</w:t>
-                            </w:r>
-                            <w:proofErr w:type="spellEnd"/>
-                            <w:r>
-                              <w:rPr>
-                                <w:b/>
-                              </w:rPr>
-                              <w:t xml:space="preserve"> </w:t>
+                              <w:t xml:space="preserve">help mean </w:t>
                             </w:r>
                           </w:p>
                           <w:p>
                             <w:r>
-                              <w:t xml:space="preserve">Er verschijnt nu een hele uitleg wat de input en </w:t>
-                            </w:r>
-                            <w:proofErr w:type="spellStart"/>
-                            <w:r>
-                              <w:t>outputs</w:t>
-                            </w:r>
-                            <w:proofErr w:type="spellEnd"/>
-                            <w:r>
-                              <w:t xml:space="preserve"> zijn van de functie. Om het wat overzichtelijker te maken kan je op </w:t>
-                            </w:r>
-                            <w:proofErr w:type="spellStart"/>
-                            <w:r>
-                              <w:t>reference</w:t>
-                            </w:r>
-                            <w:proofErr w:type="spellEnd"/>
-                            <w:r>
-                              <w:t xml:space="preserve"> page </w:t>
-                            </w:r>
-                            <w:proofErr w:type="spellStart"/>
-                            <w:r>
-                              <w:t>for</w:t>
-                            </w:r>
-                            <w:proofErr w:type="spellEnd"/>
-                            <w:r>
-                              <w:t xml:space="preserve"> </w:t>
-                            </w:r>
-                            <w:proofErr w:type="spellStart"/>
-                            <w:r>
-                              <w:t>mean</w:t>
-                            </w:r>
-                            <w:proofErr w:type="spellEnd"/>
-                            <w:r>
-                              <w:t xml:space="preserve"> klikken onderaan.</w:t>
+                              <w:t>Er verschijnt nu een hele uitleg wat de input en outputs zijn van de functie. Om het wat overzichtelijker te maken kan je op reference page for mean klikken onderaan.</w:t>
                             </w:r>
                           </w:p>
                           <w:p>
@@ -6055,44 +5544,12 @@
                               <w:jc w:val="center"/>
                             </w:pPr>
                             <w:r>
-                              <w:t xml:space="preserve">Dit kan je voor elke functie doen, de help functie is je grootste vriend, ook al is het soms lastig te lezen in het </w:t>
-                            </w:r>
-                            <w:proofErr w:type="spellStart"/>
-                            <w:r>
-                              <w:t>engels</w:t>
-                            </w:r>
-                            <w:proofErr w:type="spellEnd"/>
-                            <w:r>
-                              <w:t>.</w:t>
+                              <w:t>Dit kan je voor elke functie doen, de help functie is je grootste vriend, ook al is het soms lastig te lezen in het engels.</w:t>
                             </w:r>
                           </w:p>
                           <w:p>
                             <w:r>
-                              <w:t xml:space="preserve">Weet je nog hoe je deze </w:t>
-                            </w:r>
-                            <w:proofErr w:type="spellStart"/>
-                            <w:r>
-                              <w:t>reference</w:t>
-                            </w:r>
-                            <w:proofErr w:type="spellEnd"/>
-                            <w:r>
-                              <w:t xml:space="preserve"> page ook kan openen uit je </w:t>
-                            </w:r>
-                            <w:proofErr w:type="spellStart"/>
-                            <w:r>
-                              <w:t>command</w:t>
-                            </w:r>
-                            <w:proofErr w:type="spellEnd"/>
-                            <w:r>
-                              <w:t xml:space="preserve"> </w:t>
-                            </w:r>
-                            <w:proofErr w:type="spellStart"/>
-                            <w:r>
-                              <w:t>window</w:t>
-                            </w:r>
-                            <w:proofErr w:type="spellEnd"/>
-                            <w:r>
-                              <w:t xml:space="preserve">? </w:t>
+                              <w:t xml:space="preserve">Weet je nog hoe je deze reference page ook kan openen uit je command window? </w:t>
                             </w:r>
                           </w:p>
                           <w:p>
@@ -6106,30 +5563,8 @@
                               <w:rPr>
                                 <w:b/>
                               </w:rPr>
-                              <w:t xml:space="preserve"> </w:t>
+                              <w:t xml:space="preserve"> doc mean</w:t>
                             </w:r>
-                            <w:proofErr w:type="spellStart"/>
-                            <w:r>
-                              <w:rPr>
-                                <w:b/>
-                              </w:rPr>
-                              <w:t>doc</w:t>
-                            </w:r>
-                            <w:proofErr w:type="spellEnd"/>
-                            <w:r>
-                              <w:rPr>
-                                <w:b/>
-                              </w:rPr>
-                              <w:t xml:space="preserve"> </w:t>
-                            </w:r>
-                            <w:proofErr w:type="spellStart"/>
-                            <w:r>
-                              <w:rPr>
-                                <w:b/>
-                              </w:rPr>
-                              <w:t>mean</w:t>
-                            </w:r>
-                            <w:proofErr w:type="spellEnd"/>
                           </w:p>
                           <w:p>
                             <w:pPr>
@@ -6296,7 +5731,7 @@
                                     <pic:cNvPicPr/>
                                   </pic:nvPicPr>
                                   <pic:blipFill>
-                                    <a:blip r:embed="rId20"/>
+                                    <a:blip r:embed="rId21"/>
                                     <a:stretch>
                                       <a:fillRect/>
                                     </a:stretch>
@@ -6427,15 +5862,15 @@
         </w:rPr>
         <w:br w:type="page"/>
       </w:r>
-      <w:bookmarkStart w:id="33" w:name="_Toc494730394"/>
+      <w:bookmarkStart w:id="37" w:name="_Toc494730394"/>
       <w:r>
         <w:lastRenderedPageBreak/>
         <w:t>Vragen en opdrachten</w:t>
       </w:r>
-      <w:bookmarkEnd w:id="33"/>
-    </w:p>
-    <w:p>
-      <w:commentRangeStart w:id="34"/>
+      <w:bookmarkEnd w:id="37"/>
+    </w:p>
+    <w:p>
+      <w:commentRangeStart w:id="38"/>
       <w:r>
         <w:t>Beantwoorde de volgende vragen met juist of onjuist:</w:t>
       </w:r>
@@ -6453,21 +5888,7 @@
         <w:rPr>
           <w:rFonts w:ascii="Calibri" w:hAnsi="Calibri" w:cs="Cordia New"/>
         </w:rPr>
-        <w:t xml:space="preserve">Een functie kan meerdere </w:t>
-      </w:r>
-      <w:proofErr w:type="spellStart"/>
-      <w:r>
-        <w:rPr>
-          <w:rFonts w:ascii="Calibri" w:hAnsi="Calibri" w:cs="Cordia New"/>
-        </w:rPr>
-        <w:t>inputs</w:t>
-      </w:r>
-      <w:proofErr w:type="spellEnd"/>
-      <w:r>
-        <w:rPr>
-          <w:rFonts w:ascii="Calibri" w:hAnsi="Calibri" w:cs="Cordia New"/>
-        </w:rPr>
-        <w:t xml:space="preserve"> hebben.</w:t>
+        <w:t>Een functie kan meerdere inputs hebben.</w:t>
       </w:r>
     </w:p>
     <w:p>
@@ -6483,21 +5904,7 @@
         <w:rPr>
           <w:rFonts w:ascii="Calibri" w:hAnsi="Calibri" w:cs="Cordia New"/>
         </w:rPr>
-        <w:t>Wanneer je een index wilt oproepen van een Matrix gebruik je: A(</w:t>
-      </w:r>
-      <w:proofErr w:type="spellStart"/>
-      <w:r>
-        <w:rPr>
-          <w:rFonts w:ascii="Calibri" w:hAnsi="Calibri" w:cs="Cordia New"/>
-        </w:rPr>
-        <w:t>kolommen,rijen</w:t>
-      </w:r>
-      <w:proofErr w:type="spellEnd"/>
-      <w:r>
-        <w:rPr>
-          <w:rFonts w:ascii="Calibri" w:hAnsi="Calibri" w:cs="Cordia New"/>
-        </w:rPr>
-        <w:t>)</w:t>
+        <w:t>Wanneer je een index wilt oproepen van een Matrix gebruik je: A(kolommen,rijen)</w:t>
       </w:r>
     </w:p>
     <w:p>
@@ -6510,15 +5917,7 @@
         <w:spacing w:after="200" w:line="252" w:lineRule="auto"/>
       </w:pPr>
       <w:r>
-        <w:t xml:space="preserve">Een functie kan verschillende </w:t>
-      </w:r>
-      <w:proofErr w:type="spellStart"/>
-      <w:r>
-        <w:t>inputs</w:t>
-      </w:r>
-      <w:proofErr w:type="spellEnd"/>
-      <w:r>
-        <w:t xml:space="preserve"> hebben, op dezelfde plek waarmee je hem aanroept.</w:t>
+        <w:t>Een functie kan verschillende inputs hebben, op dezelfde plek waarmee je hem aanroept.</w:t>
       </w:r>
     </w:p>
     <w:p>
@@ -6567,12 +5966,12 @@
       <w:r>
         <w:t>Hieronder zie je een Matrix hoeveel rijen en kolommen heeft deze matrix?</w:t>
       </w:r>
-      <w:commentRangeEnd w:id="34"/>
+      <w:commentRangeEnd w:id="38"/>
       <w:r>
         <w:rPr>
           <w:rStyle w:val="Verwijzingopmerking"/>
         </w:rPr>
-        <w:commentReference w:id="34"/>
+        <w:commentReference w:id="38"/>
       </w:r>
     </w:p>
     <w:p>
@@ -6608,7 +6007,7 @@
                     <pic:cNvPicPr/>
                   </pic:nvPicPr>
                   <pic:blipFill>
-                    <a:blip r:embed="rId21"/>
+                    <a:blip r:embed="rId22"/>
                     <a:stretch>
                       <a:fillRect/>
                     </a:stretch>
@@ -6639,11 +6038,11 @@
       <w:pPr>
         <w:pStyle w:val="Kop2"/>
       </w:pPr>
-      <w:bookmarkStart w:id="35" w:name="_Toc494730395"/>
+      <w:bookmarkStart w:id="39" w:name="_Toc494730395"/>
       <w:r>
         <w:t>Antwoorden en uitwerkingen</w:t>
       </w:r>
-      <w:bookmarkEnd w:id="35"/>
+      <w:bookmarkEnd w:id="39"/>
     </w:p>
     <w:p>
       <w:pPr>
@@ -6707,15 +6106,7 @@
         </w:numPr>
       </w:pPr>
       <w:r>
-        <w:t xml:space="preserve">Dan neemt de functie gewoon de default voor deze </w:t>
-      </w:r>
-      <w:proofErr w:type="spellStart"/>
-      <w:r>
-        <w:t>inputs</w:t>
-      </w:r>
-      <w:proofErr w:type="spellEnd"/>
-      <w:r>
-        <w:t xml:space="preserve">. </w:t>
+        <w:t xml:space="preserve">Dan neemt de functie gewoon de default voor deze inputs. </w:t>
       </w:r>
     </w:p>
     <w:p>
@@ -6757,27 +6148,27 @@
       <w:pPr>
         <w:pStyle w:val="Kop1"/>
       </w:pPr>
-      <w:bookmarkStart w:id="36" w:name="_Toc494730396"/>
+      <w:bookmarkStart w:id="40" w:name="_Toc494730396"/>
       <w:r>
         <w:lastRenderedPageBreak/>
         <w:t>Ingewikkeldere functies maken</w:t>
       </w:r>
-      <w:bookmarkEnd w:id="36"/>
+      <w:bookmarkEnd w:id="40"/>
       <w:r>
         <w:t xml:space="preserve"> </w:t>
       </w:r>
     </w:p>
     <w:p>
-      <w:commentRangeStart w:id="37"/>
+      <w:commentRangeStart w:id="41"/>
       <w:r>
         <w:t>We hebben vorige week al een functie gemaakt</w:t>
       </w:r>
-      <w:commentRangeEnd w:id="37"/>
+      <w:commentRangeEnd w:id="41"/>
       <w:r>
         <w:rPr>
           <w:rStyle w:val="Verwijzingopmerking"/>
         </w:rPr>
-        <w:commentReference w:id="37"/>
+        <w:commentReference w:id="41"/>
       </w:r>
       <w:r>
         <w:t xml:space="preserve">, maar </w:t>
@@ -6789,29 +6180,13 @@
         <w:t xml:space="preserve">We hebben net geleerd dat een functie </w:t>
       </w:r>
       <w:r>
-        <w:t xml:space="preserve">namelijk meerdere </w:t>
-      </w:r>
-      <w:proofErr w:type="spellStart"/>
-      <w:r>
-        <w:t>inputs</w:t>
-      </w:r>
-      <w:proofErr w:type="spellEnd"/>
-      <w:r>
-        <w:t xml:space="preserve"> en meerder</w:t>
+        <w:t>namelijk meerdere inputs en meerder</w:t>
       </w:r>
       <w:r>
         <w:t>e</w:t>
       </w:r>
       <w:r>
-        <w:t xml:space="preserve"> </w:t>
-      </w:r>
-      <w:proofErr w:type="spellStart"/>
-      <w:r>
-        <w:t>outputs</w:t>
-      </w:r>
-      <w:proofErr w:type="spellEnd"/>
-      <w:r>
-        <w:t xml:space="preserve"> kan hebben. </w:t>
+        <w:t xml:space="preserve"> outputs kan hebben. </w:t>
       </w:r>
     </w:p>
     <w:p>
@@ -6819,15 +6194,7 @@
         <w:t>Met</w:t>
       </w:r>
       <w:r>
-        <w:t xml:space="preserve"> </w:t>
-      </w:r>
-      <w:proofErr w:type="spellStart"/>
-      <w:r>
-        <w:t>Kinovea</w:t>
-      </w:r>
-      <w:proofErr w:type="spellEnd"/>
-      <w:r>
-        <w:t xml:space="preserve"> kan je de kniehoek berekenen van een fietser. </w:t>
+        <w:t xml:space="preserve"> Kinovea kan je de kniehoek berekenen van een fietser. </w:t>
       </w:r>
       <w:r>
         <w:t xml:space="preserve">We gaan nu een functie maken </w:t>
@@ -6839,49 +6206,26 @@
         <w:t xml:space="preserve"> in graden en</w:t>
       </w:r>
       <w:r>
-        <w:t xml:space="preserve"> je output data is je </w:t>
-      </w:r>
-      <w:proofErr w:type="spellStart"/>
-      <w:r>
-        <w:t>gemiddelde</w:t>
-      </w:r>
-      <w:r>
-        <w:t>Kniehoek</w:t>
-      </w:r>
-      <w:proofErr w:type="spellEnd"/>
-      <w:r>
-        <w:t xml:space="preserve">, </w:t>
-      </w:r>
-      <w:proofErr w:type="spellStart"/>
+        <w:t xml:space="preserve"> je output data is je gemiddelde</w:t>
+      </w:r>
+      <w:r>
+        <w:t>Kniehoek, m</w:t>
+      </w:r>
+      <w:r>
+        <w:t xml:space="preserve">ediaanKniehoek, </w:t>
+      </w:r>
       <w:r>
         <w:t>m</w:t>
       </w:r>
       <w:r>
-        <w:t>ediaanKniehoek</w:t>
-      </w:r>
-      <w:proofErr w:type="spellEnd"/>
-      <w:r>
-        <w:t xml:space="preserve">, </w:t>
-      </w:r>
-      <w:proofErr w:type="spellStart"/>
+        <w:t xml:space="preserve">axKniehoek en </w:t>
+      </w:r>
       <w:r>
         <w:t>m</w:t>
       </w:r>
       <w:r>
-        <w:t>axKniehoek</w:t>
-      </w:r>
-      <w:proofErr w:type="spellEnd"/>
-      <w:r>
-        <w:t xml:space="preserve"> en </w:t>
-      </w:r>
-      <w:proofErr w:type="spellStart"/>
-      <w:r>
-        <w:t>m</w:t>
-      </w:r>
-      <w:r>
         <w:t>inKniehoek</w:t>
       </w:r>
-      <w:proofErr w:type="spellEnd"/>
       <w:r>
         <w:t xml:space="preserve"> in graden</w:t>
       </w:r>
@@ -6977,7 +6321,7 @@
                     <pic:cNvPicPr/>
                   </pic:nvPicPr>
                   <pic:blipFill>
-                    <a:blip r:embed="rId22">
+                    <a:blip r:embed="rId23">
                       <a:extLst>
                         <a:ext uri="{28A0092B-C50C-407E-A947-70E740481C1C}">
                           <a14:useLocalDpi xmlns:a14="http://schemas.microsoft.com/office/drawing/2010/main" val="0"/>
@@ -7031,16 +6375,8 @@
         <w:rPr>
           <w:b/>
         </w:rPr>
-        <w:t xml:space="preserve">met de naam </w:t>
-      </w:r>
-      <w:proofErr w:type="spellStart"/>
-      <w:r>
-        <w:rPr>
-          <w:b/>
-        </w:rPr>
-        <w:t>KniehoekUitkomsten.m</w:t>
-      </w:r>
-      <w:proofErr w:type="spellEnd"/>
+        <w:t>met de naam KniehoekUitkomsten.m</w:t>
+      </w:r>
       <w:r>
         <w:rPr>
           <w:b/>
@@ -7062,23 +6398,7 @@
           <w:sz w:val="20"/>
           <w:szCs w:val="20"/>
         </w:rPr>
-        <w:t xml:space="preserve">(Weet je niet meer hoe je een functie aanmaakt lees dit dan nog eens terug in de reader </w:t>
-      </w:r>
-      <w:proofErr w:type="spellStart"/>
-      <w:r>
-        <w:rPr>
-          <w:sz w:val="20"/>
-          <w:szCs w:val="20"/>
-        </w:rPr>
-        <w:t>wk</w:t>
-      </w:r>
-      <w:proofErr w:type="spellEnd"/>
-      <w:r>
-        <w:rPr>
-          <w:sz w:val="20"/>
-          <w:szCs w:val="20"/>
-        </w:rPr>
-        <w:t xml:space="preserve"> 1.2.)</w:t>
+        <w:t>(Weet je niet meer hoe je een functie aanmaakt lees dit dan nog eens terug in de reader wk 1.2.)</w:t>
       </w:r>
     </w:p>
     <w:p>
@@ -7097,7 +6417,7 @@
       </w:r>
     </w:p>
     <w:p>
-      <w:commentRangeStart w:id="38"/>
+      <w:commentRangeStart w:id="42"/>
       <w:r>
         <w:rPr>
           <w:noProof/>
@@ -7108,164 +6428,6 @@
             <wp:extent cx="5760720" cy="977265"/>
             <wp:effectExtent l="0" t="0" r="5080" b="0"/>
             <wp:docPr id="12" name="Picture 12"/>
-            <wp:cNvGraphicFramePr>
-              <a:graphicFrameLocks xmlns:a="http://schemas.openxmlformats.org/drawingml/2006/main" noChangeAspect="1"/>
-            </wp:cNvGraphicFramePr>
-            <a:graphic xmlns:a="http://schemas.openxmlformats.org/drawingml/2006/main">
-              <a:graphicData uri="http://schemas.openxmlformats.org/drawingml/2006/picture">
-                <pic:pic xmlns:pic="http://schemas.openxmlformats.org/drawingml/2006/picture">
-                  <pic:nvPicPr>
-                    <pic:cNvPr id="1" name=""/>
-                    <pic:cNvPicPr/>
-                  </pic:nvPicPr>
-                  <pic:blipFill>
-                    <a:blip r:embed="rId23"/>
-                    <a:stretch>
-                      <a:fillRect/>
-                    </a:stretch>
-                  </pic:blipFill>
-                  <pic:spPr>
-                    <a:xfrm>
-                      <a:off x="0" y="0"/>
-                      <a:ext cx="5760720" cy="977265"/>
-                    </a:xfrm>
-                    <a:prstGeom prst="rect">
-                      <a:avLst/>
-                    </a:prstGeom>
-                  </pic:spPr>
-                </pic:pic>
-              </a:graphicData>
-            </a:graphic>
-          </wp:inline>
-        </w:drawing>
-      </w:r>
-      <w:commentRangeEnd w:id="38"/>
-      <w:r>
-        <w:rPr>
-          <w:rStyle w:val="Verwijzingopmerking"/>
-        </w:rPr>
-        <w:commentReference w:id="38"/>
-      </w:r>
-    </w:p>
-    <w:p>
-      <w:pPr>
-        <w:pStyle w:val="Lijstalinea"/>
-        <w:numPr>
-          <w:ilvl w:val="1"/>
-          <w:numId w:val="1"/>
-        </w:numPr>
-      </w:pPr>
-      <w:r>
-        <w:rPr>
-          <w:b/>
-        </w:rPr>
-        <w:t xml:space="preserve">Voeg nu de code toe om de mediaan, maximale kniehoek en minimale kniehoek te berekenen toe. </w:t>
-      </w:r>
-    </w:p>
-    <w:p>
-      <w:pPr>
-        <w:pStyle w:val="Lijstalinea"/>
-        <w:numPr>
-          <w:ilvl w:val="1"/>
-          <w:numId w:val="1"/>
-        </w:numPr>
-      </w:pPr>
-      <w:r>
-        <w:rPr>
-          <w:b/>
-        </w:rPr>
-        <w:t xml:space="preserve">Open het bestand </w:t>
-      </w:r>
-      <w:proofErr w:type="spellStart"/>
-      <w:r>
-        <w:rPr>
-          <w:b/>
-        </w:rPr>
-        <w:t>fietsenkniehoek.mat</w:t>
-      </w:r>
-      <w:proofErr w:type="spellEnd"/>
-      <w:r>
-        <w:rPr>
-          <w:b/>
-        </w:rPr>
-        <w:t xml:space="preserve"> of sleep deze naar je </w:t>
-      </w:r>
-      <w:proofErr w:type="spellStart"/>
-      <w:r>
-        <w:rPr>
-          <w:b/>
-        </w:rPr>
-        <w:t>workspace</w:t>
-      </w:r>
-      <w:proofErr w:type="spellEnd"/>
-      <w:r>
-        <w:rPr>
-          <w:b/>
-        </w:rPr>
-        <w:t>. Hierin staat de variabele kniehoek en deze is gegeven in graden.</w:t>
-      </w:r>
-    </w:p>
-    <w:p>
-      <w:pPr>
-        <w:pStyle w:val="Lijstalinea"/>
-        <w:numPr>
-          <w:ilvl w:val="1"/>
-          <w:numId w:val="1"/>
-        </w:numPr>
-      </w:pPr>
-      <w:r>
-        <w:rPr>
-          <w:b/>
-        </w:rPr>
-        <w:t xml:space="preserve">Roep nu je functie aan in je </w:t>
-      </w:r>
-      <w:proofErr w:type="spellStart"/>
-      <w:r>
-        <w:rPr>
-          <w:b/>
-        </w:rPr>
-        <w:t>command</w:t>
-      </w:r>
-      <w:proofErr w:type="spellEnd"/>
-      <w:r>
-        <w:rPr>
-          <w:b/>
-        </w:rPr>
-        <w:t xml:space="preserve"> </w:t>
-      </w:r>
-      <w:proofErr w:type="spellStart"/>
-      <w:r>
-        <w:rPr>
-          <w:b/>
-        </w:rPr>
-        <w:t>window</w:t>
-      </w:r>
-      <w:proofErr w:type="spellEnd"/>
-      <w:r>
-        <w:rPr>
-          <w:b/>
-        </w:rPr>
-        <w:t>, komen je antwoorden overeen met hieronder? Zo ja, dan heb je het goed gedaan, anders moet je je functie nog aanpassen</w:t>
-      </w:r>
-    </w:p>
-    <w:p>
-      <w:pPr>
-        <w:pStyle w:val="Lijstalinea"/>
-        <w:ind w:left="1080"/>
-        <w:jc w:val="center"/>
-      </w:pPr>
-      <w:r>
-        <w:rPr>
-          <w:b/>
-          <w:noProof/>
-          <w:lang w:eastAsia="nl-NL"/>
-        </w:rPr>
-        <w:lastRenderedPageBreak/>
-        <w:drawing>
-          <wp:inline distT="0" distB="0" distL="0" distR="0" wp14:anchorId="245AA880" wp14:editId="44FF027A">
-            <wp:extent cx="1841500" cy="1524000"/>
-            <wp:effectExtent l="0" t="0" r="12700" b="0"/>
-            <wp:docPr id="17" name="Picture 17"/>
             <wp:cNvGraphicFramePr>
               <a:graphicFrameLocks xmlns:a="http://schemas.openxmlformats.org/drawingml/2006/main" noChangeAspect="1"/>
             </wp:cNvGraphicFramePr>
@@ -7285,6 +6447,114 @@
                   <pic:spPr>
                     <a:xfrm>
                       <a:off x="0" y="0"/>
+                      <a:ext cx="5760720" cy="977265"/>
+                    </a:xfrm>
+                    <a:prstGeom prst="rect">
+                      <a:avLst/>
+                    </a:prstGeom>
+                  </pic:spPr>
+                </pic:pic>
+              </a:graphicData>
+            </a:graphic>
+          </wp:inline>
+        </w:drawing>
+      </w:r>
+      <w:commentRangeEnd w:id="42"/>
+      <w:r>
+        <w:rPr>
+          <w:rStyle w:val="Verwijzingopmerking"/>
+        </w:rPr>
+        <w:commentReference w:id="42"/>
+      </w:r>
+    </w:p>
+    <w:p>
+      <w:pPr>
+        <w:pStyle w:val="Lijstalinea"/>
+        <w:numPr>
+          <w:ilvl w:val="1"/>
+          <w:numId w:val="1"/>
+        </w:numPr>
+      </w:pPr>
+      <w:r>
+        <w:rPr>
+          <w:b/>
+        </w:rPr>
+        <w:t xml:space="preserve">Voeg nu de code toe om de mediaan, maximale kniehoek en minimale kniehoek te berekenen toe. </w:t>
+      </w:r>
+    </w:p>
+    <w:p>
+      <w:pPr>
+        <w:pStyle w:val="Lijstalinea"/>
+        <w:numPr>
+          <w:ilvl w:val="1"/>
+          <w:numId w:val="1"/>
+        </w:numPr>
+      </w:pPr>
+      <w:r>
+        <w:rPr>
+          <w:b/>
+        </w:rPr>
+        <w:t>Open het bestand fietsenkniehoek.mat of sleep deze naar je workspace. Hierin staat de variabele kniehoek en deze is gegeven in graden.</w:t>
+      </w:r>
+    </w:p>
+    <w:p>
+      <w:pPr>
+        <w:pStyle w:val="Lijstalinea"/>
+        <w:numPr>
+          <w:ilvl w:val="1"/>
+          <w:numId w:val="1"/>
+        </w:numPr>
+      </w:pPr>
+      <w:r>
+        <w:rPr>
+          <w:b/>
+        </w:rPr>
+        <w:t>Roep nu je functie aan in je command window</w:t>
+      </w:r>
+      <w:r>
+        <w:rPr>
+          <w:b/>
+        </w:rPr>
+        <w:t>, komen je antwoorden overeen met hieronder? Zo ja, dan heb je het goed gedaan, anders moet je je functie nog aanpassen</w:t>
+      </w:r>
+    </w:p>
+    <w:p>
+      <w:pPr>
+        <w:pStyle w:val="Lijstalinea"/>
+        <w:ind w:left="1080"/>
+        <w:jc w:val="center"/>
+      </w:pPr>
+      <w:r>
+        <w:rPr>
+          <w:b/>
+          <w:noProof/>
+          <w:lang w:eastAsia="nl-NL"/>
+        </w:rPr>
+        <w:lastRenderedPageBreak/>
+        <w:drawing>
+          <wp:inline distT="0" distB="0" distL="0" distR="0" wp14:anchorId="245AA880" wp14:editId="44FF027A">
+            <wp:extent cx="1841500" cy="1524000"/>
+            <wp:effectExtent l="0" t="0" r="12700" b="0"/>
+            <wp:docPr id="17" name="Picture 17"/>
+            <wp:cNvGraphicFramePr>
+              <a:graphicFrameLocks xmlns:a="http://schemas.openxmlformats.org/drawingml/2006/main" noChangeAspect="1"/>
+            </wp:cNvGraphicFramePr>
+            <a:graphic xmlns:a="http://schemas.openxmlformats.org/drawingml/2006/main">
+              <a:graphicData uri="http://schemas.openxmlformats.org/drawingml/2006/picture">
+                <pic:pic xmlns:pic="http://schemas.openxmlformats.org/drawingml/2006/picture">
+                  <pic:nvPicPr>
+                    <pic:cNvPr id="1" name=""/>
+                    <pic:cNvPicPr/>
+                  </pic:nvPicPr>
+                  <pic:blipFill>
+                    <a:blip r:embed="rId25"/>
+                    <a:stretch>
+                      <a:fillRect/>
+                    </a:stretch>
+                  </pic:blipFill>
+                  <pic:spPr>
+                    <a:xfrm>
+                      <a:off x="0" y="0"/>
                       <a:ext cx="1841500" cy="1524000"/>
                     </a:xfrm>
                     <a:prstGeom prst="rect">
@@ -7318,7 +6588,7 @@
           <w:numId w:val="1"/>
         </w:numPr>
       </w:pPr>
-      <w:commentRangeStart w:id="39"/>
+      <w:commentRangeStart w:id="43"/>
       <w:r>
         <w:rPr>
           <w:b/>
@@ -7343,12 +6613,12 @@
         </w:rPr>
         <w:t>.</w:t>
       </w:r>
-      <w:commentRangeEnd w:id="39"/>
+      <w:commentRangeEnd w:id="43"/>
       <w:r>
         <w:rPr>
           <w:rStyle w:val="Verwijzingopmerking"/>
         </w:rPr>
-        <w:commentReference w:id="39"/>
+        <w:commentReference w:id="43"/>
       </w:r>
     </w:p>
     <w:p>
@@ -7381,7 +6651,7 @@
                     <pic:cNvPicPr/>
                   </pic:nvPicPr>
                   <pic:blipFill>
-                    <a:blip r:embed="rId22">
+                    <a:blip r:embed="rId23">
                       <a:extLst>
                         <a:ext uri="{28A0092B-C50C-407E-A947-70E740481C1C}">
                           <a14:useLocalDpi xmlns:a14="http://schemas.microsoft.com/office/drawing/2010/main" val="0"/>
@@ -7445,7 +6715,7 @@
                     <pic:cNvPicPr/>
                   </pic:nvPicPr>
                   <pic:blipFill>
-                    <a:blip r:embed="rId25"/>
+                    <a:blip r:embed="rId26"/>
                     <a:stretch>
                       <a:fillRect/>
                     </a:stretch>
@@ -7496,19 +6766,19 @@
         </w:rPr>
         <w:t xml:space="preserve">Klopt je antwoord met hieronder wanneer je de functie opnieuw </w:t>
       </w:r>
-      <w:commentRangeStart w:id="40"/>
+      <w:commentRangeStart w:id="44"/>
       <w:r>
         <w:rPr>
           <w:b/>
         </w:rPr>
         <w:t>aanvraagt</w:t>
       </w:r>
-      <w:commentRangeEnd w:id="40"/>
+      <w:commentRangeEnd w:id="44"/>
       <w:r>
         <w:rPr>
           <w:rStyle w:val="Verwijzingopmerking"/>
         </w:rPr>
-        <w:commentReference w:id="40"/>
+        <w:commentReference w:id="44"/>
       </w:r>
       <w:r>
         <w:rPr>
@@ -7544,7 +6814,7 @@
                     <pic:cNvPicPr/>
                   </pic:nvPicPr>
                   <pic:blipFill>
-                    <a:blip r:embed="rId26"/>
+                    <a:blip r:embed="rId27"/>
                     <a:stretch>
                       <a:fillRect/>
                     </a:stretch>
@@ -7575,18 +6845,18 @@
         </w:rPr>
         <w:br w:type="page"/>
       </w:r>
-      <w:bookmarkStart w:id="41" w:name="_Toc494730397"/>
+      <w:bookmarkStart w:id="45" w:name="_Toc494730397"/>
       <w:r>
         <w:lastRenderedPageBreak/>
         <w:t>Vragen en opdrachten</w:t>
       </w:r>
-      <w:bookmarkEnd w:id="41"/>
+      <w:bookmarkEnd w:id="45"/>
     </w:p>
     <w:p>
       <w:r>
         <w:t>Beantwoord</w:t>
       </w:r>
-      <w:del w:id="42" w:author="Gebruiker" w:date="2017-10-02T18:05:00Z">
+      <w:del w:id="46" w:author="Gebruiker" w:date="2017-10-02T18:05:00Z">
         <w:r>
           <w:delText>e</w:delText>
         </w:r>
@@ -7604,15 +6874,7 @@
         </w:numPr>
       </w:pPr>
       <w:r>
-        <w:t xml:space="preserve">Wanneer je een functie maakt kan je zoveel </w:t>
-      </w:r>
-      <w:proofErr w:type="spellStart"/>
-      <w:r>
-        <w:t>inputs</w:t>
-      </w:r>
-      <w:proofErr w:type="spellEnd"/>
-      <w:r>
-        <w:t xml:space="preserve"> meegeven als je wilt.</w:t>
+        <w:t>Wanneer je een functie maakt kan je zoveel inputs meegeven als je wilt.</w:t>
       </w:r>
     </w:p>
     <w:p>
@@ -7641,19 +6903,9 @@
       <w:r>
         <w:t>‘</w:t>
       </w:r>
-      <w:proofErr w:type="spellStart"/>
-      <w:r>
-        <w:t>command</w:t>
-      </w:r>
-      <w:proofErr w:type="spellEnd"/>
-      <w:r>
-        <w:t xml:space="preserve"> </w:t>
-      </w:r>
-      <w:proofErr w:type="spellStart"/>
-      <w:r>
-        <w:t>window</w:t>
-      </w:r>
-      <w:proofErr w:type="spellEnd"/>
+      <w:r>
+        <w:t>command window</w:t>
+      </w:r>
       <w:r>
         <w:t>’</w:t>
       </w:r>
@@ -7679,15 +6931,7 @@
         <w:spacing w:after="200" w:line="252" w:lineRule="auto"/>
       </w:pPr>
       <w:r>
-        <w:t xml:space="preserve">Waarom gebruikt een </w:t>
-      </w:r>
-      <w:proofErr w:type="spellStart"/>
-      <w:r>
-        <w:t>BT’er</w:t>
-      </w:r>
-      <w:proofErr w:type="spellEnd"/>
-      <w:r>
-        <w:t xml:space="preserve"> standaardfuncties in Matlab?</w:t>
+        <w:t>Waarom gebruikt een BT’er standaardfuncties in Matlab?</w:t>
       </w:r>
     </w:p>
     <w:p>
@@ -7700,15 +6944,7 @@
         <w:spacing w:after="200" w:line="252" w:lineRule="auto"/>
       </w:pPr>
       <w:r>
-        <w:t xml:space="preserve">Waarom maak je als </w:t>
-      </w:r>
-      <w:proofErr w:type="spellStart"/>
-      <w:r>
-        <w:t>BT’er</w:t>
-      </w:r>
-      <w:proofErr w:type="spellEnd"/>
-      <w:r>
-        <w:t xml:space="preserve"> je eigen functies?</w:t>
+        <w:t>Waarom maak je als BT’er je eigen functies?</w:t>
       </w:r>
     </w:p>
     <w:p>
@@ -7721,11 +6957,11 @@
       <w:pPr>
         <w:pStyle w:val="Kop2"/>
       </w:pPr>
-      <w:bookmarkStart w:id="43" w:name="_Toc494730398"/>
+      <w:bookmarkStart w:id="47" w:name="_Toc494730398"/>
       <w:r>
         <w:t>Antwoorden en uitwerkingen</w:t>
       </w:r>
-      <w:bookmarkEnd w:id="43"/>
+      <w:bookmarkEnd w:id="47"/>
     </w:p>
     <w:p>
       <w:r>
@@ -7797,15 +7033,7 @@
         </w:numPr>
       </w:pPr>
       <w:r>
-        <w:t xml:space="preserve">Als </w:t>
-      </w:r>
-      <w:proofErr w:type="spellStart"/>
-      <w:r>
-        <w:t>BT’er</w:t>
-      </w:r>
-      <w:proofErr w:type="spellEnd"/>
-      <w:r>
-        <w:t xml:space="preserve"> komt het vaak voor dat je iets wilt berekenen, maar er geen standaard functie voor is. Daarom maak je je eigen functie om zo netjes te programmeren en dat je snel veel berekeningen kan uitvoeren in plaats van alles op papier uit te rekenen. </w:t>
+        <w:t xml:space="preserve">Als BT’er komt het vaak voor dat je iets wilt berekenen, maar er geen standaard functie voor is. Daarom maak je je eigen functie om zo netjes te programmeren en dat je snel veel berekeningen kan uitvoeren in plaats van alles op papier uit te rekenen. </w:t>
       </w:r>
     </w:p>
     <w:p>
@@ -7825,7 +7053,7 @@
       <w:pPr>
         <w:pStyle w:val="Kop1"/>
       </w:pPr>
-      <w:bookmarkStart w:id="44" w:name="_Toc494730399"/>
+      <w:bookmarkStart w:id="48" w:name="_Toc494730399"/>
       <w:r>
         <w:lastRenderedPageBreak/>
         <w:t>Specifieke</w:t>
@@ -7833,19 +7061,19 @@
       <w:r>
         <w:t xml:space="preserve"> terminologie en </w:t>
       </w:r>
-      <w:commentRangeStart w:id="45"/>
+      <w:commentRangeStart w:id="49"/>
       <w:r>
         <w:t>eigenschappen</w:t>
       </w:r>
-      <w:bookmarkEnd w:id="44"/>
-      <w:commentRangeEnd w:id="45"/>
+      <w:bookmarkEnd w:id="48"/>
+      <w:commentRangeEnd w:id="49"/>
       <w:r>
         <w:rPr>
           <w:rStyle w:val="Verwijzingopmerking"/>
           <w:rFonts w:asciiTheme="minorHAnsi" w:eastAsiaTheme="minorHAnsi" w:hAnsiTheme="minorHAnsi" w:cstheme="minorBidi"/>
           <w:color w:val="auto"/>
         </w:rPr>
-        <w:commentReference w:id="45"/>
+        <w:commentReference w:id="49"/>
       </w:r>
     </w:p>
     <w:p>
@@ -7888,7 +7116,7 @@
         </w:rPr>
         <w:br/>
       </w:r>
-      <w:del w:id="46" w:author="Gebruiker" w:date="2017-10-02T18:06:00Z">
+      <w:del w:id="50" w:author="Gebruiker" w:date="2017-10-02T18:06:00Z">
         <w:r>
           <w:delText xml:space="preserve"> </w:delText>
         </w:r>
@@ -7910,7 +7138,7 @@
           <w:numId w:val="17"/>
         </w:numPr>
       </w:pPr>
-      <w:commentRangeStart w:id="47"/>
+      <w:commentRangeStart w:id="51"/>
       <w:r>
         <w:rPr>
           <w:b/>
@@ -7920,12 +7148,12 @@
       <w:r>
         <w:t xml:space="preserve"> </w:t>
       </w:r>
-      <w:commentRangeEnd w:id="47"/>
+      <w:commentRangeEnd w:id="51"/>
       <w:r>
         <w:rPr>
           <w:rStyle w:val="Verwijzingopmerking"/>
         </w:rPr>
-        <w:commentReference w:id="47"/>
+        <w:commentReference w:id="51"/>
       </w:r>
       <w:r>
         <w:br/>
@@ -7934,15 +7162,7 @@
         <w:t xml:space="preserve">Hiermee geef je het laatste element van een vector aan. </w:t>
       </w:r>
       <w:r>
-        <w:t xml:space="preserve">Voer het volgende prompt in </w:t>
-      </w:r>
-      <w:proofErr w:type="spellStart"/>
-      <w:r>
-        <w:t>in</w:t>
-      </w:r>
-      <w:proofErr w:type="spellEnd"/>
-      <w:r>
-        <w:t xml:space="preserve"> Matlab: </w:t>
+        <w:t xml:space="preserve">Voer het volgende prompt in in Matlab: </w:t>
       </w:r>
     </w:p>
     <w:p>
@@ -8005,7 +7225,7 @@
           <w:b/>
         </w:rPr>
       </w:pPr>
-      <w:commentRangeStart w:id="48"/>
+      <w:commentRangeStart w:id="52"/>
       <w:r>
         <w:rPr>
           <w:b/>
@@ -8024,12 +7244,12 @@
         </w:rPr>
         <w:t xml:space="preserve"> (de dubbele punt)</w:t>
       </w:r>
-      <w:commentRangeEnd w:id="48"/>
+      <w:commentRangeEnd w:id="52"/>
       <w:r>
         <w:rPr>
           <w:rStyle w:val="Verwijzingopmerking"/>
         </w:rPr>
-        <w:commentReference w:id="48"/>
+        <w:commentReference w:id="52"/>
       </w:r>
     </w:p>
     <w:p>
@@ -8072,9 +7292,9 @@
             <o:lock v:ext="edit" aspectratio="t"/>
           </v:shapetype>
           <v:shape id="_x0000_i1025" type="#_x0000_t75" style="width:100.45pt;height:57.75pt" o:ole="">
-            <v:imagedata r:id="rId27" o:title=""/>
+            <v:imagedata r:id="rId28" o:title=""/>
           </v:shape>
-          <o:OLEObject Type="Embed" ProgID="Equation.DSMT4" ShapeID="_x0000_i1025" DrawAspect="Content" ObjectID="_1568472998" r:id="rId28"/>
+          <o:OLEObject Type="Embed" ProgID="Equation.DSMT4" ShapeID="_x0000_i1025" DrawAspect="Content" ObjectID="_1568483063" r:id="rId29"/>
         </w:object>
       </w:r>
     </w:p>
@@ -8139,7 +7359,7 @@
         <w:pStyle w:val="Lijstalinea"/>
         <w:jc w:val="center"/>
       </w:pPr>
-      <w:commentRangeStart w:id="49"/>
+      <w:commentRangeStart w:id="53"/>
       <w:r>
         <w:rPr>
           <w:noProof/>
@@ -8161,7 +7381,7 @@
                     <pic:cNvPicPr/>
                   </pic:nvPicPr>
                   <pic:blipFill>
-                    <a:blip r:embed="rId29"/>
+                    <a:blip r:embed="rId30"/>
                     <a:stretch>
                       <a:fillRect/>
                     </a:stretch>
@@ -8181,12 +7401,12 @@
           </wp:inline>
         </w:drawing>
       </w:r>
-      <w:commentRangeEnd w:id="49"/>
+      <w:commentRangeEnd w:id="53"/>
       <w:r>
         <w:rPr>
           <w:rStyle w:val="Verwijzingopmerking"/>
         </w:rPr>
-        <w:commentReference w:id="49"/>
+        <w:commentReference w:id="53"/>
       </w:r>
     </w:p>
     <w:p>
@@ -8223,7 +7443,7 @@
           <w:numId w:val="1"/>
         </w:numPr>
         <w:rPr>
-          <w:ins w:id="50" w:author="Gebruiker" w:date="2017-10-02T18:07:00Z"/>
+          <w:ins w:id="54" w:author="Gebruiker" w:date="2017-10-02T18:07:00Z"/>
         </w:rPr>
       </w:pPr>
       <w:r>
@@ -8250,7 +7470,7 @@
     </w:p>
     <w:p>
       <w:pPr>
-        <w:pPrChange w:id="51" w:author="Gebruiker" w:date="2017-10-02T18:07:00Z">
+        <w:pPrChange w:id="55" w:author="Gebruiker" w:date="2017-10-02T18:07:00Z">
           <w:pPr>
             <w:pStyle w:val="Lijstalinea"/>
             <w:numPr>
@@ -8264,7 +7484,7 @@
           </w:pPr>
         </w:pPrChange>
       </w:pPr>
-      <w:ins w:id="52" w:author="Gebruiker" w:date="2017-10-02T18:07:00Z">
+      <w:ins w:id="56" w:author="Gebruiker" w:date="2017-10-02T18:07:00Z">
         <w:r>
           <w:br w:type="page"/>
         </w:r>
@@ -8313,15 +7533,7 @@
         <w:t>in</w:t>
       </w:r>
       <w:r>
-        <w:t xml:space="preserve"> het hoofdstuk: ‘functie met meerdere </w:t>
-      </w:r>
-      <w:proofErr w:type="spellStart"/>
-      <w:r>
-        <w:t>inputs</w:t>
-      </w:r>
-      <w:proofErr w:type="spellEnd"/>
-      <w:r>
-        <w:t>’</w:t>
+        <w:t xml:space="preserve"> het hoofdstuk: ‘functie met meerdere inputs’</w:t>
       </w:r>
     </w:p>
     <w:p>
@@ -8537,11 +7749,11 @@
           <w:numId w:val="17"/>
         </w:numPr>
         <w:rPr>
-          <w:del w:id="53" w:author="Gebruiker" w:date="2017-10-02T18:07:00Z"/>
-        </w:rPr>
-      </w:pPr>
-      <w:commentRangeStart w:id="54"/>
-      <w:del w:id="55" w:author="Gebruiker" w:date="2017-10-02T18:07:00Z">
+          <w:del w:id="57" w:author="Gebruiker" w:date="2017-10-02T18:07:00Z"/>
+        </w:rPr>
+      </w:pPr>
+      <w:commentRangeStart w:id="58"/>
+      <w:del w:id="59" w:author="Gebruiker" w:date="2017-10-02T18:07:00Z">
         <w:r>
           <w:rPr>
             <w:b/>
@@ -8549,14 +7761,14 @@
           <w:delText>Operator</w:delText>
         </w:r>
       </w:del>
-      <w:commentRangeEnd w:id="54"/>
+      <w:commentRangeEnd w:id="58"/>
       <w:r>
         <w:rPr>
           <w:rStyle w:val="Verwijzingopmerking"/>
         </w:rPr>
-        <w:commentReference w:id="54"/>
-      </w:r>
-      <w:del w:id="56" w:author="Gebruiker" w:date="2017-10-02T18:07:00Z">
+        <w:commentReference w:id="58"/>
+      </w:r>
+      <w:del w:id="60" w:author="Gebruiker" w:date="2017-10-02T18:07:00Z">
         <w:r>
           <w:rPr>
             <w:b/>
@@ -8578,10 +7790,10 @@
       <w:pPr>
         <w:pStyle w:val="Lijstalinea"/>
         <w:rPr>
-          <w:del w:id="57" w:author="Gebruiker" w:date="2017-10-02T18:07:00Z"/>
-        </w:rPr>
-      </w:pPr>
-      <w:del w:id="58" w:author="Gebruiker" w:date="2017-10-02T18:07:00Z">
+          <w:del w:id="61" w:author="Gebruiker" w:date="2017-10-02T18:07:00Z"/>
+        </w:rPr>
+      </w:pPr>
+      <w:del w:id="62" w:author="Gebruiker" w:date="2017-10-02T18:07:00Z">
         <w:r>
           <w:delText>E</w:delText>
         </w:r>
@@ -8591,19 +7803,19 @@
         <w:r>
           <w:delText xml:space="preserve">Verwar deze term niet met de Engelse term </w:delText>
         </w:r>
-        <w:commentRangeStart w:id="59"/>
+        <w:commentRangeStart w:id="63"/>
         <w:r>
           <w:delText>operator</w:delText>
         </w:r>
       </w:del>
-      <w:commentRangeEnd w:id="59"/>
+      <w:commentRangeEnd w:id="63"/>
       <w:r>
         <w:rPr>
           <w:rStyle w:val="Verwijzingopmerking"/>
         </w:rPr>
-        <w:commentReference w:id="59"/>
-      </w:r>
-      <w:del w:id="60" w:author="Gebruiker" w:date="2017-10-02T18:07:00Z">
+        <w:commentReference w:id="63"/>
+      </w:r>
+      <w:del w:id="64" w:author="Gebruiker" w:date="2017-10-02T18:07:00Z">
         <w:r>
           <w:delText xml:space="preserve">, dit zijn bewerkingen zoals differentiëren en projecteren. </w:delText>
         </w:r>
@@ -8613,10 +7825,10 @@
       <w:pPr>
         <w:pStyle w:val="Lijstalinea"/>
         <w:rPr>
-          <w:del w:id="61" w:author="Gebruiker" w:date="2017-10-02T18:07:00Z"/>
-        </w:rPr>
-      </w:pPr>
-      <w:del w:id="62" w:author="Gebruiker" w:date="2017-10-02T18:07:00Z">
+          <w:del w:id="65" w:author="Gebruiker" w:date="2017-10-02T18:07:00Z"/>
+        </w:rPr>
+      </w:pPr>
+      <w:del w:id="66" w:author="Gebruiker" w:date="2017-10-02T18:07:00Z">
         <w:r>
           <w:delText>Let wel goed op de volgorde van de bewerking.</w:delText>
         </w:r>
@@ -8778,19 +7990,19 @@
     <w:p>
       <w:pPr>
         <w:rPr>
-          <w:del w:id="63" w:author="Gebruiker" w:date="2017-10-02T18:08:00Z"/>
-        </w:rPr>
-      </w:pPr>
-    </w:p>
-    <w:p>
-      <w:pPr>
-        <w:rPr>
-          <w:del w:id="64" w:author="Gebruiker" w:date="2017-10-02T18:08:00Z"/>
-        </w:rPr>
-      </w:pPr>
-    </w:p>
-    <w:p>
-      <w:del w:id="65" w:author="Gebruiker" w:date="2017-10-02T18:08:00Z">
+          <w:del w:id="67" w:author="Gebruiker" w:date="2017-10-02T18:08:00Z"/>
+        </w:rPr>
+      </w:pPr>
+    </w:p>
+    <w:p>
+      <w:pPr>
+        <w:rPr>
+          <w:del w:id="68" w:author="Gebruiker" w:date="2017-10-02T18:08:00Z"/>
+        </w:rPr>
+      </w:pPr>
+    </w:p>
+    <w:p>
+      <w:del w:id="69" w:author="Gebruiker" w:date="2017-10-02T18:08:00Z">
         <w:r>
           <w:br w:type="page"/>
         </w:r>
@@ -8800,25 +8012,25 @@
       <w:pPr>
         <w:pStyle w:val="Kop1"/>
       </w:pPr>
-      <w:bookmarkStart w:id="66" w:name="_Toc494730400"/>
+      <w:bookmarkStart w:id="70" w:name="_Toc494730400"/>
       <w:r>
         <w:lastRenderedPageBreak/>
         <w:t xml:space="preserve">Handige Matlab </w:t>
       </w:r>
-      <w:commentRangeStart w:id="67"/>
+      <w:commentRangeStart w:id="71"/>
       <w:r>
         <w:t>functies</w:t>
       </w:r>
-      <w:commentRangeEnd w:id="67"/>
+      <w:commentRangeEnd w:id="71"/>
       <w:r>
         <w:rPr>
           <w:rStyle w:val="Verwijzingopmerking"/>
           <w:rFonts w:asciiTheme="minorHAnsi" w:eastAsiaTheme="minorHAnsi" w:hAnsiTheme="minorHAnsi" w:cstheme="minorBidi"/>
           <w:color w:val="auto"/>
         </w:rPr>
-        <w:commentReference w:id="67"/>
-      </w:r>
-      <w:bookmarkEnd w:id="66"/>
+        <w:commentReference w:id="71"/>
+      </w:r>
+      <w:bookmarkEnd w:id="70"/>
     </w:p>
     <w:p>
       <w:r>
@@ -8830,15 +8042,7 @@
     </w:p>
     <w:p>
       <w:r>
-        <w:t xml:space="preserve">Maak eerste een matrix(A) en een vector (v) aan in </w:t>
-      </w:r>
-      <w:proofErr w:type="spellStart"/>
-      <w:r>
-        <w:t>matlab</w:t>
-      </w:r>
-      <w:proofErr w:type="spellEnd"/>
-      <w:r>
-        <w:t>, zoals je hieronder kan zien:</w:t>
+        <w:t>Maak eerste een matrix(A) en een vector (v) aan in matlab, zoals je hieronder kan zien:</w:t>
       </w:r>
     </w:p>
     <w:p>
@@ -8855,57 +8059,6 @@
             <wp:extent cx="2010301" cy="571331"/>
             <wp:effectExtent l="0" t="0" r="0" b="0"/>
             <wp:docPr id="22" name="Picture 22"/>
-            <wp:cNvGraphicFramePr>
-              <a:graphicFrameLocks xmlns:a="http://schemas.openxmlformats.org/drawingml/2006/main" noChangeAspect="1"/>
-            </wp:cNvGraphicFramePr>
-            <a:graphic xmlns:a="http://schemas.openxmlformats.org/drawingml/2006/main">
-              <a:graphicData uri="http://schemas.openxmlformats.org/drawingml/2006/picture">
-                <pic:pic xmlns:pic="http://schemas.openxmlformats.org/drawingml/2006/picture">
-                  <pic:nvPicPr>
-                    <pic:cNvPr id="1" name=""/>
-                    <pic:cNvPicPr/>
-                  </pic:nvPicPr>
-                  <pic:blipFill>
-                    <a:blip r:embed="rId30"/>
-                    <a:stretch>
-                      <a:fillRect/>
-                    </a:stretch>
-                  </pic:blipFill>
-                  <pic:spPr>
-                    <a:xfrm>
-                      <a:off x="0" y="0"/>
-                      <a:ext cx="2040473" cy="579906"/>
-                    </a:xfrm>
-                    <a:prstGeom prst="rect">
-                      <a:avLst/>
-                    </a:prstGeom>
-                  </pic:spPr>
-                </pic:pic>
-              </a:graphicData>
-            </a:graphic>
-          </wp:inline>
-        </w:drawing>
-      </w:r>
-      <w:r>
-        <w:t xml:space="preserve">   </w:t>
-      </w:r>
-      <w:r>
-        <w:tab/>
-        <w:t xml:space="preserve"> </w:t>
-      </w:r>
-      <w:r>
-        <w:tab/>
-      </w:r>
-      <w:r>
-        <w:rPr>
-          <w:noProof/>
-          <w:lang w:eastAsia="nl-NL"/>
-        </w:rPr>
-        <w:drawing>
-          <wp:inline distT="0" distB="0" distL="0" distR="0" wp14:anchorId="049436DB" wp14:editId="4509297A">
-            <wp:extent cx="2362200" cy="393700"/>
-            <wp:effectExtent l="0" t="0" r="0" b="12700"/>
-            <wp:docPr id="24" name="Picture 24"/>
             <wp:cNvGraphicFramePr>
               <a:graphicFrameLocks xmlns:a="http://schemas.openxmlformats.org/drawingml/2006/main" noChangeAspect="1"/>
             </wp:cNvGraphicFramePr>
@@ -8925,6 +8078,57 @@
                   <pic:spPr>
                     <a:xfrm>
                       <a:off x="0" y="0"/>
+                      <a:ext cx="2040473" cy="579906"/>
+                    </a:xfrm>
+                    <a:prstGeom prst="rect">
+                      <a:avLst/>
+                    </a:prstGeom>
+                  </pic:spPr>
+                </pic:pic>
+              </a:graphicData>
+            </a:graphic>
+          </wp:inline>
+        </w:drawing>
+      </w:r>
+      <w:r>
+        <w:t xml:space="preserve">   </w:t>
+      </w:r>
+      <w:r>
+        <w:tab/>
+        <w:t xml:space="preserve"> </w:t>
+      </w:r>
+      <w:r>
+        <w:tab/>
+      </w:r>
+      <w:r>
+        <w:rPr>
+          <w:noProof/>
+          <w:lang w:eastAsia="nl-NL"/>
+        </w:rPr>
+        <w:drawing>
+          <wp:inline distT="0" distB="0" distL="0" distR="0" wp14:anchorId="049436DB" wp14:editId="4509297A">
+            <wp:extent cx="2362200" cy="393700"/>
+            <wp:effectExtent l="0" t="0" r="0" b="12700"/>
+            <wp:docPr id="24" name="Picture 24"/>
+            <wp:cNvGraphicFramePr>
+              <a:graphicFrameLocks xmlns:a="http://schemas.openxmlformats.org/drawingml/2006/main" noChangeAspect="1"/>
+            </wp:cNvGraphicFramePr>
+            <a:graphic xmlns:a="http://schemas.openxmlformats.org/drawingml/2006/main">
+              <a:graphicData uri="http://schemas.openxmlformats.org/drawingml/2006/picture">
+                <pic:pic xmlns:pic="http://schemas.openxmlformats.org/drawingml/2006/picture">
+                  <pic:nvPicPr>
+                    <pic:cNvPr id="1" name=""/>
+                    <pic:cNvPicPr/>
+                  </pic:nvPicPr>
+                  <pic:blipFill>
+                    <a:blip r:embed="rId32"/>
+                    <a:stretch>
+                      <a:fillRect/>
+                    </a:stretch>
+                  </pic:blipFill>
+                  <pic:spPr>
+                    <a:xfrm>
+                      <a:off x="0" y="0"/>
                       <a:ext cx="2362200" cy="393700"/>
                     </a:xfrm>
                     <a:prstGeom prst="rect">
@@ -8954,142 +8158,96 @@
           <w:b/>
         </w:rPr>
       </w:pPr>
-      <w:commentRangeStart w:id="68"/>
-      <w:proofErr w:type="spellStart"/>
+      <w:commentRangeStart w:id="72"/>
       <w:r>
         <w:rPr>
           <w:rFonts w:ascii="Consolas" w:hAnsi="Consolas"/>
           <w:b/>
         </w:rPr>
-        <w:t>size</w:t>
-      </w:r>
-      <w:proofErr w:type="spellEnd"/>
+        <w:t>size()</w:t>
+      </w:r>
+    </w:p>
+    <w:p>
+      <w:pPr>
+        <w:pStyle w:val="Lijstalinea"/>
+      </w:pPr>
+      <w:r>
+        <w:t>D</w:t>
+      </w:r>
+      <w:r>
+        <w:t>it commando geeft de afmetingen van een vector of matrix. Voor de matrix</w:t>
+      </w:r>
+      <w:r>
+        <w:t xml:space="preserve"> </w:t>
+      </w:r>
+      <w:r>
+        <w:t xml:space="preserve">geeft het commando </w:t>
+      </w:r>
       <w:r>
         <w:rPr>
           <w:rFonts w:ascii="Consolas" w:hAnsi="Consolas"/>
-          <w:b/>
-        </w:rPr>
-        <w:t>()</w:t>
+        </w:rPr>
+        <w:t>size(A)</w:t>
+      </w:r>
+      <w:r>
+        <w:t xml:space="preserve"> de vector [2 4] terug. De matrix heeft dus 2 rijen en 4 kolommen. Voor de vector</w:t>
+      </w:r>
+      <w:r>
+        <w:t xml:space="preserve"> </w:t>
+      </w:r>
+      <w:r>
+        <w:t xml:space="preserve">geeft </w:t>
+      </w:r>
+      <w:r>
+        <w:rPr>
+          <w:rFonts w:ascii="Consolas" w:hAnsi="Consolas"/>
+        </w:rPr>
+        <w:t>size(v)</w:t>
+      </w:r>
+      <w:r>
+        <w:t xml:space="preserve"> de vector [1 4] terug; een rij en 4 kolommen. </w:t>
+      </w:r>
+      <w:r>
+        <w:t>Je kan dit controleren door te kijken naar je workspace</w:t>
+      </w:r>
+      <w:r>
+        <w:t>,</w:t>
+      </w:r>
+      <w:r>
+        <w:t xml:space="preserve"> komen ze overeen?</w:t>
+      </w:r>
+      <w:r>
+        <w:t xml:space="preserve"> Neem nu de tran</w:t>
+      </w:r>
+      <w:r>
+        <w:t xml:space="preserve">sponent van A met een ’en bereken de size, wat is deze nu? </w:t>
       </w:r>
     </w:p>
     <w:p>
       <w:pPr>
         <w:pStyle w:val="Lijstalinea"/>
       </w:pPr>
-      <w:r>
-        <w:t>D</w:t>
-      </w:r>
-      <w:r>
-        <w:t>it commando geeft de afmetingen van een vector of matrix. Voor de matrix</w:t>
-      </w:r>
-      <w:r>
-        <w:t xml:space="preserve"> </w:t>
-      </w:r>
-      <w:r>
-        <w:t xml:space="preserve">geeft het commando </w:t>
-      </w:r>
-      <w:proofErr w:type="spellStart"/>
-      <w:r>
-        <w:rPr>
-          <w:rFonts w:ascii="Consolas" w:hAnsi="Consolas"/>
-        </w:rPr>
-        <w:t>size</w:t>
-      </w:r>
-      <w:proofErr w:type="spellEnd"/>
-      <w:r>
-        <w:rPr>
-          <w:rFonts w:ascii="Consolas" w:hAnsi="Consolas"/>
-        </w:rPr>
-        <w:t>(A)</w:t>
-      </w:r>
-      <w:r>
-        <w:t xml:space="preserve"> de vector [2 4] terug. De matrix heeft dus 2 rijen en 4 kolommen. Voor de vector</w:t>
-      </w:r>
-      <w:r>
-        <w:t xml:space="preserve"> </w:t>
-      </w:r>
-      <w:r>
-        <w:t xml:space="preserve">geeft </w:t>
-      </w:r>
-      <w:proofErr w:type="spellStart"/>
-      <w:r>
-        <w:rPr>
-          <w:rFonts w:ascii="Consolas" w:hAnsi="Consolas"/>
-        </w:rPr>
-        <w:t>size</w:t>
-      </w:r>
-      <w:proofErr w:type="spellEnd"/>
-      <w:r>
-        <w:rPr>
-          <w:rFonts w:ascii="Consolas" w:hAnsi="Consolas"/>
-        </w:rPr>
-        <w:t>(v)</w:t>
-      </w:r>
-      <w:r>
-        <w:t xml:space="preserve"> de vector [1 4] terug; een rij en 4 kolommen. </w:t>
-      </w:r>
-      <w:r>
-        <w:t xml:space="preserve">Je kan dit controleren door te kijken naar je </w:t>
-      </w:r>
-      <w:proofErr w:type="spellStart"/>
-      <w:r>
-        <w:t>workspace</w:t>
-      </w:r>
-      <w:proofErr w:type="spellEnd"/>
-      <w:r>
-        <w:t>,</w:t>
-      </w:r>
-      <w:r>
-        <w:t xml:space="preserve"> komen ze overeen?</w:t>
-      </w:r>
-      <w:r>
-        <w:t xml:space="preserve"> Neem nu de </w:t>
-      </w:r>
-      <w:proofErr w:type="spellStart"/>
-      <w:r>
-        <w:t>tran</w:t>
-      </w:r>
-      <w:r>
-        <w:t>sponent</w:t>
-      </w:r>
-      <w:proofErr w:type="spellEnd"/>
-      <w:r>
-        <w:t xml:space="preserve"> van A met een ’en bereken de </w:t>
-      </w:r>
-      <w:proofErr w:type="spellStart"/>
-      <w:r>
-        <w:t>size</w:t>
-      </w:r>
-      <w:proofErr w:type="spellEnd"/>
-      <w:r>
-        <w:t xml:space="preserve">, wat is deze nu? </w:t>
-      </w:r>
     </w:p>
     <w:p>
       <w:pPr>
         <w:pStyle w:val="Lijstalinea"/>
       </w:pPr>
+      <w:r>
+        <w:t>Antwoord: 3-bij-4</w:t>
+      </w:r>
+      <w:commentRangeEnd w:id="72"/>
+      <w:r>
+        <w:rPr>
+          <w:rStyle w:val="Verwijzingopmerking"/>
+        </w:rPr>
+        <w:commentReference w:id="72"/>
+      </w:r>
     </w:p>
     <w:p>
       <w:pPr>
         <w:pStyle w:val="Lijstalinea"/>
       </w:pPr>
-      <w:r>
-        <w:t>Antwoord: 3-bij-4</w:t>
-      </w:r>
-      <w:commentRangeEnd w:id="68"/>
-      <w:r>
-        <w:rPr>
-          <w:rStyle w:val="Verwijzingopmerking"/>
-        </w:rPr>
-        <w:commentReference w:id="68"/>
-      </w:r>
-    </w:p>
-    <w:p>
-      <w:pPr>
-        <w:pStyle w:val="Lijstalinea"/>
-      </w:pPr>
-      <w:commentRangeStart w:id="69"/>
+      <w:commentRangeStart w:id="73"/>
     </w:p>
     <w:p>
       <w:pPr>
@@ -9099,21 +8257,12 @@
           <w:numId w:val="18"/>
         </w:numPr>
       </w:pPr>
-      <w:proofErr w:type="spellStart"/>
       <w:r>
         <w:rPr>
           <w:rFonts w:ascii="Consolas" w:hAnsi="Consolas"/>
           <w:b/>
         </w:rPr>
-        <w:t>isempty</w:t>
-      </w:r>
-      <w:proofErr w:type="spellEnd"/>
-      <w:r>
-        <w:rPr>
-          <w:rFonts w:ascii="Consolas" w:hAnsi="Consolas"/>
-          <w:b/>
-        </w:rPr>
-        <w:t>()</w:t>
+        <w:t>isempty()</w:t>
       </w:r>
       <w:r>
         <w:t xml:space="preserve"> </w:t>
@@ -9129,6 +8278,20 @@
       <w:r>
         <w:t xml:space="preserve">. </w:t>
       </w:r>
+      <w:ins w:id="74" w:author="Gebruiker" w:date="2017-10-02T20:55:00Z">
+        <w:r>
+          <w:t xml:space="preserve">Als de variabele leeg is, krijg je de logische waarde 1 terug. Als de variabele </w:t>
+        </w:r>
+        <w:r>
+          <w:rPr>
+            <w:i/>
+          </w:rPr>
+          <w:t>niet</w:t>
+        </w:r>
+        <w:r>
+          <w:t xml:space="preserve"> leeg is, krijg je een logische nul terug.</w:t>
+        </w:r>
+      </w:ins>
     </w:p>
     <w:p>
       <w:pPr>
@@ -9146,21 +8309,12 @@
           <w:b/>
         </w:rPr>
       </w:pPr>
-      <w:proofErr w:type="spellStart"/>
       <w:r>
         <w:rPr>
           <w:rFonts w:ascii="Consolas" w:hAnsi="Consolas"/>
           <w:b/>
         </w:rPr>
-        <w:t>numel</w:t>
-      </w:r>
-      <w:proofErr w:type="spellEnd"/>
-      <w:r>
-        <w:rPr>
-          <w:rFonts w:ascii="Consolas" w:hAnsi="Consolas"/>
-          <w:b/>
-        </w:rPr>
-        <w:t>()</w:t>
+        <w:t>numel()</w:t>
       </w:r>
     </w:p>
     <w:p>
@@ -9174,15 +8328,7 @@
         <w:t xml:space="preserve">Hoeveel is dat voor de matrix A en hoeveel voor die van v? </w:t>
       </w:r>
       <w:r>
-        <w:t xml:space="preserve">Weet je het antwoord niet uit je hoofd? Geen probleem voer het in </w:t>
-      </w:r>
-      <w:proofErr w:type="spellStart"/>
-      <w:r>
-        <w:t>in</w:t>
-      </w:r>
-      <w:proofErr w:type="spellEnd"/>
-      <w:r>
-        <w:t xml:space="preserve"> Matlab! </w:t>
+        <w:t xml:space="preserve">Weet je het antwoord niet uit je hoofd? Geen probleem voer het in in Matlab! </w:t>
       </w:r>
     </w:p>
     <w:p>
@@ -9201,112 +8347,68 @@
           <w:b/>
         </w:rPr>
       </w:pPr>
-      <w:proofErr w:type="spellStart"/>
       <w:r>
         <w:rPr>
           <w:rFonts w:ascii="Consolas" w:hAnsi="Consolas"/>
           <w:b/>
         </w:rPr>
-        <w:t>find</w:t>
-      </w:r>
-      <w:proofErr w:type="spellEnd"/>
+        <w:t>find()</w:t>
+      </w:r>
+    </w:p>
+    <w:p>
+      <w:pPr>
+        <w:pStyle w:val="Lijstalinea"/>
+        <w:rPr>
+          <w:b/>
+        </w:rPr>
+      </w:pPr>
+      <w:r>
+        <w:t xml:space="preserve">Find is een hele handige functie, omdat je hiermee de indices kan achterhalen van elementen met een specifieke inhoud. </w:t>
+      </w:r>
+      <w:r>
+        <w:rPr>
+          <w:b/>
+        </w:rPr>
+        <w:t>Vul in</w:t>
+      </w:r>
+      <w:r>
+        <w:t xml:space="preserve"> </w:t>
+      </w:r>
       <w:r>
         <w:rPr>
           <w:rFonts w:ascii="Consolas" w:hAnsi="Consolas"/>
+        </w:rPr>
+        <w:t>find(v==8</w:t>
+      </w:r>
+      <w:r>
+        <w:rPr>
+          <w:rFonts w:ascii="Consolas" w:hAnsi="Consolas"/>
+        </w:rPr>
+        <w:t>)</w:t>
+      </w:r>
+      <w:r>
+        <w:t xml:space="preserve"> geeft alle indices van de vector v waar een </w:t>
+      </w:r>
+      <w:r>
+        <w:t>8</w:t>
+      </w:r>
+      <w:r>
+        <w:t xml:space="preserve"> staat. </w:t>
+      </w:r>
+      <w:r>
+        <w:t>Stel je wilt alle waardes groter dan 6 weten wat krijg je wanneer je find(v&gt;6) invult</w:t>
+      </w:r>
+      <w:r>
+        <w:t>?</w:t>
+      </w:r>
+      <w:r>
+        <w:t xml:space="preserve"> </w:t>
+      </w:r>
+      <w:r>
+        <w:rPr>
           <w:b/>
         </w:rPr>
-        <w:t>()</w:t>
-      </w:r>
-    </w:p>
-    <w:p>
-      <w:pPr>
-        <w:pStyle w:val="Lijstalinea"/>
-        <w:rPr>
-          <w:b/>
-        </w:rPr>
-      </w:pPr>
-      <w:proofErr w:type="spellStart"/>
-      <w:r>
-        <w:t>Find</w:t>
-      </w:r>
-      <w:proofErr w:type="spellEnd"/>
-      <w:r>
-        <w:t xml:space="preserve"> is een hele handige functie, omdat je hiermee de indices kan achterhalen van elementen met een specifieke inhoud. </w:t>
-      </w:r>
-      <w:r>
-        <w:rPr>
-          <w:b/>
-        </w:rPr>
-        <w:t>Vul in</w:t>
-      </w:r>
-      <w:r>
-        <w:t xml:space="preserve"> </w:t>
-      </w:r>
-      <w:proofErr w:type="spellStart"/>
-      <w:r>
-        <w:rPr>
-          <w:rFonts w:ascii="Consolas" w:hAnsi="Consolas"/>
-        </w:rPr>
-        <w:t>find</w:t>
-      </w:r>
-      <w:proofErr w:type="spellEnd"/>
-      <w:r>
-        <w:rPr>
-          <w:rFonts w:ascii="Consolas" w:hAnsi="Consolas"/>
-        </w:rPr>
-        <w:t>(v==8</w:t>
-      </w:r>
-      <w:r>
-        <w:rPr>
-          <w:rFonts w:ascii="Consolas" w:hAnsi="Consolas"/>
-        </w:rPr>
-        <w:t>)</w:t>
-      </w:r>
-      <w:r>
-        <w:t xml:space="preserve"> geeft alle indices van de vector v waar een </w:t>
-      </w:r>
-      <w:r>
-        <w:t>8</w:t>
-      </w:r>
-      <w:r>
-        <w:t xml:space="preserve"> staat. </w:t>
-      </w:r>
-      <w:r>
-        <w:t xml:space="preserve">Stel je wilt alle waardes groter dan 6 weten wat krijg je wanneer je </w:t>
-      </w:r>
-      <w:proofErr w:type="spellStart"/>
-      <w:r>
-        <w:t>find</w:t>
-      </w:r>
-      <w:proofErr w:type="spellEnd"/>
-      <w:r>
-        <w:t>(v&gt;6) invult</w:t>
-      </w:r>
-      <w:r>
-        <w:t>?</w:t>
-      </w:r>
-      <w:r>
-        <w:t xml:space="preserve"> </w:t>
-      </w:r>
-      <w:r>
-        <w:rPr>
-          <w:b/>
-        </w:rPr>
-        <w:t xml:space="preserve">Controleer je antwoord door het in te vullen in </w:t>
-      </w:r>
-      <w:proofErr w:type="spellStart"/>
-      <w:r>
-        <w:rPr>
-          <w:b/>
-        </w:rPr>
-        <w:t>matlab</w:t>
-      </w:r>
-      <w:proofErr w:type="spellEnd"/>
-      <w:r>
-        <w:rPr>
-          <w:b/>
-        </w:rPr>
-        <w:t>.</w:t>
+        <w:t>Controleer je antwoord door het in te vullen in matlab.</w:t>
       </w:r>
     </w:p>
     <w:p>
@@ -9325,48 +8427,30 @@
           <w:b/>
         </w:rPr>
       </w:pPr>
-      <w:proofErr w:type="spellStart"/>
       <w:r>
         <w:rPr>
           <w:rFonts w:ascii="Consolas" w:hAnsi="Consolas"/>
           <w:b/>
         </w:rPr>
-        <w:t>strcmp</w:t>
-      </w:r>
-      <w:proofErr w:type="spellEnd"/>
+        <w:t>strcmp()</w:t>
+      </w:r>
+      <w:r>
+        <w:rPr>
+          <w:b/>
+        </w:rPr>
+        <w:t xml:space="preserve"> en </w:t>
+      </w:r>
       <w:r>
         <w:rPr>
           <w:rFonts w:ascii="Consolas" w:hAnsi="Consolas"/>
           <w:b/>
         </w:rPr>
-        <w:t>()</w:t>
+        <w:t>strcmpi()</w:t>
       </w:r>
       <w:r>
         <w:rPr>
           <w:b/>
         </w:rPr>
-        <w:t xml:space="preserve"> en </w:t>
-      </w:r>
-      <w:proofErr w:type="spellStart"/>
-      <w:r>
-        <w:rPr>
-          <w:rFonts w:ascii="Consolas" w:hAnsi="Consolas"/>
-          <w:b/>
-        </w:rPr>
-        <w:t>strcmpi</w:t>
-      </w:r>
-      <w:proofErr w:type="spellEnd"/>
-      <w:r>
-        <w:rPr>
-          <w:rFonts w:ascii="Consolas" w:hAnsi="Consolas"/>
-          <w:b/>
-        </w:rPr>
-        <w:t>()</w:t>
-      </w:r>
-      <w:r>
-        <w:rPr>
-          <w:b/>
-        </w:rPr>
         <w:t xml:space="preserve"> </w:t>
       </w:r>
     </w:p>
@@ -9378,15 +8462,7 @@
         <w:t>Met deze commando’s kun je bepalen of twee strings aan elkaar gelijk zijn.</w:t>
       </w:r>
       <w:r>
-        <w:t xml:space="preserve"> Maak twee </w:t>
-      </w:r>
-      <w:proofErr w:type="spellStart"/>
-      <w:r>
-        <w:t>variable</w:t>
-      </w:r>
-      <w:proofErr w:type="spellEnd"/>
-      <w:r>
-        <w:t xml:space="preserve"> aan in de vorm van een string met je naam met een hoofdletter en de andere met een kleine letter.</w:t>
+        <w:t xml:space="preserve"> Maak twee variable aan in de vorm van een string met je naam met een hoofdletter en de andere met een kleine letter.</w:t>
       </w:r>
     </w:p>
     <w:p>
@@ -9402,22 +8478,14 @@
         <w:pStyle w:val="Lijstalinea"/>
       </w:pPr>
       <w:r>
-        <w:t>B= ‘</w:t>
-      </w:r>
-      <w:proofErr w:type="spellStart"/>
-      <w:r>
-        <w:t>bart</w:t>
-      </w:r>
-      <w:proofErr w:type="spellEnd"/>
-      <w:r>
-        <w:t xml:space="preserve">’ </w:t>
-      </w:r>
-      <w:commentRangeEnd w:id="69"/>
+        <w:t xml:space="preserve">B= ‘bart’ </w:t>
+      </w:r>
+      <w:commentRangeEnd w:id="73"/>
       <w:r>
         <w:rPr>
           <w:rStyle w:val="Verwijzingopmerking"/>
         </w:rPr>
-        <w:commentReference w:id="69"/>
+        <w:commentReference w:id="73"/>
       </w:r>
     </w:p>
     <w:p>
@@ -9436,64 +8504,13 @@
     <w:p>
       <w:pPr>
         <w:pStyle w:val="Lijstalinea"/>
-        <w:rPr>
-          <w:lang w:val="en-US"/>
-          <w:rPrChange w:id="70" w:author="Gebruiker" w:date="2017-10-02T17:58:00Z">
-            <w:rPr/>
-          </w:rPrChange>
-        </w:rPr>
-      </w:pPr>
-      <w:proofErr w:type="spellStart"/>
-      <w:r>
-        <w:rPr>
-          <w:lang w:val="en-US"/>
-          <w:rPrChange w:id="71" w:author="Gebruiker" w:date="2017-10-02T17:58:00Z">
-            <w:rPr/>
-          </w:rPrChange>
-        </w:rPr>
-        <w:t>strcmp</w:t>
-      </w:r>
-      <w:proofErr w:type="spellEnd"/>
-      <w:r>
-        <w:rPr>
-          <w:lang w:val="en-US"/>
-          <w:rPrChange w:id="72" w:author="Gebruiker" w:date="2017-10-02T17:58:00Z">
-            <w:rPr/>
-          </w:rPrChange>
-        </w:rPr>
-        <w:t xml:space="preserve">(A,B) </w:t>
-      </w:r>
-      <w:proofErr w:type="spellStart"/>
-      <w:r>
-        <w:rPr>
-          <w:lang w:val="en-US"/>
-          <w:rPrChange w:id="73" w:author="Gebruiker" w:date="2017-10-02T17:58:00Z">
-            <w:rPr/>
-          </w:rPrChange>
-        </w:rPr>
-        <w:t>en</w:t>
-      </w:r>
-      <w:proofErr w:type="spellEnd"/>
-      <w:r>
-        <w:rPr>
-          <w:lang w:val="en-US"/>
-          <w:rPrChange w:id="74" w:author="Gebruiker" w:date="2017-10-02T17:58:00Z">
-            <w:rPr/>
-          </w:rPrChange>
-        </w:rPr>
-        <w:t xml:space="preserve"> </w:t>
-      </w:r>
-      <w:proofErr w:type="spellStart"/>
-      <w:r>
         <w:rPr>
           <w:lang w:val="en-US"/>
           <w:rPrChange w:id="75" w:author="Gebruiker" w:date="2017-10-02T17:58:00Z">
             <w:rPr/>
           </w:rPrChange>
         </w:rPr>
-        <w:t>strcmpi</w:t>
-      </w:r>
-      <w:proofErr w:type="spellEnd"/>
+      </w:pPr>
       <w:r>
         <w:rPr>
           <w:lang w:val="en-US"/>
@@ -9501,7 +8518,7 @@
             <w:rPr/>
           </w:rPrChange>
         </w:rPr>
-        <w:t>(A,B)</w:t>
+        <w:t>strcmp(A,B) en strcmpi(A,B)</w:t>
       </w:r>
     </w:p>
     <w:p>
@@ -9526,6 +8543,7 @@
         <w:rPr>
           <w:b/>
         </w:rPr>
+        <w:lastRenderedPageBreak/>
         <w:t xml:space="preserve">Wat is het verschil dat je eruit krijgt? </w:t>
       </w:r>
       <w:r>
@@ -9553,48 +8571,30 @@
       <w:r>
         <w:t xml:space="preserve">Het commando </w:t>
       </w:r>
-      <w:proofErr w:type="spellStart"/>
       <w:r>
         <w:rPr>
           <w:rFonts w:ascii="Consolas" w:hAnsi="Consolas"/>
         </w:rPr>
-        <w:t>strcmp</w:t>
-      </w:r>
-      <w:proofErr w:type="spellEnd"/>
+        <w:t>strcmp()</w:t>
+      </w:r>
+      <w:r>
+        <w:t xml:space="preserve"> houdt wel rekening met hoofdletters, het commando </w:t>
+      </w:r>
       <w:r>
         <w:rPr>
           <w:rFonts w:ascii="Consolas" w:hAnsi="Consolas"/>
         </w:rPr>
-        <w:t>()</w:t>
-      </w:r>
-      <w:r>
-        <w:t xml:space="preserve"> houdt wel rekening met hoofdletters, het commando </w:t>
-      </w:r>
-      <w:proofErr w:type="spellStart"/>
-      <w:r>
-        <w:rPr>
-          <w:rFonts w:ascii="Consolas" w:hAnsi="Consolas"/>
-        </w:rPr>
-        <w:t>strcmpi</w:t>
-      </w:r>
-      <w:proofErr w:type="spellEnd"/>
-      <w:r>
-        <w:rPr>
-          <w:rFonts w:ascii="Consolas" w:hAnsi="Consolas"/>
-        </w:rPr>
-        <w:t>()</w:t>
+        <w:t>strcmpi()</w:t>
       </w:r>
       <w:r>
         <w:t xml:space="preserve"> is ongevoelig (</w:t>
       </w:r>
-      <w:proofErr w:type="spellStart"/>
       <w:r>
         <w:rPr>
           <w:i/>
         </w:rPr>
         <w:t>insensitive</w:t>
       </w:r>
-      <w:proofErr w:type="spellEnd"/>
       <w:r>
         <w:t>) voor hoofdletters</w:t>
       </w:r>
@@ -9651,21 +8651,7 @@
         <w:rPr>
           <w:rFonts w:ascii="Calibri" w:hAnsi="Calibri" w:cs="Cordia New"/>
         </w:rPr>
-        <w:t xml:space="preserve">Roep de </w:t>
-      </w:r>
-      <w:proofErr w:type="spellStart"/>
-      <w:r>
-        <w:rPr>
-          <w:rFonts w:ascii="Calibri" w:hAnsi="Calibri" w:cs="Cordia New"/>
-        </w:rPr>
-        <w:t>strcmp</w:t>
-      </w:r>
-      <w:proofErr w:type="spellEnd"/>
-      <w:r>
-        <w:rPr>
-          <w:rFonts w:ascii="Calibri" w:hAnsi="Calibri" w:cs="Cordia New"/>
-        </w:rPr>
-        <w:t>() functie aan zodanig dat je de string S1 vergelijkt met S2.</w:t>
+        <w:t>Roep de strcmp() functie aan zodanig dat je de string S1 vergelijkt met S2.</w:t>
       </w:r>
       <w:r>
         <w:rPr>
@@ -9710,33 +8696,11 @@
           <w:rFonts w:ascii="Calibri" w:hAnsi="Calibri" w:cs="Cordia New"/>
         </w:rPr>
       </w:pPr>
-      <w:proofErr w:type="spellStart"/>
       <w:r>
         <w:rPr>
           <w:rFonts w:ascii="Calibri" w:hAnsi="Calibri" w:cs="Cordia New"/>
         </w:rPr>
-        <w:t>Size</w:t>
-      </w:r>
-      <w:proofErr w:type="spellEnd"/>
-      <w:r>
-        <w:rPr>
-          <w:rFonts w:ascii="Calibri" w:hAnsi="Calibri" w:cs="Cordia New"/>
-        </w:rPr>
-        <w:t xml:space="preserve">() geeft de afmetingen van een vector of matrix. Stel de functie geeft het volgende terug </w:t>
-      </w:r>
-      <w:proofErr w:type="spellStart"/>
-      <w:r>
-        <w:rPr>
-          <w:rFonts w:ascii="Calibri" w:hAnsi="Calibri" w:cs="Cordia New"/>
-        </w:rPr>
-        <w:t>ans</w:t>
-      </w:r>
-      <w:proofErr w:type="spellEnd"/>
-      <w:r>
-        <w:rPr>
-          <w:rFonts w:ascii="Calibri" w:hAnsi="Calibri" w:cs="Cordia New"/>
-        </w:rPr>
-        <w:t xml:space="preserve"> = 2 3. Stelling: dit betekend dat de matrix 2 kolommen en 3 rijen heeft. Waar/ niet waar.</w:t>
+        <w:t>Size() geeft de afmetingen van een vector of matrix. Stel de functie geeft het volgende terug ans = 2 3. Stelling: dit betekend dat de matrix 2 kolommen en 3 rijen heeft. Waar/ niet waar.</w:t>
       </w:r>
     </w:p>
     <w:p>
@@ -9750,19 +8714,11 @@
       <w:r>
         <w:t xml:space="preserve">Maak een string aan met je naam, bijvoorbeeld </w:t>
       </w:r>
-      <w:proofErr w:type="spellStart"/>
       <w:r>
         <w:rPr>
           <w:rFonts w:ascii="Consolas" w:hAnsi="Consolas"/>
         </w:rPr>
-        <w:t>str</w:t>
-      </w:r>
-      <w:proofErr w:type="spellEnd"/>
-      <w:r>
-        <w:rPr>
-          <w:rFonts w:ascii="Consolas" w:hAnsi="Consolas"/>
-        </w:rPr>
-        <w:t xml:space="preserve"> = ‘</w:t>
+        <w:t>str = ‘</w:t>
       </w:r>
       <w:r>
         <w:rPr>
@@ -9794,14 +8750,12 @@
       <w:r>
         <w:t xml:space="preserve">Bekijk de help tekst van het commando </w:t>
       </w:r>
-      <w:proofErr w:type="spellStart"/>
       <w:r>
         <w:rPr>
           <w:rFonts w:ascii="Consolas" w:hAnsi="Consolas"/>
         </w:rPr>
         <w:t>find</w:t>
       </w:r>
-      <w:proofErr w:type="spellEnd"/>
       <w:r>
         <w:t xml:space="preserve"> en bepaal op deze manier waar in de vector</w:t>
       </w:r>
@@ -9817,21 +8771,7 @@
         <w:rPr>
           <w:rFonts w:ascii="Consolas" w:hAnsi="Consolas"/>
         </w:rPr>
-        <w:t xml:space="preserve">v = </w:t>
-      </w:r>
-      <w:proofErr w:type="spellStart"/>
-      <w:r>
-        <w:rPr>
-          <w:rFonts w:ascii="Consolas" w:hAnsi="Consolas"/>
-        </w:rPr>
-        <w:t>randi</w:t>
-      </w:r>
-      <w:proofErr w:type="spellEnd"/>
-      <w:r>
-        <w:rPr>
-          <w:rFonts w:ascii="Consolas" w:hAnsi="Consolas"/>
-        </w:rPr>
-        <w:t>(20,1,20);</w:t>
+        <w:t>v = randi(20,1,20);</w:t>
       </w:r>
       <w:r>
         <w:rPr>
@@ -9866,19 +8806,11 @@
           <w:rFonts w:ascii="Consolas" w:hAnsi="Consolas"/>
         </w:rPr>
       </w:pPr>
-      <w:proofErr w:type="spellStart"/>
       <w:r>
         <w:rPr>
           <w:rFonts w:ascii="Consolas" w:hAnsi="Consolas"/>
         </w:rPr>
-        <w:t>find</w:t>
-      </w:r>
-      <w:proofErr w:type="spellEnd"/>
-      <w:r>
-        <w:rPr>
-          <w:rFonts w:ascii="Consolas" w:hAnsi="Consolas"/>
-        </w:rPr>
-        <w:t>(v==10);</w:t>
+        <w:t>find(v==10);</w:t>
       </w:r>
     </w:p>
     <w:p>
@@ -9970,55 +8902,7 @@
           <w:rFonts w:ascii="Calibri" w:hAnsi="Calibri" w:cs="Cordia New"/>
           <w:color w:val="000000" w:themeColor="text1"/>
         </w:rPr>
-        <w:t xml:space="preserve">De variabele S1 heeft 13 karakter, en S2 heeft er 11. </w:t>
-      </w:r>
-      <w:proofErr w:type="spellStart"/>
-      <w:r>
-        <w:rPr>
-          <w:rFonts w:ascii="Calibri" w:hAnsi="Calibri" w:cs="Cordia New"/>
-          <w:color w:val="000000" w:themeColor="text1"/>
-        </w:rPr>
-        <w:t>Strcmp</w:t>
-      </w:r>
-      <w:proofErr w:type="spellEnd"/>
-      <w:r>
-        <w:rPr>
-          <w:rFonts w:ascii="Calibri" w:hAnsi="Calibri" w:cs="Cordia New"/>
-          <w:color w:val="000000" w:themeColor="text1"/>
-        </w:rPr>
-        <w:t xml:space="preserve">() geeft terug of de strings evenveel karakters hebben, wat in dit geval dus niet zo is. </w:t>
-      </w:r>
-      <w:proofErr w:type="spellStart"/>
-      <w:r>
-        <w:rPr>
-          <w:rFonts w:ascii="Calibri" w:hAnsi="Calibri" w:cs="Cordia New"/>
-          <w:color w:val="000000" w:themeColor="text1"/>
-        </w:rPr>
-        <w:t>Strcmp</w:t>
-      </w:r>
-      <w:proofErr w:type="spellEnd"/>
-      <w:r>
-        <w:rPr>
-          <w:rFonts w:ascii="Calibri" w:hAnsi="Calibri" w:cs="Cordia New"/>
-          <w:color w:val="000000" w:themeColor="text1"/>
-        </w:rPr>
-        <w:t xml:space="preserve">() geeft een 0 terug, oftewel een 0 is </w:t>
-      </w:r>
-      <w:proofErr w:type="spellStart"/>
-      <w:r>
-        <w:rPr>
-          <w:rFonts w:ascii="Calibri" w:hAnsi="Calibri" w:cs="Cordia New"/>
-          <w:color w:val="000000" w:themeColor="text1"/>
-        </w:rPr>
-        <w:t>false</w:t>
-      </w:r>
-      <w:proofErr w:type="spellEnd"/>
-      <w:r>
-        <w:rPr>
-          <w:rFonts w:ascii="Calibri" w:hAnsi="Calibri" w:cs="Cordia New"/>
-          <w:color w:val="000000" w:themeColor="text1"/>
-        </w:rPr>
-        <w:t>, is de variabele zijn niet gelijk aan elkaar in karakters</w:t>
+        <w:t>De variabele S1 heeft 13 karakter, en S2 heeft er 11. Strcmp() geeft terug of de strings evenveel karakters hebben, wat in dit geval dus niet zo is. Strcmp() geeft een 0 terug, oftewel een 0 is false, is de variabele zijn niet gelijk aan elkaar in karakters</w:t>
       </w:r>
     </w:p>
     <w:p>
@@ -10104,23 +8988,7 @@
           <w:rFonts w:ascii="Calibri" w:hAnsi="Calibri" w:cs="Cordia New"/>
           <w:color w:val="000000" w:themeColor="text1"/>
         </w:rPr>
-        <w:t xml:space="preserve">Dit kan je doen met het statement </w:t>
-      </w:r>
-      <w:proofErr w:type="spellStart"/>
-      <w:r>
-        <w:rPr>
-          <w:rFonts w:ascii="Calibri" w:hAnsi="Calibri" w:cs="Cordia New"/>
-          <w:color w:val="000000" w:themeColor="text1"/>
-        </w:rPr>
-        <w:t>find</w:t>
-      </w:r>
-      <w:proofErr w:type="spellEnd"/>
-      <w:r>
-        <w:rPr>
-          <w:rFonts w:ascii="Calibri" w:hAnsi="Calibri" w:cs="Cordia New"/>
-          <w:color w:val="000000" w:themeColor="text1"/>
-        </w:rPr>
-        <w:t xml:space="preserve">(v&gt;=10) </w:t>
+        <w:t xml:space="preserve">Dit kan je doen met het statement find(v&gt;=10) </w:t>
       </w:r>
     </w:p>
     <w:p>
@@ -10151,16 +9019,14 @@
       <w:r>
         <w:br w:type="page"/>
       </w:r>
-      <w:bookmarkStart w:id="82" w:name="_GoBack"/>
-      <w:bookmarkEnd w:id="82"/>
-    </w:p>
-    <w:p>
-      <w:pPr>
-        <w:rPr>
-          <w:del w:id="83" w:author="Gebruiker" w:date="2017-10-02T18:10:00Z"/>
-        </w:rPr>
-      </w:pPr>
-      <w:del w:id="84" w:author="Gebruiker" w:date="2017-10-02T18:10:00Z">
+    </w:p>
+    <w:p>
+      <w:pPr>
+        <w:rPr>
+          <w:del w:id="82" w:author="Gebruiker" w:date="2017-10-02T18:10:00Z"/>
+        </w:rPr>
+      </w:pPr>
+      <w:del w:id="83" w:author="Gebruiker" w:date="2017-10-02T18:10:00Z">
         <w:r>
           <w:lastRenderedPageBreak/>
           <w:delText>oud:</w:delText>
@@ -10170,10 +9036,10 @@
     <w:p>
       <w:pPr>
         <w:rPr>
-          <w:del w:id="85" w:author="Gebruiker" w:date="2017-10-02T18:10:00Z"/>
-        </w:rPr>
-      </w:pPr>
-      <w:del w:id="86" w:author="Gebruiker" w:date="2017-10-02T18:10:00Z">
+          <w:del w:id="84" w:author="Gebruiker" w:date="2017-10-02T18:10:00Z"/>
+        </w:rPr>
+      </w:pPr>
+      <w:del w:id="85" w:author="Gebruiker" w:date="2017-10-02T18:10:00Z">
         <w:r>
           <w:delText>We kunnen een matrix transponeren. Dat wil zeggen dat de rijen de kolommen worden. Bijvoorbeeld</w:delText>
         </w:r>
@@ -10183,10 +9049,10 @@
       <w:pPr>
         <w:pStyle w:val="MTDisplayEquation"/>
         <w:rPr>
-          <w:del w:id="87" w:author="Gebruiker" w:date="2017-10-02T18:10:00Z"/>
-        </w:rPr>
-      </w:pPr>
-      <w:del w:id="88" w:author="Gebruiker" w:date="2017-10-02T18:10:00Z">
+          <w:del w:id="86" w:author="Gebruiker" w:date="2017-10-02T18:10:00Z"/>
+        </w:rPr>
+      </w:pPr>
+      <w:del w:id="87" w:author="Gebruiker" w:date="2017-10-02T18:10:00Z">
         <w:r>
           <w:tab/>
         </w:r>
@@ -10196,9 +9062,9 @@
           </w:rPr>
           <w:object w:dxaOrig="3580" w:dyaOrig="1440" w14:anchorId="42E65BE2">
             <v:shape id="_x0000_i1026" type="#_x0000_t75" style="width:180pt;height:1in" o:ole="">
-              <v:imagedata r:id="rId32" o:title=""/>
+              <v:imagedata r:id="rId33" o:title=""/>
             </v:shape>
-            <o:OLEObject Type="Embed" ProgID="Equation.DSMT4" ShapeID="_x0000_i1026" DrawAspect="Content" ObjectID="_1568472999" r:id="rId33"/>
+            <o:OLEObject Type="Embed" ProgID="Equation.DSMT4" ShapeID="_x0000_i1026" DrawAspect="Content" ObjectID="_1568483064" r:id="rId34"/>
           </w:object>
         </w:r>
       </w:del>
@@ -10206,10 +9072,10 @@
     <w:p>
       <w:pPr>
         <w:rPr>
-          <w:del w:id="89" w:author="Gebruiker" w:date="2017-10-02T18:10:00Z"/>
-        </w:rPr>
-      </w:pPr>
-      <w:del w:id="90" w:author="Gebruiker" w:date="2017-10-02T18:10:00Z">
+          <w:del w:id="88" w:author="Gebruiker" w:date="2017-10-02T18:10:00Z"/>
+        </w:rPr>
+      </w:pPr>
+      <w:del w:id="89" w:author="Gebruiker" w:date="2017-10-02T18:10:00Z">
         <w:r>
           <w:delText xml:space="preserve">Wiskundig gezien is dit de notatie. In Matlab gebruiken we een aanhalingsteken ‘om de getransponeerde te krijgen, bijvoorbeeld </w:delText>
         </w:r>
@@ -10227,19 +9093,19 @@
     <w:p>
       <w:pPr>
         <w:rPr>
+          <w:del w:id="90" w:author="Gebruiker" w:date="2017-10-02T18:10:00Z"/>
+          <w:b/>
+        </w:rPr>
+      </w:pPr>
+    </w:p>
+    <w:p>
+      <w:pPr>
+        <w:rPr>
           <w:del w:id="91" w:author="Gebruiker" w:date="2017-10-02T18:10:00Z"/>
           <w:b/>
         </w:rPr>
       </w:pPr>
-    </w:p>
-    <w:p>
-      <w:pPr>
-        <w:rPr>
-          <w:del w:id="92" w:author="Gebruiker" w:date="2017-10-02T18:10:00Z"/>
-          <w:b/>
-        </w:rPr>
-      </w:pPr>
-      <w:del w:id="93" w:author="Gebruiker" w:date="2017-10-02T18:10:00Z">
+      <w:del w:id="92" w:author="Gebruiker" w:date="2017-10-02T18:10:00Z">
         <w:r>
           <w:rPr>
             <w:b/>
@@ -10250,7 +9116,7 @@
     </w:p>
     <w:p/>
     <w:sectPr>
-      <w:footerReference w:type="default" r:id="rId34"/>
+      <w:footerReference w:type="default" r:id="rId35"/>
       <w:pgSz w:w="11906" w:h="16838"/>
       <w:pgMar w:top="1417" w:right="1417" w:bottom="1417" w:left="1417" w:header="708" w:footer="708" w:gutter="0"/>
       <w:pgNumType w:start="0"/>
@@ -10264,7 +9130,7 @@
 
 <file path=word/comments.xml><?xml version="1.0" encoding="utf-8"?>
 <w:comments xmlns:wpc="http://schemas.microsoft.com/office/word/2010/wordprocessingCanvas" xmlns:mc="http://schemas.openxmlformats.org/markup-compatibility/2006" xmlns:o="urn:schemas-microsoft-com:office:office" xmlns:r="http://schemas.openxmlformats.org/officeDocument/2006/relationships" xmlns:m="http://schemas.openxmlformats.org/officeDocument/2006/math" xmlns:v="urn:schemas-microsoft-com:vml" xmlns:wp14="http://schemas.microsoft.com/office/word/2010/wordprocessingDrawing" xmlns:wp="http://schemas.openxmlformats.org/drawingml/2006/wordprocessingDrawing" xmlns:w10="urn:schemas-microsoft-com:office:word" xmlns:w="http://schemas.openxmlformats.org/wordprocessingml/2006/main" xmlns:w14="http://schemas.microsoft.com/office/word/2010/wordml" xmlns:w15="http://schemas.microsoft.com/office/word/2012/wordml" xmlns:wpg="http://schemas.microsoft.com/office/word/2010/wordprocessingGroup" xmlns:wpi="http://schemas.microsoft.com/office/word/2010/wordprocessingInk" xmlns:wne="http://schemas.microsoft.com/office/word/2006/wordml" xmlns:wps="http://schemas.microsoft.com/office/word/2010/wordprocessingShape" mc:Ignorable="w14 w15 wp14">
-  <w:comment w:id="8" w:author="Bart van Trigt [2]" w:date="2017-09-19T12:06:00Z" w:initials="Bart">
+  <w:comment w:id="12" w:author="Gebruiker" w:date="2017-10-02T17:58:00Z" w:initials="G">
     <w:p>
       <w:pPr>
         <w:pStyle w:val="Tekstopmerking"/>
@@ -10276,11 +9142,11 @@
         <w:annotationRef/>
       </w:r>
       <w:r>
-        <w:t>@mark je hebt in de readers van vorige week al de help functie uitgelegd. Ik heb hem hier nu gewoon nog een keer herhaalt. Even kijken of het in de reader van vorige week goed aansluit en afstemmen waar we het houden of dat we het zo laten.</w:t>
+        <w:t>MS: Dit is niet bedoeld voor de student. Als je het toch wilt gebruiken, pas het dan aan.</w:t>
       </w:r>
     </w:p>
   </w:comment>
-  <w:comment w:id="7" w:author="Gebruiker" w:date="2017-10-02T17:58:00Z" w:initials="G">
+  <w:comment w:id="14" w:author="Gebruiker" w:date="2017-09-28T18:11:00Z" w:initials="G">
     <w:p>
       <w:pPr>
         <w:pStyle w:val="Tekstopmerking"/>
@@ -10292,11 +9158,11 @@
         <w:annotationRef/>
       </w:r>
       <w:r>
-        <w:t>MS: Dit is niet bedoeld voor de student. Als je het toch wilt gebruiken, pas het dan aan.</w:t>
+        <w:t>MS: Ik begrijp de intentie en apprecieer het. Echter vind ik het overbodig en weinig toevoegen.</w:t>
       </w:r>
     </w:p>
   </w:comment>
-  <w:comment w:id="10" w:author="Gebruiker" w:date="2017-09-28T18:11:00Z" w:initials="G">
+  <w:comment w:id="17" w:author="Gebruiker" w:date="2017-10-02T17:59:00Z" w:initials="G">
     <w:p>
       <w:pPr>
         <w:pStyle w:val="Tekstopmerking"/>
@@ -10308,32 +9174,99 @@
         <w:annotationRef/>
       </w:r>
       <w:r>
-        <w:t>MS: Ik begrijp de intentie en apprecieer het. Echter vind ik het overbodig en weinig toevoegen.</w:t>
+        <w:t>MS: dit is een mooi voorbeeld waarom een context rijke omgeving verwarrend kan zijn. Ik ben serieus nu al kwijt waar het voorbeeld om draait… Natuurlijk kan ik opnieuw de paragraaf lezen. Maar de context maakt dit geen beter voorbeeld….</w:t>
       </w:r>
     </w:p>
   </w:comment>
-  <w:comment w:id="13" w:author="Gebruiker" w:date="2017-10-02T17:59:00Z" w:initials="G">
+  <w:comment w:id="22" w:author="Gebruiker" w:date="2017-10-02T18:00:00Z" w:initials="G">
     <w:p>
       <w:pPr>
         <w:pStyle w:val="Tekstopmerking"/>
       </w:pPr>
       <w:r>
+        <w:t xml:space="preserve">MS: </w:t>
+      </w:r>
+      <w:r>
         <w:rPr>
           <w:rStyle w:val="Verwijzingopmerking"/>
         </w:rPr>
         <w:annotationRef/>
       </w:r>
       <w:r>
-        <w:t>MS: dit is een mooi voorbeeld waarom een context rijke omgeving verwarrend kan zijn. Ik ben serieus nu al kwijt waar het voorbeeld om draait… Natuurlijk kan ik opnieuw de paragraaf lezen. Maar de context maakt dit geen beter voorbeeld….</w:t>
+        <w:t>Maar drie? Dat vind ik erg weinig oefening.</w:t>
       </w:r>
     </w:p>
   </w:comment>
-  <w:comment w:id="18" w:author="Gebruiker" w:date="2017-10-02T18:00:00Z" w:initials="G">
+  <w:comment w:id="25" w:author="Gebruiker" w:date="2017-09-28T18:12:00Z" w:initials="G">
     <w:p>
       <w:pPr>
         <w:pStyle w:val="Tekstopmerking"/>
       </w:pPr>
       <w:r>
+        <w:rPr>
+          <w:rStyle w:val="Verwijzingopmerking"/>
+        </w:rPr>
+        <w:annotationRef/>
+      </w:r>
+      <w:r>
+        <w:t>Dat MATLAB daar voor staat is in de eerste reader al uitgelegd….</w:t>
+      </w:r>
+    </w:p>
+  </w:comment>
+  <w:comment w:id="28" w:author="Gebruiker" w:date="2017-10-02T18:01:00Z" w:initials="G">
+    <w:p>
+      <w:pPr>
+        <w:pStyle w:val="Tekstopmerking"/>
+      </w:pPr>
+      <w:r>
+        <w:rPr>
+          <w:rStyle w:val="Verwijzingopmerking"/>
+        </w:rPr>
+        <w:annotationRef/>
+      </w:r>
+      <w:r>
+        <w:t xml:space="preserve">MS: ligt behoorlijk dicht in de buurt </w:t>
+      </w:r>
+    </w:p>
+  </w:comment>
+  <w:comment w:id="35" w:author="Gebruiker" w:date="2017-10-02T18:02:00Z" w:initials="G">
+    <w:p>
+      <w:pPr>
+        <w:pStyle w:val="Tekstopmerking"/>
+      </w:pPr>
+      <w:r>
+        <w:rPr>
+          <w:rStyle w:val="Verwijzingopmerking"/>
+        </w:rPr>
+        <w:annotationRef/>
+      </w:r>
+      <w:r>
+        <w:t xml:space="preserve">Mag meer uitleg bij… ‘ ascend’ </w:t>
+      </w:r>
+    </w:p>
+  </w:comment>
+  <w:comment w:id="36" w:author="Gebruiker" w:date="2017-10-02T18:03:00Z" w:initials="G">
+    <w:p>
+      <w:pPr>
+        <w:pStyle w:val="Tekstopmerking"/>
+      </w:pPr>
+      <w:r>
+        <w:rPr>
+          <w:rStyle w:val="Verwijzingopmerking"/>
+        </w:rPr>
+        <w:annotationRef/>
+      </w:r>
+      <w:r>
+        <w:t>Schrijf je dat zo?</w:t>
+      </w:r>
+    </w:p>
+  </w:comment>
+  <w:comment w:id="38" w:author="Gebruiker" w:date="2017-10-02T18:03:00Z" w:initials="G">
+    <w:p>
+      <w:pPr>
+        <w:pStyle w:val="Tekstopmerking"/>
+      </w:pPr>
+      <w:r>
         <w:t xml:space="preserve">MS: </w:t>
       </w:r>
       <w:r>
@@ -10343,11 +9276,11 @@
         <w:annotationRef/>
       </w:r>
       <w:r>
-        <w:t>Maar drie? Dat vind ik erg weinig oefening.</w:t>
+        <w:t>Wederom een beperkt aantal. Zijn deze oefeningen een goede representatie van het hele hoofdstuk?</w:t>
       </w:r>
     </w:p>
   </w:comment>
-  <w:comment w:id="21" w:author="Gebruiker" w:date="2017-09-28T18:12:00Z" w:initials="G">
+  <w:comment w:id="41" w:author="Gebruiker" w:date="2017-10-02T18:04:00Z" w:initials="G">
     <w:p>
       <w:pPr>
         <w:pStyle w:val="Tekstopmerking"/>
@@ -10359,11 +9292,11 @@
         <w:annotationRef/>
       </w:r>
       <w:r>
-        <w:t>Dat MATLAB daar voor staat is in de eerste reader al uitgelegd….</w:t>
+        <w:t>Dat weten we. Misschien beginnen met een ander intro.</w:t>
       </w:r>
     </w:p>
   </w:comment>
-  <w:comment w:id="24" w:author="Gebruiker" w:date="2017-10-02T18:01:00Z" w:initials="G">
+  <w:comment w:id="42" w:author="Gebruiker" w:date="2017-10-02T18:04:00Z" w:initials="G">
     <w:p>
       <w:pPr>
         <w:pStyle w:val="Tekstopmerking"/>
@@ -10375,11 +9308,11 @@
         <w:annotationRef/>
       </w:r>
       <w:r>
-        <w:t xml:space="preserve">MS: ligt behoorlijk dicht in de buurt </w:t>
+        <w:t>Ligt het aan mij of is dit een onduidelijk plaatje?</w:t>
       </w:r>
     </w:p>
   </w:comment>
-  <w:comment w:id="31" w:author="Gebruiker" w:date="2017-10-02T18:02:00Z" w:initials="G">
+  <w:comment w:id="43" w:author="Gebruiker" w:date="2017-10-02T18:05:00Z" w:initials="G">
     <w:p>
       <w:pPr>
         <w:pStyle w:val="Tekstopmerking"/>
@@ -10391,19 +9324,11 @@
         <w:annotationRef/>
       </w:r>
       <w:r>
-        <w:t xml:space="preserve">Mag meer uitleg bij… ‘ </w:t>
-      </w:r>
-      <w:proofErr w:type="spellStart"/>
-      <w:r>
-        <w:t>ascend</w:t>
-      </w:r>
-      <w:proofErr w:type="spellEnd"/>
-      <w:r>
-        <w:t xml:space="preserve">’ </w:t>
+        <w:t>MS: Wat is de student aan het doen?</w:t>
       </w:r>
     </w:p>
   </w:comment>
-  <w:comment w:id="32" w:author="Gebruiker" w:date="2017-10-02T18:03:00Z" w:initials="G">
+  <w:comment w:id="44" w:author="Bart van Trigt [2]" w:date="2017-09-19T10:53:00Z" w:initials="Bart">
     <w:p>
       <w:pPr>
         <w:pStyle w:val="Tekstopmerking"/>
@@ -10415,30 +9340,27 @@
         <w:annotationRef/>
       </w:r>
       <w:r>
-        <w:t>Schrijf je dat zo?</w:t>
+        <w:t>Kan evt nog verder aangevuld worden met bijvoorbeeld de vraag wat is de hoeksnelheid bij de maximale kniehoek?</w:t>
       </w:r>
     </w:p>
   </w:comment>
-  <w:comment w:id="34" w:author="Gebruiker" w:date="2017-10-02T18:03:00Z" w:initials="G">
+  <w:comment w:id="49" w:author="Gebruiker" w:date="2017-10-02T18:06:00Z" w:initials="G">
     <w:p>
       <w:pPr>
         <w:pStyle w:val="Tekstopmerking"/>
       </w:pPr>
       <w:r>
-        <w:t xml:space="preserve">MS: </w:t>
-      </w:r>
-      <w:r>
         <w:rPr>
           <w:rStyle w:val="Verwijzingopmerking"/>
         </w:rPr>
         <w:annotationRef/>
       </w:r>
       <w:r>
-        <w:t>Wederom een beperkt aantal. Zijn deze oefeningen een goede representatie van het hele hoofdstuk?</w:t>
+        <w:t>MS: van wat?</w:t>
       </w:r>
     </w:p>
   </w:comment>
-  <w:comment w:id="37" w:author="Gebruiker" w:date="2017-10-02T18:04:00Z" w:initials="G">
+  <w:comment w:id="51" w:author="Gebruiker" w:date="2017-10-02T18:06:00Z" w:initials="G">
     <w:p>
       <w:pPr>
         <w:pStyle w:val="Tekstopmerking"/>
@@ -10450,11 +9372,11 @@
         <w:annotationRef/>
       </w:r>
       <w:r>
-        <w:t>Dat weten we. Misschien beginnen met een ander intro.</w:t>
+        <w:t>Dit is een hele goede!! Zorg ook voor tenminste een paar oefeningen!</w:t>
       </w:r>
     </w:p>
   </w:comment>
-  <w:comment w:id="38" w:author="Gebruiker" w:date="2017-10-02T18:04:00Z" w:initials="G">
+  <w:comment w:id="52" w:author="Gebruiker" w:date="2017-10-02T18:06:00Z" w:initials="G">
     <w:p>
       <w:pPr>
         <w:pStyle w:val="Tekstopmerking"/>
@@ -10466,11 +9388,11 @@
         <w:annotationRef/>
       </w:r>
       <w:r>
-        <w:t>Ligt het aan mij of is dit een onduidelijk plaatje?</w:t>
+        <w:t>MS: Alistair en ik wilde dit onderwerp toegevoegd hebben i.v.m. Engelse terminologie. Behandel ook de semicolon.</w:t>
       </w:r>
     </w:p>
   </w:comment>
-  <w:comment w:id="39" w:author="Gebruiker" w:date="2017-10-02T18:05:00Z" w:initials="G">
+  <w:comment w:id="53" w:author="Gebruiker" w:date="2017-10-02T18:07:00Z" w:initials="G">
     <w:p>
       <w:pPr>
         <w:pStyle w:val="Tekstopmerking"/>
@@ -10482,11 +9404,11 @@
         <w:annotationRef/>
       </w:r>
       <w:r>
-        <w:t>MS: Wat is de student aan het doen?</w:t>
+        <w:t>Kun je het plaatje niet wat netter maken?</w:t>
       </w:r>
     </w:p>
   </w:comment>
-  <w:comment w:id="40" w:author="Bart van Trigt [2]" w:date="2017-09-19T10:53:00Z" w:initials="Bart">
+  <w:comment w:id="58" w:author="Gebruiker" w:date="2017-10-02T18:07:00Z" w:initials="G">
     <w:p>
       <w:pPr>
         <w:pStyle w:val="Tekstopmerking"/>
@@ -10498,19 +9420,11 @@
         <w:annotationRef/>
       </w:r>
       <w:r>
-        <w:t xml:space="preserve">Kan </w:t>
-      </w:r>
-      <w:proofErr w:type="spellStart"/>
-      <w:r>
-        <w:t>evt</w:t>
-      </w:r>
-      <w:proofErr w:type="spellEnd"/>
-      <w:r>
-        <w:t xml:space="preserve"> nog verder aangevuld worden met bijvoorbeeld de vraag wat is de hoeksnelheid bij de maximale kniehoek?</w:t>
+        <w:t>MS: Dit heb ik al helemaal behandeld en is dus overbodig.</w:t>
       </w:r>
     </w:p>
   </w:comment>
-  <w:comment w:id="45" w:author="Gebruiker" w:date="2017-10-02T18:06:00Z" w:initials="G">
+  <w:comment w:id="63" w:author="Gebruiker" w:date="2017-10-02T18:08:00Z" w:initials="G">
     <w:p>
       <w:pPr>
         <w:pStyle w:val="Tekstopmerking"/>
@@ -10522,11 +9436,11 @@
         <w:annotationRef/>
       </w:r>
       <w:r>
-        <w:t>MS: van wat?</w:t>
+        <w:t>Dat is niet juist</w:t>
       </w:r>
     </w:p>
   </w:comment>
-  <w:comment w:id="47" w:author="Gebruiker" w:date="2017-10-02T18:06:00Z" w:initials="G">
+  <w:comment w:id="71" w:author="Trigt, B. van" w:date="2017-09-25T09:26:00Z" w:initials="TBv">
     <w:p>
       <w:pPr>
         <w:pStyle w:val="Tekstopmerking"/>
@@ -10538,11 +9452,11 @@
         <w:annotationRef/>
       </w:r>
       <w:r>
-        <w:t>Dit is een hele goede!! Zorg ook voor tenminste een paar oefeningen!</w:t>
+        <w:t>Hier nog de save functie toevoegen ? Load is al ergens gedaan ?</w:t>
       </w:r>
     </w:p>
   </w:comment>
-  <w:comment w:id="48" w:author="Gebruiker" w:date="2017-10-02T18:06:00Z" w:initials="G">
+  <w:comment w:id="72" w:author="Gebruiker" w:date="2017-10-02T18:09:00Z" w:initials="G">
     <w:p>
       <w:pPr>
         <w:pStyle w:val="Tekstopmerking"/>
@@ -10554,91 +9468,11 @@
         <w:annotationRef/>
       </w:r>
       <w:r>
-        <w:t>MS: Alistair en ik wilde dit onderwerp toegevoegd hebben i.v.m. Engelse terminologie. Behandel ook de semicolon.</w:t>
+        <w:t>Is al eens behandeld in Week 1</w:t>
       </w:r>
     </w:p>
   </w:comment>
-  <w:comment w:id="49" w:author="Gebruiker" w:date="2017-10-02T18:07:00Z" w:initials="G">
-    <w:p>
-      <w:pPr>
-        <w:pStyle w:val="Tekstopmerking"/>
-      </w:pPr>
-      <w:r>
-        <w:rPr>
-          <w:rStyle w:val="Verwijzingopmerking"/>
-        </w:rPr>
-        <w:annotationRef/>
-      </w:r>
-      <w:r>
-        <w:t>Kun je het plaatje niet wat netter maken?</w:t>
-      </w:r>
-    </w:p>
-  </w:comment>
-  <w:comment w:id="54" w:author="Gebruiker" w:date="2017-10-02T18:07:00Z" w:initials="G">
-    <w:p>
-      <w:pPr>
-        <w:pStyle w:val="Tekstopmerking"/>
-      </w:pPr>
-      <w:r>
-        <w:rPr>
-          <w:rStyle w:val="Verwijzingopmerking"/>
-        </w:rPr>
-        <w:annotationRef/>
-      </w:r>
-      <w:r>
-        <w:t>MS: Dit heb ik al helemaal behandeld en is dus overbodig.</w:t>
-      </w:r>
-    </w:p>
-  </w:comment>
-  <w:comment w:id="59" w:author="Gebruiker" w:date="2017-10-02T18:08:00Z" w:initials="G">
-    <w:p>
-      <w:pPr>
-        <w:pStyle w:val="Tekstopmerking"/>
-      </w:pPr>
-      <w:r>
-        <w:rPr>
-          <w:rStyle w:val="Verwijzingopmerking"/>
-        </w:rPr>
-        <w:annotationRef/>
-      </w:r>
-      <w:r>
-        <w:t>Dat is niet juist</w:t>
-      </w:r>
-    </w:p>
-  </w:comment>
-  <w:comment w:id="67" w:author="Trigt, B. van" w:date="2017-09-25T09:26:00Z" w:initials="TBv">
-    <w:p>
-      <w:pPr>
-        <w:pStyle w:val="Tekstopmerking"/>
-      </w:pPr>
-      <w:r>
-        <w:rPr>
-          <w:rStyle w:val="Verwijzingopmerking"/>
-        </w:rPr>
-        <w:annotationRef/>
-      </w:r>
-      <w:r>
-        <w:t>Hier nog de save functie toevoegen ? Load is al ergens gedaan ?</w:t>
-      </w:r>
-    </w:p>
-  </w:comment>
-  <w:comment w:id="68" w:author="Gebruiker" w:date="2017-10-02T18:09:00Z" w:initials="G">
-    <w:p>
-      <w:pPr>
-        <w:pStyle w:val="Tekstopmerking"/>
-      </w:pPr>
-      <w:r>
-        <w:rPr>
-          <w:rStyle w:val="Verwijzingopmerking"/>
-        </w:rPr>
-        <w:annotationRef/>
-      </w:r>
-      <w:r>
-        <w:t>Is al eens behandeld in Week 1</w:t>
-      </w:r>
-    </w:p>
-  </w:comment>
-  <w:comment w:id="69" w:author="Gebruiker" w:date="2017-10-02T18:09:00Z" w:initials="G">
+  <w:comment w:id="73" w:author="Gebruiker" w:date="2017-10-02T18:09:00Z" w:initials="G">
     <w:p>
       <w:pPr>
         <w:pStyle w:val="Tekstopmerking"/>
@@ -10678,7 +9512,6 @@
 
 <file path=word/commentsExtended.xml><?xml version="1.0" encoding="utf-8"?>
 <w15:commentsEx xmlns:wpc="http://schemas.microsoft.com/office/word/2010/wordprocessingCanvas" xmlns:mc="http://schemas.openxmlformats.org/markup-compatibility/2006" xmlns:o="urn:schemas-microsoft-com:office:office" xmlns:r="http://schemas.openxmlformats.org/officeDocument/2006/relationships" xmlns:m="http://schemas.openxmlformats.org/officeDocument/2006/math" xmlns:v="urn:schemas-microsoft-com:vml" xmlns:wp14="http://schemas.microsoft.com/office/word/2010/wordprocessingDrawing" xmlns:wp="http://schemas.openxmlformats.org/drawingml/2006/wordprocessingDrawing" xmlns:w10="urn:schemas-microsoft-com:office:word" xmlns:w="http://schemas.openxmlformats.org/wordprocessingml/2006/main" xmlns:w14="http://schemas.microsoft.com/office/word/2010/wordml" xmlns:w15="http://schemas.microsoft.com/office/word/2012/wordml" xmlns:wpg="http://schemas.microsoft.com/office/word/2010/wordprocessingGroup" xmlns:wpi="http://schemas.microsoft.com/office/word/2010/wordprocessingInk" xmlns:wne="http://schemas.microsoft.com/office/word/2006/wordml" xmlns:wps="http://schemas.microsoft.com/office/word/2010/wordprocessingShape" mc:Ignorable="w14 w15 wp14">
-  <w15:commentEx w15:paraId="1439BDB7" w15:done="0"/>
   <w15:commentEx w15:paraId="79E3D340" w15:done="0"/>
   <w15:commentEx w15:paraId="146C717F" w15:done="0"/>
   <w15:commentEx w15:paraId="7AD6863B" w15:done="0"/>
@@ -10762,8 +9595,8 @@
         <w:dataBinding w:prefixMappings="xmlns:ns0='http://purl.org/dc/elements/1.1/' xmlns:ns1='http://schemas.openxmlformats.org/package/2006/metadata/core-properties' " w:xpath="/ns1:coreProperties[1]/ns0:title[1]" w:storeItemID="{6C3C8BC8-F283-45AE-878A-BAB7291924A1}"/>
         <w:text/>
       </w:sdtPr>
+      <w:sdtEndPr/>
       <w:sdtContent>
-        <w:proofErr w:type="spellStart"/>
         <w:r>
           <w:rPr>
             <w:color w:val="808080" w:themeColor="background1" w:themeShade="80"/>
@@ -10771,7 +9604,6 @@
           </w:rPr>
           <w:t>Biostatica</w:t>
         </w:r>
-        <w:proofErr w:type="spellEnd"/>
       </w:sdtContent>
     </w:sdt>
     <w:r>
@@ -10793,6 +9625,7 @@
         <w:dataBinding w:prefixMappings="xmlns:ns0='http://purl.org/dc/elements/1.1/' xmlns:ns1='http://schemas.openxmlformats.org/package/2006/metadata/core-properties' " w:xpath="/ns1:coreProperties[1]/ns1:category[1]" w:storeItemID="{6C3C8BC8-F283-45AE-878A-BAB7291924A1}"/>
         <w:text/>
       </w:sdtPr>
+      <w:sdtEndPr/>
       <w:sdtContent>
         <w:r>
           <w:rPr>
@@ -10822,39 +9655,15 @@
         <w:dataBinding w:prefixMappings="xmlns:ns0='http://purl.org/dc/elements/1.1/' xmlns:ns1='http://schemas.openxmlformats.org/package/2006/metadata/core-properties' " w:xpath="/ns1:coreProperties[1]/ns0:creator[1]" w:storeItemID="{6C3C8BC8-F283-45AE-878A-BAB7291924A1}"/>
         <w:text/>
       </w:sdtPr>
+      <w:sdtEndPr/>
       <w:sdtContent>
         <w:r>
           <w:rPr>
             <w:color w:val="808080" w:themeColor="background1" w:themeShade="80"/>
             <w:sz w:val="18"/>
           </w:rPr>
-          <w:t xml:space="preserve">Door Bart van Trigt, Alistair </w:t>
+          <w:t>Door Bart van Trigt, Alistair Vardy en Mark Schrauwen</w:t>
         </w:r>
-        <w:proofErr w:type="spellStart"/>
-        <w:r>
-          <w:rPr>
-            <w:color w:val="808080" w:themeColor="background1" w:themeShade="80"/>
-            <w:sz w:val="18"/>
-          </w:rPr>
-          <w:t>Vardy</w:t>
-        </w:r>
-        <w:proofErr w:type="spellEnd"/>
-        <w:r>
-          <w:rPr>
-            <w:color w:val="808080" w:themeColor="background1" w:themeShade="80"/>
-            <w:sz w:val="18"/>
-          </w:rPr>
-          <w:t xml:space="preserve"> en Mark </w:t>
-        </w:r>
-        <w:proofErr w:type="spellStart"/>
-        <w:r>
-          <w:rPr>
-            <w:color w:val="808080" w:themeColor="background1" w:themeShade="80"/>
-            <w:sz w:val="18"/>
-          </w:rPr>
-          <w:t>Schrauwen</w:t>
-        </w:r>
-        <w:proofErr w:type="spellEnd"/>
       </w:sdtContent>
     </w:sdt>
     <w:r>
@@ -10891,7 +9700,7 @@
         <w:color w:val="808080" w:themeColor="background1" w:themeShade="80"/>
         <w:sz w:val="18"/>
       </w:rPr>
-      <w:t>21</w:t>
+      <w:t>20</w:t>
     </w:r>
     <w:r>
       <w:rPr>
@@ -16034,7 +14843,7 @@
 </file>
 
 <file path=customXml/itemProps1.xml><?xml version="1.0" encoding="utf-8"?>
-<ds:datastoreItem xmlns:ds="http://schemas.openxmlformats.org/officeDocument/2006/customXml" ds:itemID="{7304E500-08DB-413D-97F2-3EAA2E30F41B}">
+<ds:datastoreItem xmlns:ds="http://schemas.openxmlformats.org/officeDocument/2006/customXml" ds:itemID="{AE4E044E-1BD9-4D4B-BCF9-F4E50FCFFA6D}">
   <ds:schemaRefs>
     <ds:schemaRef ds:uri="http://schemas.openxmlformats.org/officeDocument/2006/bibliography"/>
   </ds:schemaRefs>

</xml_diff>